<commit_message>
social network step 1 is done, add notes to 11 lesson
</commit_message>
<xml_diff>
--- a/React JS way of the Samurai.docx
+++ b/React JS way of the Samurai.docx
@@ -7949,10 +7949,7 @@
         <w:t xml:space="preserve"> </w:t>
       </w:r>
       <w:r>
-        <w:t>компонент</w:t>
-      </w:r>
-      <w:r>
-        <w:t xml:space="preserve"> </w:t>
+        <w:t xml:space="preserve">компонент </w:t>
       </w:r>
       <w:r>
         <w:rPr>
@@ -8000,7 +7997,7 @@
           <w:color w:val="CDD3DE"/>
           <w:sz w:val="21"/>
           <w:szCs w:val="21"/>
-          <w:lang w:val="en-US" w:eastAsia="ru-RU"/>
+          <w:lang w:eastAsia="ru-RU"/>
         </w:rPr>
       </w:pPr>
       <w:r>
@@ -8019,7 +8016,7 @@
           <w:color w:val="CDD3DE"/>
           <w:sz w:val="21"/>
           <w:szCs w:val="21"/>
-          <w:lang w:val="en-US" w:eastAsia="ru-RU"/>
+          <w:lang w:eastAsia="ru-RU"/>
         </w:rPr>
         <w:t xml:space="preserve"> </w:t>
       </w:r>
@@ -8039,17 +8036,27 @@
           <w:color w:val="CDD3DE"/>
           <w:sz w:val="21"/>
           <w:szCs w:val="21"/>
-          <w:lang w:val="en-US" w:eastAsia="ru-RU"/>
-        </w:rPr>
-        <w:t xml:space="preserve"> Header</w:t>
-      </w:r>
-      <w:r>
-        <w:rPr>
-          <w:rFonts w:ascii="Consolas" w:eastAsia="Times New Roman" w:hAnsi="Consolas" w:cs="Times New Roman"/>
-          <w:color w:val="5FB3B3"/>
-          <w:sz w:val="21"/>
-          <w:szCs w:val="21"/>
-          <w:lang w:val="en-US" w:eastAsia="ru-RU"/>
+          <w:lang w:eastAsia="ru-RU"/>
+        </w:rPr>
+        <w:t xml:space="preserve"> </w:t>
+      </w:r>
+      <w:r>
+        <w:rPr>
+          <w:rFonts w:ascii="Consolas" w:eastAsia="Times New Roman" w:hAnsi="Consolas" w:cs="Times New Roman"/>
+          <w:color w:val="CDD3DE"/>
+          <w:sz w:val="21"/>
+          <w:szCs w:val="21"/>
+          <w:lang w:val="en-US" w:eastAsia="ru-RU"/>
+        </w:rPr>
+        <w:t>Header</w:t>
+      </w:r>
+      <w:r>
+        <w:rPr>
+          <w:rFonts w:ascii="Consolas" w:eastAsia="Times New Roman" w:hAnsi="Consolas" w:cs="Times New Roman"/>
+          <w:color w:val="5FB3B3"/>
+          <w:sz w:val="21"/>
+          <w:szCs w:val="21"/>
+          <w:lang w:eastAsia="ru-RU"/>
         </w:rPr>
         <w:t>;</w:t>
       </w:r>
@@ -8560,9 +8567,6 @@
     <w:p>
       <w:pPr>
         <w:spacing w:after="0"/>
-        <w:rPr>
-          <w:lang w:val="en-US"/>
-        </w:rPr>
       </w:pPr>
       <w:r>
         <w:t>НО! Как правило название при импорте соответствует тому, что мы импортируем</w:t>
@@ -8579,9 +8583,6 @@
         <w:spacing w:after="0"/>
       </w:pPr>
       <w:r>
-        <w:rPr>
-          <w:lang w:val="en-US"/>
-        </w:rPr>
         <w:tab/>
       </w:r>
       <w:r>
@@ -8713,9 +8714,6 @@
       <w:pPr>
         <w:spacing w:after="0"/>
         <w:jc w:val="both"/>
-        <w:rPr>
-          <w:lang w:val="en-US"/>
-        </w:rPr>
       </w:pPr>
       <w:r>
         <w:rPr>
@@ -8777,9 +8775,6 @@
         <w:jc w:val="both"/>
       </w:pPr>
       <w:r>
-        <w:rPr>
-          <w:lang w:val="en-US"/>
-        </w:rPr>
         <w:tab/>
       </w:r>
       <w:r>
@@ -9074,6 +9069,3148 @@
       <w:r>
         <w:t>.</w:t>
       </w:r>
+    </w:p>
+    <w:p>
+      <w:pPr>
+        <w:spacing w:after="0"/>
+        <w:jc w:val="center"/>
+        <w:rPr>
+          <w:b/>
+          <w:bCs/>
+        </w:rPr>
+      </w:pPr>
+      <w:r>
+        <w:rPr>
+          <w:b/>
+          <w:bCs/>
+        </w:rPr>
+        <w:lastRenderedPageBreak/>
+        <w:t>11. Уроки React JS (соц. сеть, шаг 1, вёрстка, grid)</w:t>
+      </w:r>
+    </w:p>
+    <w:p>
+      <w:pPr>
+        <w:spacing w:after="0"/>
+        <w:jc w:val="center"/>
+        <w:rPr>
+          <w:b/>
+          <w:bCs/>
+        </w:rPr>
+      </w:pPr>
+    </w:p>
+    <w:p>
+      <w:pPr>
+        <w:spacing w:after="0"/>
+      </w:pPr>
+      <w:r>
+        <w:tab/>
+        <w:t>Название компонентов обязательно нужно писать с большой буквы.</w:t>
+      </w:r>
+    </w:p>
+    <w:p>
+      <w:pPr>
+        <w:spacing w:after="0"/>
+      </w:pPr>
+      <w:r>
+        <w:t>Делаем простую страницу социальной сети по макету:</w:t>
+      </w:r>
+    </w:p>
+    <w:p>
+      <w:pPr>
+        <w:spacing w:after="0"/>
+      </w:pPr>
+      <w:hyperlink r:id="rId14" w:history="1">
+        <w:r>
+          <w:rPr>
+            <w:rStyle w:val="a3"/>
+          </w:rPr>
+          <w:t>https://marvelapp.com/prototype/39ef033/screen/50996553</w:t>
+        </w:r>
+      </w:hyperlink>
+      <w:r>
+        <w:t>?</w:t>
+      </w:r>
+    </w:p>
+    <w:p>
+      <w:pPr>
+        <w:spacing w:after="0"/>
+        <w:ind w:firstLine="708"/>
+        <w:rPr>
+          <w:lang w:val="en-US"/>
+        </w:rPr>
+      </w:pPr>
+      <w:r>
+        <w:t>Абстрактно разбиваем страницу проекта на высокоуровневые блоки</w:t>
+      </w:r>
+      <w:r>
+        <w:t xml:space="preserve"> </w:t>
+      </w:r>
+      <w:r>
+        <w:t>-</w:t>
+      </w:r>
+      <w:r>
+        <w:t xml:space="preserve"> </w:t>
+      </w:r>
+      <w:r>
+        <w:rPr>
+          <w:lang w:val="en-US"/>
+        </w:rPr>
+        <w:t>header</w:t>
+      </w:r>
+      <w:r>
+        <w:t xml:space="preserve"> </w:t>
+      </w:r>
+      <w:r>
+        <w:t>сверку</w:t>
+      </w:r>
+      <w:r>
+        <w:t xml:space="preserve">, </w:t>
+      </w:r>
+      <w:r>
+        <w:rPr>
+          <w:lang w:val="en-US"/>
+        </w:rPr>
+        <w:t>navblock</w:t>
+      </w:r>
+      <w:r>
+        <w:t>/</w:t>
+      </w:r>
+      <w:r>
+        <w:rPr>
+          <w:lang w:val="en-US"/>
+        </w:rPr>
+        <w:t>sidebar</w:t>
+      </w:r>
+      <w:r>
+        <w:t xml:space="preserve"> слева</w:t>
+      </w:r>
+      <w:r>
+        <w:t>,</w:t>
+      </w:r>
+      <w:r>
+        <w:t xml:space="preserve"> и</w:t>
+      </w:r>
+      <w:r>
+        <w:t xml:space="preserve"> </w:t>
+      </w:r>
+      <w:r>
+        <w:rPr>
+          <w:lang w:val="en-US"/>
+        </w:rPr>
+        <w:t>conten</w:t>
+      </w:r>
+      <w:r>
+        <w:rPr>
+          <w:lang w:val="en-US"/>
+        </w:rPr>
+        <w:t>t</w:t>
+      </w:r>
+      <w:r>
+        <w:t xml:space="preserve"> справа от </w:t>
+      </w:r>
+      <w:r>
+        <w:rPr>
+          <w:lang w:val="en-US"/>
+        </w:rPr>
+        <w:t>sidebar</w:t>
+      </w:r>
+      <w:r>
+        <w:t>,</w:t>
+      </w:r>
+      <w:r>
+        <w:t xml:space="preserve"> по</w:t>
+      </w:r>
+      <w:r>
+        <w:t>д</w:t>
+      </w:r>
+      <w:r>
+        <w:t xml:space="preserve"> </w:t>
+      </w:r>
+      <w:r>
+        <w:rPr>
+          <w:lang w:val="en-US"/>
+        </w:rPr>
+        <w:t>header</w:t>
+      </w:r>
+      <w:r>
+        <w:t>.</w:t>
+      </w:r>
+      <w:r>
+        <w:t xml:space="preserve"> </w:t>
+      </w:r>
+      <w:r>
+        <w:t xml:space="preserve">Приступаем к вёрстке макета, используя </w:t>
+      </w:r>
+      <w:r>
+        <w:rPr>
+          <w:lang w:val="en-US"/>
+        </w:rPr>
+        <w:t>grid</w:t>
+      </w:r>
+      <w:r>
+        <w:t>.</w:t>
+      </w:r>
+      <w:r>
+        <w:t xml:space="preserve"> </w:t>
+      </w:r>
+      <w:r>
+        <w:t xml:space="preserve">Всю вёрстку поместим внутрь компонента </w:t>
+      </w:r>
+      <w:r>
+        <w:rPr>
+          <w:lang w:val="en-US"/>
+        </w:rPr>
+        <w:t>App</w:t>
+      </w:r>
+      <w:r>
+        <w:t xml:space="preserve">, </w:t>
+      </w:r>
+      <w:r>
+        <w:t xml:space="preserve">учебные файлы </w:t>
+      </w:r>
+      <w:r>
+        <w:rPr>
+          <w:lang w:val="en-US"/>
+        </w:rPr>
+        <w:t>Header</w:t>
+      </w:r>
+      <w:r>
+        <w:t>.</w:t>
+      </w:r>
+      <w:r>
+        <w:rPr>
+          <w:lang w:val="en-US"/>
+        </w:rPr>
+        <w:t>js</w:t>
+      </w:r>
+      <w:r>
+        <w:t xml:space="preserve">, </w:t>
+      </w:r>
+      <w:r>
+        <w:t>Technologies.js</w:t>
+      </w:r>
+      <w:r>
+        <w:t xml:space="preserve"> </w:t>
+      </w:r>
+      <w:r>
+        <w:t xml:space="preserve">и </w:t>
+      </w:r>
+      <w:r>
+        <w:rPr>
+          <w:lang w:val="en-US"/>
+        </w:rPr>
+        <w:t>Footer</w:t>
+      </w:r>
+      <w:r>
+        <w:t>.</w:t>
+      </w:r>
+      <w:r>
+        <w:rPr>
+          <w:lang w:val="en-US"/>
+        </w:rPr>
+        <w:t>js</w:t>
+      </w:r>
+      <w:r>
+        <w:t xml:space="preserve"> </w:t>
+      </w:r>
+      <w:r>
+        <w:t>удаляем.</w:t>
+      </w:r>
+      <w:r>
+        <w:t xml:space="preserve"> Соответственно удаляем импорты этих компонентов в </w:t>
+      </w:r>
+      <w:r>
+        <w:rPr>
+          <w:lang w:val="en-US"/>
+        </w:rPr>
+        <w:t>App.js</w:t>
+      </w:r>
+      <w:r>
+        <w:rPr>
+          <w:lang w:val="en-US"/>
+        </w:rPr>
+        <w:t>.</w:t>
+      </w:r>
+    </w:p>
+    <w:p>
+      <w:pPr>
+        <w:spacing w:after="0"/>
+      </w:pPr>
+      <w:r>
+        <w:t>Задача – обозначить названные выше три контейнера</w:t>
+      </w:r>
+      <w:r>
+        <w:t xml:space="preserve"> и уже потом заниматься деталями. </w:t>
+      </w:r>
+      <w:r>
+        <w:t xml:space="preserve">Навигационные ссылки для навигации можно сделать с помощью </w:t>
+      </w:r>
+      <w:r>
+        <w:t>&lt;</w:t>
+      </w:r>
+      <w:r>
+        <w:rPr>
+          <w:lang w:val="en-US"/>
+        </w:rPr>
+        <w:t>ul</w:t>
+      </w:r>
+      <w:r>
+        <w:t xml:space="preserve">&gt; </w:t>
+      </w:r>
+      <w:r>
+        <w:t xml:space="preserve">и вложенных </w:t>
+      </w:r>
+      <w:r>
+        <w:t>&lt;</w:t>
+      </w:r>
+      <w:r>
+        <w:rPr>
+          <w:lang w:val="en-US"/>
+        </w:rPr>
+        <w:t>li</w:t>
+      </w:r>
+      <w:r>
+        <w:t>&gt;</w:t>
+      </w:r>
+      <w:r>
+        <w:t xml:space="preserve">, но Димыч предпочитает </w:t>
+      </w:r>
+      <w:r>
+        <w:t>&lt;</w:t>
+      </w:r>
+      <w:r>
+        <w:rPr>
+          <w:lang w:val="en-US"/>
+        </w:rPr>
+        <w:t>div</w:t>
+      </w:r>
+      <w:r>
+        <w:t>&gt;.</w:t>
+      </w:r>
+      <w:r>
+        <w:t xml:space="preserve"> </w:t>
+      </w:r>
+    </w:p>
+    <w:p>
+      <w:pPr>
+        <w:shd w:val="clear" w:color="auto" w:fill="1B2B34"/>
+        <w:spacing w:after="0" w:line="285" w:lineRule="atLeast"/>
+        <w:rPr>
+          <w:rFonts w:ascii="Consolas" w:eastAsia="Times New Roman" w:hAnsi="Consolas" w:cs="Times New Roman"/>
+          <w:color w:val="CDD3DE"/>
+          <w:sz w:val="21"/>
+          <w:szCs w:val="21"/>
+          <w:lang w:val="en-US" w:eastAsia="ru-RU"/>
+        </w:rPr>
+      </w:pPr>
+      <w:r>
+        <w:rPr>
+          <w:rFonts w:ascii="Consolas" w:eastAsia="Times New Roman" w:hAnsi="Consolas" w:cs="Times New Roman"/>
+          <w:color w:val="C594C5"/>
+          <w:sz w:val="21"/>
+          <w:szCs w:val="21"/>
+          <w:lang w:val="en-US" w:eastAsia="ru-RU"/>
+        </w:rPr>
+        <w:t>const</w:t>
+      </w:r>
+      <w:r>
+        <w:rPr>
+          <w:rFonts w:ascii="Consolas" w:eastAsia="Times New Roman" w:hAnsi="Consolas" w:cs="Times New Roman"/>
+          <w:color w:val="CDD3DE"/>
+          <w:sz w:val="21"/>
+          <w:szCs w:val="21"/>
+          <w:lang w:val="en-US" w:eastAsia="ru-RU"/>
+        </w:rPr>
+        <w:t xml:space="preserve"> </w:t>
+      </w:r>
+      <w:r>
+        <w:rPr>
+          <w:rFonts w:ascii="Consolas" w:eastAsia="Times New Roman" w:hAnsi="Consolas" w:cs="Times New Roman"/>
+          <w:color w:val="6699CC"/>
+          <w:sz w:val="21"/>
+          <w:szCs w:val="21"/>
+          <w:lang w:val="en-US" w:eastAsia="ru-RU"/>
+        </w:rPr>
+        <w:t>App</w:t>
+      </w:r>
+      <w:r>
+        <w:rPr>
+          <w:rFonts w:ascii="Consolas" w:eastAsia="Times New Roman" w:hAnsi="Consolas" w:cs="Times New Roman"/>
+          <w:color w:val="CDD3DE"/>
+          <w:sz w:val="21"/>
+          <w:szCs w:val="21"/>
+          <w:lang w:val="en-US" w:eastAsia="ru-RU"/>
+        </w:rPr>
+        <w:t xml:space="preserve"> </w:t>
+      </w:r>
+      <w:r>
+        <w:rPr>
+          <w:rFonts w:ascii="Consolas" w:eastAsia="Times New Roman" w:hAnsi="Consolas" w:cs="Times New Roman"/>
+          <w:color w:val="5FB3B3"/>
+          <w:sz w:val="21"/>
+          <w:szCs w:val="21"/>
+          <w:lang w:val="en-US" w:eastAsia="ru-RU"/>
+        </w:rPr>
+        <w:t>=</w:t>
+      </w:r>
+      <w:r>
+        <w:rPr>
+          <w:rFonts w:ascii="Consolas" w:eastAsia="Times New Roman" w:hAnsi="Consolas" w:cs="Times New Roman"/>
+          <w:color w:val="CDD3DE"/>
+          <w:sz w:val="21"/>
+          <w:szCs w:val="21"/>
+          <w:lang w:val="en-US" w:eastAsia="ru-RU"/>
+        </w:rPr>
+        <w:t xml:space="preserve"> </w:t>
+      </w:r>
+      <w:r>
+        <w:rPr>
+          <w:rFonts w:ascii="Consolas" w:eastAsia="Times New Roman" w:hAnsi="Consolas" w:cs="Times New Roman"/>
+          <w:color w:val="5FB3B3"/>
+          <w:sz w:val="21"/>
+          <w:szCs w:val="21"/>
+          <w:lang w:val="en-US" w:eastAsia="ru-RU"/>
+        </w:rPr>
+        <w:t>()</w:t>
+      </w:r>
+      <w:r>
+        <w:rPr>
+          <w:rFonts w:ascii="Consolas" w:eastAsia="Times New Roman" w:hAnsi="Consolas" w:cs="Times New Roman"/>
+          <w:color w:val="CDD3DE"/>
+          <w:sz w:val="21"/>
+          <w:szCs w:val="21"/>
+          <w:lang w:val="en-US" w:eastAsia="ru-RU"/>
+        </w:rPr>
+        <w:t xml:space="preserve"> </w:t>
+      </w:r>
+      <w:r>
+        <w:rPr>
+          <w:rFonts w:ascii="Consolas" w:eastAsia="Times New Roman" w:hAnsi="Consolas" w:cs="Times New Roman"/>
+          <w:color w:val="C594C5"/>
+          <w:sz w:val="21"/>
+          <w:szCs w:val="21"/>
+          <w:lang w:val="en-US" w:eastAsia="ru-RU"/>
+        </w:rPr>
+        <w:t>=&gt;</w:t>
+      </w:r>
+      <w:r>
+        <w:rPr>
+          <w:rFonts w:ascii="Consolas" w:eastAsia="Times New Roman" w:hAnsi="Consolas" w:cs="Times New Roman"/>
+          <w:color w:val="CDD3DE"/>
+          <w:sz w:val="21"/>
+          <w:szCs w:val="21"/>
+          <w:lang w:val="en-US" w:eastAsia="ru-RU"/>
+        </w:rPr>
+        <w:t xml:space="preserve"> </w:t>
+      </w:r>
+      <w:r>
+        <w:rPr>
+          <w:rFonts w:ascii="Consolas" w:eastAsia="Times New Roman" w:hAnsi="Consolas" w:cs="Times New Roman"/>
+          <w:color w:val="5FB3B3"/>
+          <w:sz w:val="21"/>
+          <w:szCs w:val="21"/>
+          <w:lang w:val="en-US" w:eastAsia="ru-RU"/>
+        </w:rPr>
+        <w:t>{</w:t>
+      </w:r>
+    </w:p>
+    <w:p>
+      <w:pPr>
+        <w:shd w:val="clear" w:color="auto" w:fill="1B2B34"/>
+        <w:spacing w:after="0" w:line="285" w:lineRule="atLeast"/>
+        <w:rPr>
+          <w:rFonts w:ascii="Consolas" w:eastAsia="Times New Roman" w:hAnsi="Consolas" w:cs="Times New Roman"/>
+          <w:color w:val="CDD3DE"/>
+          <w:sz w:val="21"/>
+          <w:szCs w:val="21"/>
+          <w:lang w:val="en-US" w:eastAsia="ru-RU"/>
+        </w:rPr>
+      </w:pPr>
+      <w:r>
+        <w:rPr>
+          <w:rFonts w:ascii="Consolas" w:eastAsia="Times New Roman" w:hAnsi="Consolas" w:cs="Times New Roman"/>
+          <w:color w:val="CDD3DE"/>
+          <w:sz w:val="21"/>
+          <w:szCs w:val="21"/>
+          <w:lang w:val="en-US" w:eastAsia="ru-RU"/>
+        </w:rPr>
+        <w:t xml:space="preserve">  </w:t>
+      </w:r>
+      <w:r>
+        <w:rPr>
+          <w:rFonts w:ascii="Consolas" w:eastAsia="Times New Roman" w:hAnsi="Consolas" w:cs="Times New Roman"/>
+          <w:color w:val="C594C5"/>
+          <w:sz w:val="21"/>
+          <w:szCs w:val="21"/>
+          <w:lang w:val="en-US" w:eastAsia="ru-RU"/>
+        </w:rPr>
+        <w:t>return</w:t>
+      </w:r>
+      <w:r>
+        <w:rPr>
+          <w:rFonts w:ascii="Consolas" w:eastAsia="Times New Roman" w:hAnsi="Consolas" w:cs="Times New Roman"/>
+          <w:color w:val="CDD3DE"/>
+          <w:sz w:val="21"/>
+          <w:szCs w:val="21"/>
+          <w:lang w:val="en-US" w:eastAsia="ru-RU"/>
+        </w:rPr>
+        <w:t xml:space="preserve"> (</w:t>
+      </w:r>
+      <w:r>
+        <w:rPr>
+          <w:rFonts w:ascii="Consolas" w:eastAsia="Times New Roman" w:hAnsi="Consolas" w:cs="Times New Roman"/>
+          <w:color w:val="5FB3B3"/>
+          <w:sz w:val="21"/>
+          <w:szCs w:val="21"/>
+          <w:lang w:val="en-US" w:eastAsia="ru-RU"/>
+        </w:rPr>
+        <w:t>&lt;</w:t>
+      </w:r>
+      <w:r>
+        <w:rPr>
+          <w:rFonts w:ascii="Consolas" w:eastAsia="Times New Roman" w:hAnsi="Consolas" w:cs="Times New Roman"/>
+          <w:color w:val="EB606B"/>
+          <w:sz w:val="21"/>
+          <w:szCs w:val="21"/>
+          <w:lang w:val="en-US" w:eastAsia="ru-RU"/>
+        </w:rPr>
+        <w:t>div</w:t>
+      </w:r>
+      <w:r>
+        <w:rPr>
+          <w:rFonts w:ascii="Consolas" w:eastAsia="Times New Roman" w:hAnsi="Consolas" w:cs="Times New Roman"/>
+          <w:color w:val="5FB3B3"/>
+          <w:sz w:val="21"/>
+          <w:szCs w:val="21"/>
+          <w:lang w:val="en-US" w:eastAsia="ru-RU"/>
+        </w:rPr>
+        <w:t xml:space="preserve"> </w:t>
+      </w:r>
+      <w:r>
+        <w:rPr>
+          <w:rFonts w:ascii="Consolas" w:eastAsia="Times New Roman" w:hAnsi="Consolas" w:cs="Times New Roman"/>
+          <w:color w:val="BB80B3"/>
+          <w:sz w:val="21"/>
+          <w:szCs w:val="21"/>
+          <w:lang w:val="en-US" w:eastAsia="ru-RU"/>
+        </w:rPr>
+        <w:t>className</w:t>
+      </w:r>
+      <w:r>
+        <w:rPr>
+          <w:rFonts w:ascii="Consolas" w:eastAsia="Times New Roman" w:hAnsi="Consolas" w:cs="Times New Roman"/>
+          <w:color w:val="5FB3B3"/>
+          <w:sz w:val="21"/>
+          <w:szCs w:val="21"/>
+          <w:lang w:val="en-US" w:eastAsia="ru-RU"/>
+        </w:rPr>
+        <w:t>='</w:t>
+      </w:r>
+      <w:r>
+        <w:rPr>
+          <w:rFonts w:ascii="Consolas" w:eastAsia="Times New Roman" w:hAnsi="Consolas" w:cs="Times New Roman"/>
+          <w:color w:val="99C794"/>
+          <w:sz w:val="21"/>
+          <w:szCs w:val="21"/>
+          <w:lang w:val="en-US" w:eastAsia="ru-RU"/>
+        </w:rPr>
+        <w:t>app-wrapper</w:t>
+      </w:r>
+      <w:r>
+        <w:rPr>
+          <w:rFonts w:ascii="Consolas" w:eastAsia="Times New Roman" w:hAnsi="Consolas" w:cs="Times New Roman"/>
+          <w:color w:val="5FB3B3"/>
+          <w:sz w:val="21"/>
+          <w:szCs w:val="21"/>
+          <w:lang w:val="en-US" w:eastAsia="ru-RU"/>
+        </w:rPr>
+        <w:t>'&gt;</w:t>
+      </w:r>
+    </w:p>
+    <w:p>
+      <w:pPr>
+        <w:shd w:val="clear" w:color="auto" w:fill="1B2B34"/>
+        <w:spacing w:after="0" w:line="285" w:lineRule="atLeast"/>
+        <w:rPr>
+          <w:rFonts w:ascii="Consolas" w:eastAsia="Times New Roman" w:hAnsi="Consolas" w:cs="Times New Roman"/>
+          <w:color w:val="CDD3DE"/>
+          <w:sz w:val="21"/>
+          <w:szCs w:val="21"/>
+          <w:lang w:val="en-US" w:eastAsia="ru-RU"/>
+        </w:rPr>
+      </w:pPr>
+      <w:r>
+        <w:rPr>
+          <w:rFonts w:ascii="Consolas" w:eastAsia="Times New Roman" w:hAnsi="Consolas" w:cs="Times New Roman"/>
+          <w:color w:val="5FB3B3"/>
+          <w:sz w:val="21"/>
+          <w:szCs w:val="21"/>
+          <w:lang w:val="en-US" w:eastAsia="ru-RU"/>
+        </w:rPr>
+        <w:t>    &lt;</w:t>
+      </w:r>
+      <w:r>
+        <w:rPr>
+          <w:rFonts w:ascii="Consolas" w:eastAsia="Times New Roman" w:hAnsi="Consolas" w:cs="Times New Roman"/>
+          <w:color w:val="EB606B"/>
+          <w:sz w:val="21"/>
+          <w:szCs w:val="21"/>
+          <w:lang w:val="en-US" w:eastAsia="ru-RU"/>
+        </w:rPr>
+        <w:t>header</w:t>
+      </w:r>
+      <w:r>
+        <w:rPr>
+          <w:rFonts w:ascii="Consolas" w:eastAsia="Times New Roman" w:hAnsi="Consolas" w:cs="Times New Roman"/>
+          <w:color w:val="5FB3B3"/>
+          <w:sz w:val="21"/>
+          <w:szCs w:val="21"/>
+          <w:lang w:val="en-US" w:eastAsia="ru-RU"/>
+        </w:rPr>
+        <w:t xml:space="preserve"> </w:t>
+      </w:r>
+      <w:r>
+        <w:rPr>
+          <w:rFonts w:ascii="Consolas" w:eastAsia="Times New Roman" w:hAnsi="Consolas" w:cs="Times New Roman"/>
+          <w:color w:val="BB80B3"/>
+          <w:sz w:val="21"/>
+          <w:szCs w:val="21"/>
+          <w:lang w:val="en-US" w:eastAsia="ru-RU"/>
+        </w:rPr>
+        <w:t>className</w:t>
+      </w:r>
+      <w:r>
+        <w:rPr>
+          <w:rFonts w:ascii="Consolas" w:eastAsia="Times New Roman" w:hAnsi="Consolas" w:cs="Times New Roman"/>
+          <w:color w:val="5FB3B3"/>
+          <w:sz w:val="21"/>
+          <w:szCs w:val="21"/>
+          <w:lang w:val="en-US" w:eastAsia="ru-RU"/>
+        </w:rPr>
+        <w:t>='</w:t>
+      </w:r>
+      <w:r>
+        <w:rPr>
+          <w:rFonts w:ascii="Consolas" w:eastAsia="Times New Roman" w:hAnsi="Consolas" w:cs="Times New Roman"/>
+          <w:color w:val="99C794"/>
+          <w:sz w:val="21"/>
+          <w:szCs w:val="21"/>
+          <w:lang w:val="en-US" w:eastAsia="ru-RU"/>
+        </w:rPr>
+        <w:t>header</w:t>
+      </w:r>
+      <w:r>
+        <w:rPr>
+          <w:rFonts w:ascii="Consolas" w:eastAsia="Times New Roman" w:hAnsi="Consolas" w:cs="Times New Roman"/>
+          <w:color w:val="5FB3B3"/>
+          <w:sz w:val="21"/>
+          <w:szCs w:val="21"/>
+          <w:lang w:val="en-US" w:eastAsia="ru-RU"/>
+        </w:rPr>
+        <w:t>'&gt;</w:t>
+      </w:r>
+    </w:p>
+    <w:p>
+      <w:pPr>
+        <w:shd w:val="clear" w:color="auto" w:fill="1B2B34"/>
+        <w:spacing w:after="0" w:line="285" w:lineRule="atLeast"/>
+        <w:rPr>
+          <w:rFonts w:ascii="Consolas" w:eastAsia="Times New Roman" w:hAnsi="Consolas" w:cs="Times New Roman"/>
+          <w:color w:val="CDD3DE"/>
+          <w:sz w:val="21"/>
+          <w:szCs w:val="21"/>
+          <w:lang w:val="en-US" w:eastAsia="ru-RU"/>
+        </w:rPr>
+      </w:pPr>
+      <w:r>
+        <w:rPr>
+          <w:rFonts w:ascii="Consolas" w:eastAsia="Times New Roman" w:hAnsi="Consolas" w:cs="Times New Roman"/>
+          <w:color w:val="5FB3B3"/>
+          <w:sz w:val="21"/>
+          <w:szCs w:val="21"/>
+          <w:lang w:val="en-US" w:eastAsia="ru-RU"/>
+        </w:rPr>
+        <w:t>      &lt;</w:t>
+      </w:r>
+      <w:r>
+        <w:rPr>
+          <w:rFonts w:ascii="Consolas" w:eastAsia="Times New Roman" w:hAnsi="Consolas" w:cs="Times New Roman"/>
+          <w:color w:val="EB606B"/>
+          <w:sz w:val="21"/>
+          <w:szCs w:val="21"/>
+          <w:lang w:val="en-US" w:eastAsia="ru-RU"/>
+        </w:rPr>
+        <w:t>img</w:t>
+      </w:r>
+      <w:r>
+        <w:rPr>
+          <w:rFonts w:ascii="Consolas" w:eastAsia="Times New Roman" w:hAnsi="Consolas" w:cs="Times New Roman"/>
+          <w:color w:val="5FB3B3"/>
+          <w:sz w:val="21"/>
+          <w:szCs w:val="21"/>
+          <w:lang w:val="en-US" w:eastAsia="ru-RU"/>
+        </w:rPr>
+        <w:t xml:space="preserve"> </w:t>
+      </w:r>
+      <w:r>
+        <w:rPr>
+          <w:rFonts w:ascii="Consolas" w:eastAsia="Times New Roman" w:hAnsi="Consolas" w:cs="Times New Roman"/>
+          <w:color w:val="BB80B3"/>
+          <w:sz w:val="21"/>
+          <w:szCs w:val="21"/>
+          <w:lang w:val="en-US" w:eastAsia="ru-RU"/>
+        </w:rPr>
+        <w:t>src</w:t>
+      </w:r>
+      <w:r>
+        <w:rPr>
+          <w:rFonts w:ascii="Consolas" w:eastAsia="Times New Roman" w:hAnsi="Consolas" w:cs="Times New Roman"/>
+          <w:color w:val="5FB3B3"/>
+          <w:sz w:val="21"/>
+          <w:szCs w:val="21"/>
+          <w:lang w:val="en-US" w:eastAsia="ru-RU"/>
+        </w:rPr>
+        <w:t>="</w:t>
+      </w:r>
+      <w:r>
+        <w:rPr>
+          <w:rFonts w:ascii="Consolas" w:eastAsia="Times New Roman" w:hAnsi="Consolas" w:cs="Times New Roman"/>
+          <w:color w:val="99C794"/>
+          <w:sz w:val="21"/>
+          <w:szCs w:val="21"/>
+          <w:lang w:val="en-US" w:eastAsia="ru-RU"/>
+        </w:rPr>
+        <w:t>https://www.pinclipart.png</w:t>
+      </w:r>
+      <w:r>
+        <w:rPr>
+          <w:rFonts w:ascii="Consolas" w:eastAsia="Times New Roman" w:hAnsi="Consolas" w:cs="Times New Roman"/>
+          <w:color w:val="5FB3B3"/>
+          <w:sz w:val="21"/>
+          <w:szCs w:val="21"/>
+          <w:lang w:val="en-US" w:eastAsia="ru-RU"/>
+        </w:rPr>
+        <w:t xml:space="preserve">" </w:t>
+      </w:r>
+      <w:r>
+        <w:rPr>
+          <w:rFonts w:ascii="Consolas" w:eastAsia="Times New Roman" w:hAnsi="Consolas" w:cs="Times New Roman"/>
+          <w:color w:val="BB80B3"/>
+          <w:sz w:val="21"/>
+          <w:szCs w:val="21"/>
+          <w:lang w:val="en-US" w:eastAsia="ru-RU"/>
+        </w:rPr>
+        <w:t>alt</w:t>
+      </w:r>
+      <w:r>
+        <w:rPr>
+          <w:rFonts w:ascii="Consolas" w:eastAsia="Times New Roman" w:hAnsi="Consolas" w:cs="Times New Roman"/>
+          <w:color w:val="5FB3B3"/>
+          <w:sz w:val="21"/>
+          <w:szCs w:val="21"/>
+          <w:lang w:val="en-US" w:eastAsia="ru-RU"/>
+        </w:rPr>
+        <w:t>="</w:t>
+      </w:r>
+      <w:r>
+        <w:rPr>
+          <w:rFonts w:ascii="Consolas" w:eastAsia="Times New Roman" w:hAnsi="Consolas" w:cs="Times New Roman"/>
+          <w:color w:val="99C794"/>
+          <w:sz w:val="21"/>
+          <w:szCs w:val="21"/>
+          <w:lang w:val="en-US" w:eastAsia="ru-RU"/>
+        </w:rPr>
+        <w:t>logo</w:t>
+      </w:r>
+      <w:r>
+        <w:rPr>
+          <w:rFonts w:ascii="Consolas" w:eastAsia="Times New Roman" w:hAnsi="Consolas" w:cs="Times New Roman"/>
+          <w:color w:val="5FB3B3"/>
+          <w:sz w:val="21"/>
+          <w:szCs w:val="21"/>
+          <w:lang w:val="en-US" w:eastAsia="ru-RU"/>
+        </w:rPr>
+        <w:t>" /&gt;</w:t>
+      </w:r>
+    </w:p>
+    <w:p>
+      <w:pPr>
+        <w:shd w:val="clear" w:color="auto" w:fill="1B2B34"/>
+        <w:spacing w:after="0" w:line="285" w:lineRule="atLeast"/>
+        <w:rPr>
+          <w:rFonts w:ascii="Consolas" w:eastAsia="Times New Roman" w:hAnsi="Consolas" w:cs="Times New Roman"/>
+          <w:color w:val="CDD3DE"/>
+          <w:sz w:val="21"/>
+          <w:szCs w:val="21"/>
+          <w:lang w:val="en-US" w:eastAsia="ru-RU"/>
+        </w:rPr>
+      </w:pPr>
+      <w:r>
+        <w:rPr>
+          <w:rFonts w:ascii="Consolas" w:eastAsia="Times New Roman" w:hAnsi="Consolas" w:cs="Times New Roman"/>
+          <w:color w:val="5FB3B3"/>
+          <w:sz w:val="21"/>
+          <w:szCs w:val="21"/>
+          <w:lang w:val="en-US" w:eastAsia="ru-RU"/>
+        </w:rPr>
+        <w:t>    &lt;/</w:t>
+      </w:r>
+      <w:r>
+        <w:rPr>
+          <w:rFonts w:ascii="Consolas" w:eastAsia="Times New Roman" w:hAnsi="Consolas" w:cs="Times New Roman"/>
+          <w:color w:val="EB606B"/>
+          <w:sz w:val="21"/>
+          <w:szCs w:val="21"/>
+          <w:lang w:val="en-US" w:eastAsia="ru-RU"/>
+        </w:rPr>
+        <w:t>header</w:t>
+      </w:r>
+      <w:r>
+        <w:rPr>
+          <w:rFonts w:ascii="Consolas" w:eastAsia="Times New Roman" w:hAnsi="Consolas" w:cs="Times New Roman"/>
+          <w:color w:val="5FB3B3"/>
+          <w:sz w:val="21"/>
+          <w:szCs w:val="21"/>
+          <w:lang w:val="en-US" w:eastAsia="ru-RU"/>
+        </w:rPr>
+        <w:t>&gt;</w:t>
+      </w:r>
+    </w:p>
+    <w:p>
+      <w:pPr>
+        <w:shd w:val="clear" w:color="auto" w:fill="1B2B34"/>
+        <w:spacing w:after="0" w:line="285" w:lineRule="atLeast"/>
+        <w:rPr>
+          <w:rFonts w:ascii="Consolas" w:eastAsia="Times New Roman" w:hAnsi="Consolas" w:cs="Times New Roman"/>
+          <w:color w:val="CDD3DE"/>
+          <w:sz w:val="21"/>
+          <w:szCs w:val="21"/>
+          <w:lang w:val="en-US" w:eastAsia="ru-RU"/>
+        </w:rPr>
+      </w:pPr>
+      <w:r>
+        <w:rPr>
+          <w:rFonts w:ascii="Consolas" w:eastAsia="Times New Roman" w:hAnsi="Consolas" w:cs="Times New Roman"/>
+          <w:color w:val="5FB3B3"/>
+          <w:sz w:val="21"/>
+          <w:szCs w:val="21"/>
+          <w:lang w:val="en-US" w:eastAsia="ru-RU"/>
+        </w:rPr>
+        <w:t>    &lt;</w:t>
+      </w:r>
+      <w:r>
+        <w:rPr>
+          <w:rFonts w:ascii="Consolas" w:eastAsia="Times New Roman" w:hAnsi="Consolas" w:cs="Times New Roman"/>
+          <w:color w:val="EB606B"/>
+          <w:sz w:val="21"/>
+          <w:szCs w:val="21"/>
+          <w:lang w:val="en-US" w:eastAsia="ru-RU"/>
+        </w:rPr>
+        <w:t>nav</w:t>
+      </w:r>
+      <w:r>
+        <w:rPr>
+          <w:rFonts w:ascii="Consolas" w:eastAsia="Times New Roman" w:hAnsi="Consolas" w:cs="Times New Roman"/>
+          <w:color w:val="5FB3B3"/>
+          <w:sz w:val="21"/>
+          <w:szCs w:val="21"/>
+          <w:lang w:val="en-US" w:eastAsia="ru-RU"/>
+        </w:rPr>
+        <w:t xml:space="preserve"> </w:t>
+      </w:r>
+      <w:r>
+        <w:rPr>
+          <w:rFonts w:ascii="Consolas" w:eastAsia="Times New Roman" w:hAnsi="Consolas" w:cs="Times New Roman"/>
+          <w:color w:val="BB80B3"/>
+          <w:sz w:val="21"/>
+          <w:szCs w:val="21"/>
+          <w:lang w:val="en-US" w:eastAsia="ru-RU"/>
+        </w:rPr>
+        <w:t>className</w:t>
+      </w:r>
+      <w:r>
+        <w:rPr>
+          <w:rFonts w:ascii="Consolas" w:eastAsia="Times New Roman" w:hAnsi="Consolas" w:cs="Times New Roman"/>
+          <w:color w:val="5FB3B3"/>
+          <w:sz w:val="21"/>
+          <w:szCs w:val="21"/>
+          <w:lang w:val="en-US" w:eastAsia="ru-RU"/>
+        </w:rPr>
+        <w:t>='</w:t>
+      </w:r>
+      <w:r>
+        <w:rPr>
+          <w:rFonts w:ascii="Consolas" w:eastAsia="Times New Roman" w:hAnsi="Consolas" w:cs="Times New Roman"/>
+          <w:color w:val="99C794"/>
+          <w:sz w:val="21"/>
+          <w:szCs w:val="21"/>
+          <w:lang w:val="en-US" w:eastAsia="ru-RU"/>
+        </w:rPr>
+        <w:t>nav</w:t>
+      </w:r>
+      <w:r>
+        <w:rPr>
+          <w:rFonts w:ascii="Consolas" w:eastAsia="Times New Roman" w:hAnsi="Consolas" w:cs="Times New Roman"/>
+          <w:color w:val="5FB3B3"/>
+          <w:sz w:val="21"/>
+          <w:szCs w:val="21"/>
+          <w:lang w:val="en-US" w:eastAsia="ru-RU"/>
+        </w:rPr>
+        <w:t>'&gt;</w:t>
+      </w:r>
+    </w:p>
+    <w:p>
+      <w:pPr>
+        <w:shd w:val="clear" w:color="auto" w:fill="1B2B34"/>
+        <w:spacing w:after="0" w:line="285" w:lineRule="atLeast"/>
+        <w:rPr>
+          <w:rFonts w:ascii="Consolas" w:eastAsia="Times New Roman" w:hAnsi="Consolas" w:cs="Times New Roman"/>
+          <w:color w:val="CDD3DE"/>
+          <w:sz w:val="21"/>
+          <w:szCs w:val="21"/>
+          <w:lang w:val="en-US" w:eastAsia="ru-RU"/>
+        </w:rPr>
+      </w:pPr>
+      <w:r>
+        <w:rPr>
+          <w:rFonts w:ascii="Consolas" w:eastAsia="Times New Roman" w:hAnsi="Consolas" w:cs="Times New Roman"/>
+          <w:color w:val="5FB3B3"/>
+          <w:sz w:val="21"/>
+          <w:szCs w:val="21"/>
+          <w:lang w:val="en-US" w:eastAsia="ru-RU"/>
+        </w:rPr>
+        <w:t>      &lt;</w:t>
+      </w:r>
+      <w:r>
+        <w:rPr>
+          <w:rFonts w:ascii="Consolas" w:eastAsia="Times New Roman" w:hAnsi="Consolas" w:cs="Times New Roman"/>
+          <w:color w:val="EB606B"/>
+          <w:sz w:val="21"/>
+          <w:szCs w:val="21"/>
+          <w:lang w:val="en-US" w:eastAsia="ru-RU"/>
+        </w:rPr>
+        <w:t>div</w:t>
+      </w:r>
+      <w:r>
+        <w:rPr>
+          <w:rFonts w:ascii="Consolas" w:eastAsia="Times New Roman" w:hAnsi="Consolas" w:cs="Times New Roman"/>
+          <w:color w:val="5FB3B3"/>
+          <w:sz w:val="21"/>
+          <w:szCs w:val="21"/>
+          <w:lang w:val="en-US" w:eastAsia="ru-RU"/>
+        </w:rPr>
+        <w:t>&gt;Profile&lt;/</w:t>
+      </w:r>
+      <w:r>
+        <w:rPr>
+          <w:rFonts w:ascii="Consolas" w:eastAsia="Times New Roman" w:hAnsi="Consolas" w:cs="Times New Roman"/>
+          <w:color w:val="EB606B"/>
+          <w:sz w:val="21"/>
+          <w:szCs w:val="21"/>
+          <w:lang w:val="en-US" w:eastAsia="ru-RU"/>
+        </w:rPr>
+        <w:t>div</w:t>
+      </w:r>
+      <w:r>
+        <w:rPr>
+          <w:rFonts w:ascii="Consolas" w:eastAsia="Times New Roman" w:hAnsi="Consolas" w:cs="Times New Roman"/>
+          <w:color w:val="5FB3B3"/>
+          <w:sz w:val="21"/>
+          <w:szCs w:val="21"/>
+          <w:lang w:val="en-US" w:eastAsia="ru-RU"/>
+        </w:rPr>
+        <w:t>&gt;</w:t>
+      </w:r>
+    </w:p>
+    <w:p>
+      <w:pPr>
+        <w:shd w:val="clear" w:color="auto" w:fill="1B2B34"/>
+        <w:spacing w:after="0" w:line="285" w:lineRule="atLeast"/>
+        <w:rPr>
+          <w:rFonts w:ascii="Consolas" w:eastAsia="Times New Roman" w:hAnsi="Consolas" w:cs="Times New Roman"/>
+          <w:color w:val="CDD3DE"/>
+          <w:sz w:val="21"/>
+          <w:szCs w:val="21"/>
+          <w:lang w:val="en-US" w:eastAsia="ru-RU"/>
+        </w:rPr>
+      </w:pPr>
+      <w:r>
+        <w:rPr>
+          <w:rFonts w:ascii="Consolas" w:eastAsia="Times New Roman" w:hAnsi="Consolas" w:cs="Times New Roman"/>
+          <w:color w:val="5FB3B3"/>
+          <w:sz w:val="21"/>
+          <w:szCs w:val="21"/>
+          <w:lang w:val="en-US" w:eastAsia="ru-RU"/>
+        </w:rPr>
+        <w:t>      &lt;</w:t>
+      </w:r>
+      <w:r>
+        <w:rPr>
+          <w:rFonts w:ascii="Consolas" w:eastAsia="Times New Roman" w:hAnsi="Consolas" w:cs="Times New Roman"/>
+          <w:color w:val="EB606B"/>
+          <w:sz w:val="21"/>
+          <w:szCs w:val="21"/>
+          <w:lang w:val="en-US" w:eastAsia="ru-RU"/>
+        </w:rPr>
+        <w:t>div</w:t>
+      </w:r>
+      <w:r>
+        <w:rPr>
+          <w:rFonts w:ascii="Consolas" w:eastAsia="Times New Roman" w:hAnsi="Consolas" w:cs="Times New Roman"/>
+          <w:color w:val="5FB3B3"/>
+          <w:sz w:val="21"/>
+          <w:szCs w:val="21"/>
+          <w:lang w:val="en-US" w:eastAsia="ru-RU"/>
+        </w:rPr>
+        <w:t>&gt;Messages&lt;/</w:t>
+      </w:r>
+      <w:r>
+        <w:rPr>
+          <w:rFonts w:ascii="Consolas" w:eastAsia="Times New Roman" w:hAnsi="Consolas" w:cs="Times New Roman"/>
+          <w:color w:val="EB606B"/>
+          <w:sz w:val="21"/>
+          <w:szCs w:val="21"/>
+          <w:lang w:val="en-US" w:eastAsia="ru-RU"/>
+        </w:rPr>
+        <w:t>div</w:t>
+      </w:r>
+      <w:r>
+        <w:rPr>
+          <w:rFonts w:ascii="Consolas" w:eastAsia="Times New Roman" w:hAnsi="Consolas" w:cs="Times New Roman"/>
+          <w:color w:val="5FB3B3"/>
+          <w:sz w:val="21"/>
+          <w:szCs w:val="21"/>
+          <w:lang w:val="en-US" w:eastAsia="ru-RU"/>
+        </w:rPr>
+        <w:t>&gt;</w:t>
+      </w:r>
+    </w:p>
+    <w:p>
+      <w:pPr>
+        <w:shd w:val="clear" w:color="auto" w:fill="1B2B34"/>
+        <w:spacing w:after="0" w:line="285" w:lineRule="atLeast"/>
+        <w:rPr>
+          <w:rFonts w:ascii="Consolas" w:eastAsia="Times New Roman" w:hAnsi="Consolas" w:cs="Times New Roman"/>
+          <w:color w:val="CDD3DE"/>
+          <w:sz w:val="21"/>
+          <w:szCs w:val="21"/>
+          <w:lang w:val="en-US" w:eastAsia="ru-RU"/>
+        </w:rPr>
+      </w:pPr>
+      <w:r>
+        <w:rPr>
+          <w:rFonts w:ascii="Consolas" w:eastAsia="Times New Roman" w:hAnsi="Consolas" w:cs="Times New Roman"/>
+          <w:color w:val="5FB3B3"/>
+          <w:sz w:val="21"/>
+          <w:szCs w:val="21"/>
+          <w:lang w:val="en-US" w:eastAsia="ru-RU"/>
+        </w:rPr>
+        <w:t>      &lt;</w:t>
+      </w:r>
+      <w:r>
+        <w:rPr>
+          <w:rFonts w:ascii="Consolas" w:eastAsia="Times New Roman" w:hAnsi="Consolas" w:cs="Times New Roman"/>
+          <w:color w:val="EB606B"/>
+          <w:sz w:val="21"/>
+          <w:szCs w:val="21"/>
+          <w:lang w:val="en-US" w:eastAsia="ru-RU"/>
+        </w:rPr>
+        <w:t>div</w:t>
+      </w:r>
+      <w:r>
+        <w:rPr>
+          <w:rFonts w:ascii="Consolas" w:eastAsia="Times New Roman" w:hAnsi="Consolas" w:cs="Times New Roman"/>
+          <w:color w:val="5FB3B3"/>
+          <w:sz w:val="21"/>
+          <w:szCs w:val="21"/>
+          <w:lang w:val="en-US" w:eastAsia="ru-RU"/>
+        </w:rPr>
+        <w:t>&gt;News&lt;/</w:t>
+      </w:r>
+      <w:r>
+        <w:rPr>
+          <w:rFonts w:ascii="Consolas" w:eastAsia="Times New Roman" w:hAnsi="Consolas" w:cs="Times New Roman"/>
+          <w:color w:val="EB606B"/>
+          <w:sz w:val="21"/>
+          <w:szCs w:val="21"/>
+          <w:lang w:val="en-US" w:eastAsia="ru-RU"/>
+        </w:rPr>
+        <w:t>div</w:t>
+      </w:r>
+      <w:r>
+        <w:rPr>
+          <w:rFonts w:ascii="Consolas" w:eastAsia="Times New Roman" w:hAnsi="Consolas" w:cs="Times New Roman"/>
+          <w:color w:val="5FB3B3"/>
+          <w:sz w:val="21"/>
+          <w:szCs w:val="21"/>
+          <w:lang w:val="en-US" w:eastAsia="ru-RU"/>
+        </w:rPr>
+        <w:t>&gt;</w:t>
+      </w:r>
+    </w:p>
+    <w:p>
+      <w:pPr>
+        <w:shd w:val="clear" w:color="auto" w:fill="1B2B34"/>
+        <w:spacing w:after="0" w:line="285" w:lineRule="atLeast"/>
+        <w:rPr>
+          <w:rFonts w:ascii="Consolas" w:eastAsia="Times New Roman" w:hAnsi="Consolas" w:cs="Times New Roman"/>
+          <w:color w:val="CDD3DE"/>
+          <w:sz w:val="21"/>
+          <w:szCs w:val="21"/>
+          <w:lang w:val="en-US" w:eastAsia="ru-RU"/>
+        </w:rPr>
+      </w:pPr>
+      <w:r>
+        <w:rPr>
+          <w:rFonts w:ascii="Consolas" w:eastAsia="Times New Roman" w:hAnsi="Consolas" w:cs="Times New Roman"/>
+          <w:color w:val="5FB3B3"/>
+          <w:sz w:val="21"/>
+          <w:szCs w:val="21"/>
+          <w:lang w:val="en-US" w:eastAsia="ru-RU"/>
+        </w:rPr>
+        <w:t>      &lt;</w:t>
+      </w:r>
+      <w:r>
+        <w:rPr>
+          <w:rFonts w:ascii="Consolas" w:eastAsia="Times New Roman" w:hAnsi="Consolas" w:cs="Times New Roman"/>
+          <w:color w:val="EB606B"/>
+          <w:sz w:val="21"/>
+          <w:szCs w:val="21"/>
+          <w:lang w:val="en-US" w:eastAsia="ru-RU"/>
+        </w:rPr>
+        <w:t>div</w:t>
+      </w:r>
+      <w:r>
+        <w:rPr>
+          <w:rFonts w:ascii="Consolas" w:eastAsia="Times New Roman" w:hAnsi="Consolas" w:cs="Times New Roman"/>
+          <w:color w:val="5FB3B3"/>
+          <w:sz w:val="21"/>
+          <w:szCs w:val="21"/>
+          <w:lang w:val="en-US" w:eastAsia="ru-RU"/>
+        </w:rPr>
+        <w:t>&gt;Music&lt;/</w:t>
+      </w:r>
+      <w:r>
+        <w:rPr>
+          <w:rFonts w:ascii="Consolas" w:eastAsia="Times New Roman" w:hAnsi="Consolas" w:cs="Times New Roman"/>
+          <w:color w:val="EB606B"/>
+          <w:sz w:val="21"/>
+          <w:szCs w:val="21"/>
+          <w:lang w:val="en-US" w:eastAsia="ru-RU"/>
+        </w:rPr>
+        <w:t>div</w:t>
+      </w:r>
+      <w:r>
+        <w:rPr>
+          <w:rFonts w:ascii="Consolas" w:eastAsia="Times New Roman" w:hAnsi="Consolas" w:cs="Times New Roman"/>
+          <w:color w:val="5FB3B3"/>
+          <w:sz w:val="21"/>
+          <w:szCs w:val="21"/>
+          <w:lang w:val="en-US" w:eastAsia="ru-RU"/>
+        </w:rPr>
+        <w:t>&gt;</w:t>
+      </w:r>
+    </w:p>
+    <w:p>
+      <w:pPr>
+        <w:shd w:val="clear" w:color="auto" w:fill="1B2B34"/>
+        <w:spacing w:after="0" w:line="285" w:lineRule="atLeast"/>
+        <w:rPr>
+          <w:rFonts w:ascii="Consolas" w:eastAsia="Times New Roman" w:hAnsi="Consolas" w:cs="Times New Roman"/>
+          <w:color w:val="CDD3DE"/>
+          <w:sz w:val="21"/>
+          <w:szCs w:val="21"/>
+          <w:lang w:val="en-US" w:eastAsia="ru-RU"/>
+        </w:rPr>
+      </w:pPr>
+      <w:r>
+        <w:rPr>
+          <w:rFonts w:ascii="Consolas" w:eastAsia="Times New Roman" w:hAnsi="Consolas" w:cs="Times New Roman"/>
+          <w:color w:val="5FB3B3"/>
+          <w:sz w:val="21"/>
+          <w:szCs w:val="21"/>
+          <w:lang w:val="en-US" w:eastAsia="ru-RU"/>
+        </w:rPr>
+        <w:t>      &lt;</w:t>
+      </w:r>
+      <w:r>
+        <w:rPr>
+          <w:rFonts w:ascii="Consolas" w:eastAsia="Times New Roman" w:hAnsi="Consolas" w:cs="Times New Roman"/>
+          <w:color w:val="EB606B"/>
+          <w:sz w:val="21"/>
+          <w:szCs w:val="21"/>
+          <w:lang w:val="en-US" w:eastAsia="ru-RU"/>
+        </w:rPr>
+        <w:t>div</w:t>
+      </w:r>
+      <w:r>
+        <w:rPr>
+          <w:rFonts w:ascii="Consolas" w:eastAsia="Times New Roman" w:hAnsi="Consolas" w:cs="Times New Roman"/>
+          <w:color w:val="5FB3B3"/>
+          <w:sz w:val="21"/>
+          <w:szCs w:val="21"/>
+          <w:lang w:val="en-US" w:eastAsia="ru-RU"/>
+        </w:rPr>
+        <w:t>&gt;Settings&lt;/</w:t>
+      </w:r>
+      <w:r>
+        <w:rPr>
+          <w:rFonts w:ascii="Consolas" w:eastAsia="Times New Roman" w:hAnsi="Consolas" w:cs="Times New Roman"/>
+          <w:color w:val="EB606B"/>
+          <w:sz w:val="21"/>
+          <w:szCs w:val="21"/>
+          <w:lang w:val="en-US" w:eastAsia="ru-RU"/>
+        </w:rPr>
+        <w:t>div</w:t>
+      </w:r>
+      <w:r>
+        <w:rPr>
+          <w:rFonts w:ascii="Consolas" w:eastAsia="Times New Roman" w:hAnsi="Consolas" w:cs="Times New Roman"/>
+          <w:color w:val="5FB3B3"/>
+          <w:sz w:val="21"/>
+          <w:szCs w:val="21"/>
+          <w:lang w:val="en-US" w:eastAsia="ru-RU"/>
+        </w:rPr>
+        <w:t>&gt;</w:t>
+      </w:r>
+    </w:p>
+    <w:p>
+      <w:pPr>
+        <w:shd w:val="clear" w:color="auto" w:fill="1B2B34"/>
+        <w:spacing w:after="0" w:line="285" w:lineRule="atLeast"/>
+        <w:rPr>
+          <w:rFonts w:ascii="Consolas" w:eastAsia="Times New Roman" w:hAnsi="Consolas" w:cs="Times New Roman"/>
+          <w:color w:val="CDD3DE"/>
+          <w:sz w:val="21"/>
+          <w:szCs w:val="21"/>
+          <w:lang w:val="en-US" w:eastAsia="ru-RU"/>
+        </w:rPr>
+      </w:pPr>
+      <w:r>
+        <w:rPr>
+          <w:rFonts w:ascii="Consolas" w:eastAsia="Times New Roman" w:hAnsi="Consolas" w:cs="Times New Roman"/>
+          <w:color w:val="5FB3B3"/>
+          <w:sz w:val="21"/>
+          <w:szCs w:val="21"/>
+          <w:lang w:val="en-US" w:eastAsia="ru-RU"/>
+        </w:rPr>
+        <w:t>    &lt;/</w:t>
+      </w:r>
+      <w:r>
+        <w:rPr>
+          <w:rFonts w:ascii="Consolas" w:eastAsia="Times New Roman" w:hAnsi="Consolas" w:cs="Times New Roman"/>
+          <w:color w:val="EB606B"/>
+          <w:sz w:val="21"/>
+          <w:szCs w:val="21"/>
+          <w:lang w:val="en-US" w:eastAsia="ru-RU"/>
+        </w:rPr>
+        <w:t>nav</w:t>
+      </w:r>
+      <w:r>
+        <w:rPr>
+          <w:rFonts w:ascii="Consolas" w:eastAsia="Times New Roman" w:hAnsi="Consolas" w:cs="Times New Roman"/>
+          <w:color w:val="5FB3B3"/>
+          <w:sz w:val="21"/>
+          <w:szCs w:val="21"/>
+          <w:lang w:val="en-US" w:eastAsia="ru-RU"/>
+        </w:rPr>
+        <w:t>&gt;</w:t>
+      </w:r>
+    </w:p>
+    <w:p>
+      <w:pPr>
+        <w:shd w:val="clear" w:color="auto" w:fill="1B2B34"/>
+        <w:spacing w:after="0" w:line="285" w:lineRule="atLeast"/>
+        <w:rPr>
+          <w:rFonts w:ascii="Consolas" w:eastAsia="Times New Roman" w:hAnsi="Consolas" w:cs="Times New Roman"/>
+          <w:color w:val="CDD3DE"/>
+          <w:sz w:val="21"/>
+          <w:szCs w:val="21"/>
+          <w:lang w:val="en-US" w:eastAsia="ru-RU"/>
+        </w:rPr>
+      </w:pPr>
+      <w:r>
+        <w:rPr>
+          <w:rFonts w:ascii="Consolas" w:eastAsia="Times New Roman" w:hAnsi="Consolas" w:cs="Times New Roman"/>
+          <w:color w:val="5FB3B3"/>
+          <w:sz w:val="21"/>
+          <w:szCs w:val="21"/>
+          <w:lang w:val="en-US" w:eastAsia="ru-RU"/>
+        </w:rPr>
+        <w:t>    &lt;</w:t>
+      </w:r>
+      <w:r>
+        <w:rPr>
+          <w:rFonts w:ascii="Consolas" w:eastAsia="Times New Roman" w:hAnsi="Consolas" w:cs="Times New Roman"/>
+          <w:color w:val="EB606B"/>
+          <w:sz w:val="21"/>
+          <w:szCs w:val="21"/>
+          <w:lang w:val="en-US" w:eastAsia="ru-RU"/>
+        </w:rPr>
+        <w:t>div</w:t>
+      </w:r>
+      <w:r>
+        <w:rPr>
+          <w:rFonts w:ascii="Consolas" w:eastAsia="Times New Roman" w:hAnsi="Consolas" w:cs="Times New Roman"/>
+          <w:color w:val="5FB3B3"/>
+          <w:sz w:val="21"/>
+          <w:szCs w:val="21"/>
+          <w:lang w:val="en-US" w:eastAsia="ru-RU"/>
+        </w:rPr>
+        <w:t xml:space="preserve"> </w:t>
+      </w:r>
+      <w:r>
+        <w:rPr>
+          <w:rFonts w:ascii="Consolas" w:eastAsia="Times New Roman" w:hAnsi="Consolas" w:cs="Times New Roman"/>
+          <w:color w:val="BB80B3"/>
+          <w:sz w:val="21"/>
+          <w:szCs w:val="21"/>
+          <w:lang w:val="en-US" w:eastAsia="ru-RU"/>
+        </w:rPr>
+        <w:t>className</w:t>
+      </w:r>
+      <w:r>
+        <w:rPr>
+          <w:rFonts w:ascii="Consolas" w:eastAsia="Times New Roman" w:hAnsi="Consolas" w:cs="Times New Roman"/>
+          <w:color w:val="5FB3B3"/>
+          <w:sz w:val="21"/>
+          <w:szCs w:val="21"/>
+          <w:lang w:val="en-US" w:eastAsia="ru-RU"/>
+        </w:rPr>
+        <w:t>='</w:t>
+      </w:r>
+      <w:r>
+        <w:rPr>
+          <w:rFonts w:ascii="Consolas" w:eastAsia="Times New Roman" w:hAnsi="Consolas" w:cs="Times New Roman"/>
+          <w:color w:val="99C794"/>
+          <w:sz w:val="21"/>
+          <w:szCs w:val="21"/>
+          <w:lang w:val="en-US" w:eastAsia="ru-RU"/>
+        </w:rPr>
+        <w:t>content</w:t>
+      </w:r>
+      <w:r>
+        <w:rPr>
+          <w:rFonts w:ascii="Consolas" w:eastAsia="Times New Roman" w:hAnsi="Consolas" w:cs="Times New Roman"/>
+          <w:color w:val="5FB3B3"/>
+          <w:sz w:val="21"/>
+          <w:szCs w:val="21"/>
+          <w:lang w:val="en-US" w:eastAsia="ru-RU"/>
+        </w:rPr>
+        <w:t>'&gt;</w:t>
+      </w:r>
+    </w:p>
+    <w:p>
+      <w:pPr>
+        <w:shd w:val="clear" w:color="auto" w:fill="1B2B34"/>
+        <w:spacing w:after="0" w:line="285" w:lineRule="atLeast"/>
+        <w:rPr>
+          <w:rFonts w:ascii="Consolas" w:eastAsia="Times New Roman" w:hAnsi="Consolas" w:cs="Times New Roman"/>
+          <w:color w:val="CDD3DE"/>
+          <w:sz w:val="21"/>
+          <w:szCs w:val="21"/>
+          <w:lang w:val="en-US" w:eastAsia="ru-RU"/>
+        </w:rPr>
+      </w:pPr>
+      <w:r>
+        <w:rPr>
+          <w:rFonts w:ascii="Consolas" w:eastAsia="Times New Roman" w:hAnsi="Consolas" w:cs="Times New Roman"/>
+          <w:color w:val="5FB3B3"/>
+          <w:sz w:val="21"/>
+          <w:szCs w:val="21"/>
+          <w:lang w:val="en-US" w:eastAsia="ru-RU"/>
+        </w:rPr>
+        <w:t>      Main Content</w:t>
+      </w:r>
+    </w:p>
+    <w:p>
+      <w:pPr>
+        <w:shd w:val="clear" w:color="auto" w:fill="1B2B34"/>
+        <w:spacing w:after="0" w:line="285" w:lineRule="atLeast"/>
+        <w:rPr>
+          <w:rFonts w:ascii="Consolas" w:eastAsia="Times New Roman" w:hAnsi="Consolas" w:cs="Times New Roman"/>
+          <w:color w:val="CDD3DE"/>
+          <w:sz w:val="21"/>
+          <w:szCs w:val="21"/>
+          <w:lang w:eastAsia="ru-RU"/>
+        </w:rPr>
+      </w:pPr>
+      <w:r>
+        <w:rPr>
+          <w:rFonts w:ascii="Consolas" w:eastAsia="Times New Roman" w:hAnsi="Consolas" w:cs="Times New Roman"/>
+          <w:color w:val="5FB3B3"/>
+          <w:sz w:val="21"/>
+          <w:szCs w:val="21"/>
+          <w:lang w:val="en-US" w:eastAsia="ru-RU"/>
+        </w:rPr>
+        <w:t xml:space="preserve">    </w:t>
+      </w:r>
+      <w:r>
+        <w:rPr>
+          <w:rFonts w:ascii="Consolas" w:eastAsia="Times New Roman" w:hAnsi="Consolas" w:cs="Times New Roman"/>
+          <w:color w:val="5FB3B3"/>
+          <w:sz w:val="21"/>
+          <w:szCs w:val="21"/>
+          <w:lang w:eastAsia="ru-RU"/>
+        </w:rPr>
+        <w:t>&lt;/</w:t>
+      </w:r>
+      <w:r>
+        <w:rPr>
+          <w:rFonts w:ascii="Consolas" w:eastAsia="Times New Roman" w:hAnsi="Consolas" w:cs="Times New Roman"/>
+          <w:color w:val="EB606B"/>
+          <w:sz w:val="21"/>
+          <w:szCs w:val="21"/>
+          <w:lang w:eastAsia="ru-RU"/>
+        </w:rPr>
+        <w:t>div</w:t>
+      </w:r>
+      <w:r>
+        <w:rPr>
+          <w:rFonts w:ascii="Consolas" w:eastAsia="Times New Roman" w:hAnsi="Consolas" w:cs="Times New Roman"/>
+          <w:color w:val="5FB3B3"/>
+          <w:sz w:val="21"/>
+          <w:szCs w:val="21"/>
+          <w:lang w:eastAsia="ru-RU"/>
+        </w:rPr>
+        <w:t>&gt;</w:t>
+      </w:r>
+    </w:p>
+    <w:p>
+      <w:pPr>
+        <w:shd w:val="clear" w:color="auto" w:fill="1B2B34"/>
+        <w:spacing w:after="0" w:line="285" w:lineRule="atLeast"/>
+        <w:rPr>
+          <w:rFonts w:ascii="Consolas" w:eastAsia="Times New Roman" w:hAnsi="Consolas" w:cs="Times New Roman"/>
+          <w:color w:val="CDD3DE"/>
+          <w:sz w:val="21"/>
+          <w:szCs w:val="21"/>
+          <w:lang w:eastAsia="ru-RU"/>
+        </w:rPr>
+      </w:pPr>
+      <w:r>
+        <w:rPr>
+          <w:rFonts w:ascii="Consolas" w:eastAsia="Times New Roman" w:hAnsi="Consolas" w:cs="Times New Roman"/>
+          <w:color w:val="5FB3B3"/>
+          <w:sz w:val="21"/>
+          <w:szCs w:val="21"/>
+          <w:lang w:eastAsia="ru-RU"/>
+        </w:rPr>
+        <w:t>  &lt;/</w:t>
+      </w:r>
+      <w:r>
+        <w:rPr>
+          <w:rFonts w:ascii="Consolas" w:eastAsia="Times New Roman" w:hAnsi="Consolas" w:cs="Times New Roman"/>
+          <w:color w:val="EB606B"/>
+          <w:sz w:val="21"/>
+          <w:szCs w:val="21"/>
+          <w:lang w:eastAsia="ru-RU"/>
+        </w:rPr>
+        <w:t>div</w:t>
+      </w:r>
+      <w:r>
+        <w:rPr>
+          <w:rFonts w:ascii="Consolas" w:eastAsia="Times New Roman" w:hAnsi="Consolas" w:cs="Times New Roman"/>
+          <w:color w:val="5FB3B3"/>
+          <w:sz w:val="21"/>
+          <w:szCs w:val="21"/>
+          <w:lang w:eastAsia="ru-RU"/>
+        </w:rPr>
+        <w:t>&gt;</w:t>
+      </w:r>
+      <w:r>
+        <w:rPr>
+          <w:rFonts w:ascii="Consolas" w:eastAsia="Times New Roman" w:hAnsi="Consolas" w:cs="Times New Roman"/>
+          <w:color w:val="CDD3DE"/>
+          <w:sz w:val="21"/>
+          <w:szCs w:val="21"/>
+          <w:lang w:eastAsia="ru-RU"/>
+        </w:rPr>
+        <w:t>)</w:t>
+      </w:r>
+      <w:r>
+        <w:rPr>
+          <w:rFonts w:ascii="Consolas" w:eastAsia="Times New Roman" w:hAnsi="Consolas" w:cs="Times New Roman"/>
+          <w:color w:val="5FB3B3"/>
+          <w:sz w:val="21"/>
+          <w:szCs w:val="21"/>
+          <w:lang w:eastAsia="ru-RU"/>
+        </w:rPr>
+        <w:t>;</w:t>
+      </w:r>
+    </w:p>
+    <w:p>
+      <w:pPr>
+        <w:shd w:val="clear" w:color="auto" w:fill="1B2B34"/>
+        <w:spacing w:after="0" w:line="285" w:lineRule="atLeast"/>
+        <w:rPr>
+          <w:rFonts w:ascii="Consolas" w:eastAsia="Times New Roman" w:hAnsi="Consolas" w:cs="Times New Roman"/>
+          <w:color w:val="CDD3DE"/>
+          <w:sz w:val="21"/>
+          <w:szCs w:val="21"/>
+          <w:lang w:eastAsia="ru-RU"/>
+        </w:rPr>
+      </w:pPr>
+      <w:r>
+        <w:rPr>
+          <w:rFonts w:ascii="Consolas" w:eastAsia="Times New Roman" w:hAnsi="Consolas" w:cs="Times New Roman"/>
+          <w:color w:val="5FB3B3"/>
+          <w:sz w:val="21"/>
+          <w:szCs w:val="21"/>
+          <w:lang w:eastAsia="ru-RU"/>
+        </w:rPr>
+        <w:t>}</w:t>
+      </w:r>
+    </w:p>
+    <w:p>
+      <w:pPr>
+        <w:spacing w:after="0"/>
+      </w:pPr>
+      <w:r>
+        <w:t xml:space="preserve">Родительскому блоку, в котором находятся остальные контейнеры назначается </w:t>
+      </w:r>
+      <w:r>
+        <w:t>className='app-wrapper'</w:t>
+      </w:r>
+      <w:r>
+        <w:t xml:space="preserve">. </w:t>
+      </w:r>
+      <w:r>
+        <w:t xml:space="preserve">Вложенным контейнерам задаются </w:t>
+      </w:r>
+      <w:r>
+        <w:t>className</w:t>
+      </w:r>
+      <w:r>
+        <w:t xml:space="preserve"> </w:t>
+      </w:r>
+      <w:r>
+        <w:rPr>
+          <w:lang w:val="en-US"/>
+        </w:rPr>
+        <w:t>header</w:t>
+      </w:r>
+      <w:r>
+        <w:t xml:space="preserve">, </w:t>
+      </w:r>
+      <w:r>
+        <w:rPr>
+          <w:lang w:val="en-US"/>
+        </w:rPr>
+        <w:t>nav</w:t>
+      </w:r>
+      <w:r>
+        <w:t xml:space="preserve"> </w:t>
+      </w:r>
+      <w:r>
+        <w:t xml:space="preserve">и </w:t>
+      </w:r>
+      <w:r>
+        <w:rPr>
+          <w:lang w:val="en-US"/>
+        </w:rPr>
+        <w:t>content</w:t>
+      </w:r>
+      <w:r>
+        <w:t xml:space="preserve"> </w:t>
+      </w:r>
+      <w:r>
+        <w:t>соответственно</w:t>
+      </w:r>
+      <w:r>
+        <w:t>.</w:t>
+      </w:r>
+    </w:p>
+    <w:p>
+      <w:pPr>
+        <w:shd w:val="clear" w:color="auto" w:fill="1B2B34"/>
+        <w:spacing w:after="0" w:line="285" w:lineRule="atLeast"/>
+        <w:rPr>
+          <w:rFonts w:ascii="Consolas" w:eastAsia="Times New Roman" w:hAnsi="Consolas" w:cs="Times New Roman"/>
+          <w:color w:val="CDD3DE"/>
+          <w:sz w:val="21"/>
+          <w:szCs w:val="21"/>
+          <w:lang w:eastAsia="ru-RU"/>
+        </w:rPr>
+      </w:pPr>
+      <w:r>
+        <w:rPr>
+          <w:rFonts w:ascii="Consolas" w:eastAsia="Times New Roman" w:hAnsi="Consolas" w:cs="Times New Roman"/>
+          <w:color w:val="5FB3B3"/>
+          <w:sz w:val="21"/>
+          <w:szCs w:val="21"/>
+          <w:lang w:eastAsia="ru-RU"/>
+        </w:rPr>
+        <w:t>.</w:t>
+      </w:r>
+      <w:r>
+        <w:rPr>
+          <w:rFonts w:ascii="Consolas" w:eastAsia="Times New Roman" w:hAnsi="Consolas" w:cs="Times New Roman"/>
+          <w:color w:val="BB80B3"/>
+          <w:sz w:val="21"/>
+          <w:szCs w:val="21"/>
+          <w:lang w:val="en-US" w:eastAsia="ru-RU"/>
+        </w:rPr>
+        <w:t>app</w:t>
+      </w:r>
+      <w:r>
+        <w:rPr>
+          <w:rFonts w:ascii="Consolas" w:eastAsia="Times New Roman" w:hAnsi="Consolas" w:cs="Times New Roman"/>
+          <w:color w:val="BB80B3"/>
+          <w:sz w:val="21"/>
+          <w:szCs w:val="21"/>
+          <w:lang w:eastAsia="ru-RU"/>
+        </w:rPr>
+        <w:t>-</w:t>
+      </w:r>
+      <w:r>
+        <w:rPr>
+          <w:rFonts w:ascii="Consolas" w:eastAsia="Times New Roman" w:hAnsi="Consolas" w:cs="Times New Roman"/>
+          <w:color w:val="BB80B3"/>
+          <w:sz w:val="21"/>
+          <w:szCs w:val="21"/>
+          <w:lang w:val="en-US" w:eastAsia="ru-RU"/>
+        </w:rPr>
+        <w:t>wrapper</w:t>
+      </w:r>
+      <w:r>
+        <w:rPr>
+          <w:rFonts w:ascii="Consolas" w:eastAsia="Times New Roman" w:hAnsi="Consolas" w:cs="Times New Roman"/>
+          <w:color w:val="CDD3DE"/>
+          <w:sz w:val="21"/>
+          <w:szCs w:val="21"/>
+          <w:lang w:eastAsia="ru-RU"/>
+        </w:rPr>
+        <w:t xml:space="preserve"> </w:t>
+      </w:r>
+      <w:r>
+        <w:rPr>
+          <w:rFonts w:ascii="Consolas" w:eastAsia="Times New Roman" w:hAnsi="Consolas" w:cs="Times New Roman"/>
+          <w:color w:val="5FB3B3"/>
+          <w:sz w:val="21"/>
+          <w:szCs w:val="21"/>
+          <w:lang w:eastAsia="ru-RU"/>
+        </w:rPr>
+        <w:t>{</w:t>
+      </w:r>
+    </w:p>
+    <w:p>
+      <w:pPr>
+        <w:shd w:val="clear" w:color="auto" w:fill="1B2B34"/>
+        <w:spacing w:after="0" w:line="285" w:lineRule="atLeast"/>
+        <w:rPr>
+          <w:rFonts w:ascii="Consolas" w:eastAsia="Times New Roman" w:hAnsi="Consolas" w:cs="Times New Roman"/>
+          <w:color w:val="CDD3DE"/>
+          <w:sz w:val="21"/>
+          <w:szCs w:val="21"/>
+          <w:lang w:val="en-US" w:eastAsia="ru-RU"/>
+        </w:rPr>
+      </w:pPr>
+      <w:r>
+        <w:rPr>
+          <w:rFonts w:ascii="Consolas" w:eastAsia="Times New Roman" w:hAnsi="Consolas" w:cs="Times New Roman"/>
+          <w:color w:val="CDD3DE"/>
+          <w:sz w:val="21"/>
+          <w:szCs w:val="21"/>
+          <w:lang w:val="en-US" w:eastAsia="ru-RU"/>
+        </w:rPr>
+        <w:t> </w:t>
+      </w:r>
+      <w:r>
+        <w:rPr>
+          <w:rFonts w:ascii="Consolas" w:eastAsia="Times New Roman" w:hAnsi="Consolas" w:cs="Times New Roman"/>
+          <w:color w:val="CDD3DE"/>
+          <w:sz w:val="21"/>
+          <w:szCs w:val="21"/>
+          <w:lang w:eastAsia="ru-RU"/>
+        </w:rPr>
+        <w:t xml:space="preserve"> </w:t>
+      </w:r>
+      <w:r>
+        <w:rPr>
+          <w:rFonts w:ascii="Consolas" w:eastAsia="Times New Roman" w:hAnsi="Consolas" w:cs="Times New Roman"/>
+          <w:color w:val="CDD3DE"/>
+          <w:sz w:val="21"/>
+          <w:szCs w:val="21"/>
+          <w:lang w:val="en-US" w:eastAsia="ru-RU"/>
+        </w:rPr>
+        <w:t> </w:t>
+      </w:r>
+      <w:r>
+        <w:rPr>
+          <w:rFonts w:ascii="Consolas" w:eastAsia="Times New Roman" w:hAnsi="Consolas" w:cs="Times New Roman"/>
+          <w:color w:val="CDD3DE"/>
+          <w:sz w:val="21"/>
+          <w:szCs w:val="21"/>
+          <w:lang w:eastAsia="ru-RU"/>
+        </w:rPr>
+        <w:t xml:space="preserve"> </w:t>
+      </w:r>
+      <w:r>
+        <w:rPr>
+          <w:rFonts w:ascii="Consolas" w:eastAsia="Times New Roman" w:hAnsi="Consolas" w:cs="Times New Roman"/>
+          <w:color w:val="FAC863"/>
+          <w:sz w:val="21"/>
+          <w:szCs w:val="21"/>
+          <w:lang w:val="en-US" w:eastAsia="ru-RU"/>
+        </w:rPr>
+        <w:t>display</w:t>
+      </w:r>
+      <w:r>
+        <w:rPr>
+          <w:rFonts w:ascii="Consolas" w:eastAsia="Times New Roman" w:hAnsi="Consolas" w:cs="Times New Roman"/>
+          <w:color w:val="5FB3B3"/>
+          <w:sz w:val="21"/>
+          <w:szCs w:val="21"/>
+          <w:lang w:val="en-US" w:eastAsia="ru-RU"/>
+        </w:rPr>
+        <w:t>:</w:t>
+      </w:r>
+      <w:r>
+        <w:rPr>
+          <w:rFonts w:ascii="Consolas" w:eastAsia="Times New Roman" w:hAnsi="Consolas" w:cs="Times New Roman"/>
+          <w:color w:val="CDD3DE"/>
+          <w:sz w:val="21"/>
+          <w:szCs w:val="21"/>
+          <w:lang w:val="en-US" w:eastAsia="ru-RU"/>
+        </w:rPr>
+        <w:t xml:space="preserve"> </w:t>
+      </w:r>
+      <w:r>
+        <w:rPr>
+          <w:rFonts w:ascii="Consolas" w:eastAsia="Times New Roman" w:hAnsi="Consolas" w:cs="Times New Roman"/>
+          <w:color w:val="F99157"/>
+          <w:sz w:val="21"/>
+          <w:szCs w:val="21"/>
+          <w:lang w:val="en-US" w:eastAsia="ru-RU"/>
+        </w:rPr>
+        <w:t>grid</w:t>
+      </w:r>
+      <w:r>
+        <w:rPr>
+          <w:rFonts w:ascii="Consolas" w:eastAsia="Times New Roman" w:hAnsi="Consolas" w:cs="Times New Roman"/>
+          <w:color w:val="5FB3B3"/>
+          <w:sz w:val="21"/>
+          <w:szCs w:val="21"/>
+          <w:lang w:val="en-US" w:eastAsia="ru-RU"/>
+        </w:rPr>
+        <w:t>;</w:t>
+      </w:r>
+    </w:p>
+    <w:p>
+      <w:pPr>
+        <w:shd w:val="clear" w:color="auto" w:fill="1B2B34"/>
+        <w:spacing w:after="0" w:line="285" w:lineRule="atLeast"/>
+        <w:rPr>
+          <w:rFonts w:ascii="Consolas" w:eastAsia="Times New Roman" w:hAnsi="Consolas" w:cs="Times New Roman"/>
+          <w:color w:val="CDD3DE"/>
+          <w:sz w:val="21"/>
+          <w:szCs w:val="21"/>
+          <w:lang w:val="en-US" w:eastAsia="ru-RU"/>
+        </w:rPr>
+      </w:pPr>
+      <w:r>
+        <w:rPr>
+          <w:rFonts w:ascii="Consolas" w:eastAsia="Times New Roman" w:hAnsi="Consolas" w:cs="Times New Roman"/>
+          <w:color w:val="CDD3DE"/>
+          <w:sz w:val="21"/>
+          <w:szCs w:val="21"/>
+          <w:lang w:val="en-US" w:eastAsia="ru-RU"/>
+        </w:rPr>
+        <w:t xml:space="preserve">    </w:t>
+      </w:r>
+      <w:r>
+        <w:rPr>
+          <w:rFonts w:ascii="Consolas" w:eastAsia="Times New Roman" w:hAnsi="Consolas" w:cs="Times New Roman"/>
+          <w:color w:val="FAC863"/>
+          <w:sz w:val="21"/>
+          <w:szCs w:val="21"/>
+          <w:lang w:val="en-US" w:eastAsia="ru-RU"/>
+        </w:rPr>
+        <w:t>grid-template-areas</w:t>
+      </w:r>
+      <w:r>
+        <w:rPr>
+          <w:rFonts w:ascii="Consolas" w:eastAsia="Times New Roman" w:hAnsi="Consolas" w:cs="Times New Roman"/>
+          <w:color w:val="5FB3B3"/>
+          <w:sz w:val="21"/>
+          <w:szCs w:val="21"/>
+          <w:lang w:val="en-US" w:eastAsia="ru-RU"/>
+        </w:rPr>
+        <w:t>:</w:t>
+      </w:r>
+      <w:r>
+        <w:rPr>
+          <w:rFonts w:ascii="Consolas" w:eastAsia="Times New Roman" w:hAnsi="Consolas" w:cs="Times New Roman"/>
+          <w:color w:val="CDD3DE"/>
+          <w:sz w:val="21"/>
+          <w:szCs w:val="21"/>
+          <w:lang w:val="en-US" w:eastAsia="ru-RU"/>
+        </w:rPr>
+        <w:t xml:space="preserve"> </w:t>
+      </w:r>
+      <w:r>
+        <w:rPr>
+          <w:rFonts w:ascii="Consolas" w:eastAsia="Times New Roman" w:hAnsi="Consolas" w:cs="Times New Roman"/>
+          <w:color w:val="5FB3B3"/>
+          <w:sz w:val="21"/>
+          <w:szCs w:val="21"/>
+          <w:lang w:val="en-US" w:eastAsia="ru-RU"/>
+        </w:rPr>
+        <w:t>"</w:t>
+      </w:r>
+      <w:r>
+        <w:rPr>
+          <w:rFonts w:ascii="Consolas" w:eastAsia="Times New Roman" w:hAnsi="Consolas" w:cs="Times New Roman"/>
+          <w:color w:val="99C794"/>
+          <w:sz w:val="21"/>
+          <w:szCs w:val="21"/>
+          <w:lang w:val="en-US" w:eastAsia="ru-RU"/>
+        </w:rPr>
+        <w:t>h h</w:t>
+      </w:r>
+      <w:r>
+        <w:rPr>
+          <w:rFonts w:ascii="Consolas" w:eastAsia="Times New Roman" w:hAnsi="Consolas" w:cs="Times New Roman"/>
+          <w:color w:val="5FB3B3"/>
+          <w:sz w:val="21"/>
+          <w:szCs w:val="21"/>
+          <w:lang w:val="en-US" w:eastAsia="ru-RU"/>
+        </w:rPr>
+        <w:t>"</w:t>
+      </w:r>
+      <w:r>
+        <w:rPr>
+          <w:rFonts w:ascii="Consolas" w:eastAsia="Times New Roman" w:hAnsi="Consolas" w:cs="Times New Roman"/>
+          <w:color w:val="CDD3DE"/>
+          <w:sz w:val="21"/>
+          <w:szCs w:val="21"/>
+          <w:lang w:val="en-US" w:eastAsia="ru-RU"/>
+        </w:rPr>
+        <w:t xml:space="preserve"> </w:t>
+      </w:r>
+      <w:r>
+        <w:rPr>
+          <w:rFonts w:ascii="Consolas" w:eastAsia="Times New Roman" w:hAnsi="Consolas" w:cs="Times New Roman"/>
+          <w:color w:val="5FB3B3"/>
+          <w:sz w:val="21"/>
+          <w:szCs w:val="21"/>
+          <w:lang w:val="en-US" w:eastAsia="ru-RU"/>
+        </w:rPr>
+        <w:t>"</w:t>
+      </w:r>
+      <w:r>
+        <w:rPr>
+          <w:rFonts w:ascii="Consolas" w:eastAsia="Times New Roman" w:hAnsi="Consolas" w:cs="Times New Roman"/>
+          <w:color w:val="99C794"/>
+          <w:sz w:val="21"/>
+          <w:szCs w:val="21"/>
+          <w:lang w:val="en-US" w:eastAsia="ru-RU"/>
+        </w:rPr>
+        <w:t>n c</w:t>
+      </w:r>
+      <w:r>
+        <w:rPr>
+          <w:rFonts w:ascii="Consolas" w:eastAsia="Times New Roman" w:hAnsi="Consolas" w:cs="Times New Roman"/>
+          <w:color w:val="5FB3B3"/>
+          <w:sz w:val="21"/>
+          <w:szCs w:val="21"/>
+          <w:lang w:val="en-US" w:eastAsia="ru-RU"/>
+        </w:rPr>
+        <w:t>";</w:t>
+      </w:r>
+    </w:p>
+    <w:p>
+      <w:pPr>
+        <w:shd w:val="clear" w:color="auto" w:fill="1B2B34"/>
+        <w:spacing w:after="0" w:line="285" w:lineRule="atLeast"/>
+        <w:rPr>
+          <w:rFonts w:ascii="Consolas" w:eastAsia="Times New Roman" w:hAnsi="Consolas" w:cs="Times New Roman"/>
+          <w:color w:val="CDD3DE"/>
+          <w:sz w:val="21"/>
+          <w:szCs w:val="21"/>
+          <w:lang w:val="en-US" w:eastAsia="ru-RU"/>
+        </w:rPr>
+      </w:pPr>
+      <w:r>
+        <w:rPr>
+          <w:rFonts w:ascii="Consolas" w:eastAsia="Times New Roman" w:hAnsi="Consolas" w:cs="Times New Roman"/>
+          <w:color w:val="CDD3DE"/>
+          <w:sz w:val="21"/>
+          <w:szCs w:val="21"/>
+          <w:lang w:val="en-US" w:eastAsia="ru-RU"/>
+        </w:rPr>
+        <w:t xml:space="preserve">    </w:t>
+      </w:r>
+      <w:r>
+        <w:rPr>
+          <w:rFonts w:ascii="Consolas" w:eastAsia="Times New Roman" w:hAnsi="Consolas" w:cs="Times New Roman"/>
+          <w:color w:val="FAC863"/>
+          <w:sz w:val="21"/>
+          <w:szCs w:val="21"/>
+          <w:lang w:val="en-US" w:eastAsia="ru-RU"/>
+        </w:rPr>
+        <w:t>grid-template-rows</w:t>
+      </w:r>
+      <w:r>
+        <w:rPr>
+          <w:rFonts w:ascii="Consolas" w:eastAsia="Times New Roman" w:hAnsi="Consolas" w:cs="Times New Roman"/>
+          <w:color w:val="5FB3B3"/>
+          <w:sz w:val="21"/>
+          <w:szCs w:val="21"/>
+          <w:lang w:val="en-US" w:eastAsia="ru-RU"/>
+        </w:rPr>
+        <w:t>:</w:t>
+      </w:r>
+      <w:r>
+        <w:rPr>
+          <w:rFonts w:ascii="Consolas" w:eastAsia="Times New Roman" w:hAnsi="Consolas" w:cs="Times New Roman"/>
+          <w:color w:val="CDD3DE"/>
+          <w:sz w:val="21"/>
+          <w:szCs w:val="21"/>
+          <w:lang w:val="en-US" w:eastAsia="ru-RU"/>
+        </w:rPr>
+        <w:t xml:space="preserve"> </w:t>
+      </w:r>
+      <w:r>
+        <w:rPr>
+          <w:rFonts w:ascii="Consolas" w:eastAsia="Times New Roman" w:hAnsi="Consolas" w:cs="Times New Roman"/>
+          <w:color w:val="F99157"/>
+          <w:sz w:val="21"/>
+          <w:szCs w:val="21"/>
+          <w:lang w:val="en-US" w:eastAsia="ru-RU"/>
+        </w:rPr>
+        <w:t>60px</w:t>
+      </w:r>
+      <w:r>
+        <w:rPr>
+          <w:rFonts w:ascii="Consolas" w:eastAsia="Times New Roman" w:hAnsi="Consolas" w:cs="Times New Roman"/>
+          <w:color w:val="CDD3DE"/>
+          <w:sz w:val="21"/>
+          <w:szCs w:val="21"/>
+          <w:lang w:val="en-US" w:eastAsia="ru-RU"/>
+        </w:rPr>
+        <w:t xml:space="preserve"> </w:t>
+      </w:r>
+      <w:r>
+        <w:rPr>
+          <w:rFonts w:ascii="Consolas" w:eastAsia="Times New Roman" w:hAnsi="Consolas" w:cs="Times New Roman"/>
+          <w:color w:val="F99157"/>
+          <w:sz w:val="21"/>
+          <w:szCs w:val="21"/>
+          <w:lang w:val="en-US" w:eastAsia="ru-RU"/>
+        </w:rPr>
+        <w:t>1fr</w:t>
+      </w:r>
+      <w:r>
+        <w:rPr>
+          <w:rFonts w:ascii="Consolas" w:eastAsia="Times New Roman" w:hAnsi="Consolas" w:cs="Times New Roman"/>
+          <w:color w:val="5FB3B3"/>
+          <w:sz w:val="21"/>
+          <w:szCs w:val="21"/>
+          <w:lang w:val="en-US" w:eastAsia="ru-RU"/>
+        </w:rPr>
+        <w:t>;</w:t>
+      </w:r>
+    </w:p>
+    <w:p>
+      <w:pPr>
+        <w:shd w:val="clear" w:color="auto" w:fill="1B2B34"/>
+        <w:spacing w:after="0" w:line="285" w:lineRule="atLeast"/>
+        <w:rPr>
+          <w:rFonts w:ascii="Consolas" w:eastAsia="Times New Roman" w:hAnsi="Consolas" w:cs="Times New Roman"/>
+          <w:color w:val="CDD3DE"/>
+          <w:sz w:val="21"/>
+          <w:szCs w:val="21"/>
+          <w:lang w:val="en-US" w:eastAsia="ru-RU"/>
+        </w:rPr>
+      </w:pPr>
+      <w:r>
+        <w:rPr>
+          <w:rFonts w:ascii="Consolas" w:eastAsia="Times New Roman" w:hAnsi="Consolas" w:cs="Times New Roman"/>
+          <w:color w:val="CDD3DE"/>
+          <w:sz w:val="21"/>
+          <w:szCs w:val="21"/>
+          <w:lang w:val="en-US" w:eastAsia="ru-RU"/>
+        </w:rPr>
+        <w:t xml:space="preserve">    </w:t>
+      </w:r>
+      <w:r>
+        <w:rPr>
+          <w:rFonts w:ascii="Consolas" w:eastAsia="Times New Roman" w:hAnsi="Consolas" w:cs="Times New Roman"/>
+          <w:color w:val="FAC863"/>
+          <w:sz w:val="21"/>
+          <w:szCs w:val="21"/>
+          <w:lang w:val="en-US" w:eastAsia="ru-RU"/>
+        </w:rPr>
+        <w:t>grid-template-columns</w:t>
+      </w:r>
+      <w:r>
+        <w:rPr>
+          <w:rFonts w:ascii="Consolas" w:eastAsia="Times New Roman" w:hAnsi="Consolas" w:cs="Times New Roman"/>
+          <w:color w:val="5FB3B3"/>
+          <w:sz w:val="21"/>
+          <w:szCs w:val="21"/>
+          <w:lang w:val="en-US" w:eastAsia="ru-RU"/>
+        </w:rPr>
+        <w:t>:</w:t>
+      </w:r>
+      <w:r>
+        <w:rPr>
+          <w:rFonts w:ascii="Consolas" w:eastAsia="Times New Roman" w:hAnsi="Consolas" w:cs="Times New Roman"/>
+          <w:color w:val="CDD3DE"/>
+          <w:sz w:val="21"/>
+          <w:szCs w:val="21"/>
+          <w:lang w:val="en-US" w:eastAsia="ru-RU"/>
+        </w:rPr>
+        <w:t xml:space="preserve"> </w:t>
+      </w:r>
+      <w:r>
+        <w:rPr>
+          <w:rFonts w:ascii="Consolas" w:eastAsia="Times New Roman" w:hAnsi="Consolas" w:cs="Times New Roman"/>
+          <w:color w:val="F99157"/>
+          <w:sz w:val="21"/>
+          <w:szCs w:val="21"/>
+          <w:lang w:val="en-US" w:eastAsia="ru-RU"/>
+        </w:rPr>
+        <w:t>2fr</w:t>
+      </w:r>
+      <w:r>
+        <w:rPr>
+          <w:rFonts w:ascii="Consolas" w:eastAsia="Times New Roman" w:hAnsi="Consolas" w:cs="Times New Roman"/>
+          <w:color w:val="CDD3DE"/>
+          <w:sz w:val="21"/>
+          <w:szCs w:val="21"/>
+          <w:lang w:val="en-US" w:eastAsia="ru-RU"/>
+        </w:rPr>
+        <w:t xml:space="preserve"> </w:t>
+      </w:r>
+      <w:r>
+        <w:rPr>
+          <w:rFonts w:ascii="Consolas" w:eastAsia="Times New Roman" w:hAnsi="Consolas" w:cs="Times New Roman"/>
+          <w:color w:val="F99157"/>
+          <w:sz w:val="21"/>
+          <w:szCs w:val="21"/>
+          <w:lang w:val="en-US" w:eastAsia="ru-RU"/>
+        </w:rPr>
+        <w:t>10fr</w:t>
+      </w:r>
+      <w:r>
+        <w:rPr>
+          <w:rFonts w:ascii="Consolas" w:eastAsia="Times New Roman" w:hAnsi="Consolas" w:cs="Times New Roman"/>
+          <w:color w:val="5FB3B3"/>
+          <w:sz w:val="21"/>
+          <w:szCs w:val="21"/>
+          <w:lang w:val="en-US" w:eastAsia="ru-RU"/>
+        </w:rPr>
+        <w:t>;</w:t>
+      </w:r>
+    </w:p>
+    <w:p>
+      <w:pPr>
+        <w:shd w:val="clear" w:color="auto" w:fill="1B2B34"/>
+        <w:spacing w:after="0" w:line="285" w:lineRule="atLeast"/>
+        <w:rPr>
+          <w:rFonts w:ascii="Consolas" w:eastAsia="Times New Roman" w:hAnsi="Consolas" w:cs="Times New Roman"/>
+          <w:color w:val="CDD3DE"/>
+          <w:sz w:val="21"/>
+          <w:szCs w:val="21"/>
+          <w:lang w:val="en-US" w:eastAsia="ru-RU"/>
+        </w:rPr>
+      </w:pPr>
+      <w:r>
+        <w:rPr>
+          <w:rFonts w:ascii="Consolas" w:eastAsia="Times New Roman" w:hAnsi="Consolas" w:cs="Times New Roman"/>
+          <w:color w:val="CDD3DE"/>
+          <w:sz w:val="21"/>
+          <w:szCs w:val="21"/>
+          <w:lang w:val="en-US" w:eastAsia="ru-RU"/>
+        </w:rPr>
+        <w:t xml:space="preserve">    </w:t>
+      </w:r>
+      <w:r>
+        <w:rPr>
+          <w:rFonts w:ascii="Consolas" w:eastAsia="Times New Roman" w:hAnsi="Consolas" w:cs="Times New Roman"/>
+          <w:color w:val="FAC863"/>
+          <w:sz w:val="21"/>
+          <w:szCs w:val="21"/>
+          <w:lang w:val="en-US" w:eastAsia="ru-RU"/>
+        </w:rPr>
+        <w:t>gap</w:t>
+      </w:r>
+      <w:r>
+        <w:rPr>
+          <w:rFonts w:ascii="Consolas" w:eastAsia="Times New Roman" w:hAnsi="Consolas" w:cs="Times New Roman"/>
+          <w:color w:val="5FB3B3"/>
+          <w:sz w:val="21"/>
+          <w:szCs w:val="21"/>
+          <w:lang w:val="en-US" w:eastAsia="ru-RU"/>
+        </w:rPr>
+        <w:t>:</w:t>
+      </w:r>
+      <w:r>
+        <w:rPr>
+          <w:rFonts w:ascii="Consolas" w:eastAsia="Times New Roman" w:hAnsi="Consolas" w:cs="Times New Roman"/>
+          <w:color w:val="CDD3DE"/>
+          <w:sz w:val="21"/>
+          <w:szCs w:val="21"/>
+          <w:lang w:val="en-US" w:eastAsia="ru-RU"/>
+        </w:rPr>
+        <w:t xml:space="preserve"> </w:t>
+      </w:r>
+      <w:r>
+        <w:rPr>
+          <w:rFonts w:ascii="Consolas" w:eastAsia="Times New Roman" w:hAnsi="Consolas" w:cs="Times New Roman"/>
+          <w:color w:val="F99157"/>
+          <w:sz w:val="21"/>
+          <w:szCs w:val="21"/>
+          <w:lang w:val="en-US" w:eastAsia="ru-RU"/>
+        </w:rPr>
+        <w:t>10px</w:t>
+      </w:r>
+      <w:r>
+        <w:rPr>
+          <w:rFonts w:ascii="Consolas" w:eastAsia="Times New Roman" w:hAnsi="Consolas" w:cs="Times New Roman"/>
+          <w:color w:val="5FB3B3"/>
+          <w:sz w:val="21"/>
+          <w:szCs w:val="21"/>
+          <w:lang w:val="en-US" w:eastAsia="ru-RU"/>
+        </w:rPr>
+        <w:t>;</w:t>
+      </w:r>
+    </w:p>
+    <w:p>
+      <w:pPr>
+        <w:shd w:val="clear" w:color="auto" w:fill="1B2B34"/>
+        <w:spacing w:after="0" w:line="285" w:lineRule="atLeast"/>
+        <w:rPr>
+          <w:rFonts w:ascii="Consolas" w:eastAsia="Times New Roman" w:hAnsi="Consolas" w:cs="Times New Roman"/>
+          <w:color w:val="CDD3DE"/>
+          <w:sz w:val="21"/>
+          <w:szCs w:val="21"/>
+          <w:lang w:val="en-US" w:eastAsia="ru-RU"/>
+        </w:rPr>
+      </w:pPr>
+      <w:r>
+        <w:rPr>
+          <w:rFonts w:ascii="Consolas" w:eastAsia="Times New Roman" w:hAnsi="Consolas" w:cs="Times New Roman"/>
+          <w:color w:val="5FB3B3"/>
+          <w:sz w:val="21"/>
+          <w:szCs w:val="21"/>
+          <w:lang w:val="en-US" w:eastAsia="ru-RU"/>
+        </w:rPr>
+        <w:t>}</w:t>
+      </w:r>
+    </w:p>
+    <w:p>
+      <w:pPr>
+        <w:shd w:val="clear" w:color="auto" w:fill="1B2B34"/>
+        <w:spacing w:after="0" w:line="285" w:lineRule="atLeast"/>
+        <w:rPr>
+          <w:rFonts w:ascii="Consolas" w:eastAsia="Times New Roman" w:hAnsi="Consolas" w:cs="Times New Roman"/>
+          <w:color w:val="CDD3DE"/>
+          <w:sz w:val="21"/>
+          <w:szCs w:val="21"/>
+          <w:lang w:val="en-US" w:eastAsia="ru-RU"/>
+        </w:rPr>
+      </w:pPr>
+      <w:r>
+        <w:rPr>
+          <w:rFonts w:ascii="Consolas" w:eastAsia="Times New Roman" w:hAnsi="Consolas" w:cs="Times New Roman"/>
+          <w:color w:val="5FB3B3"/>
+          <w:sz w:val="21"/>
+          <w:szCs w:val="21"/>
+          <w:lang w:val="en-US" w:eastAsia="ru-RU"/>
+        </w:rPr>
+        <w:t>.</w:t>
+      </w:r>
+      <w:r>
+        <w:rPr>
+          <w:rFonts w:ascii="Consolas" w:eastAsia="Times New Roman" w:hAnsi="Consolas" w:cs="Times New Roman"/>
+          <w:color w:val="BB80B3"/>
+          <w:sz w:val="21"/>
+          <w:szCs w:val="21"/>
+          <w:lang w:val="en-US" w:eastAsia="ru-RU"/>
+        </w:rPr>
+        <w:t>header</w:t>
+      </w:r>
+      <w:r>
+        <w:rPr>
+          <w:rFonts w:ascii="Consolas" w:eastAsia="Times New Roman" w:hAnsi="Consolas" w:cs="Times New Roman"/>
+          <w:color w:val="CDD3DE"/>
+          <w:sz w:val="21"/>
+          <w:szCs w:val="21"/>
+          <w:lang w:val="en-US" w:eastAsia="ru-RU"/>
+        </w:rPr>
+        <w:t xml:space="preserve"> </w:t>
+      </w:r>
+      <w:r>
+        <w:rPr>
+          <w:rFonts w:ascii="Consolas" w:eastAsia="Times New Roman" w:hAnsi="Consolas" w:cs="Times New Roman"/>
+          <w:color w:val="5FB3B3"/>
+          <w:sz w:val="21"/>
+          <w:szCs w:val="21"/>
+          <w:lang w:val="en-US" w:eastAsia="ru-RU"/>
+        </w:rPr>
+        <w:t>{</w:t>
+      </w:r>
+    </w:p>
+    <w:p>
+      <w:pPr>
+        <w:shd w:val="clear" w:color="auto" w:fill="1B2B34"/>
+        <w:spacing w:after="0" w:line="285" w:lineRule="atLeast"/>
+        <w:rPr>
+          <w:rFonts w:ascii="Consolas" w:eastAsia="Times New Roman" w:hAnsi="Consolas" w:cs="Times New Roman"/>
+          <w:color w:val="CDD3DE"/>
+          <w:sz w:val="21"/>
+          <w:szCs w:val="21"/>
+          <w:lang w:val="en-US" w:eastAsia="ru-RU"/>
+        </w:rPr>
+      </w:pPr>
+      <w:r>
+        <w:rPr>
+          <w:rFonts w:ascii="Consolas" w:eastAsia="Times New Roman" w:hAnsi="Consolas" w:cs="Times New Roman"/>
+          <w:color w:val="CDD3DE"/>
+          <w:sz w:val="21"/>
+          <w:szCs w:val="21"/>
+          <w:lang w:val="en-US" w:eastAsia="ru-RU"/>
+        </w:rPr>
+        <w:t xml:space="preserve">    </w:t>
+      </w:r>
+      <w:r>
+        <w:rPr>
+          <w:rFonts w:ascii="Consolas" w:eastAsia="Times New Roman" w:hAnsi="Consolas" w:cs="Times New Roman"/>
+          <w:color w:val="FAC863"/>
+          <w:sz w:val="21"/>
+          <w:szCs w:val="21"/>
+          <w:lang w:val="en-US" w:eastAsia="ru-RU"/>
+        </w:rPr>
+        <w:t>grid-area</w:t>
+      </w:r>
+      <w:r>
+        <w:rPr>
+          <w:rFonts w:ascii="Consolas" w:eastAsia="Times New Roman" w:hAnsi="Consolas" w:cs="Times New Roman"/>
+          <w:color w:val="5FB3B3"/>
+          <w:sz w:val="21"/>
+          <w:szCs w:val="21"/>
+          <w:lang w:val="en-US" w:eastAsia="ru-RU"/>
+        </w:rPr>
+        <w:t>:</w:t>
+      </w:r>
+      <w:r>
+        <w:rPr>
+          <w:rFonts w:ascii="Consolas" w:eastAsia="Times New Roman" w:hAnsi="Consolas" w:cs="Times New Roman"/>
+          <w:color w:val="CDD3DE"/>
+          <w:sz w:val="21"/>
+          <w:szCs w:val="21"/>
+          <w:lang w:val="en-US" w:eastAsia="ru-RU"/>
+        </w:rPr>
+        <w:t xml:space="preserve"> h</w:t>
+      </w:r>
+      <w:r>
+        <w:rPr>
+          <w:rFonts w:ascii="Consolas" w:eastAsia="Times New Roman" w:hAnsi="Consolas" w:cs="Times New Roman"/>
+          <w:color w:val="5FB3B3"/>
+          <w:sz w:val="21"/>
+          <w:szCs w:val="21"/>
+          <w:lang w:val="en-US" w:eastAsia="ru-RU"/>
+        </w:rPr>
+        <w:t>;</w:t>
+      </w:r>
+    </w:p>
+    <w:p>
+      <w:pPr>
+        <w:shd w:val="clear" w:color="auto" w:fill="1B2B34"/>
+        <w:spacing w:after="0" w:line="285" w:lineRule="atLeast"/>
+        <w:rPr>
+          <w:rFonts w:ascii="Consolas" w:eastAsia="Times New Roman" w:hAnsi="Consolas" w:cs="Times New Roman"/>
+          <w:color w:val="CDD3DE"/>
+          <w:sz w:val="21"/>
+          <w:szCs w:val="21"/>
+          <w:lang w:val="en-US" w:eastAsia="ru-RU"/>
+        </w:rPr>
+      </w:pPr>
+      <w:r>
+        <w:rPr>
+          <w:rFonts w:ascii="Consolas" w:eastAsia="Times New Roman" w:hAnsi="Consolas" w:cs="Times New Roman"/>
+          <w:color w:val="CDD3DE"/>
+          <w:sz w:val="21"/>
+          <w:szCs w:val="21"/>
+          <w:lang w:val="en-US" w:eastAsia="ru-RU"/>
+        </w:rPr>
+        <w:t xml:space="preserve">    </w:t>
+      </w:r>
+      <w:r>
+        <w:rPr>
+          <w:rFonts w:ascii="Consolas" w:eastAsia="Times New Roman" w:hAnsi="Consolas" w:cs="Times New Roman"/>
+          <w:color w:val="FAC863"/>
+          <w:sz w:val="21"/>
+          <w:szCs w:val="21"/>
+          <w:lang w:val="en-US" w:eastAsia="ru-RU"/>
+        </w:rPr>
+        <w:t>background-color</w:t>
+      </w:r>
+      <w:r>
+        <w:rPr>
+          <w:rFonts w:ascii="Consolas" w:eastAsia="Times New Roman" w:hAnsi="Consolas" w:cs="Times New Roman"/>
+          <w:color w:val="5FB3B3"/>
+          <w:sz w:val="21"/>
+          <w:szCs w:val="21"/>
+          <w:lang w:val="en-US" w:eastAsia="ru-RU"/>
+        </w:rPr>
+        <w:t>:</w:t>
+      </w:r>
+      <w:r>
+        <w:rPr>
+          <w:rFonts w:ascii="Consolas" w:eastAsia="Times New Roman" w:hAnsi="Consolas" w:cs="Times New Roman"/>
+          <w:color w:val="CDD3DE"/>
+          <w:sz w:val="21"/>
+          <w:szCs w:val="21"/>
+          <w:lang w:val="en-US" w:eastAsia="ru-RU"/>
+        </w:rPr>
+        <w:t xml:space="preserve"> </w:t>
+      </w:r>
+      <w:r>
+        <w:rPr>
+          <w:rFonts w:ascii="Consolas" w:eastAsia="Times New Roman" w:hAnsi="Consolas" w:cs="Times New Roman"/>
+          <w:color w:val="5FB3B3"/>
+          <w:sz w:val="21"/>
+          <w:szCs w:val="21"/>
+          <w:lang w:val="en-US" w:eastAsia="ru-RU"/>
+        </w:rPr>
+        <w:t>#12cf67;</w:t>
+      </w:r>
+    </w:p>
+    <w:p>
+      <w:pPr>
+        <w:shd w:val="clear" w:color="auto" w:fill="1B2B34"/>
+        <w:spacing w:after="0" w:line="285" w:lineRule="atLeast"/>
+        <w:rPr>
+          <w:rFonts w:ascii="Consolas" w:eastAsia="Times New Roman" w:hAnsi="Consolas" w:cs="Times New Roman"/>
+          <w:color w:val="CDD3DE"/>
+          <w:sz w:val="21"/>
+          <w:szCs w:val="21"/>
+          <w:lang w:val="en-US" w:eastAsia="ru-RU"/>
+        </w:rPr>
+      </w:pPr>
+      <w:r>
+        <w:rPr>
+          <w:rFonts w:ascii="Consolas" w:eastAsia="Times New Roman" w:hAnsi="Consolas" w:cs="Times New Roman"/>
+          <w:color w:val="5FB3B3"/>
+          <w:sz w:val="21"/>
+          <w:szCs w:val="21"/>
+          <w:lang w:val="en-US" w:eastAsia="ru-RU"/>
+        </w:rPr>
+        <w:t>}</w:t>
+      </w:r>
+    </w:p>
+    <w:p>
+      <w:pPr>
+        <w:shd w:val="clear" w:color="auto" w:fill="1B2B34"/>
+        <w:spacing w:after="0" w:line="285" w:lineRule="atLeast"/>
+        <w:rPr>
+          <w:rFonts w:ascii="Consolas" w:eastAsia="Times New Roman" w:hAnsi="Consolas" w:cs="Times New Roman"/>
+          <w:color w:val="CDD3DE"/>
+          <w:sz w:val="21"/>
+          <w:szCs w:val="21"/>
+          <w:lang w:val="en-US" w:eastAsia="ru-RU"/>
+        </w:rPr>
+      </w:pPr>
+      <w:r>
+        <w:rPr>
+          <w:rFonts w:ascii="Consolas" w:eastAsia="Times New Roman" w:hAnsi="Consolas" w:cs="Times New Roman"/>
+          <w:color w:val="5FB3B3"/>
+          <w:sz w:val="21"/>
+          <w:szCs w:val="21"/>
+          <w:lang w:val="en-US" w:eastAsia="ru-RU"/>
+        </w:rPr>
+        <w:t>.</w:t>
+      </w:r>
+      <w:r>
+        <w:rPr>
+          <w:rFonts w:ascii="Consolas" w:eastAsia="Times New Roman" w:hAnsi="Consolas" w:cs="Times New Roman"/>
+          <w:color w:val="BB80B3"/>
+          <w:sz w:val="21"/>
+          <w:szCs w:val="21"/>
+          <w:lang w:val="en-US" w:eastAsia="ru-RU"/>
+        </w:rPr>
+        <w:t>header</w:t>
+      </w:r>
+      <w:r>
+        <w:rPr>
+          <w:rFonts w:ascii="Consolas" w:eastAsia="Times New Roman" w:hAnsi="Consolas" w:cs="Times New Roman"/>
+          <w:color w:val="CDD3DE"/>
+          <w:sz w:val="21"/>
+          <w:szCs w:val="21"/>
+          <w:lang w:val="en-US" w:eastAsia="ru-RU"/>
+        </w:rPr>
+        <w:t xml:space="preserve"> </w:t>
+      </w:r>
+      <w:r>
+        <w:rPr>
+          <w:rFonts w:ascii="Consolas" w:eastAsia="Times New Roman" w:hAnsi="Consolas" w:cs="Times New Roman"/>
+          <w:color w:val="EB606B"/>
+          <w:sz w:val="21"/>
+          <w:szCs w:val="21"/>
+          <w:lang w:val="en-US" w:eastAsia="ru-RU"/>
+        </w:rPr>
+        <w:t>img</w:t>
+      </w:r>
+      <w:r>
+        <w:rPr>
+          <w:rFonts w:ascii="Consolas" w:eastAsia="Times New Roman" w:hAnsi="Consolas" w:cs="Times New Roman"/>
+          <w:color w:val="CDD3DE"/>
+          <w:sz w:val="21"/>
+          <w:szCs w:val="21"/>
+          <w:lang w:val="en-US" w:eastAsia="ru-RU"/>
+        </w:rPr>
+        <w:t xml:space="preserve"> </w:t>
+      </w:r>
+      <w:r>
+        <w:rPr>
+          <w:rFonts w:ascii="Consolas" w:eastAsia="Times New Roman" w:hAnsi="Consolas" w:cs="Times New Roman"/>
+          <w:color w:val="5FB3B3"/>
+          <w:sz w:val="21"/>
+          <w:szCs w:val="21"/>
+          <w:lang w:val="en-US" w:eastAsia="ru-RU"/>
+        </w:rPr>
+        <w:t>{</w:t>
+      </w:r>
+    </w:p>
+    <w:p>
+      <w:pPr>
+        <w:shd w:val="clear" w:color="auto" w:fill="1B2B34"/>
+        <w:spacing w:after="0" w:line="285" w:lineRule="atLeast"/>
+        <w:rPr>
+          <w:rFonts w:ascii="Consolas" w:eastAsia="Times New Roman" w:hAnsi="Consolas" w:cs="Times New Roman"/>
+          <w:color w:val="CDD3DE"/>
+          <w:sz w:val="21"/>
+          <w:szCs w:val="21"/>
+          <w:lang w:val="en-US" w:eastAsia="ru-RU"/>
+        </w:rPr>
+      </w:pPr>
+      <w:r>
+        <w:rPr>
+          <w:rFonts w:ascii="Consolas" w:eastAsia="Times New Roman" w:hAnsi="Consolas" w:cs="Times New Roman"/>
+          <w:color w:val="CDD3DE"/>
+          <w:sz w:val="21"/>
+          <w:szCs w:val="21"/>
+          <w:lang w:val="en-US" w:eastAsia="ru-RU"/>
+        </w:rPr>
+        <w:t xml:space="preserve">    </w:t>
+      </w:r>
+      <w:r>
+        <w:rPr>
+          <w:rFonts w:ascii="Consolas" w:eastAsia="Times New Roman" w:hAnsi="Consolas" w:cs="Times New Roman"/>
+          <w:color w:val="FAC863"/>
+          <w:sz w:val="21"/>
+          <w:szCs w:val="21"/>
+          <w:lang w:val="en-US" w:eastAsia="ru-RU"/>
+        </w:rPr>
+        <w:t>width</w:t>
+      </w:r>
+      <w:r>
+        <w:rPr>
+          <w:rFonts w:ascii="Consolas" w:eastAsia="Times New Roman" w:hAnsi="Consolas" w:cs="Times New Roman"/>
+          <w:color w:val="5FB3B3"/>
+          <w:sz w:val="21"/>
+          <w:szCs w:val="21"/>
+          <w:lang w:val="en-US" w:eastAsia="ru-RU"/>
+        </w:rPr>
+        <w:t>:</w:t>
+      </w:r>
+      <w:r>
+        <w:rPr>
+          <w:rFonts w:ascii="Consolas" w:eastAsia="Times New Roman" w:hAnsi="Consolas" w:cs="Times New Roman"/>
+          <w:color w:val="CDD3DE"/>
+          <w:sz w:val="21"/>
+          <w:szCs w:val="21"/>
+          <w:lang w:val="en-US" w:eastAsia="ru-RU"/>
+        </w:rPr>
+        <w:t xml:space="preserve"> </w:t>
+      </w:r>
+      <w:r>
+        <w:rPr>
+          <w:rFonts w:ascii="Consolas" w:eastAsia="Times New Roman" w:hAnsi="Consolas" w:cs="Times New Roman"/>
+          <w:color w:val="F99157"/>
+          <w:sz w:val="21"/>
+          <w:szCs w:val="21"/>
+          <w:lang w:val="en-US" w:eastAsia="ru-RU"/>
+        </w:rPr>
+        <w:t>60px</w:t>
+      </w:r>
+      <w:r>
+        <w:rPr>
+          <w:rFonts w:ascii="Consolas" w:eastAsia="Times New Roman" w:hAnsi="Consolas" w:cs="Times New Roman"/>
+          <w:color w:val="5FB3B3"/>
+          <w:sz w:val="21"/>
+          <w:szCs w:val="21"/>
+          <w:lang w:val="en-US" w:eastAsia="ru-RU"/>
+        </w:rPr>
+        <w:t>;</w:t>
+      </w:r>
+    </w:p>
+    <w:p>
+      <w:pPr>
+        <w:shd w:val="clear" w:color="auto" w:fill="1B2B34"/>
+        <w:spacing w:after="0" w:line="285" w:lineRule="atLeast"/>
+        <w:rPr>
+          <w:rFonts w:ascii="Consolas" w:eastAsia="Times New Roman" w:hAnsi="Consolas" w:cs="Times New Roman"/>
+          <w:color w:val="CDD3DE"/>
+          <w:sz w:val="21"/>
+          <w:szCs w:val="21"/>
+          <w:lang w:val="en-US" w:eastAsia="ru-RU"/>
+        </w:rPr>
+      </w:pPr>
+      <w:r>
+        <w:rPr>
+          <w:rFonts w:ascii="Consolas" w:eastAsia="Times New Roman" w:hAnsi="Consolas" w:cs="Times New Roman"/>
+          <w:color w:val="5FB3B3"/>
+          <w:sz w:val="21"/>
+          <w:szCs w:val="21"/>
+          <w:lang w:val="en-US" w:eastAsia="ru-RU"/>
+        </w:rPr>
+        <w:t>}</w:t>
+      </w:r>
+    </w:p>
+    <w:p>
+      <w:pPr>
+        <w:shd w:val="clear" w:color="auto" w:fill="1B2B34"/>
+        <w:spacing w:after="0" w:line="285" w:lineRule="atLeast"/>
+        <w:rPr>
+          <w:rFonts w:ascii="Consolas" w:eastAsia="Times New Roman" w:hAnsi="Consolas" w:cs="Times New Roman"/>
+          <w:color w:val="CDD3DE"/>
+          <w:sz w:val="21"/>
+          <w:szCs w:val="21"/>
+          <w:lang w:val="en-US" w:eastAsia="ru-RU"/>
+        </w:rPr>
+      </w:pPr>
+      <w:r>
+        <w:rPr>
+          <w:rFonts w:ascii="Consolas" w:eastAsia="Times New Roman" w:hAnsi="Consolas" w:cs="Times New Roman"/>
+          <w:color w:val="5FB3B3"/>
+          <w:sz w:val="21"/>
+          <w:szCs w:val="21"/>
+          <w:lang w:val="en-US" w:eastAsia="ru-RU"/>
+        </w:rPr>
+        <w:t>.</w:t>
+      </w:r>
+      <w:r>
+        <w:rPr>
+          <w:rFonts w:ascii="Consolas" w:eastAsia="Times New Roman" w:hAnsi="Consolas" w:cs="Times New Roman"/>
+          <w:color w:val="BB80B3"/>
+          <w:sz w:val="21"/>
+          <w:szCs w:val="21"/>
+          <w:lang w:val="en-US" w:eastAsia="ru-RU"/>
+        </w:rPr>
+        <w:t>nav</w:t>
+      </w:r>
+      <w:r>
+        <w:rPr>
+          <w:rFonts w:ascii="Consolas" w:eastAsia="Times New Roman" w:hAnsi="Consolas" w:cs="Times New Roman"/>
+          <w:color w:val="CDD3DE"/>
+          <w:sz w:val="21"/>
+          <w:szCs w:val="21"/>
+          <w:lang w:val="en-US" w:eastAsia="ru-RU"/>
+        </w:rPr>
+        <w:t xml:space="preserve"> </w:t>
+      </w:r>
+      <w:r>
+        <w:rPr>
+          <w:rFonts w:ascii="Consolas" w:eastAsia="Times New Roman" w:hAnsi="Consolas" w:cs="Times New Roman"/>
+          <w:color w:val="5FB3B3"/>
+          <w:sz w:val="21"/>
+          <w:szCs w:val="21"/>
+          <w:lang w:val="en-US" w:eastAsia="ru-RU"/>
+        </w:rPr>
+        <w:t>{</w:t>
+      </w:r>
+    </w:p>
+    <w:p>
+      <w:pPr>
+        <w:shd w:val="clear" w:color="auto" w:fill="1B2B34"/>
+        <w:spacing w:after="0" w:line="285" w:lineRule="atLeast"/>
+        <w:rPr>
+          <w:rFonts w:ascii="Consolas" w:eastAsia="Times New Roman" w:hAnsi="Consolas" w:cs="Times New Roman"/>
+          <w:color w:val="CDD3DE"/>
+          <w:sz w:val="21"/>
+          <w:szCs w:val="21"/>
+          <w:lang w:val="en-US" w:eastAsia="ru-RU"/>
+        </w:rPr>
+      </w:pPr>
+      <w:r>
+        <w:rPr>
+          <w:rFonts w:ascii="Consolas" w:eastAsia="Times New Roman" w:hAnsi="Consolas" w:cs="Times New Roman"/>
+          <w:color w:val="CDD3DE"/>
+          <w:sz w:val="21"/>
+          <w:szCs w:val="21"/>
+          <w:lang w:val="en-US" w:eastAsia="ru-RU"/>
+        </w:rPr>
+        <w:t xml:space="preserve">    </w:t>
+      </w:r>
+      <w:r>
+        <w:rPr>
+          <w:rFonts w:ascii="Consolas" w:eastAsia="Times New Roman" w:hAnsi="Consolas" w:cs="Times New Roman"/>
+          <w:color w:val="FAC863"/>
+          <w:sz w:val="21"/>
+          <w:szCs w:val="21"/>
+          <w:lang w:val="en-US" w:eastAsia="ru-RU"/>
+        </w:rPr>
+        <w:t>grid-area</w:t>
+      </w:r>
+      <w:r>
+        <w:rPr>
+          <w:rFonts w:ascii="Consolas" w:eastAsia="Times New Roman" w:hAnsi="Consolas" w:cs="Times New Roman"/>
+          <w:color w:val="5FB3B3"/>
+          <w:sz w:val="21"/>
+          <w:szCs w:val="21"/>
+          <w:lang w:val="en-US" w:eastAsia="ru-RU"/>
+        </w:rPr>
+        <w:t>:</w:t>
+      </w:r>
+      <w:r>
+        <w:rPr>
+          <w:rFonts w:ascii="Consolas" w:eastAsia="Times New Roman" w:hAnsi="Consolas" w:cs="Times New Roman"/>
+          <w:color w:val="CDD3DE"/>
+          <w:sz w:val="21"/>
+          <w:szCs w:val="21"/>
+          <w:lang w:val="en-US" w:eastAsia="ru-RU"/>
+        </w:rPr>
+        <w:t xml:space="preserve"> n</w:t>
+      </w:r>
+      <w:r>
+        <w:rPr>
+          <w:rFonts w:ascii="Consolas" w:eastAsia="Times New Roman" w:hAnsi="Consolas" w:cs="Times New Roman"/>
+          <w:color w:val="5FB3B3"/>
+          <w:sz w:val="21"/>
+          <w:szCs w:val="21"/>
+          <w:lang w:val="en-US" w:eastAsia="ru-RU"/>
+        </w:rPr>
+        <w:t>;</w:t>
+      </w:r>
+    </w:p>
+    <w:p>
+      <w:pPr>
+        <w:shd w:val="clear" w:color="auto" w:fill="1B2B34"/>
+        <w:spacing w:after="0" w:line="285" w:lineRule="atLeast"/>
+        <w:rPr>
+          <w:rFonts w:ascii="Consolas" w:eastAsia="Times New Roman" w:hAnsi="Consolas" w:cs="Times New Roman"/>
+          <w:color w:val="CDD3DE"/>
+          <w:sz w:val="21"/>
+          <w:szCs w:val="21"/>
+          <w:lang w:val="en-US" w:eastAsia="ru-RU"/>
+        </w:rPr>
+      </w:pPr>
+      <w:r>
+        <w:rPr>
+          <w:rFonts w:ascii="Consolas" w:eastAsia="Times New Roman" w:hAnsi="Consolas" w:cs="Times New Roman"/>
+          <w:color w:val="CDD3DE"/>
+          <w:sz w:val="21"/>
+          <w:szCs w:val="21"/>
+          <w:lang w:val="en-US" w:eastAsia="ru-RU"/>
+        </w:rPr>
+        <w:t xml:space="preserve">    </w:t>
+      </w:r>
+      <w:r>
+        <w:rPr>
+          <w:rFonts w:ascii="Consolas" w:eastAsia="Times New Roman" w:hAnsi="Consolas" w:cs="Times New Roman"/>
+          <w:color w:val="FAC863"/>
+          <w:sz w:val="21"/>
+          <w:szCs w:val="21"/>
+          <w:lang w:val="en-US" w:eastAsia="ru-RU"/>
+        </w:rPr>
+        <w:t>background-color</w:t>
+      </w:r>
+      <w:r>
+        <w:rPr>
+          <w:rFonts w:ascii="Consolas" w:eastAsia="Times New Roman" w:hAnsi="Consolas" w:cs="Times New Roman"/>
+          <w:color w:val="5FB3B3"/>
+          <w:sz w:val="21"/>
+          <w:szCs w:val="21"/>
+          <w:lang w:val="en-US" w:eastAsia="ru-RU"/>
+        </w:rPr>
+        <w:t>:</w:t>
+      </w:r>
+      <w:r>
+        <w:rPr>
+          <w:rFonts w:ascii="Consolas" w:eastAsia="Times New Roman" w:hAnsi="Consolas" w:cs="Times New Roman"/>
+          <w:color w:val="CDD3DE"/>
+          <w:sz w:val="21"/>
+          <w:szCs w:val="21"/>
+          <w:lang w:val="en-US" w:eastAsia="ru-RU"/>
+        </w:rPr>
+        <w:t xml:space="preserve"> </w:t>
+      </w:r>
+      <w:r>
+        <w:rPr>
+          <w:rFonts w:ascii="Consolas" w:eastAsia="Times New Roman" w:hAnsi="Consolas" w:cs="Times New Roman"/>
+          <w:color w:val="5FB3B3"/>
+          <w:sz w:val="21"/>
+          <w:szCs w:val="21"/>
+          <w:lang w:val="en-US" w:eastAsia="ru-RU"/>
+        </w:rPr>
+        <w:t>#12cf67;</w:t>
+      </w:r>
+    </w:p>
+    <w:p>
+      <w:pPr>
+        <w:shd w:val="clear" w:color="auto" w:fill="1B2B34"/>
+        <w:spacing w:after="0" w:line="285" w:lineRule="atLeast"/>
+        <w:rPr>
+          <w:rFonts w:ascii="Consolas" w:eastAsia="Times New Roman" w:hAnsi="Consolas" w:cs="Times New Roman"/>
+          <w:color w:val="CDD3DE"/>
+          <w:sz w:val="21"/>
+          <w:szCs w:val="21"/>
+          <w:lang w:val="en-US" w:eastAsia="ru-RU"/>
+        </w:rPr>
+      </w:pPr>
+      <w:r>
+        <w:rPr>
+          <w:rFonts w:ascii="Consolas" w:eastAsia="Times New Roman" w:hAnsi="Consolas" w:cs="Times New Roman"/>
+          <w:color w:val="5FB3B3"/>
+          <w:sz w:val="21"/>
+          <w:szCs w:val="21"/>
+          <w:lang w:val="en-US" w:eastAsia="ru-RU"/>
+        </w:rPr>
+        <w:t>}</w:t>
+      </w:r>
+    </w:p>
+    <w:p>
+      <w:pPr>
+        <w:shd w:val="clear" w:color="auto" w:fill="1B2B34"/>
+        <w:spacing w:after="0" w:line="285" w:lineRule="atLeast"/>
+        <w:rPr>
+          <w:rFonts w:ascii="Consolas" w:eastAsia="Times New Roman" w:hAnsi="Consolas" w:cs="Times New Roman"/>
+          <w:color w:val="CDD3DE"/>
+          <w:sz w:val="21"/>
+          <w:szCs w:val="21"/>
+          <w:lang w:val="en-US" w:eastAsia="ru-RU"/>
+        </w:rPr>
+      </w:pPr>
+      <w:r>
+        <w:rPr>
+          <w:rFonts w:ascii="Consolas" w:eastAsia="Times New Roman" w:hAnsi="Consolas" w:cs="Times New Roman"/>
+          <w:color w:val="5FB3B3"/>
+          <w:sz w:val="21"/>
+          <w:szCs w:val="21"/>
+          <w:lang w:val="en-US" w:eastAsia="ru-RU"/>
+        </w:rPr>
+        <w:t>.</w:t>
+      </w:r>
+      <w:r>
+        <w:rPr>
+          <w:rFonts w:ascii="Consolas" w:eastAsia="Times New Roman" w:hAnsi="Consolas" w:cs="Times New Roman"/>
+          <w:color w:val="BB80B3"/>
+          <w:sz w:val="21"/>
+          <w:szCs w:val="21"/>
+          <w:lang w:val="en-US" w:eastAsia="ru-RU"/>
+        </w:rPr>
+        <w:t>content</w:t>
+      </w:r>
+      <w:r>
+        <w:rPr>
+          <w:rFonts w:ascii="Consolas" w:eastAsia="Times New Roman" w:hAnsi="Consolas" w:cs="Times New Roman"/>
+          <w:color w:val="CDD3DE"/>
+          <w:sz w:val="21"/>
+          <w:szCs w:val="21"/>
+          <w:lang w:val="en-US" w:eastAsia="ru-RU"/>
+        </w:rPr>
+        <w:t xml:space="preserve"> </w:t>
+      </w:r>
+      <w:r>
+        <w:rPr>
+          <w:rFonts w:ascii="Consolas" w:eastAsia="Times New Roman" w:hAnsi="Consolas" w:cs="Times New Roman"/>
+          <w:color w:val="5FB3B3"/>
+          <w:sz w:val="21"/>
+          <w:szCs w:val="21"/>
+          <w:lang w:val="en-US" w:eastAsia="ru-RU"/>
+        </w:rPr>
+        <w:t>{</w:t>
+      </w:r>
+    </w:p>
+    <w:p>
+      <w:pPr>
+        <w:shd w:val="clear" w:color="auto" w:fill="1B2B34"/>
+        <w:spacing w:after="0" w:line="285" w:lineRule="atLeast"/>
+        <w:rPr>
+          <w:rFonts w:ascii="Consolas" w:eastAsia="Times New Roman" w:hAnsi="Consolas" w:cs="Times New Roman"/>
+          <w:color w:val="CDD3DE"/>
+          <w:sz w:val="21"/>
+          <w:szCs w:val="21"/>
+          <w:lang w:val="en-US" w:eastAsia="ru-RU"/>
+        </w:rPr>
+      </w:pPr>
+      <w:r>
+        <w:rPr>
+          <w:rFonts w:ascii="Consolas" w:eastAsia="Times New Roman" w:hAnsi="Consolas" w:cs="Times New Roman"/>
+          <w:color w:val="CDD3DE"/>
+          <w:sz w:val="21"/>
+          <w:szCs w:val="21"/>
+          <w:lang w:val="en-US" w:eastAsia="ru-RU"/>
+        </w:rPr>
+        <w:lastRenderedPageBreak/>
+        <w:t xml:space="preserve">    </w:t>
+      </w:r>
+      <w:r>
+        <w:rPr>
+          <w:rFonts w:ascii="Consolas" w:eastAsia="Times New Roman" w:hAnsi="Consolas" w:cs="Times New Roman"/>
+          <w:color w:val="FAC863"/>
+          <w:sz w:val="21"/>
+          <w:szCs w:val="21"/>
+          <w:lang w:val="en-US" w:eastAsia="ru-RU"/>
+        </w:rPr>
+        <w:t>grid-area</w:t>
+      </w:r>
+      <w:r>
+        <w:rPr>
+          <w:rFonts w:ascii="Consolas" w:eastAsia="Times New Roman" w:hAnsi="Consolas" w:cs="Times New Roman"/>
+          <w:color w:val="5FB3B3"/>
+          <w:sz w:val="21"/>
+          <w:szCs w:val="21"/>
+          <w:lang w:val="en-US" w:eastAsia="ru-RU"/>
+        </w:rPr>
+        <w:t>:</w:t>
+      </w:r>
+      <w:r>
+        <w:rPr>
+          <w:rFonts w:ascii="Consolas" w:eastAsia="Times New Roman" w:hAnsi="Consolas" w:cs="Times New Roman"/>
+          <w:color w:val="CDD3DE"/>
+          <w:sz w:val="21"/>
+          <w:szCs w:val="21"/>
+          <w:lang w:val="en-US" w:eastAsia="ru-RU"/>
+        </w:rPr>
+        <w:t xml:space="preserve"> c</w:t>
+      </w:r>
+      <w:r>
+        <w:rPr>
+          <w:rFonts w:ascii="Consolas" w:eastAsia="Times New Roman" w:hAnsi="Consolas" w:cs="Times New Roman"/>
+          <w:color w:val="5FB3B3"/>
+          <w:sz w:val="21"/>
+          <w:szCs w:val="21"/>
+          <w:lang w:val="en-US" w:eastAsia="ru-RU"/>
+        </w:rPr>
+        <w:t>;</w:t>
+      </w:r>
+    </w:p>
+    <w:p>
+      <w:pPr>
+        <w:shd w:val="clear" w:color="auto" w:fill="1B2B34"/>
+        <w:spacing w:after="0" w:line="285" w:lineRule="atLeast"/>
+        <w:rPr>
+          <w:rFonts w:ascii="Consolas" w:eastAsia="Times New Roman" w:hAnsi="Consolas" w:cs="Times New Roman"/>
+          <w:color w:val="CDD3DE"/>
+          <w:sz w:val="21"/>
+          <w:szCs w:val="21"/>
+          <w:lang w:eastAsia="ru-RU"/>
+        </w:rPr>
+      </w:pPr>
+      <w:r>
+        <w:rPr>
+          <w:rFonts w:ascii="Consolas" w:eastAsia="Times New Roman" w:hAnsi="Consolas" w:cs="Times New Roman"/>
+          <w:color w:val="5FB3B3"/>
+          <w:sz w:val="21"/>
+          <w:szCs w:val="21"/>
+          <w:lang w:eastAsia="ru-RU"/>
+        </w:rPr>
+        <w:t>}</w:t>
+      </w:r>
+    </w:p>
+    <w:p>
+      <w:pPr>
+        <w:spacing w:after="0"/>
+      </w:pPr>
+      <w:r>
+        <w:t xml:space="preserve">В стилях классу </w:t>
+      </w:r>
+      <w:r>
+        <w:t>app-wrapper</w:t>
+      </w:r>
+      <w:r>
+        <w:t xml:space="preserve"> </w:t>
+      </w:r>
+      <w:r>
+        <w:t xml:space="preserve">задаётся </w:t>
+      </w:r>
+      <w:r>
+        <w:rPr>
+          <w:highlight w:val="yellow"/>
+          <w:lang w:val="en-US"/>
+        </w:rPr>
+        <w:t>dispay</w:t>
+      </w:r>
+      <w:r>
+        <w:rPr>
+          <w:highlight w:val="yellow"/>
+        </w:rPr>
+        <w:t>:</w:t>
+      </w:r>
+      <w:r>
+        <w:rPr>
+          <w:highlight w:val="yellow"/>
+          <w:lang w:val="en-US"/>
+        </w:rPr>
+        <w:t>grid</w:t>
+      </w:r>
+      <w:r>
+        <w:t xml:space="preserve"> это значит, что все прямые потомки этого элемента станут элементами сетки</w:t>
+      </w:r>
+      <w:r>
+        <w:t>.</w:t>
+      </w:r>
+      <w:r>
+        <w:t xml:space="preserve"> С помощью</w:t>
+      </w:r>
+      <w:r>
+        <w:t xml:space="preserve"> </w:t>
+      </w:r>
+      <w:r>
+        <w:rPr>
+          <w:lang w:val="en-US"/>
+        </w:rPr>
+        <w:t>css</w:t>
+      </w:r>
+      <w:r>
+        <w:t xml:space="preserve"> свойства </w:t>
+      </w:r>
+      <w:r>
+        <w:rPr>
+          <w:highlight w:val="yellow"/>
+          <w:lang w:val="en-US"/>
+        </w:rPr>
+        <w:t>grid</w:t>
+      </w:r>
+      <w:r>
+        <w:rPr>
+          <w:highlight w:val="yellow"/>
+        </w:rPr>
+        <w:t>-</w:t>
+      </w:r>
+      <w:r>
+        <w:rPr>
+          <w:highlight w:val="yellow"/>
+          <w:lang w:val="en-US"/>
+        </w:rPr>
+        <w:t>area</w:t>
+      </w:r>
+      <w:r>
+        <w:t xml:space="preserve"> задаём им имена/псевдонимы</w:t>
+      </w:r>
+      <w:r>
+        <w:t xml:space="preserve"> по первой букве их классов</w:t>
+      </w:r>
+      <w:r>
+        <w:t xml:space="preserve">, на которые можно будет сослаться при создании шаблона сетки. </w:t>
+      </w:r>
+      <w:r>
+        <w:t xml:space="preserve">Далее с помощью свойства </w:t>
+      </w:r>
+      <w:r>
+        <w:rPr>
+          <w:highlight w:val="yellow"/>
+        </w:rPr>
+        <w:t>grid-template-areas</w:t>
+      </w:r>
+      <w:r>
+        <w:t xml:space="preserve"> определяем шаблон сетки ссылаясь на псевдонимы</w:t>
+      </w:r>
+      <w:r>
+        <w:t xml:space="preserve">, а </w:t>
+      </w:r>
+      <w:r>
+        <w:t xml:space="preserve">с </w:t>
+      </w:r>
+      <w:r>
+        <w:t xml:space="preserve">помощью </w:t>
+      </w:r>
+      <w:r>
+        <w:rPr>
+          <w:highlight w:val="yellow"/>
+        </w:rPr>
+        <w:t>grid-template-rows</w:t>
+      </w:r>
+      <w:r>
+        <w:rPr>
+          <w:highlight w:val="yellow"/>
+        </w:rPr>
+        <w:t>/</w:t>
+      </w:r>
+      <w:r>
+        <w:rPr>
+          <w:highlight w:val="yellow"/>
+          <w:lang w:val="en-US"/>
+        </w:rPr>
+        <w:t>columns</w:t>
+      </w:r>
+      <w:r>
+        <w:t xml:space="preserve"> </w:t>
+      </w:r>
+      <w:r>
+        <w:t>задаём размеры строк и колонок.</w:t>
+      </w:r>
+      <w:r>
+        <w:t xml:space="preserve"> С помощью </w:t>
+      </w:r>
+      <w:r>
+        <w:rPr>
+          <w:highlight w:val="yellow"/>
+          <w:lang w:val="en-US"/>
+        </w:rPr>
+        <w:t>gap</w:t>
+      </w:r>
+      <w:r>
+        <w:t xml:space="preserve"> </w:t>
+      </w:r>
+      <w:r>
+        <w:t>задаём отступы между строками и колонками.</w:t>
+      </w:r>
+    </w:p>
+    <w:p>
+      <w:pPr>
+        <w:spacing w:after="0"/>
+      </w:pPr>
+      <w:r>
+        <w:tab/>
+        <w:t>Когда общая структура проекта выглядит как нужно, переходим к детализации.</w:t>
+      </w:r>
+      <w:r>
+        <w:t xml:space="preserve"> Верстаем </w:t>
+      </w:r>
+      <w:r>
+        <w:t xml:space="preserve">наброски секции </w:t>
+      </w:r>
+      <w:r>
+        <w:rPr>
+          <w:lang w:val="en-US"/>
+        </w:rPr>
+        <w:t>nav</w:t>
+      </w:r>
+      <w:r>
+        <w:t xml:space="preserve">, </w:t>
+      </w:r>
+      <w:r>
+        <w:t xml:space="preserve">затем </w:t>
+      </w:r>
+      <w:r>
+        <w:rPr>
+          <w:lang w:val="en-US"/>
+        </w:rPr>
+        <w:t>content</w:t>
+      </w:r>
+      <w:r>
+        <w:t xml:space="preserve">. </w:t>
+      </w:r>
+      <w:r>
+        <w:rPr>
+          <w:highlight w:val="yellow"/>
+        </w:rPr>
+        <w:t>Использова</w:t>
+      </w:r>
+      <w:r>
+        <w:rPr>
+          <w:highlight w:val="yellow"/>
+        </w:rPr>
+        <w:t>ние</w:t>
+      </w:r>
+      <w:r>
+        <w:rPr>
+          <w:highlight w:val="yellow"/>
+        </w:rPr>
+        <w:t xml:space="preserve"> грид</w:t>
+      </w:r>
+      <w:r>
+        <w:rPr>
+          <w:highlight w:val="yellow"/>
+        </w:rPr>
+        <w:t>ов</w:t>
+      </w:r>
+      <w:r>
+        <w:rPr>
+          <w:highlight w:val="yellow"/>
+        </w:rPr>
+        <w:t xml:space="preserve"> в начале</w:t>
+      </w:r>
+      <w:r>
+        <w:rPr>
+          <w:highlight w:val="yellow"/>
+        </w:rPr>
+        <w:t>,</w:t>
+      </w:r>
+      <w:r>
+        <w:rPr>
+          <w:highlight w:val="yellow"/>
+        </w:rPr>
+        <w:t xml:space="preserve"> не обяз</w:t>
+      </w:r>
+      <w:r>
+        <w:rPr>
+          <w:highlight w:val="yellow"/>
+        </w:rPr>
+        <w:t>ывает</w:t>
+      </w:r>
+      <w:r>
+        <w:rPr>
+          <w:highlight w:val="yellow"/>
+        </w:rPr>
+        <w:t xml:space="preserve"> их использовать повсеместно</w:t>
+      </w:r>
+      <w:r>
+        <w:t xml:space="preserve"> (</w:t>
+      </w:r>
+      <w:hyperlink r:id="rId15" w:history="1">
+        <w:r>
+          <w:rPr>
+            <w:rStyle w:val="a3"/>
+          </w:rPr>
+          <w:t>https://htmlacademy.ru/blog/boost/frontend/flexbox-vs-grid</w:t>
+        </w:r>
+      </w:hyperlink>
+      <w:r>
+        <w:t>)</w:t>
+      </w:r>
+      <w:r>
+        <w:t>.</w:t>
+      </w:r>
+    </w:p>
+    <w:p>
+      <w:pPr>
+        <w:spacing w:after="0"/>
+      </w:pPr>
+    </w:p>
+    <w:p>
+      <w:pPr>
+        <w:spacing w:after="0"/>
+        <w:jc w:val="center"/>
+        <w:rPr>
+          <w:b/>
+          <w:bCs/>
+        </w:rPr>
+      </w:pPr>
+      <w:r>
+        <w:rPr>
+          <w:b/>
+          <w:bCs/>
+        </w:rPr>
+        <w:t>12. Уроки React JS (Разбивка на компоненты)</w:t>
+      </w:r>
+    </w:p>
+    <w:p>
+      <w:pPr>
+        <w:spacing w:after="0"/>
+        <w:jc w:val="center"/>
+        <w:rPr>
+          <w:b/>
+          <w:bCs/>
+        </w:rPr>
+      </w:pPr>
+    </w:p>
+    <w:p>
+      <w:pPr>
+        <w:spacing w:after="0"/>
+        <w:rPr>
+          <w:b/>
+          <w:bCs/>
+        </w:rPr>
+      </w:pPr>
     </w:p>
     <w:sectPr>
       <w:pgSz w:w="11906" w:h="16838"/>

</xml_diff>

<commit_message>
make up the Dialogs page, add notes to 21 lesson
</commit_message>
<xml_diff>
--- a/React JS way of the Samurai.docx
+++ b/React JS way of the Samurai.docx
@@ -35165,13 +35165,7 @@
         <w:rPr>
           <w:rFonts w:cstheme="minorHAnsi"/>
         </w:rPr>
-        <w:t xml:space="preserve"> </w:t>
-      </w:r>
-      <w:r>
-        <w:rPr>
-          <w:rFonts w:cstheme="minorHAnsi"/>
-        </w:rPr>
-        <w:t>&lt;</w:t>
+        <w:t xml:space="preserve"> &lt;</w:t>
       </w:r>
       <w:r>
         <w:rPr>
@@ -35184,13 +35178,7 @@
         <w:rPr>
           <w:rFonts w:cstheme="minorHAnsi"/>
         </w:rPr>
-        <w:t>&gt;</w:t>
-      </w:r>
-      <w:r>
-        <w:rPr>
-          <w:rFonts w:cstheme="minorHAnsi"/>
-        </w:rPr>
-        <w:t xml:space="preserve"> </w:t>
+        <w:t xml:space="preserve">&gt; </w:t>
       </w:r>
       <w:r>
         <w:rPr>
@@ -35457,20 +35445,17 @@
         <w:shd w:val="clear" w:color="auto" w:fill="2B2B2B"/>
         <w:rPr>
           <w:color w:val="A9B7C6"/>
-          <w:lang w:val="en-US"/>
         </w:rPr>
       </w:pPr>
       <w:r>
         <w:rPr>
           <w:color w:val="CC7832"/>
-          <w:lang w:val="en-US"/>
         </w:rPr>
         <w:t>. . .</w:t>
       </w:r>
       <w:r>
         <w:rPr>
           <w:color w:val="CC7832"/>
-          <w:lang w:val="en-US"/>
         </w:rPr>
         <w:tab/>
       </w:r>
@@ -35479,26 +35464,36 @@
           <w:color w:val="CC7832"/>
           <w:lang w:val="en-US"/>
         </w:rPr>
-        <w:t xml:space="preserve">const </w:t>
+        <w:t>const</w:t>
+      </w:r>
+      <w:r>
+        <w:rPr>
+          <w:color w:val="CC7832"/>
+        </w:rPr>
+        <w:t xml:space="preserve"> </w:t>
       </w:r>
       <w:r>
         <w:rPr>
           <w:color w:val="FFC66D"/>
           <w:lang w:val="en-US"/>
         </w:rPr>
-        <w:t xml:space="preserve">Navbar </w:t>
+        <w:t>Navbar</w:t>
+      </w:r>
+      <w:r>
+        <w:rPr>
+          <w:color w:val="FFC66D"/>
+        </w:rPr>
+        <w:t xml:space="preserve"> </w:t>
       </w:r>
       <w:r>
         <w:rPr>
           <w:color w:val="A9B7C6"/>
-          <w:lang w:val="en-US"/>
         </w:rPr>
         <w:t>= () =&gt; {</w:t>
       </w:r>
       <w:r>
         <w:rPr>
           <w:color w:val="A9B7C6"/>
-          <w:lang w:val="en-US"/>
         </w:rPr>
         <w:br/>
         <w:t xml:space="preserve">    </w:t>
@@ -35508,19 +35503,23 @@
           <w:color w:val="CC7832"/>
           <w:lang w:val="en-US"/>
         </w:rPr>
-        <w:t xml:space="preserve">return </w:t>
+        <w:t>return</w:t>
+      </w:r>
+      <w:r>
+        <w:rPr>
+          <w:color w:val="CC7832"/>
+        </w:rPr>
+        <w:t xml:space="preserve"> </w:t>
       </w:r>
       <w:r>
         <w:rPr>
           <w:color w:val="A9B7C6"/>
-          <w:lang w:val="en-US"/>
         </w:rPr>
         <w:t>(</w:t>
       </w:r>
       <w:r>
         <w:rPr>
           <w:color w:val="A9B7C6"/>
-          <w:lang w:val="en-US"/>
         </w:rPr>
         <w:br/>
         <w:t xml:space="preserve">        </w:t>
@@ -35528,9 +35527,21 @@
       <w:r>
         <w:rPr>
           <w:color w:val="E8BF6A"/>
-          <w:lang w:val="en-US"/>
-        </w:rPr>
-        <w:t xml:space="preserve">&lt;nav </w:t>
+        </w:rPr>
+        <w:t>&lt;</w:t>
+      </w:r>
+      <w:r>
+        <w:rPr>
+          <w:color w:val="E8BF6A"/>
+          <w:lang w:val="en-US"/>
+        </w:rPr>
+        <w:t>nav</w:t>
+      </w:r>
+      <w:r>
+        <w:rPr>
+          <w:color w:val="E8BF6A"/>
+        </w:rPr>
+        <w:t xml:space="preserve"> </w:t>
       </w:r>
       <w:r>
         <w:rPr>
@@ -35542,16 +35553,1679 @@
       <w:r>
         <w:rPr>
           <w:color w:val="6A8759"/>
-          <w:lang w:val="en-US"/>
         </w:rPr>
         <w:t>=</w:t>
       </w:r>
       <w:r>
         <w:rPr>
           <w:color w:val="A9B7C6"/>
-          <w:lang w:val="en-US"/>
-        </w:rPr>
-        <w:t>{s.nav}</w:t>
+        </w:rPr>
+        <w:t>{</w:t>
+      </w:r>
+      <w:r>
+        <w:rPr>
+          <w:color w:val="A9B7C6"/>
+          <w:lang w:val="en-US"/>
+        </w:rPr>
+        <w:t>s</w:t>
+      </w:r>
+      <w:r>
+        <w:rPr>
+          <w:color w:val="A9B7C6"/>
+        </w:rPr>
+        <w:t>.</w:t>
+      </w:r>
+      <w:r>
+        <w:rPr>
+          <w:color w:val="A9B7C6"/>
+          <w:lang w:val="en-US"/>
+        </w:rPr>
+        <w:t>nav</w:t>
+      </w:r>
+      <w:r>
+        <w:rPr>
+          <w:color w:val="A9B7C6"/>
+        </w:rPr>
+        <w:t>}</w:t>
+      </w:r>
+      <w:r>
+        <w:rPr>
+          <w:color w:val="E8BF6A"/>
+        </w:rPr>
+        <w:t>&gt;</w:t>
+      </w:r>
+      <w:r>
+        <w:rPr>
+          <w:color w:val="E8BF6A"/>
+        </w:rPr>
+        <w:br/>
+        <w:t xml:space="preserve">            &lt;</w:t>
+      </w:r>
+      <w:r>
+        <w:rPr>
+          <w:color w:val="E8BF6A"/>
+          <w:lang w:val="en-US"/>
+        </w:rPr>
+        <w:t>div</w:t>
+      </w:r>
+      <w:r>
+        <w:rPr>
+          <w:color w:val="E8BF6A"/>
+        </w:rPr>
+        <w:t xml:space="preserve"> </w:t>
+      </w:r>
+      <w:r>
+        <w:rPr>
+          <w:color w:val="BABABA"/>
+          <w:lang w:val="en-US"/>
+        </w:rPr>
+        <w:t>className</w:t>
+      </w:r>
+      <w:r>
+        <w:rPr>
+          <w:color w:val="6A8759"/>
+        </w:rPr>
+        <w:t>=</w:t>
+      </w:r>
+      <w:r>
+        <w:rPr>
+          <w:color w:val="A9B7C6"/>
+        </w:rPr>
+        <w:t>{</w:t>
+      </w:r>
+      <w:r>
+        <w:rPr>
+          <w:color w:val="A9B7C6"/>
+          <w:lang w:val="en-US"/>
+        </w:rPr>
+        <w:t>s</w:t>
+      </w:r>
+      <w:r>
+        <w:rPr>
+          <w:color w:val="A9B7C6"/>
+        </w:rPr>
+        <w:t>.</w:t>
+      </w:r>
+      <w:r>
+        <w:rPr>
+          <w:color w:val="A9B7C6"/>
+          <w:lang w:val="en-US"/>
+        </w:rPr>
+        <w:t>item</w:t>
+      </w:r>
+      <w:r>
+        <w:rPr>
+          <w:color w:val="A9B7C6"/>
+        </w:rPr>
+        <w:t>}</w:t>
+      </w:r>
+      <w:r>
+        <w:rPr>
+          <w:color w:val="E8BF6A"/>
+        </w:rPr>
+        <w:t>&gt;</w:t>
+      </w:r>
+      <w:r>
+        <w:rPr>
+          <w:color w:val="E8BF6A"/>
+        </w:rPr>
+        <w:br/>
+        <w:t xml:space="preserve">                &lt;</w:t>
+      </w:r>
+      <w:r>
+        <w:rPr>
+          <w:color w:val="E8BF6A"/>
+          <w:lang w:val="en-US"/>
+        </w:rPr>
+        <w:t>NavLink</w:t>
+      </w:r>
+      <w:r>
+        <w:rPr>
+          <w:color w:val="E8BF6A"/>
+        </w:rPr>
+        <w:t xml:space="preserve"> </w:t>
+      </w:r>
+      <w:r>
+        <w:rPr>
+          <w:color w:val="BABABA"/>
+          <w:lang w:val="en-US"/>
+        </w:rPr>
+        <w:t>to</w:t>
+      </w:r>
+      <w:r>
+        <w:rPr>
+          <w:color w:val="6A8759"/>
+        </w:rPr>
+        <w:t>="/</w:t>
+      </w:r>
+      <w:r>
+        <w:rPr>
+          <w:color w:val="6A8759"/>
+          <w:lang w:val="en-US"/>
+        </w:rPr>
+        <w:t>profile</w:t>
+      </w:r>
+      <w:r>
+        <w:rPr>
+          <w:color w:val="6A8759"/>
+        </w:rPr>
+        <w:t xml:space="preserve">" </w:t>
+      </w:r>
+      <w:r>
+        <w:rPr>
+          <w:color w:val="BABABA"/>
+          <w:lang w:val="en-US"/>
+        </w:rPr>
+        <w:t>className</w:t>
+      </w:r>
+      <w:r>
+        <w:rPr>
+          <w:color w:val="6A8759"/>
+        </w:rPr>
+        <w:t>=</w:t>
+      </w:r>
+      <w:r>
+        <w:rPr>
+          <w:color w:val="A9B7C6"/>
+        </w:rPr>
+        <w:t>{({</w:t>
+      </w:r>
+      <w:r>
+        <w:rPr>
+          <w:color w:val="A9B7C6"/>
+          <w:lang w:val="en-US"/>
+        </w:rPr>
+        <w:t>isActive</w:t>
+      </w:r>
+      <w:r>
+        <w:rPr>
+          <w:color w:val="A9B7C6"/>
+        </w:rPr>
+        <w:t xml:space="preserve">}) =&gt; </w:t>
+      </w:r>
+      <w:r>
+        <w:rPr>
+          <w:color w:val="A9B7C6"/>
+          <w:lang w:val="en-US"/>
+        </w:rPr>
+        <w:t>isActive</w:t>
+      </w:r>
+      <w:r>
+        <w:rPr>
+          <w:color w:val="A9B7C6"/>
+        </w:rPr>
+        <w:t xml:space="preserve"> ? </w:t>
+      </w:r>
+      <w:r>
+        <w:rPr>
+          <w:color w:val="A9B7C6"/>
+          <w:lang w:val="en-US"/>
+        </w:rPr>
+        <w:t>s</w:t>
+      </w:r>
+      <w:r>
+        <w:rPr>
+          <w:color w:val="A9B7C6"/>
+        </w:rPr>
+        <w:t>.</w:t>
+      </w:r>
+      <w:r>
+        <w:rPr>
+          <w:color w:val="A9B7C6"/>
+          <w:lang w:val="en-US"/>
+        </w:rPr>
+        <w:t>active</w:t>
+      </w:r>
+      <w:r>
+        <w:rPr>
+          <w:color w:val="A9B7C6"/>
+        </w:rPr>
+        <w:t xml:space="preserve"> : </w:t>
+      </w:r>
+      <w:r>
+        <w:rPr>
+          <w:color w:val="A9B7C6"/>
+          <w:lang w:val="en-US"/>
+        </w:rPr>
+        <w:t>s</w:t>
+      </w:r>
+      <w:r>
+        <w:rPr>
+          <w:color w:val="A9B7C6"/>
+        </w:rPr>
+        <w:t>.</w:t>
+      </w:r>
+      <w:r>
+        <w:rPr>
+          <w:color w:val="A9B7C6"/>
+          <w:lang w:val="en-US"/>
+        </w:rPr>
+        <w:t>inactive</w:t>
+      </w:r>
+      <w:r>
+        <w:rPr>
+          <w:color w:val="A9B7C6"/>
+        </w:rPr>
+        <w:t>}</w:t>
+      </w:r>
+      <w:r>
+        <w:rPr>
+          <w:color w:val="E8BF6A"/>
+        </w:rPr>
+        <w:t>&gt;</w:t>
+      </w:r>
+      <w:r>
+        <w:rPr>
+          <w:color w:val="A9B7C6"/>
+          <w:lang w:val="en-US"/>
+        </w:rPr>
+        <w:t>Profile</w:t>
+      </w:r>
+      <w:r>
+        <w:rPr>
+          <w:color w:val="E8BF6A"/>
+        </w:rPr>
+        <w:t>&lt;/</w:t>
+      </w:r>
+      <w:r>
+        <w:rPr>
+          <w:color w:val="E8BF6A"/>
+          <w:lang w:val="en-US"/>
+        </w:rPr>
+        <w:t>NavLink</w:t>
+      </w:r>
+      <w:r>
+        <w:rPr>
+          <w:color w:val="E8BF6A"/>
+        </w:rPr>
+        <w:t>&gt;</w:t>
+      </w:r>
+      <w:r>
+        <w:rPr>
+          <w:color w:val="E8BF6A"/>
+        </w:rPr>
+        <w:br/>
+        <w:t xml:space="preserve">            &lt;/</w:t>
+      </w:r>
+      <w:r>
+        <w:rPr>
+          <w:color w:val="E8BF6A"/>
+          <w:lang w:val="en-US"/>
+        </w:rPr>
+        <w:t>div</w:t>
+      </w:r>
+      <w:r>
+        <w:rPr>
+          <w:color w:val="E8BF6A"/>
+        </w:rPr>
+        <w:t>&gt;</w:t>
+      </w:r>
+      <w:r>
+        <w:rPr>
+          <w:color w:val="E8BF6A"/>
+        </w:rPr>
+        <w:br/>
+        <w:t xml:space="preserve">            &lt;</w:t>
+      </w:r>
+      <w:r>
+        <w:rPr>
+          <w:color w:val="E8BF6A"/>
+          <w:lang w:val="en-US"/>
+        </w:rPr>
+        <w:t>div</w:t>
+      </w:r>
+      <w:r>
+        <w:rPr>
+          <w:color w:val="E8BF6A"/>
+        </w:rPr>
+        <w:t xml:space="preserve"> </w:t>
+      </w:r>
+      <w:r>
+        <w:rPr>
+          <w:color w:val="BABABA"/>
+          <w:lang w:val="en-US"/>
+        </w:rPr>
+        <w:t>className</w:t>
+      </w:r>
+      <w:r>
+        <w:rPr>
+          <w:color w:val="6A8759"/>
+        </w:rPr>
+        <w:t>=</w:t>
+      </w:r>
+      <w:r>
+        <w:rPr>
+          <w:color w:val="A9B7C6"/>
+        </w:rPr>
+        <w:t>{</w:t>
+      </w:r>
+      <w:r>
+        <w:rPr>
+          <w:color w:val="A9B7C6"/>
+          <w:lang w:val="en-US"/>
+        </w:rPr>
+        <w:t>s</w:t>
+      </w:r>
+      <w:r>
+        <w:rPr>
+          <w:color w:val="A9B7C6"/>
+        </w:rPr>
+        <w:t>.</w:t>
+      </w:r>
+      <w:r>
+        <w:rPr>
+          <w:color w:val="A9B7C6"/>
+          <w:lang w:val="en-US"/>
+        </w:rPr>
+        <w:t>item</w:t>
+      </w:r>
+      <w:r>
+        <w:rPr>
+          <w:color w:val="A9B7C6"/>
+        </w:rPr>
+        <w:t>}</w:t>
+      </w:r>
+      <w:r>
+        <w:rPr>
+          <w:color w:val="E8BF6A"/>
+        </w:rPr>
+        <w:t>&gt;</w:t>
+      </w:r>
+      <w:r>
+        <w:rPr>
+          <w:color w:val="E8BF6A"/>
+        </w:rPr>
+        <w:br/>
+        <w:t xml:space="preserve">                &lt;</w:t>
+      </w:r>
+      <w:r>
+        <w:rPr>
+          <w:color w:val="E8BF6A"/>
+          <w:lang w:val="en-US"/>
+        </w:rPr>
+        <w:t>NavLink</w:t>
+      </w:r>
+      <w:r>
+        <w:rPr>
+          <w:color w:val="E8BF6A"/>
+        </w:rPr>
+        <w:t xml:space="preserve"> </w:t>
+      </w:r>
+      <w:r>
+        <w:rPr>
+          <w:color w:val="BABABA"/>
+          <w:lang w:val="en-US"/>
+        </w:rPr>
+        <w:t>to</w:t>
+      </w:r>
+      <w:r>
+        <w:rPr>
+          <w:color w:val="6A8759"/>
+        </w:rPr>
+        <w:t>="/</w:t>
+      </w:r>
+      <w:r>
+        <w:rPr>
+          <w:color w:val="6A8759"/>
+          <w:lang w:val="en-US"/>
+        </w:rPr>
+        <w:t>dialogs</w:t>
+      </w:r>
+      <w:r>
+        <w:rPr>
+          <w:color w:val="6A8759"/>
+        </w:rPr>
+        <w:t xml:space="preserve">" </w:t>
+      </w:r>
+      <w:r>
+        <w:rPr>
+          <w:color w:val="BABABA"/>
+          <w:lang w:val="en-US"/>
+        </w:rPr>
+        <w:t>className</w:t>
+      </w:r>
+      <w:r>
+        <w:rPr>
+          <w:color w:val="6A8759"/>
+        </w:rPr>
+        <w:t>=</w:t>
+      </w:r>
+      <w:r>
+        <w:rPr>
+          <w:color w:val="A9B7C6"/>
+        </w:rPr>
+        <w:t>{({</w:t>
+      </w:r>
+      <w:r>
+        <w:rPr>
+          <w:color w:val="A9B7C6"/>
+          <w:lang w:val="en-US"/>
+        </w:rPr>
+        <w:t>isActive</w:t>
+      </w:r>
+      <w:r>
+        <w:rPr>
+          <w:color w:val="A9B7C6"/>
+        </w:rPr>
+        <w:t xml:space="preserve">}) =&gt; </w:t>
+      </w:r>
+      <w:r>
+        <w:rPr>
+          <w:color w:val="A9B7C6"/>
+          <w:lang w:val="en-US"/>
+        </w:rPr>
+        <w:t>isActive</w:t>
+      </w:r>
+      <w:r>
+        <w:rPr>
+          <w:color w:val="A9B7C6"/>
+        </w:rPr>
+        <w:t xml:space="preserve"> ? </w:t>
+      </w:r>
+      <w:r>
+        <w:rPr>
+          <w:color w:val="A9B7C6"/>
+          <w:lang w:val="en-US"/>
+        </w:rPr>
+        <w:t>s</w:t>
+      </w:r>
+      <w:r>
+        <w:rPr>
+          <w:color w:val="A9B7C6"/>
+        </w:rPr>
+        <w:t>.</w:t>
+      </w:r>
+      <w:r>
+        <w:rPr>
+          <w:color w:val="A9B7C6"/>
+          <w:lang w:val="en-US"/>
+        </w:rPr>
+        <w:t>active</w:t>
+      </w:r>
+      <w:r>
+        <w:rPr>
+          <w:color w:val="A9B7C6"/>
+        </w:rPr>
+        <w:t xml:space="preserve"> : </w:t>
+      </w:r>
+      <w:r>
+        <w:rPr>
+          <w:color w:val="A9B7C6"/>
+          <w:lang w:val="en-US"/>
+        </w:rPr>
+        <w:t>s</w:t>
+      </w:r>
+      <w:r>
+        <w:rPr>
+          <w:color w:val="A9B7C6"/>
+        </w:rPr>
+        <w:t>.</w:t>
+      </w:r>
+      <w:r>
+        <w:rPr>
+          <w:color w:val="A9B7C6"/>
+          <w:lang w:val="en-US"/>
+        </w:rPr>
+        <w:t>inactive</w:t>
+      </w:r>
+      <w:r>
+        <w:rPr>
+          <w:color w:val="A9B7C6"/>
+        </w:rPr>
+        <w:t>}</w:t>
+      </w:r>
+      <w:r>
+        <w:rPr>
+          <w:color w:val="E8BF6A"/>
+        </w:rPr>
+        <w:t>&gt;</w:t>
+      </w:r>
+      <w:r>
+        <w:rPr>
+          <w:color w:val="A9B7C6"/>
+          <w:lang w:val="en-US"/>
+        </w:rPr>
+        <w:t>Messages</w:t>
+      </w:r>
+      <w:r>
+        <w:rPr>
+          <w:color w:val="E8BF6A"/>
+        </w:rPr>
+        <w:t>&lt;/</w:t>
+      </w:r>
+      <w:r>
+        <w:rPr>
+          <w:color w:val="E8BF6A"/>
+          <w:lang w:val="en-US"/>
+        </w:rPr>
+        <w:t>NavLink</w:t>
+      </w:r>
+      <w:r>
+        <w:rPr>
+          <w:color w:val="E8BF6A"/>
+        </w:rPr>
+        <w:t>&gt;</w:t>
+      </w:r>
+      <w:r>
+        <w:rPr>
+          <w:color w:val="E8BF6A"/>
+        </w:rPr>
+        <w:br/>
+        <w:t xml:space="preserve">            &lt;/</w:t>
+      </w:r>
+      <w:r>
+        <w:rPr>
+          <w:color w:val="E8BF6A"/>
+          <w:lang w:val="en-US"/>
+        </w:rPr>
+        <w:t>div</w:t>
+      </w:r>
+      <w:r>
+        <w:rPr>
+          <w:color w:val="E8BF6A"/>
+        </w:rPr>
+        <w:t>&gt;</w:t>
+      </w:r>
+      <w:r>
+        <w:rPr>
+          <w:color w:val="E8BF6A"/>
+        </w:rPr>
+        <w:br/>
+        <w:t xml:space="preserve">            &lt;</w:t>
+      </w:r>
+      <w:r>
+        <w:rPr>
+          <w:color w:val="E8BF6A"/>
+          <w:lang w:val="en-US"/>
+        </w:rPr>
+        <w:t>div</w:t>
+      </w:r>
+      <w:r>
+        <w:rPr>
+          <w:color w:val="E8BF6A"/>
+        </w:rPr>
+        <w:t xml:space="preserve"> </w:t>
+      </w:r>
+      <w:r>
+        <w:rPr>
+          <w:color w:val="BABABA"/>
+          <w:lang w:val="en-US"/>
+        </w:rPr>
+        <w:t>className</w:t>
+      </w:r>
+      <w:r>
+        <w:rPr>
+          <w:color w:val="6A8759"/>
+        </w:rPr>
+        <w:t>=</w:t>
+      </w:r>
+      <w:r>
+        <w:rPr>
+          <w:color w:val="A9B7C6"/>
+        </w:rPr>
+        <w:t>{</w:t>
+      </w:r>
+      <w:r>
+        <w:rPr>
+          <w:color w:val="A9B7C6"/>
+          <w:lang w:val="en-US"/>
+        </w:rPr>
+        <w:t>s</w:t>
+      </w:r>
+      <w:r>
+        <w:rPr>
+          <w:color w:val="A9B7C6"/>
+        </w:rPr>
+        <w:t>.</w:t>
+      </w:r>
+      <w:r>
+        <w:rPr>
+          <w:color w:val="A9B7C6"/>
+          <w:lang w:val="en-US"/>
+        </w:rPr>
+        <w:t>item</w:t>
+      </w:r>
+      <w:r>
+        <w:rPr>
+          <w:color w:val="A9B7C6"/>
+        </w:rPr>
+        <w:t>}</w:t>
+      </w:r>
+      <w:r>
+        <w:rPr>
+          <w:color w:val="E8BF6A"/>
+        </w:rPr>
+        <w:t>&gt;</w:t>
+      </w:r>
+      <w:r>
+        <w:rPr>
+          <w:color w:val="E8BF6A"/>
+        </w:rPr>
+        <w:br/>
+        <w:t xml:space="preserve">                &lt;</w:t>
+      </w:r>
+      <w:r>
+        <w:rPr>
+          <w:color w:val="E8BF6A"/>
+          <w:lang w:val="en-US"/>
+        </w:rPr>
+        <w:t>NavLink</w:t>
+      </w:r>
+      <w:r>
+        <w:rPr>
+          <w:color w:val="E8BF6A"/>
+        </w:rPr>
+        <w:t xml:space="preserve"> </w:t>
+      </w:r>
+      <w:r>
+        <w:rPr>
+          <w:color w:val="BABABA"/>
+          <w:lang w:val="en-US"/>
+        </w:rPr>
+        <w:t>to</w:t>
+      </w:r>
+      <w:r>
+        <w:rPr>
+          <w:color w:val="6A8759"/>
+        </w:rPr>
+        <w:t>="/</w:t>
+      </w:r>
+      <w:r>
+        <w:rPr>
+          <w:color w:val="6A8759"/>
+          <w:lang w:val="en-US"/>
+        </w:rPr>
+        <w:t>news</w:t>
+      </w:r>
+      <w:r>
+        <w:rPr>
+          <w:color w:val="6A8759"/>
+        </w:rPr>
+        <w:t xml:space="preserve">" </w:t>
+      </w:r>
+      <w:r>
+        <w:rPr>
+          <w:color w:val="BABABA"/>
+          <w:lang w:val="en-US"/>
+        </w:rPr>
+        <w:t>className</w:t>
+      </w:r>
+      <w:r>
+        <w:rPr>
+          <w:color w:val="6A8759"/>
+        </w:rPr>
+        <w:t>=</w:t>
+      </w:r>
+      <w:r>
+        <w:rPr>
+          <w:color w:val="A9B7C6"/>
+        </w:rPr>
+        <w:t>{({</w:t>
+      </w:r>
+      <w:r>
+        <w:rPr>
+          <w:color w:val="A9B7C6"/>
+          <w:lang w:val="en-US"/>
+        </w:rPr>
+        <w:t>isActive</w:t>
+      </w:r>
+      <w:r>
+        <w:rPr>
+          <w:color w:val="A9B7C6"/>
+        </w:rPr>
+        <w:t xml:space="preserve">}) =&gt; </w:t>
+      </w:r>
+      <w:r>
+        <w:rPr>
+          <w:color w:val="A9B7C6"/>
+          <w:lang w:val="en-US"/>
+        </w:rPr>
+        <w:t>isActive</w:t>
+      </w:r>
+      <w:r>
+        <w:rPr>
+          <w:color w:val="A9B7C6"/>
+        </w:rPr>
+        <w:t xml:space="preserve"> ? </w:t>
+      </w:r>
+      <w:r>
+        <w:rPr>
+          <w:color w:val="A9B7C6"/>
+          <w:lang w:val="en-US"/>
+        </w:rPr>
+        <w:t>s</w:t>
+      </w:r>
+      <w:r>
+        <w:rPr>
+          <w:color w:val="A9B7C6"/>
+        </w:rPr>
+        <w:t>.</w:t>
+      </w:r>
+      <w:r>
+        <w:rPr>
+          <w:color w:val="A9B7C6"/>
+          <w:lang w:val="en-US"/>
+        </w:rPr>
+        <w:t>active</w:t>
+      </w:r>
+      <w:r>
+        <w:rPr>
+          <w:color w:val="A9B7C6"/>
+        </w:rPr>
+        <w:t xml:space="preserve"> : </w:t>
+      </w:r>
+      <w:r>
+        <w:rPr>
+          <w:color w:val="A9B7C6"/>
+          <w:lang w:val="en-US"/>
+        </w:rPr>
+        <w:t>s</w:t>
+      </w:r>
+      <w:r>
+        <w:rPr>
+          <w:color w:val="A9B7C6"/>
+        </w:rPr>
+        <w:t>.</w:t>
+      </w:r>
+      <w:r>
+        <w:rPr>
+          <w:color w:val="A9B7C6"/>
+          <w:lang w:val="en-US"/>
+        </w:rPr>
+        <w:t>inactive</w:t>
+      </w:r>
+      <w:r>
+        <w:rPr>
+          <w:color w:val="A9B7C6"/>
+        </w:rPr>
+        <w:t>}</w:t>
+      </w:r>
+      <w:r>
+        <w:rPr>
+          <w:color w:val="E8BF6A"/>
+        </w:rPr>
+        <w:t>&gt;</w:t>
+      </w:r>
+      <w:r>
+        <w:rPr>
+          <w:color w:val="A9B7C6"/>
+          <w:lang w:val="en-US"/>
+        </w:rPr>
+        <w:t>News</w:t>
+      </w:r>
+      <w:r>
+        <w:rPr>
+          <w:color w:val="E8BF6A"/>
+        </w:rPr>
+        <w:t>&lt;/</w:t>
+      </w:r>
+      <w:r>
+        <w:rPr>
+          <w:color w:val="E8BF6A"/>
+          <w:lang w:val="en-US"/>
+        </w:rPr>
+        <w:t>NavLink</w:t>
+      </w:r>
+      <w:r>
+        <w:rPr>
+          <w:color w:val="E8BF6A"/>
+        </w:rPr>
+        <w:t>&gt;</w:t>
+      </w:r>
+      <w:r>
+        <w:rPr>
+          <w:color w:val="E8BF6A"/>
+        </w:rPr>
+        <w:br/>
+        <w:t xml:space="preserve">            &lt;/</w:t>
+      </w:r>
+      <w:r>
+        <w:rPr>
+          <w:color w:val="E8BF6A"/>
+          <w:lang w:val="en-US"/>
+        </w:rPr>
+        <w:t>div</w:t>
+      </w:r>
+      <w:r>
+        <w:rPr>
+          <w:color w:val="E8BF6A"/>
+        </w:rPr>
+        <w:t>&gt;</w:t>
+      </w:r>
+      <w:r>
+        <w:rPr>
+          <w:color w:val="E8BF6A"/>
+        </w:rPr>
+        <w:br/>
+        <w:t xml:space="preserve">            &lt;</w:t>
+      </w:r>
+      <w:r>
+        <w:rPr>
+          <w:color w:val="E8BF6A"/>
+          <w:lang w:val="en-US"/>
+        </w:rPr>
+        <w:t>div</w:t>
+      </w:r>
+      <w:r>
+        <w:rPr>
+          <w:color w:val="E8BF6A"/>
+        </w:rPr>
+        <w:t xml:space="preserve"> </w:t>
+      </w:r>
+      <w:r>
+        <w:rPr>
+          <w:color w:val="BABABA"/>
+          <w:lang w:val="en-US"/>
+        </w:rPr>
+        <w:t>className</w:t>
+      </w:r>
+      <w:r>
+        <w:rPr>
+          <w:color w:val="6A8759"/>
+        </w:rPr>
+        <w:t>=</w:t>
+      </w:r>
+      <w:r>
+        <w:rPr>
+          <w:color w:val="A9B7C6"/>
+        </w:rPr>
+        <w:t>{</w:t>
+      </w:r>
+      <w:r>
+        <w:rPr>
+          <w:color w:val="A9B7C6"/>
+          <w:lang w:val="en-US"/>
+        </w:rPr>
+        <w:t>s</w:t>
+      </w:r>
+      <w:r>
+        <w:rPr>
+          <w:color w:val="A9B7C6"/>
+        </w:rPr>
+        <w:t>.</w:t>
+      </w:r>
+      <w:r>
+        <w:rPr>
+          <w:color w:val="A9B7C6"/>
+          <w:lang w:val="en-US"/>
+        </w:rPr>
+        <w:t>item</w:t>
+      </w:r>
+      <w:r>
+        <w:rPr>
+          <w:color w:val="A9B7C6"/>
+        </w:rPr>
+        <w:t>}</w:t>
+      </w:r>
+      <w:r>
+        <w:rPr>
+          <w:color w:val="E8BF6A"/>
+        </w:rPr>
+        <w:t>&gt;</w:t>
+      </w:r>
+      <w:r>
+        <w:rPr>
+          <w:color w:val="E8BF6A"/>
+        </w:rPr>
+        <w:br/>
+        <w:t xml:space="preserve">                &lt;</w:t>
+      </w:r>
+      <w:r>
+        <w:rPr>
+          <w:color w:val="E8BF6A"/>
+          <w:lang w:val="en-US"/>
+        </w:rPr>
+        <w:t>NavLink</w:t>
+      </w:r>
+      <w:r>
+        <w:rPr>
+          <w:color w:val="E8BF6A"/>
+        </w:rPr>
+        <w:t xml:space="preserve"> </w:t>
+      </w:r>
+      <w:r>
+        <w:rPr>
+          <w:color w:val="BABABA"/>
+          <w:lang w:val="en-US"/>
+        </w:rPr>
+        <w:t>to</w:t>
+      </w:r>
+      <w:r>
+        <w:rPr>
+          <w:color w:val="6A8759"/>
+        </w:rPr>
+        <w:t>="/</w:t>
+      </w:r>
+      <w:r>
+        <w:rPr>
+          <w:color w:val="6A8759"/>
+          <w:lang w:val="en-US"/>
+        </w:rPr>
+        <w:t>music</w:t>
+      </w:r>
+      <w:r>
+        <w:rPr>
+          <w:color w:val="6A8759"/>
+        </w:rPr>
+        <w:t xml:space="preserve">" </w:t>
+      </w:r>
+      <w:r>
+        <w:rPr>
+          <w:color w:val="BABABA"/>
+          <w:lang w:val="en-US"/>
+        </w:rPr>
+        <w:t>className</w:t>
+      </w:r>
+      <w:r>
+        <w:rPr>
+          <w:color w:val="6A8759"/>
+        </w:rPr>
+        <w:t>=</w:t>
+      </w:r>
+      <w:r>
+        <w:rPr>
+          <w:color w:val="A9B7C6"/>
+        </w:rPr>
+        <w:t>{({</w:t>
+      </w:r>
+      <w:r>
+        <w:rPr>
+          <w:color w:val="A9B7C6"/>
+          <w:lang w:val="en-US"/>
+        </w:rPr>
+        <w:t>isActive</w:t>
+      </w:r>
+      <w:r>
+        <w:rPr>
+          <w:color w:val="A9B7C6"/>
+        </w:rPr>
+        <w:t xml:space="preserve">}) =&gt; </w:t>
+      </w:r>
+      <w:r>
+        <w:rPr>
+          <w:color w:val="A9B7C6"/>
+          <w:lang w:val="en-US"/>
+        </w:rPr>
+        <w:t>isActive</w:t>
+      </w:r>
+      <w:r>
+        <w:rPr>
+          <w:color w:val="A9B7C6"/>
+        </w:rPr>
+        <w:t xml:space="preserve"> ? </w:t>
+      </w:r>
+      <w:r>
+        <w:rPr>
+          <w:color w:val="A9B7C6"/>
+          <w:lang w:val="en-US"/>
+        </w:rPr>
+        <w:lastRenderedPageBreak/>
+        <w:t>s</w:t>
+      </w:r>
+      <w:r>
+        <w:rPr>
+          <w:color w:val="A9B7C6"/>
+        </w:rPr>
+        <w:t>.</w:t>
+      </w:r>
+      <w:r>
+        <w:rPr>
+          <w:color w:val="A9B7C6"/>
+          <w:lang w:val="en-US"/>
+        </w:rPr>
+        <w:t>active</w:t>
+      </w:r>
+      <w:r>
+        <w:rPr>
+          <w:color w:val="A9B7C6"/>
+        </w:rPr>
+        <w:t xml:space="preserve"> : </w:t>
+      </w:r>
+      <w:r>
+        <w:rPr>
+          <w:color w:val="A9B7C6"/>
+          <w:lang w:val="en-US"/>
+        </w:rPr>
+        <w:t>s</w:t>
+      </w:r>
+      <w:r>
+        <w:rPr>
+          <w:color w:val="A9B7C6"/>
+        </w:rPr>
+        <w:t>.</w:t>
+      </w:r>
+      <w:r>
+        <w:rPr>
+          <w:color w:val="A9B7C6"/>
+          <w:lang w:val="en-US"/>
+        </w:rPr>
+        <w:t>inactive</w:t>
+      </w:r>
+      <w:r>
+        <w:rPr>
+          <w:color w:val="A9B7C6"/>
+        </w:rPr>
+        <w:t>}</w:t>
+      </w:r>
+      <w:r>
+        <w:rPr>
+          <w:color w:val="E8BF6A"/>
+        </w:rPr>
+        <w:t>&gt;</w:t>
+      </w:r>
+      <w:r>
+        <w:rPr>
+          <w:color w:val="A9B7C6"/>
+          <w:lang w:val="en-US"/>
+        </w:rPr>
+        <w:t>Music</w:t>
+      </w:r>
+      <w:r>
+        <w:rPr>
+          <w:color w:val="E8BF6A"/>
+        </w:rPr>
+        <w:t>&lt;/</w:t>
+      </w:r>
+      <w:r>
+        <w:rPr>
+          <w:color w:val="E8BF6A"/>
+          <w:lang w:val="en-US"/>
+        </w:rPr>
+        <w:t>NavLink</w:t>
+      </w:r>
+      <w:r>
+        <w:rPr>
+          <w:color w:val="E8BF6A"/>
+        </w:rPr>
+        <w:t>&gt;</w:t>
+      </w:r>
+      <w:r>
+        <w:rPr>
+          <w:color w:val="E8BF6A"/>
+        </w:rPr>
+        <w:br/>
+        <w:t xml:space="preserve">            &lt;/</w:t>
+      </w:r>
+      <w:r>
+        <w:rPr>
+          <w:color w:val="E8BF6A"/>
+          <w:lang w:val="en-US"/>
+        </w:rPr>
+        <w:t>div</w:t>
+      </w:r>
+      <w:r>
+        <w:rPr>
+          <w:color w:val="E8BF6A"/>
+        </w:rPr>
+        <w:t>&gt;</w:t>
+      </w:r>
+      <w:r>
+        <w:rPr>
+          <w:color w:val="E8BF6A"/>
+        </w:rPr>
+        <w:br/>
+        <w:t xml:space="preserve">            &lt;</w:t>
+      </w:r>
+      <w:r>
+        <w:rPr>
+          <w:color w:val="E8BF6A"/>
+          <w:lang w:val="en-US"/>
+        </w:rPr>
+        <w:t>div</w:t>
+      </w:r>
+      <w:r>
+        <w:rPr>
+          <w:color w:val="E8BF6A"/>
+        </w:rPr>
+        <w:t xml:space="preserve"> </w:t>
+      </w:r>
+      <w:r>
+        <w:rPr>
+          <w:color w:val="BABABA"/>
+          <w:lang w:val="en-US"/>
+        </w:rPr>
+        <w:t>className</w:t>
+      </w:r>
+      <w:r>
+        <w:rPr>
+          <w:color w:val="6A8759"/>
+        </w:rPr>
+        <w:t>=</w:t>
+      </w:r>
+      <w:r>
+        <w:rPr>
+          <w:color w:val="A9B7C6"/>
+        </w:rPr>
+        <w:t>{</w:t>
+      </w:r>
+      <w:r>
+        <w:rPr>
+          <w:color w:val="A9B7C6"/>
+          <w:lang w:val="en-US"/>
+        </w:rPr>
+        <w:t>s</w:t>
+      </w:r>
+      <w:r>
+        <w:rPr>
+          <w:color w:val="A9B7C6"/>
+        </w:rPr>
+        <w:t>.</w:t>
+      </w:r>
+      <w:r>
+        <w:rPr>
+          <w:color w:val="A9B7C6"/>
+          <w:lang w:val="en-US"/>
+        </w:rPr>
+        <w:t>item</w:t>
+      </w:r>
+      <w:r>
+        <w:rPr>
+          <w:color w:val="A9B7C6"/>
+        </w:rPr>
+        <w:t>}</w:t>
+      </w:r>
+      <w:r>
+        <w:rPr>
+          <w:color w:val="E8BF6A"/>
+        </w:rPr>
+        <w:t>&gt;</w:t>
+      </w:r>
+      <w:r>
+        <w:rPr>
+          <w:color w:val="E8BF6A"/>
+        </w:rPr>
+        <w:br/>
+        <w:t xml:space="preserve">                &lt;</w:t>
+      </w:r>
+      <w:r>
+        <w:rPr>
+          <w:color w:val="E8BF6A"/>
+          <w:lang w:val="en-US"/>
+        </w:rPr>
+        <w:t>NavLink</w:t>
+      </w:r>
+      <w:r>
+        <w:rPr>
+          <w:color w:val="E8BF6A"/>
+        </w:rPr>
+        <w:t xml:space="preserve"> </w:t>
+      </w:r>
+      <w:r>
+        <w:rPr>
+          <w:color w:val="BABABA"/>
+          <w:lang w:val="en-US"/>
+        </w:rPr>
+        <w:t>to</w:t>
+      </w:r>
+      <w:r>
+        <w:rPr>
+          <w:color w:val="6A8759"/>
+        </w:rPr>
+        <w:t>="/</w:t>
+      </w:r>
+      <w:r>
+        <w:rPr>
+          <w:color w:val="6A8759"/>
+          <w:lang w:val="en-US"/>
+        </w:rPr>
+        <w:t>settings</w:t>
+      </w:r>
+      <w:r>
+        <w:rPr>
+          <w:color w:val="6A8759"/>
+        </w:rPr>
+        <w:t xml:space="preserve">" </w:t>
+      </w:r>
+      <w:r>
+        <w:rPr>
+          <w:color w:val="BABABA"/>
+          <w:lang w:val="en-US"/>
+        </w:rPr>
+        <w:t>className</w:t>
+      </w:r>
+      <w:r>
+        <w:rPr>
+          <w:color w:val="6A8759"/>
+        </w:rPr>
+        <w:t>=</w:t>
+      </w:r>
+      <w:r>
+        <w:rPr>
+          <w:color w:val="A9B7C6"/>
+        </w:rPr>
+        <w:t>{({</w:t>
+      </w:r>
+      <w:r>
+        <w:rPr>
+          <w:color w:val="A9B7C6"/>
+          <w:lang w:val="en-US"/>
+        </w:rPr>
+        <w:t>isActive</w:t>
+      </w:r>
+      <w:r>
+        <w:rPr>
+          <w:color w:val="A9B7C6"/>
+        </w:rPr>
+        <w:t xml:space="preserve">}) =&gt; </w:t>
+      </w:r>
+      <w:r>
+        <w:rPr>
+          <w:color w:val="A9B7C6"/>
+          <w:lang w:val="en-US"/>
+        </w:rPr>
+        <w:t>isActive</w:t>
+      </w:r>
+      <w:r>
+        <w:rPr>
+          <w:color w:val="A9B7C6"/>
+        </w:rPr>
+        <w:t xml:space="preserve"> ? </w:t>
+      </w:r>
+      <w:r>
+        <w:rPr>
+          <w:color w:val="A9B7C6"/>
+          <w:lang w:val="en-US"/>
+        </w:rPr>
+        <w:t>s</w:t>
+      </w:r>
+      <w:r>
+        <w:rPr>
+          <w:color w:val="A9B7C6"/>
+        </w:rPr>
+        <w:t>.</w:t>
+      </w:r>
+      <w:r>
+        <w:rPr>
+          <w:color w:val="A9B7C6"/>
+          <w:lang w:val="en-US"/>
+        </w:rPr>
+        <w:t>active</w:t>
+      </w:r>
+      <w:r>
+        <w:rPr>
+          <w:color w:val="A9B7C6"/>
+        </w:rPr>
+        <w:t xml:space="preserve"> : </w:t>
+      </w:r>
+      <w:r>
+        <w:rPr>
+          <w:color w:val="A9B7C6"/>
+          <w:lang w:val="en-US"/>
+        </w:rPr>
+        <w:t>s</w:t>
+      </w:r>
+      <w:r>
+        <w:rPr>
+          <w:color w:val="A9B7C6"/>
+        </w:rPr>
+        <w:t>.</w:t>
+      </w:r>
+      <w:r>
+        <w:rPr>
+          <w:color w:val="A9B7C6"/>
+          <w:lang w:val="en-US"/>
+        </w:rPr>
+        <w:t>inactive</w:t>
+      </w:r>
+      <w:r>
+        <w:rPr>
+          <w:color w:val="A9B7C6"/>
+        </w:rPr>
+        <w:t>}</w:t>
+      </w:r>
+      <w:r>
+        <w:rPr>
+          <w:color w:val="E8BF6A"/>
+        </w:rPr>
+        <w:t>&gt;</w:t>
+      </w:r>
+      <w:r>
+        <w:rPr>
+          <w:color w:val="A9B7C6"/>
+          <w:lang w:val="en-US"/>
+        </w:rPr>
+        <w:t>Settings</w:t>
+      </w:r>
+      <w:r>
+        <w:rPr>
+          <w:color w:val="E8BF6A"/>
+        </w:rPr>
+        <w:t>&lt;/</w:t>
+      </w:r>
+      <w:r>
+        <w:rPr>
+          <w:color w:val="E8BF6A"/>
+          <w:lang w:val="en-US"/>
+        </w:rPr>
+        <w:t>NavLink</w:t>
+      </w:r>
+      <w:r>
+        <w:rPr>
+          <w:color w:val="E8BF6A"/>
+        </w:rPr>
+        <w:t>&gt;</w:t>
+      </w:r>
+      <w:r>
+        <w:rPr>
+          <w:color w:val="E8BF6A"/>
+        </w:rPr>
+        <w:br/>
+        <w:t xml:space="preserve">            &lt;/</w:t>
+      </w:r>
+      <w:r>
+        <w:rPr>
+          <w:color w:val="E8BF6A"/>
+          <w:lang w:val="en-US"/>
+        </w:rPr>
+        <w:t>div</w:t>
+      </w:r>
+      <w:r>
+        <w:rPr>
+          <w:color w:val="E8BF6A"/>
+        </w:rPr>
+        <w:t>&gt;</w:t>
+      </w:r>
+      <w:r>
+        <w:rPr>
+          <w:color w:val="E8BF6A"/>
+        </w:rPr>
+        <w:br/>
+        <w:t xml:space="preserve">        &lt;/</w:t>
+      </w:r>
+      <w:r>
+        <w:rPr>
+          <w:color w:val="E8BF6A"/>
+          <w:lang w:val="en-US"/>
+        </w:rPr>
+        <w:t>nav</w:t>
+      </w:r>
+      <w:r>
+        <w:rPr>
+          <w:color w:val="E8BF6A"/>
+        </w:rPr>
+        <w:t>&gt;</w:t>
+      </w:r>
+      <w:r>
+        <w:rPr>
+          <w:color w:val="A9B7C6"/>
+        </w:rPr>
+        <w:t>)</w:t>
+      </w:r>
+      <w:r>
+        <w:rPr>
+          <w:color w:val="CC7832"/>
+        </w:rPr>
+        <w:t>;</w:t>
+      </w:r>
+      <w:r>
+        <w:rPr>
+          <w:color w:val="CC7832"/>
+        </w:rPr>
+        <w:br/>
+      </w:r>
+      <w:r>
+        <w:rPr>
+          <w:color w:val="A9B7C6"/>
+        </w:rPr>
+        <w:t>}</w:t>
+      </w:r>
+      <w:r>
+        <w:rPr>
+          <w:color w:val="A9B7C6"/>
+        </w:rPr>
+        <w:tab/>
+        <w:t>. . .</w:t>
+      </w:r>
+    </w:p>
+    <w:p>
+      <w:pPr>
+        <w:spacing w:after="0"/>
+        <w:rPr>
+          <w:rFonts w:cstheme="minorHAnsi"/>
+        </w:rPr>
+      </w:pPr>
+      <w:r>
+        <w:rPr>
+          <w:rFonts w:cstheme="minorHAnsi"/>
+        </w:rPr>
+        <w:t>Ссылки отображаются как мы того и хотели.</w:t>
+      </w:r>
+    </w:p>
+    <w:p>
+      <w:pPr>
+        <w:spacing w:after="0"/>
+        <w:rPr>
+          <w:rFonts w:cstheme="minorHAnsi"/>
+        </w:rPr>
+      </w:pPr>
+    </w:p>
+    <w:p>
+      <w:pPr>
+        <w:spacing w:after="0"/>
+        <w:jc w:val="center"/>
+        <w:rPr>
+          <w:rFonts w:cstheme="minorHAnsi"/>
+          <w:b/>
+          <w:bCs/>
+        </w:rPr>
+      </w:pPr>
+      <w:r>
+        <w:rPr>
+          <w:rFonts w:cstheme="minorHAnsi"/>
+          <w:b/>
+          <w:bCs/>
+        </w:rPr>
+        <w:t>21. Уроки React JS (Верстаем страницу Диалогов) - react курсы бесплатно</w:t>
+      </w:r>
+    </w:p>
+    <w:p>
+      <w:pPr>
+        <w:spacing w:after="0"/>
+        <w:jc w:val="center"/>
+        <w:rPr>
+          <w:rFonts w:cstheme="minorHAnsi"/>
+          <w:b/>
+          <w:bCs/>
+        </w:rPr>
+      </w:pPr>
+    </w:p>
+    <w:p>
+      <w:pPr>
+        <w:spacing w:after="0"/>
+        <w:ind w:firstLine="708"/>
+        <w:rPr>
+          <w:rFonts w:cstheme="minorHAnsi"/>
+          <w:lang w:val="en-US"/>
+        </w:rPr>
+      </w:pPr>
+      <w:r>
+        <w:rPr>
+          <w:rFonts w:cstheme="minorHAnsi"/>
+        </w:rPr>
+        <w:t>Верстаем страницу в две колонки.</w:t>
+      </w:r>
+      <w:r>
+        <w:rPr>
+          <w:rFonts w:cstheme="minorHAnsi"/>
+        </w:rPr>
+        <w:t xml:space="preserve"> В одной будут имена, в другой сообщения.</w:t>
+      </w:r>
+      <w:r>
+        <w:rPr>
+          <w:rFonts w:cstheme="minorHAnsi"/>
+        </w:rPr>
+        <w:t xml:space="preserve"> </w:t>
+      </w:r>
+      <w:r>
+        <w:rPr>
+          <w:rFonts w:cstheme="minorHAnsi"/>
+        </w:rPr>
+        <w:t xml:space="preserve">Каждое имя – это отдельный </w:t>
+      </w:r>
+      <w:r>
+        <w:rPr>
+          <w:rFonts w:cstheme="minorHAnsi"/>
+        </w:rPr>
+        <w:t>&lt;</w:t>
+      </w:r>
+      <w:r>
+        <w:rPr>
+          <w:rFonts w:cstheme="minorHAnsi"/>
+          <w:lang w:val="en-US"/>
+        </w:rPr>
+        <w:t>div</w:t>
+      </w:r>
+      <w:r>
+        <w:rPr>
+          <w:rFonts w:cstheme="minorHAnsi"/>
+        </w:rPr>
+        <w:t>&gt;</w:t>
+      </w:r>
+      <w:r>
+        <w:rPr>
+          <w:rFonts w:cstheme="minorHAnsi"/>
+        </w:rPr>
+        <w:t>.</w:t>
+      </w:r>
+      <w:r>
+        <w:rPr>
+          <w:rFonts w:cstheme="minorHAnsi"/>
+        </w:rPr>
+        <w:t xml:space="preserve"> </w:t>
+      </w:r>
+      <w:r>
+        <w:rPr>
+          <w:rFonts w:cstheme="minorHAnsi"/>
+        </w:rPr>
+        <w:t xml:space="preserve">Аналогично, каждое сообщение будет в отдельном </w:t>
+      </w:r>
+      <w:r>
+        <w:rPr>
+          <w:rFonts w:cstheme="minorHAnsi"/>
+        </w:rPr>
+        <w:t>&lt;</w:t>
+      </w:r>
+      <w:r>
+        <w:rPr>
+          <w:rFonts w:cstheme="minorHAnsi"/>
+          <w:lang w:val="en-US"/>
+        </w:rPr>
+        <w:t>div</w:t>
+      </w:r>
+      <w:r>
+        <w:rPr>
+          <w:rFonts w:cstheme="minorHAnsi"/>
+        </w:rPr>
+        <w:t>&gt;</w:t>
+      </w:r>
+      <w:r>
+        <w:rPr>
+          <w:rFonts w:cstheme="minorHAnsi"/>
+        </w:rPr>
+        <w:t>.</w:t>
+      </w:r>
+      <w:r>
+        <w:rPr>
+          <w:rFonts w:cstheme="minorHAnsi"/>
+          <w:lang w:val="en-US"/>
+        </w:rPr>
+        <w:t xml:space="preserve"> Dialogs.jsx:</w:t>
+      </w:r>
+    </w:p>
+    <w:p>
+      <w:pPr>
+        <w:pStyle w:val="HTML"/>
+        <w:shd w:val="clear" w:color="auto" w:fill="2B2B2B"/>
+        <w:rPr>
+          <w:color w:val="A9B7C6"/>
+          <w:lang w:val="en-US"/>
+        </w:rPr>
+      </w:pPr>
+      <w:r>
+        <w:rPr>
+          <w:color w:val="CC7832"/>
+          <w:lang w:val="en-US"/>
+        </w:rPr>
+        <w:t xml:space="preserve">. . . </w:t>
+      </w:r>
+      <w:r>
+        <w:rPr>
+          <w:color w:val="CC7832"/>
+          <w:lang w:val="en-US"/>
+        </w:rPr>
+        <w:t xml:space="preserve">const </w:t>
+      </w:r>
+      <w:r>
+        <w:rPr>
+          <w:color w:val="FFC66D"/>
+          <w:lang w:val="en-US"/>
+        </w:rPr>
+        <w:t xml:space="preserve">Dialogs </w:t>
+      </w:r>
+      <w:r>
+        <w:rPr>
+          <w:color w:val="A9B7C6"/>
+          <w:lang w:val="en-US"/>
+        </w:rPr>
+        <w:t>= () =&gt; {</w:t>
+      </w:r>
+      <w:r>
+        <w:rPr>
+          <w:color w:val="A9B7C6"/>
+          <w:lang w:val="en-US"/>
+        </w:rPr>
+        <w:br/>
+        <w:t xml:space="preserve">    </w:t>
+      </w:r>
+      <w:r>
+        <w:rPr>
+          <w:color w:val="CC7832"/>
+          <w:lang w:val="en-US"/>
+        </w:rPr>
+        <w:t xml:space="preserve">return </w:t>
+      </w:r>
+      <w:r>
+        <w:rPr>
+          <w:color w:val="A9B7C6"/>
+          <w:lang w:val="en-US"/>
+        </w:rPr>
+        <w:t>(</w:t>
+      </w:r>
+      <w:r>
+        <w:rPr>
+          <w:color w:val="A9B7C6"/>
+          <w:lang w:val="en-US"/>
+        </w:rPr>
+        <w:br/>
+        <w:t xml:space="preserve">        </w:t>
+      </w:r>
+      <w:r>
+        <w:rPr>
+          <w:color w:val="E8BF6A"/>
+          <w:lang w:val="en-US"/>
+        </w:rPr>
+        <w:t xml:space="preserve">&lt;div </w:t>
+      </w:r>
+      <w:r>
+        <w:rPr>
+          <w:color w:val="BABABA"/>
+          <w:lang w:val="en-US"/>
+        </w:rPr>
+        <w:t>className</w:t>
+      </w:r>
+      <w:r>
+        <w:rPr>
+          <w:color w:val="6A8759"/>
+          <w:lang w:val="en-US"/>
+        </w:rPr>
+        <w:t>=</w:t>
+      </w:r>
+      <w:r>
+        <w:rPr>
+          <w:color w:val="A9B7C6"/>
+          <w:lang w:val="en-US"/>
+        </w:rPr>
+        <w:t>{s.dialogs}</w:t>
       </w:r>
       <w:r>
         <w:rPr>
@@ -35587,7 +37261,7 @@
           <w:color w:val="A9B7C6"/>
           <w:lang w:val="en-US"/>
         </w:rPr>
-        <w:t>{s.item}</w:t>
+        <w:t>{s.dialogsItems}</w:t>
       </w:r>
       <w:r>
         <w:rPr>
@@ -35602,21 +37276,94 @@
           <w:lang w:val="en-US"/>
         </w:rPr>
         <w:br/>
-        <w:t xml:space="preserve">                &lt;NavLink </w:t>
+        <w:t xml:space="preserve">                </w:t>
+      </w:r>
+      <w:r>
+        <w:rPr>
+          <w:color w:val="E8BF6A"/>
+          <w:lang w:val="en-US"/>
+        </w:rPr>
+        <w:t xml:space="preserve">&lt;div </w:t>
       </w:r>
       <w:r>
         <w:rPr>
           <w:color w:val="BABABA"/>
           <w:lang w:val="en-US"/>
         </w:rPr>
-        <w:t>to</w:t>
+        <w:t>className</w:t>
       </w:r>
       <w:r>
         <w:rPr>
           <w:color w:val="6A8759"/>
           <w:lang w:val="en-US"/>
         </w:rPr>
-        <w:t xml:space="preserve">="/profile" </w:t>
+        <w:t>=</w:t>
+      </w:r>
+      <w:r>
+        <w:rPr>
+          <w:color w:val="A9B7C6"/>
+          <w:lang w:val="en-US"/>
+        </w:rPr>
+        <w:t xml:space="preserve">{s.dialog + </w:t>
+      </w:r>
+      <w:r>
+        <w:rPr>
+          <w:color w:val="6A8759"/>
+          <w:lang w:val="en-US"/>
+        </w:rPr>
+        <w:t xml:space="preserve">' ' </w:t>
+      </w:r>
+      <w:r>
+        <w:rPr>
+          <w:color w:val="A9B7C6"/>
+          <w:lang w:val="en-US"/>
+        </w:rPr>
+        <w:t>+ s.active}</w:t>
+      </w:r>
+      <w:r>
+        <w:rPr>
+          <w:color w:val="E8BF6A"/>
+          <w:lang w:val="en-US"/>
+        </w:rPr>
+        <w:t>&gt;</w:t>
+      </w:r>
+      <w:r>
+        <w:rPr>
+          <w:color w:val="E8BF6A"/>
+          <w:lang w:val="en-US"/>
+        </w:rPr>
+        <w:br/>
+        <w:t xml:space="preserve">                    </w:t>
+      </w:r>
+      <w:r>
+        <w:rPr>
+          <w:color w:val="A9B7C6"/>
+          <w:lang w:val="en-US"/>
+        </w:rPr>
+        <w:t>Dimych</w:t>
+      </w:r>
+      <w:r>
+        <w:rPr>
+          <w:color w:val="A9B7C6"/>
+          <w:lang w:val="en-US"/>
+        </w:rPr>
+        <w:br/>
+        <w:t xml:space="preserve">                </w:t>
+      </w:r>
+      <w:r>
+        <w:rPr>
+          <w:color w:val="E8BF6A"/>
+          <w:lang w:val="en-US"/>
+        </w:rPr>
+        <w:t>&lt;/div&gt;</w:t>
+      </w:r>
+      <w:r>
+        <w:rPr>
+          <w:color w:val="E8BF6A"/>
+          <w:lang w:val="en-US"/>
+        </w:rPr>
+        <w:br/>
+        <w:t xml:space="preserve">                &lt;div </w:t>
       </w:r>
       <w:r>
         <w:rPr>
@@ -35637,7 +37384,7 @@
           <w:color w:val="A9B7C6"/>
           <w:lang w:val="en-US"/>
         </w:rPr>
-        <w:t>{({isActive}) =&gt; isActive ? s.active : s.inactive}</w:t>
+        <w:t>{s.dialog}</w:t>
       </w:r>
       <w:r>
         <w:rPr>
@@ -35648,17 +37395,297 @@
       </w:r>
       <w:r>
         <w:rPr>
+          <w:color w:val="E8BF6A"/>
+          <w:lang w:val="en-US"/>
+        </w:rPr>
+        <w:br/>
+        <w:t xml:space="preserve">                    </w:t>
+      </w:r>
+      <w:r>
+        <w:rPr>
           <w:color w:val="A9B7C6"/>
           <w:lang w:val="en-US"/>
         </w:rPr>
-        <w:t>Profile</w:t>
+        <w:t>Andrey</w:t>
+      </w:r>
+      <w:r>
+        <w:rPr>
+          <w:color w:val="A9B7C6"/>
+          <w:lang w:val="en-US"/>
+        </w:rPr>
+        <w:br/>
+        <w:t xml:space="preserve">                </w:t>
       </w:r>
       <w:r>
         <w:rPr>
           <w:color w:val="E8BF6A"/>
           <w:lang w:val="en-US"/>
         </w:rPr>
-        <w:t>&lt;/NavLink&gt;</w:t>
+        <w:t>&lt;/div&gt;</w:t>
+      </w:r>
+      <w:r>
+        <w:rPr>
+          <w:color w:val="E8BF6A"/>
+          <w:lang w:val="en-US"/>
+        </w:rPr>
+        <w:br/>
+        <w:t xml:space="preserve">                &lt;div </w:t>
+      </w:r>
+      <w:r>
+        <w:rPr>
+          <w:color w:val="BABABA"/>
+          <w:lang w:val="en-US"/>
+        </w:rPr>
+        <w:t>className</w:t>
+      </w:r>
+      <w:r>
+        <w:rPr>
+          <w:color w:val="6A8759"/>
+          <w:lang w:val="en-US"/>
+        </w:rPr>
+        <w:t>=</w:t>
+      </w:r>
+      <w:r>
+        <w:rPr>
+          <w:color w:val="A9B7C6"/>
+          <w:lang w:val="en-US"/>
+        </w:rPr>
+        <w:t>{s.dialog}</w:t>
+      </w:r>
+      <w:r>
+        <w:rPr>
+          <w:color w:val="E8BF6A"/>
+          <w:lang w:val="en-US"/>
+        </w:rPr>
+        <w:t>&gt;</w:t>
+      </w:r>
+      <w:r>
+        <w:rPr>
+          <w:color w:val="E8BF6A"/>
+          <w:lang w:val="en-US"/>
+        </w:rPr>
+        <w:br/>
+        <w:t xml:space="preserve">                    </w:t>
+      </w:r>
+      <w:r>
+        <w:rPr>
+          <w:color w:val="A9B7C6"/>
+          <w:lang w:val="en-US"/>
+        </w:rPr>
+        <w:t>Sveta</w:t>
+      </w:r>
+      <w:r>
+        <w:rPr>
+          <w:color w:val="A9B7C6"/>
+          <w:lang w:val="en-US"/>
+        </w:rPr>
+        <w:br/>
+        <w:t xml:space="preserve">                </w:t>
+      </w:r>
+      <w:r>
+        <w:rPr>
+          <w:color w:val="E8BF6A"/>
+          <w:lang w:val="en-US"/>
+        </w:rPr>
+        <w:t>&lt;/div&gt;</w:t>
+      </w:r>
+      <w:r>
+        <w:rPr>
+          <w:color w:val="E8BF6A"/>
+          <w:lang w:val="en-US"/>
+        </w:rPr>
+        <w:br/>
+        <w:t xml:space="preserve">                &lt;div </w:t>
+      </w:r>
+      <w:r>
+        <w:rPr>
+          <w:color w:val="BABABA"/>
+          <w:lang w:val="en-US"/>
+        </w:rPr>
+        <w:t>className</w:t>
+      </w:r>
+      <w:r>
+        <w:rPr>
+          <w:color w:val="6A8759"/>
+          <w:lang w:val="en-US"/>
+        </w:rPr>
+        <w:t>=</w:t>
+      </w:r>
+      <w:r>
+        <w:rPr>
+          <w:color w:val="A9B7C6"/>
+          <w:lang w:val="en-US"/>
+        </w:rPr>
+        <w:t>{s.dialog}</w:t>
+      </w:r>
+      <w:r>
+        <w:rPr>
+          <w:color w:val="E8BF6A"/>
+          <w:lang w:val="en-US"/>
+        </w:rPr>
+        <w:t>&gt;</w:t>
+      </w:r>
+      <w:r>
+        <w:rPr>
+          <w:color w:val="E8BF6A"/>
+          <w:lang w:val="en-US"/>
+        </w:rPr>
+        <w:br/>
+        <w:t xml:space="preserve">                    </w:t>
+      </w:r>
+      <w:r>
+        <w:rPr>
+          <w:color w:val="A9B7C6"/>
+          <w:lang w:val="en-US"/>
+        </w:rPr>
+        <w:t>Sasha</w:t>
+      </w:r>
+      <w:r>
+        <w:rPr>
+          <w:color w:val="A9B7C6"/>
+          <w:lang w:val="en-US"/>
+        </w:rPr>
+        <w:br/>
+        <w:t xml:space="preserve">                </w:t>
+      </w:r>
+      <w:r>
+        <w:rPr>
+          <w:color w:val="E8BF6A"/>
+          <w:lang w:val="en-US"/>
+        </w:rPr>
+        <w:t>&lt;/div&gt;</w:t>
+      </w:r>
+      <w:r>
+        <w:rPr>
+          <w:color w:val="E8BF6A"/>
+          <w:lang w:val="en-US"/>
+        </w:rPr>
+        <w:br/>
+        <w:t xml:space="preserve">                &lt;div </w:t>
+      </w:r>
+      <w:r>
+        <w:rPr>
+          <w:color w:val="BABABA"/>
+          <w:lang w:val="en-US"/>
+        </w:rPr>
+        <w:t>className</w:t>
+      </w:r>
+      <w:r>
+        <w:rPr>
+          <w:color w:val="6A8759"/>
+          <w:lang w:val="en-US"/>
+        </w:rPr>
+        <w:t>=</w:t>
+      </w:r>
+      <w:r>
+        <w:rPr>
+          <w:color w:val="A9B7C6"/>
+          <w:lang w:val="en-US"/>
+        </w:rPr>
+        <w:t>{s.dialog}</w:t>
+      </w:r>
+      <w:r>
+        <w:rPr>
+          <w:color w:val="E8BF6A"/>
+          <w:lang w:val="en-US"/>
+        </w:rPr>
+        <w:t>&gt;</w:t>
+      </w:r>
+      <w:r>
+        <w:rPr>
+          <w:color w:val="E8BF6A"/>
+          <w:lang w:val="en-US"/>
+        </w:rPr>
+        <w:br/>
+        <w:t xml:space="preserve">                    </w:t>
+      </w:r>
+      <w:r>
+        <w:rPr>
+          <w:color w:val="A9B7C6"/>
+          <w:lang w:val="en-US"/>
+        </w:rPr>
+        <w:t>Victor</w:t>
+      </w:r>
+      <w:r>
+        <w:rPr>
+          <w:color w:val="A9B7C6"/>
+          <w:lang w:val="en-US"/>
+        </w:rPr>
+        <w:br/>
+        <w:t xml:space="preserve">                </w:t>
+      </w:r>
+      <w:r>
+        <w:rPr>
+          <w:color w:val="E8BF6A"/>
+          <w:lang w:val="en-US"/>
+        </w:rPr>
+        <w:t>&lt;/div&gt;</w:t>
+      </w:r>
+      <w:r>
+        <w:rPr>
+          <w:color w:val="E8BF6A"/>
+          <w:lang w:val="en-US"/>
+        </w:rPr>
+        <w:br/>
+        <w:t xml:space="preserve">                &lt;div </w:t>
+      </w:r>
+      <w:r>
+        <w:rPr>
+          <w:color w:val="BABABA"/>
+          <w:lang w:val="en-US"/>
+        </w:rPr>
+        <w:t>className</w:t>
+      </w:r>
+      <w:r>
+        <w:rPr>
+          <w:color w:val="6A8759"/>
+          <w:lang w:val="en-US"/>
+        </w:rPr>
+        <w:t>=</w:t>
+      </w:r>
+      <w:r>
+        <w:rPr>
+          <w:color w:val="A9B7C6"/>
+          <w:lang w:val="en-US"/>
+        </w:rPr>
+        <w:t>{s.dialog}</w:t>
+      </w:r>
+      <w:r>
+        <w:rPr>
+          <w:color w:val="E8BF6A"/>
+          <w:lang w:val="en-US"/>
+        </w:rPr>
+        <w:t>&gt;</w:t>
+      </w:r>
+      <w:r>
+        <w:rPr>
+          <w:color w:val="E8BF6A"/>
+          <w:lang w:val="en-US"/>
+        </w:rPr>
+        <w:br/>
+        <w:t xml:space="preserve">                    </w:t>
+      </w:r>
+      <w:r>
+        <w:rPr>
+          <w:color w:val="A9B7C6"/>
+          <w:lang w:val="en-US"/>
+        </w:rPr>
+        <w:t>Valera</w:t>
+      </w:r>
+      <w:r>
+        <w:rPr>
+          <w:color w:val="A9B7C6"/>
+          <w:lang w:val="en-US"/>
+        </w:rPr>
+        <w:br/>
+        <w:t xml:space="preserve">                </w:t>
+      </w:r>
+      <w:r>
+        <w:rPr>
+          <w:color w:val="E8BF6A"/>
+          <w:lang w:val="en-US"/>
+        </w:rPr>
+        <w:t>&lt;/div&gt;</w:t>
       </w:r>
       <w:r>
         <w:rPr>
@@ -35695,7 +37722,7 @@
           <w:color w:val="A9B7C6"/>
           <w:lang w:val="en-US"/>
         </w:rPr>
-        <w:t>{s.item}</w:t>
+        <w:t>{s.messages}</w:t>
       </w:r>
       <w:r>
         <w:rPr>
@@ -35710,21 +37737,57 @@
           <w:lang w:val="en-US"/>
         </w:rPr>
         <w:br/>
-        <w:t xml:space="preserve">                &lt;NavLink </w:t>
+        <w:t xml:space="preserve">                &lt;div </w:t>
       </w:r>
       <w:r>
         <w:rPr>
           <w:color w:val="BABABA"/>
           <w:lang w:val="en-US"/>
         </w:rPr>
-        <w:t>to</w:t>
+        <w:t>className</w:t>
       </w:r>
       <w:r>
         <w:rPr>
           <w:color w:val="6A8759"/>
           <w:lang w:val="en-US"/>
         </w:rPr>
-        <w:t xml:space="preserve">="/dialogs" </w:t>
+        <w:t>=</w:t>
+      </w:r>
+      <w:r>
+        <w:rPr>
+          <w:color w:val="A9B7C6"/>
+          <w:lang w:val="en-US"/>
+        </w:rPr>
+        <w:t>{s.message}</w:t>
+      </w:r>
+      <w:r>
+        <w:rPr>
+          <w:color w:val="E8BF6A"/>
+          <w:lang w:val="en-US"/>
+        </w:rPr>
+        <w:t>&gt;</w:t>
+      </w:r>
+      <w:r>
+        <w:rPr>
+          <w:color w:val="A9B7C6"/>
+          <w:lang w:val="en-US"/>
+        </w:rPr>
+        <w:t>Hi</w:t>
+      </w:r>
+      <w:r>
+        <w:rPr>
+          <w:color w:val="E8BF6A"/>
+          <w:lang w:val="en-US"/>
+        </w:rPr>
+        <w:t>&lt;/div&gt;</w:t>
+      </w:r>
+      <w:r>
+        <w:rPr>
+          <w:color w:val="E8BF6A"/>
+          <w:lang w:val="en-US"/>
+        </w:rPr>
+        <w:br/>
+        <w:t xml:space="preserve">                &lt;div </w:t>
       </w:r>
       <w:r>
         <w:rPr>
@@ -35745,7 +37808,7 @@
           <w:color w:val="A9B7C6"/>
           <w:lang w:val="en-US"/>
         </w:rPr>
-        <w:t>{({isActive}) =&gt; isActive ? s.active : s.inactive}</w:t>
+        <w:t>{s.message}</w:t>
       </w:r>
       <w:r>
         <w:rPr>
@@ -35759,14 +37822,64 @@
           <w:color w:val="A9B7C6"/>
           <w:lang w:val="en-US"/>
         </w:rPr>
-        <w:t>Messages</w:t>
+        <w:t>How are you ?</w:t>
       </w:r>
       <w:r>
         <w:rPr>
           <w:color w:val="E8BF6A"/>
           <w:lang w:val="en-US"/>
         </w:rPr>
-        <w:t>&lt;/NavLink&gt;</w:t>
+        <w:t>&lt;/div&gt;</w:t>
+      </w:r>
+      <w:r>
+        <w:rPr>
+          <w:color w:val="E8BF6A"/>
+          <w:lang w:val="en-US"/>
+        </w:rPr>
+        <w:br/>
+        <w:t xml:space="preserve">                &lt;div </w:t>
+      </w:r>
+      <w:r>
+        <w:rPr>
+          <w:color w:val="BABABA"/>
+          <w:lang w:val="en-US"/>
+        </w:rPr>
+        <w:t>className</w:t>
+      </w:r>
+      <w:r>
+        <w:rPr>
+          <w:color w:val="6A8759"/>
+          <w:lang w:val="en-US"/>
+        </w:rPr>
+        <w:t>=</w:t>
+      </w:r>
+      <w:r>
+        <w:rPr>
+          <w:color w:val="A9B7C6"/>
+          <w:lang w:val="en-US"/>
+        </w:rPr>
+        <w:t>{s.message}</w:t>
+      </w:r>
+      <w:r>
+        <w:rPr>
+          <w:color w:val="E8BF6A"/>
+          <w:lang w:val="en-US"/>
+        </w:rPr>
+        <w:t>&gt;</w:t>
+      </w:r>
+      <w:r>
+        <w:rPr>
+          <w:color w:val="A9B7C6"/>
+          <w:lang w:val="en-US"/>
+        </w:rPr>
+        <w:t>Bye</w:t>
+      </w:r>
+      <w:r>
+        <w:rPr>
+          <w:color w:val="E8BF6A"/>
+          <w:lang w:val="en-US"/>
+        </w:rPr>
+        <w:t>&lt;/div&gt;</w:t>
       </w:r>
       <w:r>
         <w:rPr>
@@ -35782,339 +37895,15 @@
           <w:lang w:val="en-US"/>
         </w:rPr>
         <w:br/>
-        <w:t xml:space="preserve">            &lt;div </w:t>
-      </w:r>
-      <w:r>
-        <w:rPr>
-          <w:color w:val="BABABA"/>
-          <w:lang w:val="en-US"/>
-        </w:rPr>
-        <w:t>className</w:t>
-      </w:r>
-      <w:r>
-        <w:rPr>
-          <w:color w:val="6A8759"/>
-          <w:lang w:val="en-US"/>
-        </w:rPr>
-        <w:t>=</w:t>
-      </w:r>
-      <w:r>
-        <w:rPr>
-          <w:color w:val="A9B7C6"/>
-          <w:lang w:val="en-US"/>
-        </w:rPr>
-        <w:t>{s.item}</w:t>
+        <w:t xml:space="preserve">        &lt;/div&gt;</w:t>
       </w:r>
       <w:r>
         <w:rPr>
           <w:color w:val="E8BF6A"/>
           <w:lang w:val="en-US"/>
         </w:rPr>
-        <w:t>&gt;</w:t>
-      </w:r>
-      <w:r>
-        <w:rPr>
-          <w:color w:val="E8BF6A"/>
-          <w:lang w:val="en-US"/>
-        </w:rPr>
         <w:br/>
-        <w:t xml:space="preserve">                &lt;NavLink </w:t>
-      </w:r>
-      <w:r>
-        <w:rPr>
-          <w:color w:val="BABABA"/>
-          <w:lang w:val="en-US"/>
-        </w:rPr>
-        <w:t>to</w:t>
-      </w:r>
-      <w:r>
-        <w:rPr>
-          <w:color w:val="6A8759"/>
-          <w:lang w:val="en-US"/>
-        </w:rPr>
-        <w:t xml:space="preserve">="/news" </w:t>
-      </w:r>
-      <w:r>
-        <w:rPr>
-          <w:color w:val="BABABA"/>
-          <w:lang w:val="en-US"/>
-        </w:rPr>
-        <w:t>className</w:t>
-      </w:r>
-      <w:r>
-        <w:rPr>
-          <w:color w:val="6A8759"/>
-          <w:lang w:val="en-US"/>
-        </w:rPr>
-        <w:t>=</w:t>
-      </w:r>
-      <w:r>
-        <w:rPr>
-          <w:color w:val="A9B7C6"/>
-          <w:lang w:val="en-US"/>
-        </w:rPr>
-        <w:t>{({isActive}) =&gt; isActive ? s.active : s.inactive}</w:t>
-      </w:r>
-      <w:r>
-        <w:rPr>
-          <w:color w:val="E8BF6A"/>
-          <w:lang w:val="en-US"/>
-        </w:rPr>
-        <w:t>&gt;</w:t>
-      </w:r>
-      <w:r>
-        <w:rPr>
-          <w:color w:val="A9B7C6"/>
-          <w:lang w:val="en-US"/>
-        </w:rPr>
-        <w:t>News</w:t>
-      </w:r>
-      <w:r>
-        <w:rPr>
-          <w:color w:val="E8BF6A"/>
-          <w:lang w:val="en-US"/>
-        </w:rPr>
-        <w:t>&lt;/NavLink&gt;</w:t>
-      </w:r>
-      <w:r>
-        <w:rPr>
-          <w:color w:val="E8BF6A"/>
-          <w:lang w:val="en-US"/>
-        </w:rPr>
-        <w:br/>
-        <w:t xml:space="preserve">            &lt;/div&gt;</w:t>
-      </w:r>
-      <w:r>
-        <w:rPr>
-          <w:color w:val="E8BF6A"/>
-          <w:lang w:val="en-US"/>
-        </w:rPr>
-        <w:br/>
-        <w:t xml:space="preserve">            &lt;div </w:t>
-      </w:r>
-      <w:r>
-        <w:rPr>
-          <w:color w:val="BABABA"/>
-          <w:lang w:val="en-US"/>
-        </w:rPr>
-        <w:t>className</w:t>
-      </w:r>
-      <w:r>
-        <w:rPr>
-          <w:color w:val="6A8759"/>
-          <w:lang w:val="en-US"/>
-        </w:rPr>
-        <w:t>=</w:t>
-      </w:r>
-      <w:r>
-        <w:rPr>
-          <w:color w:val="A9B7C6"/>
-          <w:lang w:val="en-US"/>
-        </w:rPr>
-        <w:t>{s.item}</w:t>
-      </w:r>
-      <w:r>
-        <w:rPr>
-          <w:color w:val="E8BF6A"/>
-          <w:lang w:val="en-US"/>
-        </w:rPr>
-        <w:t>&gt;</w:t>
-      </w:r>
-      <w:r>
-        <w:rPr>
-          <w:color w:val="E8BF6A"/>
-          <w:lang w:val="en-US"/>
-        </w:rPr>
-        <w:br/>
-        <w:t xml:space="preserve">                &lt;NavLink </w:t>
-      </w:r>
-      <w:r>
-        <w:rPr>
-          <w:color w:val="BABABA"/>
-          <w:lang w:val="en-US"/>
-        </w:rPr>
-        <w:t>to</w:t>
-      </w:r>
-      <w:r>
-        <w:rPr>
-          <w:color w:val="6A8759"/>
-          <w:lang w:val="en-US"/>
-        </w:rPr>
-        <w:t xml:space="preserve">="/music" </w:t>
-      </w:r>
-      <w:r>
-        <w:rPr>
-          <w:color w:val="BABABA"/>
-          <w:lang w:val="en-US"/>
-        </w:rPr>
-        <w:t>className</w:t>
-      </w:r>
-      <w:r>
-        <w:rPr>
-          <w:color w:val="6A8759"/>
-          <w:lang w:val="en-US"/>
-        </w:rPr>
-        <w:t>=</w:t>
-      </w:r>
-      <w:r>
-        <w:rPr>
-          <w:color w:val="A9B7C6"/>
-          <w:lang w:val="en-US"/>
-        </w:rPr>
-        <w:t xml:space="preserve">{({isActive}) =&gt; isActive ? </w:t>
-      </w:r>
-      <w:r>
-        <w:rPr>
-          <w:color w:val="A9B7C6"/>
-          <w:lang w:val="en-US"/>
-        </w:rPr>
-        <w:lastRenderedPageBreak/>
-        <w:t>s.active : s.inactive}</w:t>
-      </w:r>
-      <w:r>
-        <w:rPr>
-          <w:color w:val="E8BF6A"/>
-          <w:lang w:val="en-US"/>
-        </w:rPr>
-        <w:t>&gt;</w:t>
-      </w:r>
-      <w:r>
-        <w:rPr>
-          <w:color w:val="A9B7C6"/>
-          <w:lang w:val="en-US"/>
-        </w:rPr>
-        <w:t>Music</w:t>
-      </w:r>
-      <w:r>
-        <w:rPr>
-          <w:color w:val="E8BF6A"/>
-          <w:lang w:val="en-US"/>
-        </w:rPr>
-        <w:t>&lt;/NavLink&gt;</w:t>
-      </w:r>
-      <w:r>
-        <w:rPr>
-          <w:color w:val="E8BF6A"/>
-          <w:lang w:val="en-US"/>
-        </w:rPr>
-        <w:br/>
-        <w:t xml:space="preserve">            &lt;/div&gt;</w:t>
-      </w:r>
-      <w:r>
-        <w:rPr>
-          <w:color w:val="E8BF6A"/>
-          <w:lang w:val="en-US"/>
-        </w:rPr>
-        <w:br/>
-        <w:t xml:space="preserve">            &lt;div </w:t>
-      </w:r>
-      <w:r>
-        <w:rPr>
-          <w:color w:val="BABABA"/>
-          <w:lang w:val="en-US"/>
-        </w:rPr>
-        <w:t>className</w:t>
-      </w:r>
-      <w:r>
-        <w:rPr>
-          <w:color w:val="6A8759"/>
-          <w:lang w:val="en-US"/>
-        </w:rPr>
-        <w:t>=</w:t>
-      </w:r>
-      <w:r>
-        <w:rPr>
-          <w:color w:val="A9B7C6"/>
-          <w:lang w:val="en-US"/>
-        </w:rPr>
-        <w:t>{s.item}</w:t>
-      </w:r>
-      <w:r>
-        <w:rPr>
-          <w:color w:val="E8BF6A"/>
-          <w:lang w:val="en-US"/>
-        </w:rPr>
-        <w:t>&gt;</w:t>
-      </w:r>
-      <w:r>
-        <w:rPr>
-          <w:color w:val="E8BF6A"/>
-          <w:lang w:val="en-US"/>
-        </w:rPr>
-        <w:br/>
-        <w:t xml:space="preserve">                &lt;NavLink </w:t>
-      </w:r>
-      <w:r>
-        <w:rPr>
-          <w:color w:val="BABABA"/>
-          <w:lang w:val="en-US"/>
-        </w:rPr>
-        <w:t>to</w:t>
-      </w:r>
-      <w:r>
-        <w:rPr>
-          <w:color w:val="6A8759"/>
-          <w:lang w:val="en-US"/>
-        </w:rPr>
-        <w:t xml:space="preserve">="/settings" </w:t>
-      </w:r>
-      <w:r>
-        <w:rPr>
-          <w:color w:val="BABABA"/>
-          <w:lang w:val="en-US"/>
-        </w:rPr>
-        <w:t>className</w:t>
-      </w:r>
-      <w:r>
-        <w:rPr>
-          <w:color w:val="6A8759"/>
-          <w:lang w:val="en-US"/>
-        </w:rPr>
-        <w:t>=</w:t>
-      </w:r>
-      <w:r>
-        <w:rPr>
-          <w:color w:val="A9B7C6"/>
-          <w:lang w:val="en-US"/>
-        </w:rPr>
-        <w:t>{({isActive}) =&gt; isActive ? s.active : s.inactive}</w:t>
-      </w:r>
-      <w:r>
-        <w:rPr>
-          <w:color w:val="E8BF6A"/>
-          <w:lang w:val="en-US"/>
-        </w:rPr>
-        <w:t>&gt;</w:t>
-      </w:r>
-      <w:r>
-        <w:rPr>
-          <w:color w:val="A9B7C6"/>
-          <w:lang w:val="en-US"/>
-        </w:rPr>
-        <w:t>Settings</w:t>
-      </w:r>
-      <w:r>
-        <w:rPr>
-          <w:color w:val="E8BF6A"/>
-          <w:lang w:val="en-US"/>
-        </w:rPr>
-        <w:t>&lt;/NavLink&gt;</w:t>
-      </w:r>
-      <w:r>
-        <w:rPr>
-          <w:color w:val="E8BF6A"/>
-          <w:lang w:val="en-US"/>
-        </w:rPr>
-        <w:br/>
-        <w:t xml:space="preserve">            &lt;/div&gt;</w:t>
-      </w:r>
-      <w:r>
-        <w:rPr>
-          <w:color w:val="E8BF6A"/>
-          <w:lang w:val="en-US"/>
-        </w:rPr>
-        <w:br/>
-        <w:t xml:space="preserve">        &lt;/nav&gt;</w:t>
+        <w:t xml:space="preserve">    </w:t>
       </w:r>
       <w:r>
         <w:rPr>
@@ -36163,9 +37952,655 @@
       <w:r>
         <w:rPr>
           <w:rFonts w:cstheme="minorHAnsi"/>
-        </w:rPr>
-        <w:t>Ссылки отображаются как мы того и хотели.</w:t>
-      </w:r>
+          <w:highlight w:val="magenta"/>
+        </w:rPr>
+        <w:t xml:space="preserve">Выделить все похожие слова одновременно </w:t>
+      </w:r>
+      <w:r>
+        <w:rPr>
+          <w:rFonts w:cstheme="minorHAnsi"/>
+          <w:highlight w:val="magenta"/>
+          <w:lang w:val="en-US"/>
+        </w:rPr>
+        <w:t>WebStorm</w:t>
+      </w:r>
+      <w:r>
+        <w:rPr>
+          <w:rFonts w:cstheme="minorHAnsi"/>
+          <w:highlight w:val="magenta"/>
+        </w:rPr>
+        <w:tab/>
+        <w:t xml:space="preserve">выбрать слово + </w:t>
+      </w:r>
+      <w:r>
+        <w:rPr>
+          <w:rFonts w:cstheme="minorHAnsi"/>
+          <w:highlight w:val="magenta"/>
+        </w:rPr>
+        <w:t>Ctrl+Shift+Alt+j</w:t>
+      </w:r>
+    </w:p>
+    <w:p>
+      <w:pPr>
+        <w:spacing w:after="0"/>
+        <w:rPr>
+          <w:rFonts w:cstheme="minorHAnsi"/>
+        </w:rPr>
+      </w:pPr>
+      <w:r>
+        <w:rPr>
+          <w:rFonts w:cstheme="minorHAnsi"/>
+          <w:highlight w:val="magenta"/>
+        </w:rPr>
+        <w:t xml:space="preserve">Вернуться в предыдущее место </w:t>
+      </w:r>
+      <w:r>
+        <w:rPr>
+          <w:rFonts w:cstheme="minorHAnsi"/>
+          <w:highlight w:val="magenta"/>
+          <w:lang w:val="en-US"/>
+        </w:rPr>
+        <w:t>WebStorm</w:t>
+      </w:r>
+      <w:r>
+        <w:rPr>
+          <w:rFonts w:cstheme="minorHAnsi"/>
+          <w:highlight w:val="magenta"/>
+        </w:rPr>
+        <w:tab/>
+      </w:r>
+      <w:r>
+        <w:rPr>
+          <w:rFonts w:cstheme="minorHAnsi"/>
+          <w:highlight w:val="magenta"/>
+        </w:rPr>
+        <w:tab/>
+      </w:r>
+      <w:r>
+        <w:rPr>
+          <w:rFonts w:cstheme="minorHAnsi"/>
+          <w:highlight w:val="magenta"/>
+          <w:lang w:val="en-US"/>
+        </w:rPr>
+        <w:t>Ctrl</w:t>
+      </w:r>
+      <w:r>
+        <w:rPr>
+          <w:rFonts w:cstheme="minorHAnsi"/>
+          <w:highlight w:val="magenta"/>
+        </w:rPr>
+        <w:t>+</w:t>
+      </w:r>
+      <w:r>
+        <w:rPr>
+          <w:rFonts w:cstheme="minorHAnsi"/>
+          <w:highlight w:val="magenta"/>
+          <w:lang w:val="en-US"/>
+        </w:rPr>
+        <w:t>Alt</w:t>
+      </w:r>
+      <w:r>
+        <w:rPr>
+          <w:rFonts w:cstheme="minorHAnsi"/>
+          <w:highlight w:val="magenta"/>
+        </w:rPr>
+        <w:t>+←</w:t>
+      </w:r>
+    </w:p>
+    <w:p>
+      <w:pPr>
+        <w:spacing w:after="0"/>
+        <w:rPr>
+          <w:rFonts w:cstheme="minorHAnsi"/>
+        </w:rPr>
+      </w:pPr>
+      <w:r>
+        <w:rPr>
+          <w:rFonts w:cstheme="minorHAnsi"/>
+          <w:highlight w:val="magenta"/>
+        </w:rPr>
+        <w:t xml:space="preserve">Переключаться между вкладками вверху </w:t>
+      </w:r>
+      <w:r>
+        <w:rPr>
+          <w:rFonts w:cstheme="minorHAnsi"/>
+          <w:highlight w:val="magenta"/>
+          <w:lang w:val="en-US"/>
+        </w:rPr>
+        <w:t>WebStorm</w:t>
+      </w:r>
+      <w:r>
+        <w:rPr>
+          <w:rFonts w:cstheme="minorHAnsi"/>
+          <w:highlight w:val="magenta"/>
+        </w:rPr>
+        <w:tab/>
+      </w:r>
+      <w:r>
+        <w:rPr>
+          <w:rFonts w:cstheme="minorHAnsi"/>
+          <w:highlight w:val="magenta"/>
+        </w:rPr>
+        <w:tab/>
+      </w:r>
+      <w:r>
+        <w:rPr>
+          <w:rFonts w:cstheme="minorHAnsi"/>
+          <w:highlight w:val="magenta"/>
+          <w:lang w:val="en-US"/>
+        </w:rPr>
+        <w:t>Ctrl</w:t>
+      </w:r>
+      <w:r>
+        <w:rPr>
+          <w:rFonts w:cstheme="minorHAnsi"/>
+          <w:highlight w:val="magenta"/>
+        </w:rPr>
+        <w:t>+</w:t>
+      </w:r>
+      <w:r>
+        <w:rPr>
+          <w:rFonts w:cstheme="minorHAnsi"/>
+          <w:highlight w:val="magenta"/>
+          <w:lang w:val="en-US"/>
+        </w:rPr>
+        <w:t>Tab</w:t>
+      </w:r>
+    </w:p>
+    <w:p>
+      <w:pPr>
+        <w:spacing w:after="0"/>
+        <w:rPr>
+          <w:rFonts w:cstheme="minorHAnsi"/>
+        </w:rPr>
+      </w:pPr>
+      <w:r>
+        <w:rPr>
+          <w:rFonts w:cstheme="minorHAnsi"/>
+        </w:rPr>
+        <w:tab/>
+        <w:t xml:space="preserve">Делить на две колонки будет используя </w:t>
+      </w:r>
+      <w:r>
+        <w:rPr>
+          <w:rFonts w:cstheme="minorHAnsi"/>
+          <w:lang w:val="en-US"/>
+        </w:rPr>
+        <w:t>css</w:t>
+      </w:r>
+      <w:r>
+        <w:rPr>
+          <w:rFonts w:cstheme="minorHAnsi"/>
+        </w:rPr>
+        <w:t xml:space="preserve"> </w:t>
+      </w:r>
+      <w:r>
+        <w:rPr>
+          <w:rFonts w:cstheme="minorHAnsi"/>
+          <w:lang w:val="en-US"/>
+        </w:rPr>
+        <w:t>grid</w:t>
+      </w:r>
+      <w:r>
+        <w:rPr>
+          <w:rFonts w:cstheme="minorHAnsi"/>
+        </w:rPr>
+        <w:t>.</w:t>
+      </w:r>
+      <w:r>
+        <w:rPr>
+          <w:rFonts w:cstheme="minorHAnsi"/>
+        </w:rPr>
+        <w:t xml:space="preserve"> </w:t>
+      </w:r>
+      <w:r>
+        <w:rPr>
+          <w:rFonts w:cstheme="minorHAnsi"/>
+        </w:rPr>
+        <w:t>Псевдонимы в этот раз не назначаем, а просто задаём ширину колонок для двух вложенных элементов</w:t>
+      </w:r>
+      <w:r>
+        <w:rPr>
+          <w:rFonts w:cstheme="minorHAnsi"/>
+        </w:rPr>
+        <w:t>:</w:t>
+      </w:r>
+    </w:p>
+    <w:p>
+      <w:pPr>
+        <w:pStyle w:val="HTML"/>
+        <w:shd w:val="clear" w:color="auto" w:fill="2B2B2B"/>
+        <w:rPr>
+          <w:color w:val="A9B7C6"/>
+          <w:lang w:val="en-US"/>
+        </w:rPr>
+      </w:pPr>
+      <w:r>
+        <w:rPr>
+          <w:color w:val="A9B7C6"/>
+          <w:lang w:val="en-US"/>
+        </w:rPr>
+        <w:t>.</w:t>
+      </w:r>
+      <w:r>
+        <w:rPr>
+          <w:color w:val="E8BF6A"/>
+          <w:lang w:val="en-US"/>
+        </w:rPr>
+        <w:t xml:space="preserve">dialogs </w:t>
+      </w:r>
+      <w:r>
+        <w:rPr>
+          <w:color w:val="A9B7C6"/>
+          <w:lang w:val="en-US"/>
+        </w:rPr>
+        <w:t>{</w:t>
+      </w:r>
+      <w:r>
+        <w:rPr>
+          <w:color w:val="A9B7C6"/>
+          <w:lang w:val="en-US"/>
+        </w:rPr>
+        <w:br/>
+        <w:t xml:space="preserve">    </w:t>
+      </w:r>
+      <w:r>
+        <w:rPr>
+          <w:color w:val="BABABA"/>
+          <w:lang w:val="en-US"/>
+        </w:rPr>
+        <w:t>display</w:t>
+      </w:r>
+      <w:r>
+        <w:rPr>
+          <w:color w:val="A9B7C6"/>
+          <w:lang w:val="en-US"/>
+        </w:rPr>
+        <w:t xml:space="preserve">: </w:t>
+      </w:r>
+      <w:r>
+        <w:rPr>
+          <w:color w:val="A5C261"/>
+          <w:lang w:val="en-US"/>
+        </w:rPr>
+        <w:t>grid</w:t>
+      </w:r>
+      <w:r>
+        <w:rPr>
+          <w:color w:val="CC7832"/>
+          <w:lang w:val="en-US"/>
+        </w:rPr>
+        <w:t>;</w:t>
+      </w:r>
+      <w:r>
+        <w:rPr>
+          <w:color w:val="CC7832"/>
+          <w:lang w:val="en-US"/>
+        </w:rPr>
+        <w:br/>
+        <w:t xml:space="preserve">    </w:t>
+      </w:r>
+      <w:r>
+        <w:rPr>
+          <w:color w:val="BABABA"/>
+          <w:lang w:val="en-US"/>
+        </w:rPr>
+        <w:t>grid-template-columns</w:t>
+      </w:r>
+      <w:r>
+        <w:rPr>
+          <w:color w:val="A9B7C6"/>
+          <w:lang w:val="en-US"/>
+        </w:rPr>
+        <w:t xml:space="preserve">: </w:t>
+      </w:r>
+      <w:r>
+        <w:rPr>
+          <w:color w:val="6897BB"/>
+          <w:lang w:val="en-US"/>
+        </w:rPr>
+        <w:t>2</w:t>
+      </w:r>
+      <w:r>
+        <w:rPr>
+          <w:color w:val="E8BF6A"/>
+          <w:lang w:val="en-US"/>
+        </w:rPr>
+        <w:t xml:space="preserve">fr </w:t>
+      </w:r>
+      <w:r>
+        <w:rPr>
+          <w:color w:val="6897BB"/>
+          <w:lang w:val="en-US"/>
+        </w:rPr>
+        <w:t>10</w:t>
+      </w:r>
+      <w:r>
+        <w:rPr>
+          <w:color w:val="E8BF6A"/>
+          <w:lang w:val="en-US"/>
+        </w:rPr>
+        <w:t>fr</w:t>
+      </w:r>
+      <w:r>
+        <w:rPr>
+          <w:color w:val="CC7832"/>
+          <w:lang w:val="en-US"/>
+        </w:rPr>
+        <w:t>;</w:t>
+      </w:r>
+      <w:r>
+        <w:rPr>
+          <w:color w:val="CC7832"/>
+          <w:lang w:val="en-US"/>
+        </w:rPr>
+        <w:br/>
+      </w:r>
+      <w:r>
+        <w:rPr>
+          <w:color w:val="A9B7C6"/>
+          <w:lang w:val="en-US"/>
+        </w:rPr>
+        <w:t>}</w:t>
+      </w:r>
+    </w:p>
+    <w:p>
+      <w:pPr>
+        <w:spacing w:after="0"/>
+        <w:rPr>
+          <w:rFonts w:cstheme="minorHAnsi"/>
+          <w:lang w:val="en-US"/>
+        </w:rPr>
+      </w:pPr>
+      <w:r>
+        <w:rPr>
+          <w:rFonts w:cstheme="minorHAnsi"/>
+        </w:rPr>
+        <w:t>Для</w:t>
+      </w:r>
+      <w:r>
+        <w:rPr>
+          <w:rFonts w:cstheme="minorHAnsi"/>
+          <w:lang w:val="en-US"/>
+        </w:rPr>
+        <w:t xml:space="preserve"> </w:t>
+      </w:r>
+      <w:r>
+        <w:rPr>
+          <w:rFonts w:cstheme="minorHAnsi"/>
+        </w:rPr>
+        <w:t>двух</w:t>
+      </w:r>
+      <w:r>
+        <w:rPr>
+          <w:rFonts w:cstheme="minorHAnsi"/>
+          <w:lang w:val="en-US"/>
+        </w:rPr>
+        <w:t xml:space="preserve"> </w:t>
+      </w:r>
+      <w:r>
+        <w:rPr>
+          <w:rFonts w:cstheme="minorHAnsi"/>
+        </w:rPr>
+        <w:t>основных</w:t>
+      </w:r>
+      <w:r>
+        <w:rPr>
+          <w:rFonts w:cstheme="minorHAnsi"/>
+          <w:lang w:val="en-US"/>
+        </w:rPr>
+        <w:t xml:space="preserve"> </w:t>
+      </w:r>
+      <w:r>
+        <w:rPr>
+          <w:rFonts w:cstheme="minorHAnsi"/>
+        </w:rPr>
+        <w:t>блоков</w:t>
+      </w:r>
+      <w:r>
+        <w:rPr>
+          <w:rFonts w:cstheme="minorHAnsi"/>
+          <w:lang w:val="en-US"/>
+        </w:rPr>
+        <w:t xml:space="preserve"> </w:t>
+      </w:r>
+      <w:r>
+        <w:rPr>
+          <w:rFonts w:cstheme="minorHAnsi"/>
+          <w:lang w:val="en-US"/>
+        </w:rPr>
+        <w:t>dialogsItem</w:t>
+      </w:r>
+      <w:r>
+        <w:rPr>
+          <w:rFonts w:cstheme="minorHAnsi"/>
+          <w:lang w:val="en-US"/>
+        </w:rPr>
+        <w:t xml:space="preserve"> </w:t>
+      </w:r>
+      <w:r>
+        <w:rPr>
+          <w:rFonts w:cstheme="minorHAnsi"/>
+        </w:rPr>
+        <w:t>и</w:t>
+      </w:r>
+      <w:r>
+        <w:rPr>
+          <w:rFonts w:cstheme="minorHAnsi"/>
+          <w:lang w:val="en-US"/>
+        </w:rPr>
+        <w:t xml:space="preserve"> </w:t>
+      </w:r>
+      <w:r>
+        <w:rPr>
+          <w:rFonts w:cstheme="minorHAnsi"/>
+          <w:lang w:val="en-US"/>
+        </w:rPr>
+        <w:t>messages</w:t>
+      </w:r>
+      <w:r>
+        <w:rPr>
+          <w:rFonts w:cstheme="minorHAnsi"/>
+          <w:lang w:val="en-US"/>
+        </w:rPr>
+        <w:t xml:space="preserve"> </w:t>
+      </w:r>
+      <w:r>
+        <w:rPr>
+          <w:rFonts w:cstheme="minorHAnsi"/>
+        </w:rPr>
+        <w:t>задаём</w:t>
+      </w:r>
+      <w:r>
+        <w:rPr>
+          <w:rFonts w:cstheme="minorHAnsi"/>
+          <w:lang w:val="en-US"/>
+        </w:rPr>
+        <w:t xml:space="preserve"> </w:t>
+      </w:r>
+      <w:r>
+        <w:rPr>
+          <w:rFonts w:cstheme="minorHAnsi"/>
+          <w:lang w:val="en-US"/>
+        </w:rPr>
+        <w:t>padding: 10px</w:t>
+      </w:r>
+      <w:r>
+        <w:rPr>
+          <w:rFonts w:cstheme="minorHAnsi"/>
+          <w:lang w:val="en-US"/>
+        </w:rPr>
+        <w:t>.</w:t>
+      </w:r>
+      <w:r>
+        <w:rPr>
+          <w:rFonts w:cstheme="minorHAnsi"/>
+          <w:lang w:val="en-US"/>
+        </w:rPr>
+        <w:t xml:space="preserve"> </w:t>
+      </w:r>
+      <w:r>
+        <w:rPr>
+          <w:rFonts w:cstheme="minorHAnsi"/>
+        </w:rPr>
+        <w:t>А</w:t>
+      </w:r>
+      <w:r>
+        <w:rPr>
+          <w:rFonts w:cstheme="minorHAnsi"/>
+        </w:rPr>
+        <w:t>ктивный</w:t>
+      </w:r>
+      <w:r>
+        <w:rPr>
+          <w:rFonts w:cstheme="minorHAnsi"/>
+          <w:lang w:val="en-US"/>
+        </w:rPr>
+        <w:t xml:space="preserve"> </w:t>
+      </w:r>
+      <w:r>
+        <w:rPr>
+          <w:rFonts w:cstheme="minorHAnsi"/>
+        </w:rPr>
+        <w:t>элемент</w:t>
+      </w:r>
+      <w:r>
+        <w:rPr>
+          <w:rFonts w:cstheme="minorHAnsi"/>
+          <w:lang w:val="en-US"/>
+        </w:rPr>
+        <w:t xml:space="preserve"> </w:t>
+      </w:r>
+      <w:r>
+        <w:rPr>
+          <w:rFonts w:cstheme="minorHAnsi"/>
+          <w:lang w:val="en-US"/>
+        </w:rPr>
+        <w:t>Dimych</w:t>
+      </w:r>
+      <w:r>
+        <w:rPr>
+          <w:rFonts w:cstheme="minorHAnsi"/>
+          <w:lang w:val="en-US"/>
+        </w:rPr>
+        <w:t xml:space="preserve"> </w:t>
+      </w:r>
+      <w:r>
+        <w:rPr>
+          <w:rFonts w:cstheme="minorHAnsi"/>
+        </w:rPr>
+        <w:t>делаем</w:t>
+      </w:r>
+      <w:r>
+        <w:rPr>
+          <w:rFonts w:cstheme="minorHAnsi"/>
+          <w:lang w:val="en-US"/>
+        </w:rPr>
+        <w:t xml:space="preserve"> </w:t>
+      </w:r>
+      <w:r>
+        <w:rPr>
+          <w:rFonts w:cstheme="minorHAnsi"/>
+        </w:rPr>
+        <w:t>золотым</w:t>
+      </w:r>
+      <w:r>
+        <w:rPr>
+          <w:rFonts w:cstheme="minorHAnsi"/>
+          <w:lang w:val="en-US"/>
+        </w:rPr>
+        <w:t>:</w:t>
+      </w:r>
+    </w:p>
+    <w:p>
+      <w:pPr>
+        <w:pStyle w:val="HTML"/>
+        <w:shd w:val="clear" w:color="auto" w:fill="2B2B2B"/>
+        <w:rPr>
+          <w:color w:val="A9B7C6"/>
+        </w:rPr>
+      </w:pPr>
+      <w:r>
+        <w:rPr>
+          <w:color w:val="A9B7C6"/>
+        </w:rPr>
+        <w:t>.</w:t>
+      </w:r>
+      <w:r>
+        <w:rPr>
+          <w:color w:val="E8BF6A"/>
+        </w:rPr>
+        <w:t xml:space="preserve">dialogsItems </w:t>
+      </w:r>
+      <w:r>
+        <w:rPr>
+          <w:color w:val="A9B7C6"/>
+        </w:rPr>
+        <w:t>.</w:t>
+      </w:r>
+      <w:r>
+        <w:rPr>
+          <w:color w:val="E8BF6A"/>
+        </w:rPr>
+        <w:t xml:space="preserve">active </w:t>
+      </w:r>
+      <w:r>
+        <w:rPr>
+          <w:color w:val="A9B7C6"/>
+        </w:rPr>
+        <w:t>{</w:t>
+      </w:r>
+      <w:r>
+        <w:rPr>
+          <w:color w:val="A9B7C6"/>
+        </w:rPr>
+        <w:br/>
+        <w:t xml:space="preserve">    </w:t>
+      </w:r>
+      <w:r>
+        <w:rPr>
+          <w:color w:val="BABABA"/>
+        </w:rPr>
+        <w:t>color</w:t>
+      </w:r>
+      <w:r>
+        <w:rPr>
+          <w:color w:val="A9B7C6"/>
+        </w:rPr>
+        <w:t xml:space="preserve">: </w:t>
+      </w:r>
+      <w:r>
+        <w:rPr>
+          <w:color w:val="A5C261"/>
+        </w:rPr>
+        <w:t>gold</w:t>
+      </w:r>
+      <w:r>
+        <w:rPr>
+          <w:color w:val="CC7832"/>
+        </w:rPr>
+        <w:t>;</w:t>
+      </w:r>
+      <w:r>
+        <w:rPr>
+          <w:color w:val="CC7832"/>
+        </w:rPr>
+        <w:br/>
+      </w:r>
+      <w:r>
+        <w:rPr>
+          <w:color w:val="A9B7C6"/>
+        </w:rPr>
+        <w:t>}</w:t>
+      </w:r>
+    </w:p>
+    <w:p>
+      <w:pPr>
+        <w:spacing w:after="0"/>
+        <w:rPr>
+          <w:rFonts w:cstheme="minorHAnsi"/>
+        </w:rPr>
+      </w:pPr>
     </w:p>
     <w:sectPr>
       <w:pgSz w:w="11906" w:h="16838"/>
@@ -36806,6 +39241,18 @@
       <w:lang w:eastAsia="ru-RU"/>
     </w:rPr>
   </w:style>
+  <w:style w:type="character" w:styleId="a6">
+    <w:name w:val="FollowedHyperlink"/>
+    <w:basedOn w:val="a0"/>
+    <w:uiPriority w:val="99"/>
+    <w:semiHidden/>
+    <w:unhideWhenUsed/>
+    <w:rsid w:val="00D025EA"/>
+    <w:rPr>
+      <w:color w:val="954F72" w:themeColor="followedHyperlink"/>
+      <w:u w:val="single"/>
+    </w:rPr>
+  </w:style>
 </w:styles>
 </file>
 

</xml_diff>

<commit_message>
add routes to Dialogs, add notes to 22 lesson
</commit_message>
<xml_diff>
--- a/React JS way of the Samurai.docx
+++ b/React JS way of the Samurai.docx
@@ -37035,7 +37035,6 @@
         <w:ind w:firstLine="708"/>
         <w:rPr>
           <w:rFonts w:cstheme="minorHAnsi"/>
-          <w:lang w:val="en-US"/>
         </w:rPr>
       </w:pPr>
       <w:r>
@@ -37127,9 +37126,34 @@
       <w:r>
         <w:rPr>
           <w:rFonts w:cstheme="minorHAnsi"/>
-          <w:lang w:val="en-US"/>
-        </w:rPr>
-        <w:t xml:space="preserve"> Dialogs.jsx:</w:t>
+        </w:rPr>
+        <w:t xml:space="preserve"> </w:t>
+      </w:r>
+      <w:r>
+        <w:rPr>
+          <w:rFonts w:cstheme="minorHAnsi"/>
+          <w:lang w:val="en-US"/>
+        </w:rPr>
+        <w:t>Dialogs</w:t>
+      </w:r>
+      <w:r>
+        <w:rPr>
+          <w:rFonts w:cstheme="minorHAnsi"/>
+        </w:rPr>
+        <w:t>.</w:t>
+      </w:r>
+      <w:r>
+        <w:rPr>
+          <w:rFonts w:cstheme="minorHAnsi"/>
+          <w:lang w:val="en-US"/>
+        </w:rPr>
+        <w:t>jsx</w:t>
+      </w:r>
+      <w:r>
+        <w:rPr>
+          <w:rFonts w:cstheme="minorHAnsi"/>
+        </w:rPr>
+        <w:t>:</w:t>
       </w:r>
     </w:p>
     <w:p>
@@ -37138,13 +37162,11 @@
         <w:shd w:val="clear" w:color="auto" w:fill="2B2B2B"/>
         <w:rPr>
           <w:color w:val="A9B7C6"/>
-          <w:lang w:val="en-US"/>
         </w:rPr>
       </w:pPr>
       <w:r>
         <w:rPr>
           <w:color w:val="CC7832"/>
-          <w:lang w:val="en-US"/>
         </w:rPr>
         <w:t xml:space="preserve">. . . </w:t>
       </w:r>
@@ -37153,26 +37175,36 @@
           <w:color w:val="CC7832"/>
           <w:lang w:val="en-US"/>
         </w:rPr>
-        <w:t xml:space="preserve">const </w:t>
+        <w:t>const</w:t>
+      </w:r>
+      <w:r>
+        <w:rPr>
+          <w:color w:val="CC7832"/>
+        </w:rPr>
+        <w:t xml:space="preserve"> </w:t>
       </w:r>
       <w:r>
         <w:rPr>
           <w:color w:val="FFC66D"/>
           <w:lang w:val="en-US"/>
         </w:rPr>
-        <w:t xml:space="preserve">Dialogs </w:t>
+        <w:t>Dialogs</w:t>
+      </w:r>
+      <w:r>
+        <w:rPr>
+          <w:color w:val="FFC66D"/>
+        </w:rPr>
+        <w:t xml:space="preserve"> </w:t>
       </w:r>
       <w:r>
         <w:rPr>
           <w:color w:val="A9B7C6"/>
-          <w:lang w:val="en-US"/>
         </w:rPr>
         <w:t>= () =&gt; {</w:t>
       </w:r>
       <w:r>
         <w:rPr>
           <w:color w:val="A9B7C6"/>
-          <w:lang w:val="en-US"/>
         </w:rPr>
         <w:br/>
         <w:t xml:space="preserve">    </w:t>
@@ -37182,19 +37214,23 @@
           <w:color w:val="CC7832"/>
           <w:lang w:val="en-US"/>
         </w:rPr>
-        <w:t xml:space="preserve">return </w:t>
+        <w:t>return</w:t>
+      </w:r>
+      <w:r>
+        <w:rPr>
+          <w:color w:val="CC7832"/>
+        </w:rPr>
+        <w:t xml:space="preserve"> </w:t>
       </w:r>
       <w:r>
         <w:rPr>
           <w:color w:val="A9B7C6"/>
-          <w:lang w:val="en-US"/>
         </w:rPr>
         <w:t>(</w:t>
       </w:r>
       <w:r>
         <w:rPr>
           <w:color w:val="A9B7C6"/>
-          <w:lang w:val="en-US"/>
         </w:rPr>
         <w:br/>
         <w:t xml:space="preserve">        </w:t>
@@ -37202,9 +37238,21 @@
       <w:r>
         <w:rPr>
           <w:color w:val="E8BF6A"/>
-          <w:lang w:val="en-US"/>
-        </w:rPr>
-        <w:t xml:space="preserve">&lt;div </w:t>
+        </w:rPr>
+        <w:t>&lt;</w:t>
+      </w:r>
+      <w:r>
+        <w:rPr>
+          <w:color w:val="E8BF6A"/>
+          <w:lang w:val="en-US"/>
+        </w:rPr>
+        <w:t>div</w:t>
+      </w:r>
+      <w:r>
+        <w:rPr>
+          <w:color w:val="E8BF6A"/>
+        </w:rPr>
+        <w:t xml:space="preserve"> </w:t>
       </w:r>
       <w:r>
         <w:rPr>
@@ -37216,31 +37264,66 @@
       <w:r>
         <w:rPr>
           <w:color w:val="6A8759"/>
-          <w:lang w:val="en-US"/>
         </w:rPr>
         <w:t>=</w:t>
       </w:r>
       <w:r>
         <w:rPr>
           <w:color w:val="A9B7C6"/>
-          <w:lang w:val="en-US"/>
-        </w:rPr>
-        <w:t>{s.dialogs}</w:t>
+        </w:rPr>
+        <w:t>{</w:t>
+      </w:r>
+      <w:r>
+        <w:rPr>
+          <w:color w:val="A9B7C6"/>
+          <w:lang w:val="en-US"/>
+        </w:rPr>
+        <w:t>s</w:t>
+      </w:r>
+      <w:r>
+        <w:rPr>
+          <w:color w:val="A9B7C6"/>
+        </w:rPr>
+        <w:t>.</w:t>
+      </w:r>
+      <w:r>
+        <w:rPr>
+          <w:color w:val="A9B7C6"/>
+          <w:lang w:val="en-US"/>
+        </w:rPr>
+        <w:t>dialogs</w:t>
+      </w:r>
+      <w:r>
+        <w:rPr>
+          <w:color w:val="A9B7C6"/>
+        </w:rPr>
+        <w:t>}</w:t>
       </w:r>
       <w:r>
         <w:rPr>
           <w:color w:val="E8BF6A"/>
-          <w:lang w:val="en-US"/>
         </w:rPr>
         <w:t>&gt;</w:t>
       </w:r>
       <w:r>
         <w:rPr>
           <w:color w:val="E8BF6A"/>
-          <w:lang w:val="en-US"/>
         </w:rPr>
         <w:br/>
-        <w:t xml:space="preserve">            &lt;div </w:t>
+        <w:t xml:space="preserve">            &lt;</w:t>
+      </w:r>
+      <w:r>
+        <w:rPr>
+          <w:color w:val="E8BF6A"/>
+          <w:lang w:val="en-US"/>
+        </w:rPr>
+        <w:t>div</w:t>
+      </w:r>
+      <w:r>
+        <w:rPr>
+          <w:color w:val="E8BF6A"/>
+        </w:rPr>
+        <w:t xml:space="preserve"> </w:t>
       </w:r>
       <w:r>
         <w:rPr>
@@ -37252,28 +37335,50 @@
       <w:r>
         <w:rPr>
           <w:color w:val="6A8759"/>
-          <w:lang w:val="en-US"/>
         </w:rPr>
         <w:t>=</w:t>
       </w:r>
       <w:r>
         <w:rPr>
           <w:color w:val="A9B7C6"/>
-          <w:lang w:val="en-US"/>
-        </w:rPr>
-        <w:t>{s.dialogsItems}</w:t>
+        </w:rPr>
+        <w:t>{</w:t>
+      </w:r>
+      <w:r>
+        <w:rPr>
+          <w:color w:val="A9B7C6"/>
+          <w:lang w:val="en-US"/>
+        </w:rPr>
+        <w:t>s</w:t>
+      </w:r>
+      <w:r>
+        <w:rPr>
+          <w:color w:val="A9B7C6"/>
+        </w:rPr>
+        <w:t>.</w:t>
+      </w:r>
+      <w:r>
+        <w:rPr>
+          <w:color w:val="A9B7C6"/>
+          <w:lang w:val="en-US"/>
+        </w:rPr>
+        <w:t>dialogsItems</w:t>
+      </w:r>
+      <w:r>
+        <w:rPr>
+          <w:color w:val="A9B7C6"/>
+        </w:rPr>
+        <w:t>}</w:t>
       </w:r>
       <w:r>
         <w:rPr>
           <w:color w:val="E8BF6A"/>
-          <w:lang w:val="en-US"/>
         </w:rPr>
         <w:t>&gt;</w:t>
       </w:r>
       <w:r>
         <w:rPr>
           <w:color w:val="E8BF6A"/>
-          <w:lang w:val="en-US"/>
         </w:rPr>
         <w:br/>
         <w:t xml:space="preserve">                </w:t>
@@ -37281,9 +37386,21 @@
       <w:r>
         <w:rPr>
           <w:color w:val="E8BF6A"/>
-          <w:lang w:val="en-US"/>
-        </w:rPr>
-        <w:t xml:space="preserve">&lt;div </w:t>
+        </w:rPr>
+        <w:t>&lt;</w:t>
+      </w:r>
+      <w:r>
+        <w:rPr>
+          <w:color w:val="E8BF6A"/>
+          <w:lang w:val="en-US"/>
+        </w:rPr>
+        <w:t>div</w:t>
+      </w:r>
+      <w:r>
+        <w:rPr>
+          <w:color w:val="E8BF6A"/>
+        </w:rPr>
+        <w:t xml:space="preserve"> </w:t>
       </w:r>
       <w:r>
         <w:rPr>
@@ -37295,42 +37412,88 @@
       <w:r>
         <w:rPr>
           <w:color w:val="6A8759"/>
-          <w:lang w:val="en-US"/>
         </w:rPr>
         <w:t>=</w:t>
       </w:r>
       <w:r>
         <w:rPr>
           <w:color w:val="A9B7C6"/>
-          <w:lang w:val="en-US"/>
-        </w:rPr>
-        <w:t xml:space="preserve">{s.dialog + </w:t>
+        </w:rPr>
+        <w:t>{</w:t>
+      </w:r>
+      <w:r>
+        <w:rPr>
+          <w:color w:val="A9B7C6"/>
+          <w:lang w:val="en-US"/>
+        </w:rPr>
+        <w:t>s</w:t>
+      </w:r>
+      <w:r>
+        <w:rPr>
+          <w:color w:val="A9B7C6"/>
+        </w:rPr>
+        <w:t>.</w:t>
+      </w:r>
+      <w:r>
+        <w:rPr>
+          <w:color w:val="A9B7C6"/>
+          <w:lang w:val="en-US"/>
+        </w:rPr>
+        <w:t>dialog</w:t>
+      </w:r>
+      <w:r>
+        <w:rPr>
+          <w:color w:val="A9B7C6"/>
+        </w:rPr>
+        <w:t xml:space="preserve"> + </w:t>
       </w:r>
       <w:r>
         <w:rPr>
           <w:color w:val="6A8759"/>
-          <w:lang w:val="en-US"/>
         </w:rPr>
         <w:t xml:space="preserve">' ' </w:t>
       </w:r>
       <w:r>
         <w:rPr>
           <w:color w:val="A9B7C6"/>
-          <w:lang w:val="en-US"/>
-        </w:rPr>
-        <w:t>+ s.active}</w:t>
+        </w:rPr>
+        <w:t xml:space="preserve">+ </w:t>
+      </w:r>
+      <w:r>
+        <w:rPr>
+          <w:color w:val="A9B7C6"/>
+          <w:lang w:val="en-US"/>
+        </w:rPr>
+        <w:t>s</w:t>
+      </w:r>
+      <w:r>
+        <w:rPr>
+          <w:color w:val="A9B7C6"/>
+        </w:rPr>
+        <w:t>.</w:t>
+      </w:r>
+      <w:r>
+        <w:rPr>
+          <w:color w:val="A9B7C6"/>
+          <w:lang w:val="en-US"/>
+        </w:rPr>
+        <w:t>active</w:t>
+      </w:r>
+      <w:r>
+        <w:rPr>
+          <w:color w:val="A9B7C6"/>
+        </w:rPr>
+        <w:t>}</w:t>
       </w:r>
       <w:r>
         <w:rPr>
           <w:color w:val="E8BF6A"/>
-          <w:lang w:val="en-US"/>
         </w:rPr>
         <w:t>&gt;</w:t>
       </w:r>
       <w:r>
         <w:rPr>
           <w:color w:val="E8BF6A"/>
-          <w:lang w:val="en-US"/>
         </w:rPr>
         <w:br/>
         <w:t xml:space="preserve">                    </w:t>
@@ -37345,7 +37508,6 @@
       <w:r>
         <w:rPr>
           <w:color w:val="A9B7C6"/>
-          <w:lang w:val="en-US"/>
         </w:rPr>
         <w:br/>
         <w:t xml:space="preserve">                </w:t>
@@ -37353,17 +37515,41 @@
       <w:r>
         <w:rPr>
           <w:color w:val="E8BF6A"/>
-          <w:lang w:val="en-US"/>
-        </w:rPr>
-        <w:t>&lt;/div&gt;</w:t>
+        </w:rPr>
+        <w:t>&lt;/</w:t>
       </w:r>
       <w:r>
         <w:rPr>
           <w:color w:val="E8BF6A"/>
           <w:lang w:val="en-US"/>
         </w:rPr>
+        <w:t>div</w:t>
+      </w:r>
+      <w:r>
+        <w:rPr>
+          <w:color w:val="E8BF6A"/>
+        </w:rPr>
+        <w:t>&gt;</w:t>
+      </w:r>
+      <w:r>
+        <w:rPr>
+          <w:color w:val="E8BF6A"/>
+        </w:rPr>
         <w:br/>
-        <w:t xml:space="preserve">                &lt;div </w:t>
+        <w:t xml:space="preserve">                &lt;</w:t>
+      </w:r>
+      <w:r>
+        <w:rPr>
+          <w:color w:val="E8BF6A"/>
+          <w:lang w:val="en-US"/>
+        </w:rPr>
+        <w:t>div</w:t>
+      </w:r>
+      <w:r>
+        <w:rPr>
+          <w:color w:val="E8BF6A"/>
+        </w:rPr>
+        <w:t xml:space="preserve"> </w:t>
       </w:r>
       <w:r>
         <w:rPr>
@@ -37375,28 +37561,50 @@
       <w:r>
         <w:rPr>
           <w:color w:val="6A8759"/>
-          <w:lang w:val="en-US"/>
         </w:rPr>
         <w:t>=</w:t>
       </w:r>
       <w:r>
         <w:rPr>
           <w:color w:val="A9B7C6"/>
-          <w:lang w:val="en-US"/>
-        </w:rPr>
-        <w:t>{s.dialog}</w:t>
+        </w:rPr>
+        <w:t>{</w:t>
+      </w:r>
+      <w:r>
+        <w:rPr>
+          <w:color w:val="A9B7C6"/>
+          <w:lang w:val="en-US"/>
+        </w:rPr>
+        <w:t>s</w:t>
+      </w:r>
+      <w:r>
+        <w:rPr>
+          <w:color w:val="A9B7C6"/>
+        </w:rPr>
+        <w:t>.</w:t>
+      </w:r>
+      <w:r>
+        <w:rPr>
+          <w:color w:val="A9B7C6"/>
+          <w:lang w:val="en-US"/>
+        </w:rPr>
+        <w:t>dialog</w:t>
+      </w:r>
+      <w:r>
+        <w:rPr>
+          <w:color w:val="A9B7C6"/>
+        </w:rPr>
+        <w:t>}</w:t>
       </w:r>
       <w:r>
         <w:rPr>
           <w:color w:val="E8BF6A"/>
-          <w:lang w:val="en-US"/>
         </w:rPr>
         <w:t>&gt;</w:t>
       </w:r>
       <w:r>
         <w:rPr>
           <w:color w:val="E8BF6A"/>
-          <w:lang w:val="en-US"/>
         </w:rPr>
         <w:br/>
         <w:t xml:space="preserve">                    </w:t>
@@ -37411,7 +37619,6 @@
       <w:r>
         <w:rPr>
           <w:color w:val="A9B7C6"/>
-          <w:lang w:val="en-US"/>
         </w:rPr>
         <w:br/>
         <w:t xml:space="preserve">                </w:t>
@@ -37419,17 +37626,41 @@
       <w:r>
         <w:rPr>
           <w:color w:val="E8BF6A"/>
-          <w:lang w:val="en-US"/>
-        </w:rPr>
-        <w:t>&lt;/div&gt;</w:t>
+        </w:rPr>
+        <w:t>&lt;/</w:t>
       </w:r>
       <w:r>
         <w:rPr>
           <w:color w:val="E8BF6A"/>
           <w:lang w:val="en-US"/>
         </w:rPr>
+        <w:t>div</w:t>
+      </w:r>
+      <w:r>
+        <w:rPr>
+          <w:color w:val="E8BF6A"/>
+        </w:rPr>
+        <w:t>&gt;</w:t>
+      </w:r>
+      <w:r>
+        <w:rPr>
+          <w:color w:val="E8BF6A"/>
+        </w:rPr>
         <w:br/>
-        <w:t xml:space="preserve">                &lt;div </w:t>
+        <w:t xml:space="preserve">                &lt;</w:t>
+      </w:r>
+      <w:r>
+        <w:rPr>
+          <w:color w:val="E8BF6A"/>
+          <w:lang w:val="en-US"/>
+        </w:rPr>
+        <w:t>div</w:t>
+      </w:r>
+      <w:r>
+        <w:rPr>
+          <w:color w:val="E8BF6A"/>
+        </w:rPr>
+        <w:t xml:space="preserve"> </w:t>
       </w:r>
       <w:r>
         <w:rPr>
@@ -37441,28 +37672,50 @@
       <w:r>
         <w:rPr>
           <w:color w:val="6A8759"/>
-          <w:lang w:val="en-US"/>
         </w:rPr>
         <w:t>=</w:t>
       </w:r>
       <w:r>
         <w:rPr>
           <w:color w:val="A9B7C6"/>
-          <w:lang w:val="en-US"/>
-        </w:rPr>
-        <w:t>{s.dialog}</w:t>
+        </w:rPr>
+        <w:t>{</w:t>
+      </w:r>
+      <w:r>
+        <w:rPr>
+          <w:color w:val="A9B7C6"/>
+          <w:lang w:val="en-US"/>
+        </w:rPr>
+        <w:t>s</w:t>
+      </w:r>
+      <w:r>
+        <w:rPr>
+          <w:color w:val="A9B7C6"/>
+        </w:rPr>
+        <w:t>.</w:t>
+      </w:r>
+      <w:r>
+        <w:rPr>
+          <w:color w:val="A9B7C6"/>
+          <w:lang w:val="en-US"/>
+        </w:rPr>
+        <w:t>dialog</w:t>
+      </w:r>
+      <w:r>
+        <w:rPr>
+          <w:color w:val="A9B7C6"/>
+        </w:rPr>
+        <w:t>}</w:t>
       </w:r>
       <w:r>
         <w:rPr>
           <w:color w:val="E8BF6A"/>
-          <w:lang w:val="en-US"/>
         </w:rPr>
         <w:t>&gt;</w:t>
       </w:r>
       <w:r>
         <w:rPr>
           <w:color w:val="E8BF6A"/>
-          <w:lang w:val="en-US"/>
         </w:rPr>
         <w:br/>
         <w:t xml:space="preserve">                    </w:t>
@@ -37477,7 +37730,6 @@
       <w:r>
         <w:rPr>
           <w:color w:val="A9B7C6"/>
-          <w:lang w:val="en-US"/>
         </w:rPr>
         <w:br/>
         <w:t xml:space="preserve">                </w:t>
@@ -37485,17 +37737,41 @@
       <w:r>
         <w:rPr>
           <w:color w:val="E8BF6A"/>
-          <w:lang w:val="en-US"/>
-        </w:rPr>
-        <w:t>&lt;/div&gt;</w:t>
+        </w:rPr>
+        <w:t>&lt;/</w:t>
       </w:r>
       <w:r>
         <w:rPr>
           <w:color w:val="E8BF6A"/>
           <w:lang w:val="en-US"/>
         </w:rPr>
+        <w:t>div</w:t>
+      </w:r>
+      <w:r>
+        <w:rPr>
+          <w:color w:val="E8BF6A"/>
+        </w:rPr>
+        <w:t>&gt;</w:t>
+      </w:r>
+      <w:r>
+        <w:rPr>
+          <w:color w:val="E8BF6A"/>
+        </w:rPr>
         <w:br/>
-        <w:t xml:space="preserve">                &lt;div </w:t>
+        <w:t xml:space="preserve">                &lt;</w:t>
+      </w:r>
+      <w:r>
+        <w:rPr>
+          <w:color w:val="E8BF6A"/>
+          <w:lang w:val="en-US"/>
+        </w:rPr>
+        <w:t>div</w:t>
+      </w:r>
+      <w:r>
+        <w:rPr>
+          <w:color w:val="E8BF6A"/>
+        </w:rPr>
+        <w:t xml:space="preserve"> </w:t>
       </w:r>
       <w:r>
         <w:rPr>
@@ -37507,28 +37783,50 @@
       <w:r>
         <w:rPr>
           <w:color w:val="6A8759"/>
-          <w:lang w:val="en-US"/>
         </w:rPr>
         <w:t>=</w:t>
       </w:r>
       <w:r>
         <w:rPr>
           <w:color w:val="A9B7C6"/>
-          <w:lang w:val="en-US"/>
-        </w:rPr>
-        <w:t>{s.dialog}</w:t>
+        </w:rPr>
+        <w:t>{</w:t>
+      </w:r>
+      <w:r>
+        <w:rPr>
+          <w:color w:val="A9B7C6"/>
+          <w:lang w:val="en-US"/>
+        </w:rPr>
+        <w:t>s</w:t>
+      </w:r>
+      <w:r>
+        <w:rPr>
+          <w:color w:val="A9B7C6"/>
+        </w:rPr>
+        <w:t>.</w:t>
+      </w:r>
+      <w:r>
+        <w:rPr>
+          <w:color w:val="A9B7C6"/>
+          <w:lang w:val="en-US"/>
+        </w:rPr>
+        <w:t>dialog</w:t>
+      </w:r>
+      <w:r>
+        <w:rPr>
+          <w:color w:val="A9B7C6"/>
+        </w:rPr>
+        <w:t>}</w:t>
       </w:r>
       <w:r>
         <w:rPr>
           <w:color w:val="E8BF6A"/>
-          <w:lang w:val="en-US"/>
         </w:rPr>
         <w:t>&gt;</w:t>
       </w:r>
       <w:r>
         <w:rPr>
           <w:color w:val="E8BF6A"/>
-          <w:lang w:val="en-US"/>
         </w:rPr>
         <w:br/>
         <w:t xml:space="preserve">                    </w:t>
@@ -37543,7 +37841,6 @@
       <w:r>
         <w:rPr>
           <w:color w:val="A9B7C6"/>
-          <w:lang w:val="en-US"/>
         </w:rPr>
         <w:br/>
         <w:t xml:space="preserve">                </w:t>
@@ -37551,17 +37848,41 @@
       <w:r>
         <w:rPr>
           <w:color w:val="E8BF6A"/>
-          <w:lang w:val="en-US"/>
-        </w:rPr>
-        <w:t>&lt;/div&gt;</w:t>
+        </w:rPr>
+        <w:t>&lt;/</w:t>
       </w:r>
       <w:r>
         <w:rPr>
           <w:color w:val="E8BF6A"/>
           <w:lang w:val="en-US"/>
         </w:rPr>
+        <w:t>div</w:t>
+      </w:r>
+      <w:r>
+        <w:rPr>
+          <w:color w:val="E8BF6A"/>
+        </w:rPr>
+        <w:t>&gt;</w:t>
+      </w:r>
+      <w:r>
+        <w:rPr>
+          <w:color w:val="E8BF6A"/>
+        </w:rPr>
         <w:br/>
-        <w:t xml:space="preserve">                &lt;div </w:t>
+        <w:t xml:space="preserve">                &lt;</w:t>
+      </w:r>
+      <w:r>
+        <w:rPr>
+          <w:color w:val="E8BF6A"/>
+          <w:lang w:val="en-US"/>
+        </w:rPr>
+        <w:t>div</w:t>
+      </w:r>
+      <w:r>
+        <w:rPr>
+          <w:color w:val="E8BF6A"/>
+        </w:rPr>
+        <w:t xml:space="preserve"> </w:t>
       </w:r>
       <w:r>
         <w:rPr>
@@ -37573,28 +37894,50 @@
       <w:r>
         <w:rPr>
           <w:color w:val="6A8759"/>
-          <w:lang w:val="en-US"/>
         </w:rPr>
         <w:t>=</w:t>
       </w:r>
       <w:r>
         <w:rPr>
           <w:color w:val="A9B7C6"/>
-          <w:lang w:val="en-US"/>
-        </w:rPr>
-        <w:t>{s.dialog}</w:t>
+        </w:rPr>
+        <w:t>{</w:t>
+      </w:r>
+      <w:r>
+        <w:rPr>
+          <w:color w:val="A9B7C6"/>
+          <w:lang w:val="en-US"/>
+        </w:rPr>
+        <w:t>s</w:t>
+      </w:r>
+      <w:r>
+        <w:rPr>
+          <w:color w:val="A9B7C6"/>
+        </w:rPr>
+        <w:t>.</w:t>
+      </w:r>
+      <w:r>
+        <w:rPr>
+          <w:color w:val="A9B7C6"/>
+          <w:lang w:val="en-US"/>
+        </w:rPr>
+        <w:t>dialog</w:t>
+      </w:r>
+      <w:r>
+        <w:rPr>
+          <w:color w:val="A9B7C6"/>
+        </w:rPr>
+        <w:t>}</w:t>
       </w:r>
       <w:r>
         <w:rPr>
           <w:color w:val="E8BF6A"/>
-          <w:lang w:val="en-US"/>
         </w:rPr>
         <w:t>&gt;</w:t>
       </w:r>
       <w:r>
         <w:rPr>
           <w:color w:val="E8BF6A"/>
-          <w:lang w:val="en-US"/>
         </w:rPr>
         <w:br/>
         <w:t xml:space="preserve">                    </w:t>
@@ -37609,7 +37952,6 @@
       <w:r>
         <w:rPr>
           <w:color w:val="A9B7C6"/>
-          <w:lang w:val="en-US"/>
         </w:rPr>
         <w:br/>
         <w:t xml:space="preserve">                </w:t>
@@ -37617,17 +37959,41 @@
       <w:r>
         <w:rPr>
           <w:color w:val="E8BF6A"/>
-          <w:lang w:val="en-US"/>
-        </w:rPr>
-        <w:t>&lt;/div&gt;</w:t>
+        </w:rPr>
+        <w:t>&lt;/</w:t>
       </w:r>
       <w:r>
         <w:rPr>
           <w:color w:val="E8BF6A"/>
           <w:lang w:val="en-US"/>
         </w:rPr>
+        <w:t>div</w:t>
+      </w:r>
+      <w:r>
+        <w:rPr>
+          <w:color w:val="E8BF6A"/>
+        </w:rPr>
+        <w:t>&gt;</w:t>
+      </w:r>
+      <w:r>
+        <w:rPr>
+          <w:color w:val="E8BF6A"/>
+        </w:rPr>
         <w:br/>
-        <w:t xml:space="preserve">                &lt;div </w:t>
+        <w:t xml:space="preserve">                &lt;</w:t>
+      </w:r>
+      <w:r>
+        <w:rPr>
+          <w:color w:val="E8BF6A"/>
+          <w:lang w:val="en-US"/>
+        </w:rPr>
+        <w:t>div</w:t>
+      </w:r>
+      <w:r>
+        <w:rPr>
+          <w:color w:val="E8BF6A"/>
+        </w:rPr>
+        <w:t xml:space="preserve"> </w:t>
       </w:r>
       <w:r>
         <w:rPr>
@@ -37639,28 +38005,50 @@
       <w:r>
         <w:rPr>
           <w:color w:val="6A8759"/>
-          <w:lang w:val="en-US"/>
         </w:rPr>
         <w:t>=</w:t>
       </w:r>
       <w:r>
         <w:rPr>
           <w:color w:val="A9B7C6"/>
-          <w:lang w:val="en-US"/>
-        </w:rPr>
-        <w:t>{s.dialog}</w:t>
+        </w:rPr>
+        <w:t>{</w:t>
+      </w:r>
+      <w:r>
+        <w:rPr>
+          <w:color w:val="A9B7C6"/>
+          <w:lang w:val="en-US"/>
+        </w:rPr>
+        <w:t>s</w:t>
+      </w:r>
+      <w:r>
+        <w:rPr>
+          <w:color w:val="A9B7C6"/>
+        </w:rPr>
+        <w:t>.</w:t>
+      </w:r>
+      <w:r>
+        <w:rPr>
+          <w:color w:val="A9B7C6"/>
+          <w:lang w:val="en-US"/>
+        </w:rPr>
+        <w:t>dialog</w:t>
+      </w:r>
+      <w:r>
+        <w:rPr>
+          <w:color w:val="A9B7C6"/>
+        </w:rPr>
+        <w:t>}</w:t>
       </w:r>
       <w:r>
         <w:rPr>
           <w:color w:val="E8BF6A"/>
-          <w:lang w:val="en-US"/>
         </w:rPr>
         <w:t>&gt;</w:t>
       </w:r>
       <w:r>
         <w:rPr>
           <w:color w:val="E8BF6A"/>
-          <w:lang w:val="en-US"/>
         </w:rPr>
         <w:br/>
         <w:t xml:space="preserve">                    </w:t>
@@ -37675,7 +38063,6 @@
       <w:r>
         <w:rPr>
           <w:color w:val="A9B7C6"/>
-          <w:lang w:val="en-US"/>
         </w:rPr>
         <w:br/>
         <w:t xml:space="preserve">                </w:t>
@@ -37683,25 +38070,61 @@
       <w:r>
         <w:rPr>
           <w:color w:val="E8BF6A"/>
-          <w:lang w:val="en-US"/>
-        </w:rPr>
-        <w:t>&lt;/div&gt;</w:t>
+        </w:rPr>
+        <w:t>&lt;/</w:t>
       </w:r>
       <w:r>
         <w:rPr>
           <w:color w:val="E8BF6A"/>
           <w:lang w:val="en-US"/>
         </w:rPr>
+        <w:t>div</w:t>
+      </w:r>
+      <w:r>
+        <w:rPr>
+          <w:color w:val="E8BF6A"/>
+        </w:rPr>
+        <w:t>&gt;</w:t>
+      </w:r>
+      <w:r>
+        <w:rPr>
+          <w:color w:val="E8BF6A"/>
+        </w:rPr>
         <w:br/>
-        <w:t xml:space="preserve">            &lt;/div&gt;</w:t>
+        <w:t xml:space="preserve">            &lt;/</w:t>
       </w:r>
       <w:r>
         <w:rPr>
           <w:color w:val="E8BF6A"/>
           <w:lang w:val="en-US"/>
         </w:rPr>
+        <w:t>div</w:t>
+      </w:r>
+      <w:r>
+        <w:rPr>
+          <w:color w:val="E8BF6A"/>
+        </w:rPr>
+        <w:t>&gt;</w:t>
+      </w:r>
+      <w:r>
+        <w:rPr>
+          <w:color w:val="E8BF6A"/>
+        </w:rPr>
         <w:br/>
-        <w:t xml:space="preserve">            &lt;div </w:t>
+        <w:t xml:space="preserve">            &lt;</w:t>
+      </w:r>
+      <w:r>
+        <w:rPr>
+          <w:color w:val="E8BF6A"/>
+          <w:lang w:val="en-US"/>
+        </w:rPr>
+        <w:t>div</w:t>
+      </w:r>
+      <w:r>
+        <w:rPr>
+          <w:color w:val="E8BF6A"/>
+        </w:rPr>
+        <w:t xml:space="preserve"> </w:t>
       </w:r>
       <w:r>
         <w:rPr>
@@ -37713,31 +38136,66 @@
       <w:r>
         <w:rPr>
           <w:color w:val="6A8759"/>
-          <w:lang w:val="en-US"/>
         </w:rPr>
         <w:t>=</w:t>
       </w:r>
       <w:r>
         <w:rPr>
           <w:color w:val="A9B7C6"/>
-          <w:lang w:val="en-US"/>
-        </w:rPr>
-        <w:t>{s.messages}</w:t>
+        </w:rPr>
+        <w:t>{</w:t>
+      </w:r>
+      <w:r>
+        <w:rPr>
+          <w:color w:val="A9B7C6"/>
+          <w:lang w:val="en-US"/>
+        </w:rPr>
+        <w:t>s</w:t>
+      </w:r>
+      <w:r>
+        <w:rPr>
+          <w:color w:val="A9B7C6"/>
+        </w:rPr>
+        <w:t>.</w:t>
+      </w:r>
+      <w:r>
+        <w:rPr>
+          <w:color w:val="A9B7C6"/>
+          <w:lang w:val="en-US"/>
+        </w:rPr>
+        <w:t>messages</w:t>
+      </w:r>
+      <w:r>
+        <w:rPr>
+          <w:color w:val="A9B7C6"/>
+        </w:rPr>
+        <w:t>}</w:t>
       </w:r>
       <w:r>
         <w:rPr>
           <w:color w:val="E8BF6A"/>
-          <w:lang w:val="en-US"/>
         </w:rPr>
         <w:t>&gt;</w:t>
       </w:r>
       <w:r>
         <w:rPr>
           <w:color w:val="E8BF6A"/>
-          <w:lang w:val="en-US"/>
         </w:rPr>
         <w:br/>
-        <w:t xml:space="preserve">                &lt;div </w:t>
+        <w:t xml:space="preserve">                &lt;</w:t>
+      </w:r>
+      <w:r>
+        <w:rPr>
+          <w:color w:val="E8BF6A"/>
+          <w:lang w:val="en-US"/>
+        </w:rPr>
+        <w:t>div</w:t>
+      </w:r>
+      <w:r>
+        <w:rPr>
+          <w:color w:val="E8BF6A"/>
+        </w:rPr>
+        <w:t xml:space="preserve"> </w:t>
       </w:r>
       <w:r>
         <w:rPr>
@@ -37749,21 +38207,44 @@
       <w:r>
         <w:rPr>
           <w:color w:val="6A8759"/>
-          <w:lang w:val="en-US"/>
         </w:rPr>
         <w:t>=</w:t>
       </w:r>
       <w:r>
         <w:rPr>
           <w:color w:val="A9B7C6"/>
-          <w:lang w:val="en-US"/>
-        </w:rPr>
-        <w:t>{s.message}</w:t>
+        </w:rPr>
+        <w:t>{</w:t>
+      </w:r>
+      <w:r>
+        <w:rPr>
+          <w:color w:val="A9B7C6"/>
+          <w:lang w:val="en-US"/>
+        </w:rPr>
+        <w:t>s</w:t>
+      </w:r>
+      <w:r>
+        <w:rPr>
+          <w:color w:val="A9B7C6"/>
+        </w:rPr>
+        <w:t>.</w:t>
+      </w:r>
+      <w:r>
+        <w:rPr>
+          <w:color w:val="A9B7C6"/>
+          <w:lang w:val="en-US"/>
+        </w:rPr>
+        <w:t>message</w:t>
+      </w:r>
+      <w:r>
+        <w:rPr>
+          <w:color w:val="A9B7C6"/>
+        </w:rPr>
+        <w:t>}</w:t>
       </w:r>
       <w:r>
         <w:rPr>
           <w:color w:val="E8BF6A"/>
-          <w:lang w:val="en-US"/>
         </w:rPr>
         <w:t>&gt;</w:t>
       </w:r>
@@ -37777,17 +38258,41 @@
       <w:r>
         <w:rPr>
           <w:color w:val="E8BF6A"/>
-          <w:lang w:val="en-US"/>
-        </w:rPr>
-        <w:t>&lt;/div&gt;</w:t>
+        </w:rPr>
+        <w:t>&lt;/</w:t>
       </w:r>
       <w:r>
         <w:rPr>
           <w:color w:val="E8BF6A"/>
           <w:lang w:val="en-US"/>
         </w:rPr>
+        <w:t>div</w:t>
+      </w:r>
+      <w:r>
+        <w:rPr>
+          <w:color w:val="E8BF6A"/>
+        </w:rPr>
+        <w:t>&gt;</w:t>
+      </w:r>
+      <w:r>
+        <w:rPr>
+          <w:color w:val="E8BF6A"/>
+        </w:rPr>
         <w:br/>
-        <w:t xml:space="preserve">                &lt;div </w:t>
+        <w:t xml:space="preserve">                &lt;</w:t>
+      </w:r>
+      <w:r>
+        <w:rPr>
+          <w:color w:val="E8BF6A"/>
+          <w:lang w:val="en-US"/>
+        </w:rPr>
+        <w:t>div</w:t>
+      </w:r>
+      <w:r>
+        <w:rPr>
+          <w:color w:val="E8BF6A"/>
+        </w:rPr>
+        <w:t xml:space="preserve"> </w:t>
       </w:r>
       <w:r>
         <w:rPr>
@@ -37799,21 +38304,44 @@
       <w:r>
         <w:rPr>
           <w:color w:val="6A8759"/>
-          <w:lang w:val="en-US"/>
         </w:rPr>
         <w:t>=</w:t>
       </w:r>
       <w:r>
         <w:rPr>
           <w:color w:val="A9B7C6"/>
-          <w:lang w:val="en-US"/>
-        </w:rPr>
-        <w:t>{s.message}</w:t>
+        </w:rPr>
+        <w:t>{</w:t>
+      </w:r>
+      <w:r>
+        <w:rPr>
+          <w:color w:val="A9B7C6"/>
+          <w:lang w:val="en-US"/>
+        </w:rPr>
+        <w:t>s</w:t>
+      </w:r>
+      <w:r>
+        <w:rPr>
+          <w:color w:val="A9B7C6"/>
+        </w:rPr>
+        <w:t>.</w:t>
+      </w:r>
+      <w:r>
+        <w:rPr>
+          <w:color w:val="A9B7C6"/>
+          <w:lang w:val="en-US"/>
+        </w:rPr>
+        <w:t>message</w:t>
+      </w:r>
+      <w:r>
+        <w:rPr>
+          <w:color w:val="A9B7C6"/>
+        </w:rPr>
+        <w:t>}</w:t>
       </w:r>
       <w:r>
         <w:rPr>
           <w:color w:val="E8BF6A"/>
-          <w:lang w:val="en-US"/>
         </w:rPr>
         <w:t>&gt;</w:t>
       </w:r>
@@ -37822,22 +38350,78 @@
           <w:color w:val="A9B7C6"/>
           <w:lang w:val="en-US"/>
         </w:rPr>
-        <w:t>How are you ?</w:t>
+        <w:t>How</w:t>
+      </w:r>
+      <w:r>
+        <w:rPr>
+          <w:color w:val="A9B7C6"/>
+        </w:rPr>
+        <w:t xml:space="preserve"> </w:t>
+      </w:r>
+      <w:r>
+        <w:rPr>
+          <w:color w:val="A9B7C6"/>
+          <w:lang w:val="en-US"/>
+        </w:rPr>
+        <w:t>are</w:t>
+      </w:r>
+      <w:r>
+        <w:rPr>
+          <w:color w:val="A9B7C6"/>
+        </w:rPr>
+        <w:t xml:space="preserve"> </w:t>
+      </w:r>
+      <w:r>
+        <w:rPr>
+          <w:color w:val="A9B7C6"/>
+          <w:lang w:val="en-US"/>
+        </w:rPr>
+        <w:t>you</w:t>
+      </w:r>
+      <w:r>
+        <w:rPr>
+          <w:color w:val="A9B7C6"/>
+        </w:rPr>
+        <w:t xml:space="preserve"> ?</w:t>
       </w:r>
       <w:r>
         <w:rPr>
           <w:color w:val="E8BF6A"/>
-          <w:lang w:val="en-US"/>
-        </w:rPr>
-        <w:t>&lt;/div&gt;</w:t>
+        </w:rPr>
+        <w:t>&lt;/</w:t>
       </w:r>
       <w:r>
         <w:rPr>
           <w:color w:val="E8BF6A"/>
           <w:lang w:val="en-US"/>
         </w:rPr>
+        <w:t>div</w:t>
+      </w:r>
+      <w:r>
+        <w:rPr>
+          <w:color w:val="E8BF6A"/>
+        </w:rPr>
+        <w:t>&gt;</w:t>
+      </w:r>
+      <w:r>
+        <w:rPr>
+          <w:color w:val="E8BF6A"/>
+        </w:rPr>
         <w:br/>
-        <w:t xml:space="preserve">                &lt;div </w:t>
+        <w:t xml:space="preserve">                &lt;</w:t>
+      </w:r>
+      <w:r>
+        <w:rPr>
+          <w:color w:val="E8BF6A"/>
+          <w:lang w:val="en-US"/>
+        </w:rPr>
+        <w:t>div</w:t>
+      </w:r>
+      <w:r>
+        <w:rPr>
+          <w:color w:val="E8BF6A"/>
+        </w:rPr>
+        <w:t xml:space="preserve"> </w:t>
       </w:r>
       <w:r>
         <w:rPr>
@@ -37849,21 +38433,44 @@
       <w:r>
         <w:rPr>
           <w:color w:val="6A8759"/>
-          <w:lang w:val="en-US"/>
         </w:rPr>
         <w:t>=</w:t>
       </w:r>
       <w:r>
         <w:rPr>
           <w:color w:val="A9B7C6"/>
-          <w:lang w:val="en-US"/>
-        </w:rPr>
-        <w:t>{s.message}</w:t>
+        </w:rPr>
+        <w:t>{</w:t>
+      </w:r>
+      <w:r>
+        <w:rPr>
+          <w:color w:val="A9B7C6"/>
+          <w:lang w:val="en-US"/>
+        </w:rPr>
+        <w:t>s</w:t>
+      </w:r>
+      <w:r>
+        <w:rPr>
+          <w:color w:val="A9B7C6"/>
+        </w:rPr>
+        <w:t>.</w:t>
+      </w:r>
+      <w:r>
+        <w:rPr>
+          <w:color w:val="A9B7C6"/>
+          <w:lang w:val="en-US"/>
+        </w:rPr>
+        <w:t>message</w:t>
+      </w:r>
+      <w:r>
+        <w:rPr>
+          <w:color w:val="A9B7C6"/>
+        </w:rPr>
+        <w:t>}</w:t>
       </w:r>
       <w:r>
         <w:rPr>
           <w:color w:val="E8BF6A"/>
-          <w:lang w:val="en-US"/>
         </w:rPr>
         <w:t>&gt;</w:t>
       </w:r>
@@ -37877,30 +38484,65 @@
       <w:r>
         <w:rPr>
           <w:color w:val="E8BF6A"/>
-          <w:lang w:val="en-US"/>
-        </w:rPr>
-        <w:t>&lt;/div&gt;</w:t>
+        </w:rPr>
+        <w:t>&lt;/</w:t>
       </w:r>
       <w:r>
         <w:rPr>
           <w:color w:val="E8BF6A"/>
           <w:lang w:val="en-US"/>
         </w:rPr>
+        <w:t>div</w:t>
+      </w:r>
+      <w:r>
+        <w:rPr>
+          <w:color w:val="E8BF6A"/>
+        </w:rPr>
+        <w:t>&gt;</w:t>
+      </w:r>
+      <w:r>
+        <w:rPr>
+          <w:color w:val="E8BF6A"/>
+        </w:rPr>
         <w:br/>
-        <w:t xml:space="preserve">            &lt;/div&gt;</w:t>
+        <w:t xml:space="preserve">            &lt;/</w:t>
       </w:r>
       <w:r>
         <w:rPr>
           <w:color w:val="E8BF6A"/>
           <w:lang w:val="en-US"/>
         </w:rPr>
+        <w:t>div</w:t>
+      </w:r>
+      <w:r>
+        <w:rPr>
+          <w:color w:val="E8BF6A"/>
+        </w:rPr>
+        <w:t>&gt;</w:t>
+      </w:r>
+      <w:r>
+        <w:rPr>
+          <w:color w:val="E8BF6A"/>
+        </w:rPr>
         <w:br/>
-        <w:t xml:space="preserve">        &lt;/div&gt;</w:t>
+        <w:t xml:space="preserve">        &lt;/</w:t>
       </w:r>
       <w:r>
         <w:rPr>
           <w:color w:val="E8BF6A"/>
           <w:lang w:val="en-US"/>
+        </w:rPr>
+        <w:t>div</w:t>
+      </w:r>
+      <w:r>
+        <w:rPr>
+          <w:color w:val="E8BF6A"/>
+        </w:rPr>
+        <w:t>&gt;</w:t>
+      </w:r>
+      <w:r>
+        <w:rPr>
+          <w:color w:val="E8BF6A"/>
         </w:rPr>
         <w:br/>
         <w:t xml:space="preserve">    </w:t>
@@ -37908,35 +38550,30 @@
       <w:r>
         <w:rPr>
           <w:color w:val="A9B7C6"/>
-          <w:lang w:val="en-US"/>
         </w:rPr>
         <w:t>)</w:t>
       </w:r>
       <w:r>
         <w:rPr>
           <w:color w:val="CC7832"/>
-          <w:lang w:val="en-US"/>
         </w:rPr>
         <w:t>;</w:t>
       </w:r>
       <w:r>
         <w:rPr>
           <w:color w:val="CC7832"/>
-          <w:lang w:val="en-US"/>
         </w:rPr>
         <w:br/>
       </w:r>
       <w:r>
         <w:rPr>
           <w:color w:val="A9B7C6"/>
-          <w:lang w:val="en-US"/>
         </w:rPr>
         <w:t>}</w:t>
       </w:r>
       <w:r>
         <w:rPr>
           <w:color w:val="A9B7C6"/>
-          <w:lang w:val="en-US"/>
         </w:rPr>
         <w:tab/>
         <w:t>. . .</w:t>
@@ -37970,14 +38607,7 @@
           <w:highlight w:val="magenta"/>
         </w:rPr>
         <w:tab/>
-        <w:t xml:space="preserve">выбрать слово + </w:t>
-      </w:r>
-      <w:r>
-        <w:rPr>
-          <w:rFonts w:cstheme="minorHAnsi"/>
-          <w:highlight w:val="magenta"/>
-        </w:rPr>
-        <w:t>Ctrl+Shift+Alt+j</w:t>
+        <w:t>выбрать слово + Ctrl+Shift+Alt+j</w:t>
       </w:r>
     </w:p>
     <w:p>
@@ -38518,41 +39148,48 @@
         <w:shd w:val="clear" w:color="auto" w:fill="2B2B2B"/>
         <w:rPr>
           <w:color w:val="A9B7C6"/>
+          <w:lang w:val="en-US"/>
         </w:rPr>
       </w:pPr>
       <w:r>
         <w:rPr>
           <w:color w:val="A9B7C6"/>
+          <w:lang w:val="en-US"/>
         </w:rPr>
         <w:t>.</w:t>
       </w:r>
       <w:r>
         <w:rPr>
           <w:color w:val="E8BF6A"/>
+          <w:lang w:val="en-US"/>
         </w:rPr>
         <w:t xml:space="preserve">dialogsItems </w:t>
       </w:r>
       <w:r>
         <w:rPr>
           <w:color w:val="A9B7C6"/>
+          <w:lang w:val="en-US"/>
         </w:rPr>
         <w:t>.</w:t>
       </w:r>
       <w:r>
         <w:rPr>
           <w:color w:val="E8BF6A"/>
+          <w:lang w:val="en-US"/>
         </w:rPr>
         <w:t xml:space="preserve">active </w:t>
       </w:r>
       <w:r>
         <w:rPr>
           <w:color w:val="A9B7C6"/>
+          <w:lang w:val="en-US"/>
         </w:rPr>
         <w:t>{</w:t>
       </w:r>
       <w:r>
         <w:rPr>
           <w:color w:val="A9B7C6"/>
+          <w:lang w:val="en-US"/>
         </w:rPr>
         <w:br/>
         <w:t xml:space="preserve">    </w:t>
@@ -38560,36 +39197,42 @@
       <w:r>
         <w:rPr>
           <w:color w:val="BABABA"/>
+          <w:lang w:val="en-US"/>
         </w:rPr>
         <w:t>color</w:t>
       </w:r>
       <w:r>
         <w:rPr>
           <w:color w:val="A9B7C6"/>
+          <w:lang w:val="en-US"/>
         </w:rPr>
         <w:t xml:space="preserve">: </w:t>
       </w:r>
       <w:r>
         <w:rPr>
           <w:color w:val="A5C261"/>
+          <w:lang w:val="en-US"/>
         </w:rPr>
         <w:t>gold</w:t>
       </w:r>
       <w:r>
         <w:rPr>
           <w:color w:val="CC7832"/>
+          <w:lang w:val="en-US"/>
         </w:rPr>
         <w:t>;</w:t>
       </w:r>
       <w:r>
         <w:rPr>
           <w:color w:val="CC7832"/>
+          <w:lang w:val="en-US"/>
         </w:rPr>
         <w:br/>
       </w:r>
       <w:r>
         <w:rPr>
           <w:color w:val="A9B7C6"/>
+          <w:lang w:val="en-US"/>
         </w:rPr>
         <w:t>}</w:t>
       </w:r>
@@ -38599,8 +39242,1579 @@
         <w:spacing w:after="0"/>
         <w:rPr>
           <w:rFonts w:cstheme="minorHAnsi"/>
-        </w:rPr>
-      </w:pPr>
+          <w:lang w:val="en-US"/>
+        </w:rPr>
+      </w:pPr>
+    </w:p>
+    <w:p>
+      <w:pPr>
+        <w:spacing w:after="0"/>
+        <w:jc w:val="center"/>
+        <w:rPr>
+          <w:rFonts w:cstheme="minorHAnsi"/>
+          <w:b/>
+          <w:bCs/>
+          <w:lang w:val="en-US"/>
+        </w:rPr>
+      </w:pPr>
+      <w:r>
+        <w:rPr>
+          <w:rFonts w:cstheme="minorHAnsi"/>
+          <w:b/>
+          <w:bCs/>
+          <w:lang w:val="en-US"/>
+        </w:rPr>
+        <w:lastRenderedPageBreak/>
+        <w:t>22. Уроки React JS (Route exact) - react курсы бесплатно</w:t>
+      </w:r>
+    </w:p>
+    <w:p>
+      <w:pPr>
+        <w:spacing w:after="0"/>
+        <w:jc w:val="center"/>
+        <w:rPr>
+          <w:rFonts w:cstheme="minorHAnsi"/>
+          <w:b/>
+          <w:bCs/>
+          <w:lang w:val="en-US"/>
+        </w:rPr>
+      </w:pPr>
+    </w:p>
+    <w:p>
+      <w:pPr>
+        <w:spacing w:after="0"/>
+        <w:rPr>
+          <w:rFonts w:cstheme="minorHAnsi"/>
+        </w:rPr>
+      </w:pPr>
+      <w:r>
+        <w:rPr>
+          <w:rFonts w:cstheme="minorHAnsi"/>
+          <w:lang w:val="en-US"/>
+        </w:rPr>
+        <w:tab/>
+      </w:r>
+      <w:r>
+        <w:rPr>
+          <w:rFonts w:cstheme="minorHAnsi"/>
+        </w:rPr>
+        <w:t xml:space="preserve">На странице </w:t>
+      </w:r>
+      <w:r>
+        <w:rPr>
+          <w:rFonts w:cstheme="minorHAnsi"/>
+          <w:lang w:val="en-US"/>
+        </w:rPr>
+        <w:t>Dialogs</w:t>
+      </w:r>
+      <w:r>
+        <w:rPr>
+          <w:rFonts w:cstheme="minorHAnsi"/>
+        </w:rPr>
+        <w:t xml:space="preserve"> </w:t>
+      </w:r>
+      <w:r>
+        <w:rPr>
+          <w:rFonts w:cstheme="minorHAnsi"/>
+        </w:rPr>
+        <w:t>есть список диалогов (имена), нужно, чтобы при клике по диалогу отображались сообщения из соответствующего диалога.</w:t>
+      </w:r>
+      <w:r>
+        <w:rPr>
+          <w:rFonts w:cstheme="minorHAnsi"/>
+        </w:rPr>
+        <w:t xml:space="preserve"> </w:t>
+      </w:r>
+      <w:r>
+        <w:rPr>
+          <w:rFonts w:cstheme="minorHAnsi"/>
+          <w:lang w:val="en-US"/>
+        </w:rPr>
+        <w:t>url</w:t>
+      </w:r>
+      <w:r>
+        <w:rPr>
+          <w:rFonts w:cstheme="minorHAnsi"/>
+        </w:rPr>
+        <w:t xml:space="preserve"> </w:t>
+      </w:r>
+      <w:r>
+        <w:rPr>
+          <w:rFonts w:cstheme="minorHAnsi"/>
+        </w:rPr>
+        <w:t xml:space="preserve">должен меняться по принципу </w:t>
+      </w:r>
+      <w:r>
+        <w:rPr>
+          <w:rFonts w:cstheme="minorHAnsi"/>
+          <w:lang w:val="en-US"/>
+        </w:rPr>
+        <w:t>dialogs</w:t>
+      </w:r>
+      <w:r>
+        <w:rPr>
+          <w:rFonts w:cstheme="minorHAnsi"/>
+        </w:rPr>
+        <w:t>/3</w:t>
+      </w:r>
+      <w:r>
+        <w:rPr>
+          <w:rFonts w:cstheme="minorHAnsi"/>
+        </w:rPr>
+        <w:t xml:space="preserve">, где 3 – это </w:t>
+      </w:r>
+      <w:r>
+        <w:rPr>
+          <w:rFonts w:cstheme="minorHAnsi"/>
+          <w:lang w:val="en-US"/>
+        </w:rPr>
+        <w:t>id</w:t>
+      </w:r>
+      <w:r>
+        <w:rPr>
+          <w:rFonts w:cstheme="minorHAnsi"/>
+        </w:rPr>
+        <w:t xml:space="preserve"> </w:t>
+      </w:r>
+      <w:r>
+        <w:rPr>
+          <w:rFonts w:cstheme="minorHAnsi"/>
+        </w:rPr>
+        <w:t>диалога/человека. Изменение пути нужно для того, чтобы при отправлении ссылки на диалог другому человеку, его окружение подстраивалось под эту ссылку.</w:t>
+      </w:r>
+    </w:p>
+    <w:p>
+      <w:pPr>
+        <w:spacing w:after="0"/>
+        <w:rPr>
+          <w:rFonts w:cstheme="minorHAnsi"/>
+        </w:rPr>
+      </w:pPr>
+      <w:r>
+        <w:rPr>
+          <w:rFonts w:cstheme="minorHAnsi"/>
+        </w:rPr>
+        <w:tab/>
+        <w:t xml:space="preserve">Для реализации используем </w:t>
+      </w:r>
+      <w:r>
+        <w:rPr>
+          <w:rFonts w:cstheme="minorHAnsi"/>
+        </w:rPr>
+        <w:t>&lt;</w:t>
+      </w:r>
+      <w:r>
+        <w:rPr>
+          <w:rFonts w:cstheme="minorHAnsi"/>
+          <w:lang w:val="en-US"/>
+        </w:rPr>
+        <w:t>NavLink</w:t>
+      </w:r>
+      <w:r>
+        <w:rPr>
+          <w:rFonts w:cstheme="minorHAnsi"/>
+        </w:rPr>
+        <w:t>&gt;</w:t>
+      </w:r>
+      <w:r>
+        <w:rPr>
+          <w:rFonts w:cstheme="minorHAnsi"/>
+          <w:lang w:val="uk-UA"/>
+        </w:rPr>
+        <w:t>:</w:t>
+      </w:r>
+    </w:p>
+    <w:p>
+      <w:pPr>
+        <w:pStyle w:val="HTML"/>
+        <w:shd w:val="clear" w:color="auto" w:fill="2B2B2B"/>
+        <w:rPr>
+          <w:color w:val="A9B7C6"/>
+          <w:lang w:val="en-US"/>
+        </w:rPr>
+      </w:pPr>
+      <w:r>
+        <w:rPr>
+          <w:color w:val="E8BF6A"/>
+          <w:lang w:val="uk-UA"/>
+        </w:rPr>
+        <w:t xml:space="preserve">. . . </w:t>
+      </w:r>
+      <w:r>
+        <w:rPr>
+          <w:color w:val="E8BF6A"/>
+          <w:lang w:val="uk-UA"/>
+        </w:rPr>
+        <w:tab/>
+      </w:r>
+      <w:r>
+        <w:rPr>
+          <w:color w:val="E8BF6A"/>
+        </w:rPr>
+        <w:t>&lt;</w:t>
+      </w:r>
+      <w:r>
+        <w:rPr>
+          <w:color w:val="E8BF6A"/>
+          <w:lang w:val="en-US"/>
+        </w:rPr>
+        <w:t>NavLink</w:t>
+      </w:r>
+      <w:r>
+        <w:rPr>
+          <w:color w:val="E8BF6A"/>
+        </w:rPr>
+        <w:t xml:space="preserve"> </w:t>
+      </w:r>
+      <w:r>
+        <w:rPr>
+          <w:color w:val="BABABA"/>
+          <w:lang w:val="en-US"/>
+        </w:rPr>
+        <w:t>to</w:t>
+      </w:r>
+      <w:r>
+        <w:rPr>
+          <w:color w:val="6A8759"/>
+        </w:rPr>
+        <w:t>='</w:t>
+      </w:r>
+      <w:r>
+        <w:rPr>
+          <w:color w:val="6A8759"/>
+        </w:rPr>
+        <w:t>/</w:t>
+      </w:r>
+      <w:r>
+        <w:rPr>
+          <w:color w:val="6A8759"/>
+          <w:lang w:val="en-US"/>
+        </w:rPr>
+        <w:t>dialogs</w:t>
+      </w:r>
+      <w:r>
+        <w:rPr>
+          <w:color w:val="6A8759"/>
+        </w:rPr>
+        <w:t>/1'</w:t>
+      </w:r>
+      <w:r>
+        <w:rPr>
+          <w:color w:val="E8BF6A"/>
+        </w:rPr>
+        <w:t>&gt;</w:t>
+      </w:r>
+      <w:r>
+        <w:rPr>
+          <w:color w:val="A9B7C6"/>
+          <w:lang w:val="en-US"/>
+        </w:rPr>
+        <w:t>Dimych</w:t>
+      </w:r>
+      <w:r>
+        <w:rPr>
+          <w:color w:val="E8BF6A"/>
+        </w:rPr>
+        <w:t>&lt;/</w:t>
+      </w:r>
+      <w:r>
+        <w:rPr>
+          <w:color w:val="E8BF6A"/>
+          <w:lang w:val="en-US"/>
+        </w:rPr>
+        <w:t>NavLink</w:t>
+      </w:r>
+      <w:r>
+        <w:rPr>
+          <w:color w:val="E8BF6A"/>
+        </w:rPr>
+        <w:t>&gt;</w:t>
+      </w:r>
+      <w:r>
+        <w:rPr>
+          <w:color w:val="E8BF6A"/>
+          <w:lang w:val="uk-UA"/>
+        </w:rPr>
+        <w:t xml:space="preserve"> </w:t>
+      </w:r>
+      <w:r>
+        <w:rPr>
+          <w:color w:val="E8BF6A"/>
+          <w:lang w:val="uk-UA"/>
+        </w:rPr>
+        <w:tab/>
+      </w:r>
+      <w:r>
+        <w:rPr>
+          <w:color w:val="E8BF6A"/>
+          <w:lang w:val="uk-UA"/>
+        </w:rPr>
+        <w:t xml:space="preserve">. . . </w:t>
+      </w:r>
+      <w:r>
+        <w:rPr>
+          <w:color w:val="E8BF6A"/>
+        </w:rPr>
+        <w:br/>
+      </w:r>
+      <w:r>
+        <w:rPr>
+          <w:color w:val="E8BF6A"/>
+          <w:lang w:val="uk-UA"/>
+        </w:rPr>
+        <w:t xml:space="preserve">. . . </w:t>
+      </w:r>
+      <w:r>
+        <w:rPr>
+          <w:color w:val="E8BF6A"/>
+          <w:lang w:val="uk-UA"/>
+        </w:rPr>
+        <w:tab/>
+      </w:r>
+      <w:r>
+        <w:rPr>
+          <w:color w:val="E8BF6A"/>
+          <w:lang w:val="en-US"/>
+        </w:rPr>
+        <w:t xml:space="preserve">&lt;NavLink </w:t>
+      </w:r>
+      <w:r>
+        <w:rPr>
+          <w:color w:val="BABABA"/>
+          <w:lang w:val="en-US"/>
+        </w:rPr>
+        <w:t>to</w:t>
+      </w:r>
+      <w:r>
+        <w:rPr>
+          <w:color w:val="6A8759"/>
+          <w:lang w:val="en-US"/>
+        </w:rPr>
+        <w:t>='</w:t>
+      </w:r>
+      <w:r>
+        <w:rPr>
+          <w:color w:val="6A8759"/>
+          <w:lang w:val="en-US"/>
+        </w:rPr>
+        <w:t>/</w:t>
+      </w:r>
+      <w:r>
+        <w:rPr>
+          <w:color w:val="6A8759"/>
+          <w:lang w:val="en-US"/>
+        </w:rPr>
+        <w:t>dialogs/2'</w:t>
+      </w:r>
+      <w:r>
+        <w:rPr>
+          <w:color w:val="E8BF6A"/>
+          <w:lang w:val="en-US"/>
+        </w:rPr>
+        <w:t>&gt;</w:t>
+      </w:r>
+      <w:r>
+        <w:rPr>
+          <w:color w:val="A9B7C6"/>
+          <w:lang w:val="en-US"/>
+        </w:rPr>
+        <w:t>Andrey</w:t>
+      </w:r>
+      <w:r>
+        <w:rPr>
+          <w:color w:val="E8BF6A"/>
+          <w:lang w:val="en-US"/>
+        </w:rPr>
+        <w:t>&lt;/NavLink&gt;</w:t>
+      </w:r>
+      <w:r>
+        <w:rPr>
+          <w:color w:val="E8BF6A"/>
+          <w:lang w:val="uk-UA"/>
+        </w:rPr>
+        <w:t xml:space="preserve"> </w:t>
+      </w:r>
+      <w:r>
+        <w:rPr>
+          <w:color w:val="E8BF6A"/>
+          <w:lang w:val="uk-UA"/>
+        </w:rPr>
+        <w:tab/>
+      </w:r>
+      <w:r>
+        <w:rPr>
+          <w:color w:val="E8BF6A"/>
+          <w:lang w:val="uk-UA"/>
+        </w:rPr>
+        <w:t>. . .</w:t>
+      </w:r>
+      <w:r>
+        <w:rPr>
+          <w:color w:val="E8BF6A"/>
+          <w:lang w:val="en-US"/>
+        </w:rPr>
+        <w:br/>
+      </w:r>
+      <w:r>
+        <w:rPr>
+          <w:color w:val="E8BF6A"/>
+          <w:lang w:val="uk-UA"/>
+        </w:rPr>
+        <w:t xml:space="preserve">. . . </w:t>
+      </w:r>
+      <w:r>
+        <w:rPr>
+          <w:color w:val="E8BF6A"/>
+          <w:lang w:val="uk-UA"/>
+        </w:rPr>
+        <w:tab/>
+      </w:r>
+      <w:r>
+        <w:rPr>
+          <w:color w:val="E8BF6A"/>
+          <w:lang w:val="en-US"/>
+        </w:rPr>
+        <w:t xml:space="preserve">&lt;NavLink </w:t>
+      </w:r>
+      <w:r>
+        <w:rPr>
+          <w:color w:val="BABABA"/>
+          <w:lang w:val="en-US"/>
+        </w:rPr>
+        <w:t>to</w:t>
+      </w:r>
+      <w:r>
+        <w:rPr>
+          <w:color w:val="6A8759"/>
+          <w:lang w:val="en-US"/>
+        </w:rPr>
+        <w:t>='</w:t>
+      </w:r>
+      <w:r>
+        <w:rPr>
+          <w:color w:val="6A8759"/>
+          <w:lang w:val="en-US"/>
+        </w:rPr>
+        <w:t>/</w:t>
+      </w:r>
+      <w:r>
+        <w:rPr>
+          <w:color w:val="6A8759"/>
+          <w:lang w:val="en-US"/>
+        </w:rPr>
+        <w:t>dialogs/3'</w:t>
+      </w:r>
+      <w:r>
+        <w:rPr>
+          <w:color w:val="E8BF6A"/>
+          <w:lang w:val="en-US"/>
+        </w:rPr>
+        <w:t>&gt;</w:t>
+      </w:r>
+      <w:r>
+        <w:rPr>
+          <w:color w:val="A9B7C6"/>
+          <w:lang w:val="en-US"/>
+        </w:rPr>
+        <w:t>Sveta</w:t>
+      </w:r>
+      <w:r>
+        <w:rPr>
+          <w:color w:val="E8BF6A"/>
+          <w:lang w:val="en-US"/>
+        </w:rPr>
+        <w:t>&lt;/NavLink&gt;</w:t>
+      </w:r>
+      <w:r>
+        <w:rPr>
+          <w:color w:val="E8BF6A"/>
+          <w:lang w:val="uk-UA"/>
+        </w:rPr>
+        <w:t xml:space="preserve"> </w:t>
+      </w:r>
+      <w:r>
+        <w:rPr>
+          <w:color w:val="E8BF6A"/>
+          <w:lang w:val="uk-UA"/>
+        </w:rPr>
+        <w:tab/>
+      </w:r>
+      <w:r>
+        <w:rPr>
+          <w:color w:val="E8BF6A"/>
+          <w:lang w:val="uk-UA"/>
+        </w:rPr>
+        <w:t>. . .</w:t>
+      </w:r>
+      <w:r>
+        <w:rPr>
+          <w:color w:val="E8BF6A"/>
+          <w:lang w:val="en-US"/>
+        </w:rPr>
+        <w:br/>
+      </w:r>
+      <w:r>
+        <w:rPr>
+          <w:color w:val="E8BF6A"/>
+          <w:lang w:val="uk-UA"/>
+        </w:rPr>
+        <w:t xml:space="preserve">. . . </w:t>
+      </w:r>
+      <w:r>
+        <w:rPr>
+          <w:color w:val="E8BF6A"/>
+          <w:lang w:val="uk-UA"/>
+        </w:rPr>
+        <w:tab/>
+      </w:r>
+      <w:r>
+        <w:rPr>
+          <w:color w:val="E8BF6A"/>
+          <w:lang w:val="en-US"/>
+        </w:rPr>
+        <w:t xml:space="preserve">&lt;NavLink </w:t>
+      </w:r>
+      <w:r>
+        <w:rPr>
+          <w:color w:val="BABABA"/>
+          <w:lang w:val="en-US"/>
+        </w:rPr>
+        <w:t>to</w:t>
+      </w:r>
+      <w:r>
+        <w:rPr>
+          <w:color w:val="6A8759"/>
+          <w:lang w:val="en-US"/>
+        </w:rPr>
+        <w:t>='</w:t>
+      </w:r>
+      <w:r>
+        <w:rPr>
+          <w:color w:val="6A8759"/>
+          <w:lang w:val="en-US"/>
+        </w:rPr>
+        <w:t>/</w:t>
+      </w:r>
+      <w:r>
+        <w:rPr>
+          <w:color w:val="6A8759"/>
+          <w:lang w:val="en-US"/>
+        </w:rPr>
+        <w:t>dialogs/4'</w:t>
+      </w:r>
+      <w:r>
+        <w:rPr>
+          <w:color w:val="E8BF6A"/>
+          <w:lang w:val="en-US"/>
+        </w:rPr>
+        <w:t>&gt;</w:t>
+      </w:r>
+      <w:r>
+        <w:rPr>
+          <w:color w:val="A9B7C6"/>
+          <w:lang w:val="en-US"/>
+        </w:rPr>
+        <w:t>Sasha</w:t>
+      </w:r>
+      <w:r>
+        <w:rPr>
+          <w:color w:val="E8BF6A"/>
+          <w:lang w:val="en-US"/>
+        </w:rPr>
+        <w:t>&lt;/NavLink&gt;</w:t>
+      </w:r>
+      <w:r>
+        <w:rPr>
+          <w:color w:val="E8BF6A"/>
+          <w:lang w:val="uk-UA"/>
+        </w:rPr>
+        <w:t xml:space="preserve"> </w:t>
+      </w:r>
+      <w:r>
+        <w:rPr>
+          <w:color w:val="E8BF6A"/>
+          <w:lang w:val="uk-UA"/>
+        </w:rPr>
+        <w:tab/>
+      </w:r>
+      <w:r>
+        <w:rPr>
+          <w:color w:val="E8BF6A"/>
+          <w:lang w:val="uk-UA"/>
+        </w:rPr>
+        <w:t>. . .</w:t>
+      </w:r>
+      <w:r>
+        <w:rPr>
+          <w:color w:val="E8BF6A"/>
+          <w:lang w:val="en-US"/>
+        </w:rPr>
+        <w:br/>
+      </w:r>
+      <w:r>
+        <w:rPr>
+          <w:color w:val="E8BF6A"/>
+          <w:lang w:val="uk-UA"/>
+        </w:rPr>
+        <w:t xml:space="preserve">. . . </w:t>
+      </w:r>
+      <w:r>
+        <w:rPr>
+          <w:color w:val="E8BF6A"/>
+          <w:lang w:val="uk-UA"/>
+        </w:rPr>
+        <w:tab/>
+      </w:r>
+      <w:r>
+        <w:rPr>
+          <w:color w:val="E8BF6A"/>
+          <w:lang w:val="en-US"/>
+        </w:rPr>
+        <w:t xml:space="preserve">&lt;NavLink </w:t>
+      </w:r>
+      <w:r>
+        <w:rPr>
+          <w:color w:val="BABABA"/>
+          <w:lang w:val="en-US"/>
+        </w:rPr>
+        <w:t>to</w:t>
+      </w:r>
+      <w:r>
+        <w:rPr>
+          <w:color w:val="6A8759"/>
+          <w:lang w:val="en-US"/>
+        </w:rPr>
+        <w:t>='</w:t>
+      </w:r>
+      <w:r>
+        <w:rPr>
+          <w:color w:val="6A8759"/>
+          <w:lang w:val="en-US"/>
+        </w:rPr>
+        <w:t>/</w:t>
+      </w:r>
+      <w:r>
+        <w:rPr>
+          <w:color w:val="6A8759"/>
+          <w:lang w:val="en-US"/>
+        </w:rPr>
+        <w:t>dialogs/5'</w:t>
+      </w:r>
+      <w:r>
+        <w:rPr>
+          <w:color w:val="E8BF6A"/>
+          <w:lang w:val="en-US"/>
+        </w:rPr>
+        <w:t>&gt;</w:t>
+      </w:r>
+      <w:r>
+        <w:rPr>
+          <w:color w:val="A9B7C6"/>
+          <w:lang w:val="en-US"/>
+        </w:rPr>
+        <w:t>Victor</w:t>
+      </w:r>
+      <w:r>
+        <w:rPr>
+          <w:color w:val="E8BF6A"/>
+          <w:lang w:val="en-US"/>
+        </w:rPr>
+        <w:t>&lt;/NavLink&gt;</w:t>
+      </w:r>
+      <w:r>
+        <w:rPr>
+          <w:color w:val="E8BF6A"/>
+          <w:lang w:val="uk-UA"/>
+        </w:rPr>
+        <w:t xml:space="preserve"> </w:t>
+      </w:r>
+      <w:r>
+        <w:rPr>
+          <w:color w:val="E8BF6A"/>
+          <w:lang w:val="uk-UA"/>
+        </w:rPr>
+        <w:tab/>
+      </w:r>
+      <w:r>
+        <w:rPr>
+          <w:color w:val="E8BF6A"/>
+          <w:lang w:val="uk-UA"/>
+        </w:rPr>
+        <w:t>. . .</w:t>
+      </w:r>
+      <w:r>
+        <w:rPr>
+          <w:color w:val="E8BF6A"/>
+          <w:lang w:val="en-US"/>
+        </w:rPr>
+        <w:br/>
+      </w:r>
+      <w:r>
+        <w:rPr>
+          <w:color w:val="E8BF6A"/>
+          <w:lang w:val="uk-UA"/>
+        </w:rPr>
+        <w:t xml:space="preserve">. . . </w:t>
+      </w:r>
+      <w:r>
+        <w:rPr>
+          <w:color w:val="E8BF6A"/>
+          <w:lang w:val="uk-UA"/>
+        </w:rPr>
+        <w:tab/>
+      </w:r>
+      <w:r>
+        <w:rPr>
+          <w:color w:val="E8BF6A"/>
+          <w:lang w:val="en-US"/>
+        </w:rPr>
+        <w:t xml:space="preserve">&lt;NavLink </w:t>
+      </w:r>
+      <w:r>
+        <w:rPr>
+          <w:color w:val="BABABA"/>
+          <w:lang w:val="en-US"/>
+        </w:rPr>
+        <w:t>to</w:t>
+      </w:r>
+      <w:r>
+        <w:rPr>
+          <w:color w:val="6A8759"/>
+          <w:lang w:val="en-US"/>
+        </w:rPr>
+        <w:t>='</w:t>
+      </w:r>
+      <w:r>
+        <w:rPr>
+          <w:color w:val="6A8759"/>
+          <w:lang w:val="en-US"/>
+        </w:rPr>
+        <w:t>/</w:t>
+      </w:r>
+      <w:r>
+        <w:rPr>
+          <w:color w:val="6A8759"/>
+          <w:lang w:val="en-US"/>
+        </w:rPr>
+        <w:t>dialogs/6'</w:t>
+      </w:r>
+      <w:r>
+        <w:rPr>
+          <w:color w:val="E8BF6A"/>
+          <w:lang w:val="en-US"/>
+        </w:rPr>
+        <w:t>&gt;</w:t>
+      </w:r>
+      <w:r>
+        <w:rPr>
+          <w:color w:val="A9B7C6"/>
+          <w:lang w:val="en-US"/>
+        </w:rPr>
+        <w:t>Valera</w:t>
+      </w:r>
+      <w:r>
+        <w:rPr>
+          <w:color w:val="E8BF6A"/>
+          <w:lang w:val="en-US"/>
+        </w:rPr>
+        <w:t>&lt;/NavLink&gt;</w:t>
+      </w:r>
+      <w:r>
+        <w:rPr>
+          <w:color w:val="E8BF6A"/>
+          <w:lang w:val="uk-UA"/>
+        </w:rPr>
+        <w:t xml:space="preserve"> </w:t>
+      </w:r>
+      <w:r>
+        <w:rPr>
+          <w:color w:val="E8BF6A"/>
+          <w:lang w:val="uk-UA"/>
+        </w:rPr>
+        <w:tab/>
+      </w:r>
+      <w:r>
+        <w:rPr>
+          <w:color w:val="E8BF6A"/>
+          <w:lang w:val="uk-UA"/>
+        </w:rPr>
+        <w:t>. . .</w:t>
+      </w:r>
+    </w:p>
+    <w:p>
+      <w:pPr>
+        <w:spacing w:after="0"/>
+        <w:ind w:firstLine="708"/>
+        <w:rPr>
+          <w:rFonts w:cstheme="minorHAnsi"/>
+        </w:rPr>
+      </w:pPr>
+      <w:r>
+        <w:rPr>
+          <w:rFonts w:cstheme="minorHAnsi"/>
+        </w:rPr>
+        <w:t xml:space="preserve">Теперь после клика по диалогу видим </w:t>
+      </w:r>
+      <w:r>
+        <w:rPr>
+          <w:rFonts w:cstheme="minorHAnsi"/>
+          <w:highlight w:val="red"/>
+        </w:rPr>
+        <w:t>пустую страницу</w:t>
+      </w:r>
+      <w:r>
+        <w:rPr>
+          <w:rFonts w:cstheme="minorHAnsi"/>
+        </w:rPr>
+        <w:t xml:space="preserve">, всё из-за </w:t>
+      </w:r>
+      <w:r>
+        <w:rPr>
+          <w:rFonts w:cstheme="minorHAnsi"/>
+          <w:lang w:val="en-US"/>
+        </w:rPr>
+        <w:t>prop</w:t>
+      </w:r>
+      <w:r>
+        <w:rPr>
+          <w:rFonts w:cstheme="minorHAnsi"/>
+        </w:rPr>
+        <w:t xml:space="preserve"> </w:t>
+      </w:r>
+      <w:r>
+        <w:rPr>
+          <w:rFonts w:cstheme="minorHAnsi"/>
+          <w:highlight w:val="magenta"/>
+          <w:lang w:val="en-US"/>
+        </w:rPr>
+        <w:t>exact</w:t>
+      </w:r>
+      <w:r>
+        <w:rPr>
+          <w:rFonts w:cstheme="minorHAnsi"/>
+        </w:rPr>
+        <w:t xml:space="preserve"> </w:t>
+      </w:r>
+      <w:r>
+        <w:rPr>
+          <w:rFonts w:cstheme="minorHAnsi"/>
+        </w:rPr>
+        <w:t xml:space="preserve">компонента </w:t>
+      </w:r>
+      <w:r>
+        <w:rPr>
+          <w:rFonts w:cstheme="minorHAnsi"/>
+        </w:rPr>
+        <w:t>&lt;</w:t>
+      </w:r>
+      <w:r>
+        <w:rPr>
+          <w:rFonts w:cstheme="minorHAnsi"/>
+          <w:lang w:val="en-US"/>
+        </w:rPr>
+        <w:t>Route</w:t>
+      </w:r>
+      <w:r>
+        <w:rPr>
+          <w:rFonts w:cstheme="minorHAnsi"/>
+        </w:rPr>
+        <w:t>&gt;</w:t>
+      </w:r>
+      <w:r>
+        <w:rPr>
+          <w:rFonts w:cstheme="minorHAnsi"/>
+        </w:rPr>
+        <w:t xml:space="preserve">. </w:t>
+      </w:r>
+      <w:r>
+        <w:rPr>
+          <w:rFonts w:cstheme="minorHAnsi"/>
+          <w:highlight w:val="magenta"/>
+        </w:rPr>
+        <w:t xml:space="preserve">В </w:t>
+      </w:r>
+      <w:r>
+        <w:rPr>
+          <w:rFonts w:cstheme="minorHAnsi"/>
+          <w:highlight w:val="magenta"/>
+          <w:lang w:val="en-US"/>
+        </w:rPr>
+        <w:t>React</w:t>
+      </w:r>
+      <w:r>
+        <w:rPr>
+          <w:rFonts w:cstheme="minorHAnsi"/>
+          <w:highlight w:val="magenta"/>
+        </w:rPr>
+        <w:t xml:space="preserve"> </w:t>
+      </w:r>
+      <w:r>
+        <w:rPr>
+          <w:rFonts w:cstheme="minorHAnsi"/>
+          <w:highlight w:val="magenta"/>
+          <w:lang w:val="en-US"/>
+        </w:rPr>
+        <w:t>router</w:t>
+      </w:r>
+      <w:r>
+        <w:rPr>
+          <w:rFonts w:cstheme="minorHAnsi"/>
+          <w:highlight w:val="magenta"/>
+        </w:rPr>
+        <w:t xml:space="preserve"> </w:t>
+      </w:r>
+      <w:r>
+        <w:rPr>
+          <w:rFonts w:cstheme="minorHAnsi"/>
+          <w:highlight w:val="magenta"/>
+          <w:lang w:val="en-US"/>
+        </w:rPr>
+        <w:t>v</w:t>
+      </w:r>
+      <w:r>
+        <w:rPr>
+          <w:rFonts w:cstheme="minorHAnsi"/>
+          <w:highlight w:val="magenta"/>
+        </w:rPr>
+        <w:t xml:space="preserve">6 этот </w:t>
+      </w:r>
+      <w:r>
+        <w:rPr>
+          <w:rFonts w:cstheme="minorHAnsi"/>
+          <w:highlight w:val="magenta"/>
+          <w:lang w:val="en-US"/>
+        </w:rPr>
+        <w:t>prop</w:t>
+      </w:r>
+      <w:r>
+        <w:rPr>
+          <w:rFonts w:cstheme="minorHAnsi"/>
+          <w:highlight w:val="magenta"/>
+        </w:rPr>
+        <w:t xml:space="preserve"> отсутствует, но</w:t>
+      </w:r>
+      <w:r>
+        <w:rPr>
+          <w:rFonts w:cstheme="minorHAnsi"/>
+          <w:highlight w:val="magenta"/>
+        </w:rPr>
+        <w:t xml:space="preserve"> как бы </w:t>
+      </w:r>
+      <w:r>
+        <w:rPr>
+          <w:rFonts w:cstheme="minorHAnsi"/>
+          <w:highlight w:val="magenta"/>
+          <w:u w:val="single"/>
+          <w:lang w:val="en-US"/>
+        </w:rPr>
+        <w:t>true</w:t>
+      </w:r>
+      <w:r>
+        <w:rPr>
+          <w:rFonts w:cstheme="minorHAnsi"/>
+          <w:highlight w:val="magenta"/>
+        </w:rPr>
+        <w:t xml:space="preserve"> по умолчанию</w:t>
+      </w:r>
+      <w:r>
+        <w:rPr>
+          <w:rFonts w:cstheme="minorHAnsi"/>
+          <w:highlight w:val="magenta"/>
+        </w:rPr>
+        <w:t>, это значит</w:t>
+      </w:r>
+      <w:r>
+        <w:rPr>
+          <w:rFonts w:cstheme="minorHAnsi"/>
+          <w:highlight w:val="magenta"/>
+        </w:rPr>
+        <w:t xml:space="preserve"> что путь, указанный в </w:t>
+      </w:r>
+      <w:r>
+        <w:rPr>
+          <w:rFonts w:cstheme="minorHAnsi"/>
+          <w:highlight w:val="magenta"/>
+        </w:rPr>
+        <w:t xml:space="preserve"> </w:t>
+      </w:r>
+      <w:r>
+        <w:rPr>
+          <w:rFonts w:cstheme="minorHAnsi"/>
+          <w:highlight w:val="magenta"/>
+        </w:rPr>
+        <w:t>&lt;</w:t>
+      </w:r>
+      <w:r>
+        <w:rPr>
+          <w:rFonts w:cstheme="minorHAnsi"/>
+          <w:highlight w:val="magenta"/>
+          <w:lang w:val="en-US"/>
+        </w:rPr>
+        <w:t>Route</w:t>
+      </w:r>
+      <w:r>
+        <w:rPr>
+          <w:rFonts w:cstheme="minorHAnsi"/>
+          <w:highlight w:val="magenta"/>
+        </w:rPr>
+        <w:t>&gt; должен совпадать точно</w:t>
+      </w:r>
+      <w:r>
+        <w:rPr>
+          <w:rFonts w:cstheme="minorHAnsi"/>
+        </w:rPr>
+        <w:t xml:space="preserve">. </w:t>
+      </w:r>
+      <w:r>
+        <w:rPr>
+          <w:rFonts w:cstheme="minorHAnsi"/>
+          <w:highlight w:val="yellow"/>
+        </w:rPr>
+        <w:t>Потому</w:t>
+      </w:r>
+      <w:r>
+        <w:rPr>
+          <w:rFonts w:cstheme="minorHAnsi"/>
+          <w:highlight w:val="yellow"/>
+        </w:rPr>
+        <w:t xml:space="preserve"> мы видим изменения в </w:t>
+      </w:r>
+      <w:r>
+        <w:rPr>
+          <w:rFonts w:cstheme="minorHAnsi"/>
+          <w:highlight w:val="yellow"/>
+          <w:lang w:val="en-US"/>
+        </w:rPr>
+        <w:t>url</w:t>
+      </w:r>
+      <w:r>
+        <w:rPr>
+          <w:rFonts w:cstheme="minorHAnsi"/>
+          <w:highlight w:val="yellow"/>
+        </w:rPr>
+        <w:t xml:space="preserve"> на </w:t>
+      </w:r>
+      <w:r>
+        <w:rPr>
+          <w:rFonts w:cstheme="minorHAnsi"/>
+          <w:highlight w:val="yellow"/>
+          <w:lang w:val="en-US"/>
+        </w:rPr>
+        <w:t>dialog</w:t>
+      </w:r>
+      <w:r>
+        <w:rPr>
+          <w:rFonts w:cstheme="minorHAnsi"/>
+          <w:highlight w:val="yellow"/>
+        </w:rPr>
+        <w:t>/1, но страница пуста, потому что &lt;</w:t>
+      </w:r>
+      <w:r>
+        <w:rPr>
+          <w:rFonts w:cstheme="minorHAnsi"/>
+          <w:highlight w:val="yellow"/>
+          <w:lang w:val="en-US"/>
+        </w:rPr>
+        <w:t>Route</w:t>
+      </w:r>
+      <w:r>
+        <w:rPr>
+          <w:rFonts w:cstheme="minorHAnsi"/>
+          <w:highlight w:val="yellow"/>
+        </w:rPr>
+        <w:t xml:space="preserve">&gt; не знает какой компонент загружать, для него путь </w:t>
+      </w:r>
+      <w:r>
+        <w:rPr>
+          <w:rFonts w:cstheme="minorHAnsi"/>
+          <w:highlight w:val="yellow"/>
+          <w:lang w:val="en-US"/>
+        </w:rPr>
+        <w:t>dialog</w:t>
+      </w:r>
+      <w:r>
+        <w:rPr>
+          <w:rFonts w:cstheme="minorHAnsi"/>
+          <w:highlight w:val="yellow"/>
+        </w:rPr>
+        <w:t>/1 неизвестен</w:t>
+      </w:r>
+      <w:r>
+        <w:rPr>
+          <w:rFonts w:cstheme="minorHAnsi"/>
+        </w:rPr>
+        <w:t>.</w:t>
+      </w:r>
+      <w:r>
+        <w:rPr>
+          <w:rFonts w:cstheme="minorHAnsi"/>
+        </w:rPr>
+        <w:t xml:space="preserve"> Нам нужно, </w:t>
+      </w:r>
+      <w:r>
+        <w:rPr>
+          <w:rFonts w:cstheme="minorHAnsi"/>
+          <w:highlight w:val="yellow"/>
+        </w:rPr>
+        <w:t xml:space="preserve">чтобы </w:t>
+      </w:r>
+      <w:r>
+        <w:rPr>
+          <w:rFonts w:cstheme="minorHAnsi"/>
+          <w:highlight w:val="yellow"/>
+          <w:lang w:val="en-US"/>
+        </w:rPr>
+        <w:t>url</w:t>
+      </w:r>
+      <w:r>
+        <w:rPr>
+          <w:rFonts w:cstheme="minorHAnsi"/>
+          <w:highlight w:val="yellow"/>
+        </w:rPr>
+        <w:t xml:space="preserve"> сопоставлялся дальше</w:t>
+      </w:r>
+      <w:r>
+        <w:rPr>
+          <w:rFonts w:cstheme="minorHAnsi"/>
+        </w:rPr>
+        <w:t xml:space="preserve">, т.к. </w:t>
+      </w:r>
+      <w:r>
+        <w:rPr>
+          <w:rFonts w:cstheme="minorHAnsi"/>
+        </w:rPr>
+        <w:t xml:space="preserve">у </w:t>
+      </w:r>
+      <w:r>
+        <w:rPr>
+          <w:rFonts w:cstheme="minorHAnsi"/>
+        </w:rPr>
+        <w:t xml:space="preserve">нас есть дочерние </w:t>
+      </w:r>
+      <w:r>
+        <w:rPr>
+          <w:rFonts w:cstheme="minorHAnsi"/>
+        </w:rPr>
+        <w:t>пути</w:t>
+      </w:r>
+      <w:r>
+        <w:rPr>
+          <w:rFonts w:cstheme="minorHAnsi"/>
+        </w:rPr>
+        <w:t xml:space="preserve"> в компоненте </w:t>
+      </w:r>
+      <w:r>
+        <w:rPr>
+          <w:rFonts w:cstheme="minorHAnsi"/>
+          <w:lang w:val="en-US"/>
+        </w:rPr>
+        <w:t>Dialogs</w:t>
+      </w:r>
+      <w:r>
+        <w:rPr>
+          <w:rFonts w:cstheme="minorHAnsi"/>
+        </w:rPr>
+        <w:t xml:space="preserve"> продолжающие </w:t>
+      </w:r>
+      <w:r>
+        <w:rPr>
+          <w:rFonts w:cstheme="minorHAnsi"/>
+          <w:lang w:val="en-US"/>
+        </w:rPr>
+        <w:t>url</w:t>
+      </w:r>
+      <w:r>
+        <w:rPr>
+          <w:rFonts w:cstheme="minorHAnsi"/>
+        </w:rPr>
+        <w:t xml:space="preserve"> /</w:t>
+      </w:r>
+      <w:r>
+        <w:rPr>
+          <w:rFonts w:cstheme="minorHAnsi"/>
+          <w:lang w:val="en-US"/>
+        </w:rPr>
+        <w:t>dialogs</w:t>
+      </w:r>
+      <w:r>
+        <w:rPr>
+          <w:rFonts w:cstheme="minorHAnsi"/>
+        </w:rPr>
+        <w:t xml:space="preserve">, для этого </w:t>
+      </w:r>
+      <w:r>
+        <w:rPr>
+          <w:rFonts w:cstheme="minorHAnsi"/>
+          <w:highlight w:val="yellow"/>
+        </w:rPr>
+        <w:t>нужно указать * в конце пути</w:t>
+      </w:r>
+      <w:r>
+        <w:rPr>
+          <w:rFonts w:cstheme="minorHAnsi"/>
+          <w:highlight w:val="yellow"/>
+        </w:rPr>
+        <w:t xml:space="preserve"> в </w:t>
+      </w:r>
+      <w:r>
+        <w:rPr>
+          <w:rFonts w:cstheme="minorHAnsi"/>
+          <w:highlight w:val="yellow"/>
+        </w:rPr>
+        <w:t>&lt;</w:t>
+      </w:r>
+      <w:r>
+        <w:rPr>
+          <w:rFonts w:cstheme="minorHAnsi"/>
+          <w:highlight w:val="yellow"/>
+          <w:lang w:val="en-US"/>
+        </w:rPr>
+        <w:t>Route</w:t>
+      </w:r>
+      <w:r>
+        <w:rPr>
+          <w:rFonts w:cstheme="minorHAnsi"/>
+          <w:highlight w:val="yellow"/>
+        </w:rPr>
+        <w:t>&gt;</w:t>
+      </w:r>
+      <w:r>
+        <w:rPr>
+          <w:rFonts w:cstheme="minorHAnsi"/>
+        </w:rPr>
+        <w:t>, это индикатор того, что путь должен совпадать более глубоко</w:t>
+      </w:r>
+      <w:r>
+        <w:rPr>
+          <w:rFonts w:cstheme="minorHAnsi"/>
+        </w:rPr>
+        <w:t>.</w:t>
+      </w:r>
+      <w:r>
+        <w:rPr>
+          <w:rFonts w:cstheme="minorHAnsi"/>
+        </w:rPr>
+        <w:t xml:space="preserve"> </w:t>
+      </w:r>
+      <w:r>
+        <w:rPr>
+          <w:rFonts w:cstheme="minorHAnsi"/>
+        </w:rPr>
+        <w:t xml:space="preserve"> </w:t>
+      </w:r>
+      <w:r>
+        <w:rPr>
+          <w:rFonts w:cstheme="minorHAnsi"/>
+        </w:rPr>
+        <w:t xml:space="preserve">Исходя из этого, дописываем путь для </w:t>
+      </w:r>
+      <w:r>
+        <w:rPr>
+          <w:rFonts w:cstheme="minorHAnsi"/>
+          <w:lang w:val="en-US"/>
+        </w:rPr>
+        <w:t>Dialogs</w:t>
+      </w:r>
+      <w:r>
+        <w:rPr>
+          <w:rFonts w:cstheme="minorHAnsi"/>
+        </w:rPr>
+        <w:t xml:space="preserve"> </w:t>
+      </w:r>
+      <w:r>
+        <w:rPr>
+          <w:rFonts w:cstheme="minorHAnsi"/>
+        </w:rPr>
+        <w:t xml:space="preserve">в </w:t>
+      </w:r>
+      <w:r>
+        <w:rPr>
+          <w:rFonts w:cstheme="minorHAnsi"/>
+          <w:lang w:val="en-US"/>
+        </w:rPr>
+        <w:t>App</w:t>
+      </w:r>
+      <w:r>
+        <w:rPr>
+          <w:rFonts w:cstheme="minorHAnsi"/>
+        </w:rPr>
+        <w:t>.</w:t>
+      </w:r>
+      <w:r>
+        <w:rPr>
+          <w:rFonts w:cstheme="minorHAnsi"/>
+          <w:lang w:val="en-US"/>
+        </w:rPr>
+        <w:t>js</w:t>
+      </w:r>
+      <w:r>
+        <w:rPr>
+          <w:rFonts w:cstheme="minorHAnsi"/>
+        </w:rPr>
+        <w:t>:</w:t>
+      </w:r>
+    </w:p>
+    <w:p>
+      <w:pPr>
+        <w:pStyle w:val="HTML"/>
+        <w:shd w:val="clear" w:color="auto" w:fill="2B2B2B"/>
+        <w:rPr>
+          <w:color w:val="A9B7C6"/>
+          <w:lang w:val="en-US"/>
+        </w:rPr>
+      </w:pPr>
+      <w:r>
+        <w:rPr>
+          <w:color w:val="E8BF6A"/>
+          <w:lang w:val="en-US"/>
+        </w:rPr>
+        <w:t xml:space="preserve">. . . </w:t>
+      </w:r>
+      <w:r>
+        <w:rPr>
+          <w:color w:val="E8BF6A"/>
+          <w:lang w:val="en-US"/>
+        </w:rPr>
+        <w:t xml:space="preserve">&lt;Route </w:t>
+      </w:r>
+      <w:r>
+        <w:rPr>
+          <w:color w:val="BABABA"/>
+          <w:lang w:val="en-US"/>
+        </w:rPr>
+        <w:t>path</w:t>
+      </w:r>
+      <w:r>
+        <w:rPr>
+          <w:color w:val="6A8759"/>
+          <w:lang w:val="en-US"/>
+        </w:rPr>
+        <w:t xml:space="preserve">='/dialogs/*' </w:t>
+      </w:r>
+      <w:r>
+        <w:rPr>
+          <w:color w:val="BABABA"/>
+          <w:lang w:val="en-US"/>
+        </w:rPr>
+        <w:t>element</w:t>
+      </w:r>
+      <w:r>
+        <w:rPr>
+          <w:color w:val="6A8759"/>
+          <w:lang w:val="en-US"/>
+        </w:rPr>
+        <w:t>=</w:t>
+      </w:r>
+      <w:r>
+        <w:rPr>
+          <w:color w:val="A9B7C6"/>
+          <w:lang w:val="en-US"/>
+        </w:rPr>
+        <w:t>{</w:t>
+      </w:r>
+      <w:r>
+        <w:rPr>
+          <w:color w:val="E8BF6A"/>
+          <w:lang w:val="en-US"/>
+        </w:rPr>
+        <w:t>&lt;Dialogs/&gt;</w:t>
+      </w:r>
+      <w:r>
+        <w:rPr>
+          <w:color w:val="A9B7C6"/>
+          <w:lang w:val="en-US"/>
+        </w:rPr>
+        <w:t>}</w:t>
+      </w:r>
+      <w:r>
+        <w:rPr>
+          <w:color w:val="E8BF6A"/>
+          <w:lang w:val="en-US"/>
+        </w:rPr>
+        <w:t>/&gt;</w:t>
+      </w:r>
+      <w:r>
+        <w:rPr>
+          <w:color w:val="E8BF6A"/>
+          <w:lang w:val="en-US"/>
+        </w:rPr>
+        <w:tab/>
+      </w:r>
+      <w:r>
+        <w:rPr>
+          <w:color w:val="E8BF6A"/>
+          <w:lang w:val="en-US"/>
+        </w:rPr>
+        <w:tab/>
+      </w:r>
+      <w:r>
+        <w:rPr>
+          <w:color w:val="E8BF6A"/>
+          <w:lang w:val="en-US"/>
+        </w:rPr>
+        <w:t>. . .</w:t>
+      </w:r>
+    </w:p>
+    <w:p>
+      <w:pPr>
+        <w:spacing w:after="0"/>
+        <w:ind w:firstLine="708"/>
+        <w:rPr>
+          <w:rFonts w:cstheme="minorHAnsi"/>
+        </w:rPr>
+      </w:pPr>
+      <w:r>
+        <w:rPr>
+          <w:rFonts w:cstheme="minorHAnsi"/>
+        </w:rPr>
+        <w:t xml:space="preserve">Теперь </w:t>
+      </w:r>
+      <w:r>
+        <w:rPr>
+          <w:rFonts w:cstheme="minorHAnsi"/>
+        </w:rPr>
+        <w:t>&lt;</w:t>
+      </w:r>
+      <w:r>
+        <w:rPr>
+          <w:rFonts w:cstheme="minorHAnsi"/>
+          <w:lang w:val="en-US"/>
+        </w:rPr>
+        <w:t>Route</w:t>
+      </w:r>
+      <w:r>
+        <w:rPr>
+          <w:rFonts w:cstheme="minorHAnsi"/>
+        </w:rPr>
+        <w:t>&gt;</w:t>
+      </w:r>
+      <w:r>
+        <w:rPr>
+          <w:rFonts w:cstheme="minorHAnsi"/>
+        </w:rPr>
+        <w:t xml:space="preserve"> отобразит </w:t>
+      </w:r>
+      <w:r>
+        <w:rPr>
+          <w:rFonts w:cstheme="minorHAnsi"/>
+        </w:rPr>
+        <w:t>Dialogs</w:t>
+      </w:r>
+      <w:r>
+        <w:rPr>
+          <w:rFonts w:cstheme="minorHAnsi"/>
+        </w:rPr>
+        <w:t xml:space="preserve"> при клике по ссылке </w:t>
+      </w:r>
+      <w:r>
+        <w:rPr>
+          <w:rFonts w:cstheme="minorHAnsi"/>
+          <w:lang w:val="en-US"/>
+        </w:rPr>
+        <w:t>Messages</w:t>
+      </w:r>
+      <w:r>
+        <w:rPr>
+          <w:rFonts w:cstheme="minorHAnsi"/>
+        </w:rPr>
+        <w:t>, и продолжит отображать его, дописывая /1-6 в адресной строке, при клике по диалогам (именам).</w:t>
+      </w:r>
+      <w:r>
+        <w:rPr>
+          <w:rFonts w:cstheme="minorHAnsi"/>
+        </w:rPr>
+        <w:t xml:space="preserve"> Подпути работают</w:t>
+      </w:r>
+      <w:r>
+        <w:rPr>
+          <w:rFonts w:cstheme="minorHAnsi"/>
+        </w:rPr>
+        <w:t>.</w:t>
+      </w:r>
+    </w:p>
+    <w:p>
+      <w:pPr>
+        <w:spacing w:after="0"/>
+        <w:ind w:firstLine="708"/>
+        <w:rPr>
+          <w:rFonts w:cstheme="minorHAnsi"/>
+        </w:rPr>
+      </w:pPr>
+      <w:r>
+        <w:rPr>
+          <w:rFonts w:cstheme="minorHAnsi"/>
+        </w:rPr>
+        <w:t xml:space="preserve">К вопросу о колонке с сообщениями компонента </w:t>
+      </w:r>
+      <w:r>
+        <w:rPr>
+          <w:rFonts w:cstheme="minorHAnsi"/>
+          <w:lang w:val="en-US"/>
+        </w:rPr>
+        <w:t>Dialogs</w:t>
+      </w:r>
+      <w:r>
+        <w:rPr>
+          <w:rFonts w:cstheme="minorHAnsi"/>
+        </w:rPr>
+        <w:t xml:space="preserve"> - </w:t>
+      </w:r>
+      <w:r>
+        <w:rPr>
+          <w:rFonts w:cstheme="minorHAnsi"/>
+        </w:rPr>
+        <w:t xml:space="preserve">не необязательно при смене </w:t>
+      </w:r>
+      <w:r>
+        <w:rPr>
+          <w:rFonts w:cstheme="minorHAnsi"/>
+          <w:lang w:val="en-US"/>
+        </w:rPr>
+        <w:t>url</w:t>
+      </w:r>
+      <w:r>
+        <w:rPr>
+          <w:rFonts w:cstheme="minorHAnsi"/>
+        </w:rPr>
+        <w:t xml:space="preserve">, нужно создавать новый </w:t>
+      </w:r>
+      <w:r>
+        <w:rPr>
+          <w:rFonts w:cstheme="minorHAnsi"/>
+        </w:rPr>
+        <w:t>&lt;</w:t>
+      </w:r>
+      <w:r>
+        <w:rPr>
+          <w:rFonts w:cstheme="minorHAnsi"/>
+          <w:lang w:val="en-US"/>
+        </w:rPr>
+        <w:t>Route</w:t>
+      </w:r>
+      <w:r>
+        <w:rPr>
+          <w:rFonts w:cstheme="minorHAnsi"/>
+        </w:rPr>
+        <w:t>&gt;</w:t>
+      </w:r>
+      <w:r>
+        <w:rPr>
+          <w:rFonts w:cstheme="minorHAnsi"/>
+        </w:rPr>
+        <w:t xml:space="preserve"> и подгружать другой компонент</w:t>
+      </w:r>
+      <w:r>
+        <w:rPr>
+          <w:rFonts w:cstheme="minorHAnsi"/>
+        </w:rPr>
+        <w:t>, просто при клике по диалогам должны показываться другие сообщения, но не другие компоненты.</w:t>
+      </w:r>
+      <w:r>
+        <w:rPr>
+          <w:rFonts w:cstheme="minorHAnsi"/>
+        </w:rPr>
+        <w:t xml:space="preserve"> Существуют подроутинги (не для этой ситуации) и подкомпоненты (будут использованы позже).</w:t>
+      </w:r>
     </w:p>
     <w:sectPr>
       <w:pgSz w:w="11906" w:h="16838"/>

</xml_diff>

<commit_message>
add routes to Dialogs, add notes to lesson 22
</commit_message>
<xml_diff>
--- a/React JS way of the Samurai.docx
+++ b/React JS way of the Samurai.docx
@@ -37035,7 +37035,6 @@
         <w:ind w:firstLine="708"/>
         <w:rPr>
           <w:rFonts w:cstheme="minorHAnsi"/>
-          <w:lang w:val="en-US"/>
         </w:rPr>
       </w:pPr>
       <w:r>
@@ -37127,9 +37126,34 @@
       <w:r>
         <w:rPr>
           <w:rFonts w:cstheme="minorHAnsi"/>
-          <w:lang w:val="en-US"/>
-        </w:rPr>
-        <w:t xml:space="preserve"> Dialogs.jsx:</w:t>
+        </w:rPr>
+        <w:t xml:space="preserve"> </w:t>
+      </w:r>
+      <w:r>
+        <w:rPr>
+          <w:rFonts w:cstheme="minorHAnsi"/>
+          <w:lang w:val="en-US"/>
+        </w:rPr>
+        <w:t>Dialogs</w:t>
+      </w:r>
+      <w:r>
+        <w:rPr>
+          <w:rFonts w:cstheme="minorHAnsi"/>
+        </w:rPr>
+        <w:t>.</w:t>
+      </w:r>
+      <w:r>
+        <w:rPr>
+          <w:rFonts w:cstheme="minorHAnsi"/>
+          <w:lang w:val="en-US"/>
+        </w:rPr>
+        <w:t>jsx</w:t>
+      </w:r>
+      <w:r>
+        <w:rPr>
+          <w:rFonts w:cstheme="minorHAnsi"/>
+        </w:rPr>
+        <w:t>:</w:t>
       </w:r>
     </w:p>
     <w:p>
@@ -37138,13 +37162,11 @@
         <w:shd w:val="clear" w:color="auto" w:fill="2B2B2B"/>
         <w:rPr>
           <w:color w:val="A9B7C6"/>
-          <w:lang w:val="en-US"/>
         </w:rPr>
       </w:pPr>
       <w:r>
         <w:rPr>
           <w:color w:val="CC7832"/>
-          <w:lang w:val="en-US"/>
         </w:rPr>
         <w:t xml:space="preserve">. . . </w:t>
       </w:r>
@@ -37153,26 +37175,36 @@
           <w:color w:val="CC7832"/>
           <w:lang w:val="en-US"/>
         </w:rPr>
-        <w:t xml:space="preserve">const </w:t>
+        <w:t>const</w:t>
+      </w:r>
+      <w:r>
+        <w:rPr>
+          <w:color w:val="CC7832"/>
+        </w:rPr>
+        <w:t xml:space="preserve"> </w:t>
       </w:r>
       <w:r>
         <w:rPr>
           <w:color w:val="FFC66D"/>
           <w:lang w:val="en-US"/>
         </w:rPr>
-        <w:t xml:space="preserve">Dialogs </w:t>
+        <w:t>Dialogs</w:t>
+      </w:r>
+      <w:r>
+        <w:rPr>
+          <w:color w:val="FFC66D"/>
+        </w:rPr>
+        <w:t xml:space="preserve"> </w:t>
       </w:r>
       <w:r>
         <w:rPr>
           <w:color w:val="A9B7C6"/>
-          <w:lang w:val="en-US"/>
         </w:rPr>
         <w:t>= () =&gt; {</w:t>
       </w:r>
       <w:r>
         <w:rPr>
           <w:color w:val="A9B7C6"/>
-          <w:lang w:val="en-US"/>
         </w:rPr>
         <w:br/>
         <w:t xml:space="preserve">    </w:t>
@@ -37182,19 +37214,23 @@
           <w:color w:val="CC7832"/>
           <w:lang w:val="en-US"/>
         </w:rPr>
-        <w:t xml:space="preserve">return </w:t>
+        <w:t>return</w:t>
+      </w:r>
+      <w:r>
+        <w:rPr>
+          <w:color w:val="CC7832"/>
+        </w:rPr>
+        <w:t xml:space="preserve"> </w:t>
       </w:r>
       <w:r>
         <w:rPr>
           <w:color w:val="A9B7C6"/>
-          <w:lang w:val="en-US"/>
         </w:rPr>
         <w:t>(</w:t>
       </w:r>
       <w:r>
         <w:rPr>
           <w:color w:val="A9B7C6"/>
-          <w:lang w:val="en-US"/>
         </w:rPr>
         <w:br/>
         <w:t xml:space="preserve">        </w:t>
@@ -37202,9 +37238,21 @@
       <w:r>
         <w:rPr>
           <w:color w:val="E8BF6A"/>
-          <w:lang w:val="en-US"/>
-        </w:rPr>
-        <w:t xml:space="preserve">&lt;div </w:t>
+        </w:rPr>
+        <w:t>&lt;</w:t>
+      </w:r>
+      <w:r>
+        <w:rPr>
+          <w:color w:val="E8BF6A"/>
+          <w:lang w:val="en-US"/>
+        </w:rPr>
+        <w:t>div</w:t>
+      </w:r>
+      <w:r>
+        <w:rPr>
+          <w:color w:val="E8BF6A"/>
+        </w:rPr>
+        <w:t xml:space="preserve"> </w:t>
       </w:r>
       <w:r>
         <w:rPr>
@@ -37216,31 +37264,66 @@
       <w:r>
         <w:rPr>
           <w:color w:val="6A8759"/>
-          <w:lang w:val="en-US"/>
         </w:rPr>
         <w:t>=</w:t>
       </w:r>
       <w:r>
         <w:rPr>
           <w:color w:val="A9B7C6"/>
-          <w:lang w:val="en-US"/>
-        </w:rPr>
-        <w:t>{s.dialogs}</w:t>
+        </w:rPr>
+        <w:t>{</w:t>
+      </w:r>
+      <w:r>
+        <w:rPr>
+          <w:color w:val="A9B7C6"/>
+          <w:lang w:val="en-US"/>
+        </w:rPr>
+        <w:t>s</w:t>
+      </w:r>
+      <w:r>
+        <w:rPr>
+          <w:color w:val="A9B7C6"/>
+        </w:rPr>
+        <w:t>.</w:t>
+      </w:r>
+      <w:r>
+        <w:rPr>
+          <w:color w:val="A9B7C6"/>
+          <w:lang w:val="en-US"/>
+        </w:rPr>
+        <w:t>dialogs</w:t>
+      </w:r>
+      <w:r>
+        <w:rPr>
+          <w:color w:val="A9B7C6"/>
+        </w:rPr>
+        <w:t>}</w:t>
       </w:r>
       <w:r>
         <w:rPr>
           <w:color w:val="E8BF6A"/>
-          <w:lang w:val="en-US"/>
         </w:rPr>
         <w:t>&gt;</w:t>
       </w:r>
       <w:r>
         <w:rPr>
           <w:color w:val="E8BF6A"/>
-          <w:lang w:val="en-US"/>
         </w:rPr>
         <w:br/>
-        <w:t xml:space="preserve">            &lt;div </w:t>
+        <w:t xml:space="preserve">            &lt;</w:t>
+      </w:r>
+      <w:r>
+        <w:rPr>
+          <w:color w:val="E8BF6A"/>
+          <w:lang w:val="en-US"/>
+        </w:rPr>
+        <w:t>div</w:t>
+      </w:r>
+      <w:r>
+        <w:rPr>
+          <w:color w:val="E8BF6A"/>
+        </w:rPr>
+        <w:t xml:space="preserve"> </w:t>
       </w:r>
       <w:r>
         <w:rPr>
@@ -37252,28 +37335,50 @@
       <w:r>
         <w:rPr>
           <w:color w:val="6A8759"/>
-          <w:lang w:val="en-US"/>
         </w:rPr>
         <w:t>=</w:t>
       </w:r>
       <w:r>
         <w:rPr>
           <w:color w:val="A9B7C6"/>
-          <w:lang w:val="en-US"/>
-        </w:rPr>
-        <w:t>{s.dialogsItems}</w:t>
+        </w:rPr>
+        <w:t>{</w:t>
+      </w:r>
+      <w:r>
+        <w:rPr>
+          <w:color w:val="A9B7C6"/>
+          <w:lang w:val="en-US"/>
+        </w:rPr>
+        <w:t>s</w:t>
+      </w:r>
+      <w:r>
+        <w:rPr>
+          <w:color w:val="A9B7C6"/>
+        </w:rPr>
+        <w:t>.</w:t>
+      </w:r>
+      <w:r>
+        <w:rPr>
+          <w:color w:val="A9B7C6"/>
+          <w:lang w:val="en-US"/>
+        </w:rPr>
+        <w:t>dialogsItems</w:t>
+      </w:r>
+      <w:r>
+        <w:rPr>
+          <w:color w:val="A9B7C6"/>
+        </w:rPr>
+        <w:t>}</w:t>
       </w:r>
       <w:r>
         <w:rPr>
           <w:color w:val="E8BF6A"/>
-          <w:lang w:val="en-US"/>
         </w:rPr>
         <w:t>&gt;</w:t>
       </w:r>
       <w:r>
         <w:rPr>
           <w:color w:val="E8BF6A"/>
-          <w:lang w:val="en-US"/>
         </w:rPr>
         <w:br/>
         <w:t xml:space="preserve">                </w:t>
@@ -37281,9 +37386,21 @@
       <w:r>
         <w:rPr>
           <w:color w:val="E8BF6A"/>
-          <w:lang w:val="en-US"/>
-        </w:rPr>
-        <w:t xml:space="preserve">&lt;div </w:t>
+        </w:rPr>
+        <w:t>&lt;</w:t>
+      </w:r>
+      <w:r>
+        <w:rPr>
+          <w:color w:val="E8BF6A"/>
+          <w:lang w:val="en-US"/>
+        </w:rPr>
+        <w:t>div</w:t>
+      </w:r>
+      <w:r>
+        <w:rPr>
+          <w:color w:val="E8BF6A"/>
+        </w:rPr>
+        <w:t xml:space="preserve"> </w:t>
       </w:r>
       <w:r>
         <w:rPr>
@@ -37295,42 +37412,88 @@
       <w:r>
         <w:rPr>
           <w:color w:val="6A8759"/>
-          <w:lang w:val="en-US"/>
         </w:rPr>
         <w:t>=</w:t>
       </w:r>
       <w:r>
         <w:rPr>
           <w:color w:val="A9B7C6"/>
-          <w:lang w:val="en-US"/>
-        </w:rPr>
-        <w:t xml:space="preserve">{s.dialog + </w:t>
+        </w:rPr>
+        <w:t>{</w:t>
+      </w:r>
+      <w:r>
+        <w:rPr>
+          <w:color w:val="A9B7C6"/>
+          <w:lang w:val="en-US"/>
+        </w:rPr>
+        <w:t>s</w:t>
+      </w:r>
+      <w:r>
+        <w:rPr>
+          <w:color w:val="A9B7C6"/>
+        </w:rPr>
+        <w:t>.</w:t>
+      </w:r>
+      <w:r>
+        <w:rPr>
+          <w:color w:val="A9B7C6"/>
+          <w:lang w:val="en-US"/>
+        </w:rPr>
+        <w:t>dialog</w:t>
+      </w:r>
+      <w:r>
+        <w:rPr>
+          <w:color w:val="A9B7C6"/>
+        </w:rPr>
+        <w:t xml:space="preserve"> + </w:t>
       </w:r>
       <w:r>
         <w:rPr>
           <w:color w:val="6A8759"/>
-          <w:lang w:val="en-US"/>
         </w:rPr>
         <w:t xml:space="preserve">' ' </w:t>
       </w:r>
       <w:r>
         <w:rPr>
           <w:color w:val="A9B7C6"/>
-          <w:lang w:val="en-US"/>
-        </w:rPr>
-        <w:t>+ s.active}</w:t>
+        </w:rPr>
+        <w:t xml:space="preserve">+ </w:t>
+      </w:r>
+      <w:r>
+        <w:rPr>
+          <w:color w:val="A9B7C6"/>
+          <w:lang w:val="en-US"/>
+        </w:rPr>
+        <w:t>s</w:t>
+      </w:r>
+      <w:r>
+        <w:rPr>
+          <w:color w:val="A9B7C6"/>
+        </w:rPr>
+        <w:t>.</w:t>
+      </w:r>
+      <w:r>
+        <w:rPr>
+          <w:color w:val="A9B7C6"/>
+          <w:lang w:val="en-US"/>
+        </w:rPr>
+        <w:t>active</w:t>
+      </w:r>
+      <w:r>
+        <w:rPr>
+          <w:color w:val="A9B7C6"/>
+        </w:rPr>
+        <w:t>}</w:t>
       </w:r>
       <w:r>
         <w:rPr>
           <w:color w:val="E8BF6A"/>
-          <w:lang w:val="en-US"/>
         </w:rPr>
         <w:t>&gt;</w:t>
       </w:r>
       <w:r>
         <w:rPr>
           <w:color w:val="E8BF6A"/>
-          <w:lang w:val="en-US"/>
         </w:rPr>
         <w:br/>
         <w:t xml:space="preserve">                    </w:t>
@@ -37345,7 +37508,6 @@
       <w:r>
         <w:rPr>
           <w:color w:val="A9B7C6"/>
-          <w:lang w:val="en-US"/>
         </w:rPr>
         <w:br/>
         <w:t xml:space="preserve">                </w:t>
@@ -37353,17 +37515,41 @@
       <w:r>
         <w:rPr>
           <w:color w:val="E8BF6A"/>
-          <w:lang w:val="en-US"/>
-        </w:rPr>
-        <w:t>&lt;/div&gt;</w:t>
+        </w:rPr>
+        <w:t>&lt;/</w:t>
       </w:r>
       <w:r>
         <w:rPr>
           <w:color w:val="E8BF6A"/>
           <w:lang w:val="en-US"/>
         </w:rPr>
+        <w:t>div</w:t>
+      </w:r>
+      <w:r>
+        <w:rPr>
+          <w:color w:val="E8BF6A"/>
+        </w:rPr>
+        <w:t>&gt;</w:t>
+      </w:r>
+      <w:r>
+        <w:rPr>
+          <w:color w:val="E8BF6A"/>
+        </w:rPr>
         <w:br/>
-        <w:t xml:space="preserve">                &lt;div </w:t>
+        <w:t xml:space="preserve">                &lt;</w:t>
+      </w:r>
+      <w:r>
+        <w:rPr>
+          <w:color w:val="E8BF6A"/>
+          <w:lang w:val="en-US"/>
+        </w:rPr>
+        <w:t>div</w:t>
+      </w:r>
+      <w:r>
+        <w:rPr>
+          <w:color w:val="E8BF6A"/>
+        </w:rPr>
+        <w:t xml:space="preserve"> </w:t>
       </w:r>
       <w:r>
         <w:rPr>
@@ -37375,28 +37561,50 @@
       <w:r>
         <w:rPr>
           <w:color w:val="6A8759"/>
-          <w:lang w:val="en-US"/>
         </w:rPr>
         <w:t>=</w:t>
       </w:r>
       <w:r>
         <w:rPr>
           <w:color w:val="A9B7C6"/>
-          <w:lang w:val="en-US"/>
-        </w:rPr>
-        <w:t>{s.dialog}</w:t>
+        </w:rPr>
+        <w:t>{</w:t>
+      </w:r>
+      <w:r>
+        <w:rPr>
+          <w:color w:val="A9B7C6"/>
+          <w:lang w:val="en-US"/>
+        </w:rPr>
+        <w:t>s</w:t>
+      </w:r>
+      <w:r>
+        <w:rPr>
+          <w:color w:val="A9B7C6"/>
+        </w:rPr>
+        <w:t>.</w:t>
+      </w:r>
+      <w:r>
+        <w:rPr>
+          <w:color w:val="A9B7C6"/>
+          <w:lang w:val="en-US"/>
+        </w:rPr>
+        <w:t>dialog</w:t>
+      </w:r>
+      <w:r>
+        <w:rPr>
+          <w:color w:val="A9B7C6"/>
+        </w:rPr>
+        <w:t>}</w:t>
       </w:r>
       <w:r>
         <w:rPr>
           <w:color w:val="E8BF6A"/>
-          <w:lang w:val="en-US"/>
         </w:rPr>
         <w:t>&gt;</w:t>
       </w:r>
       <w:r>
         <w:rPr>
           <w:color w:val="E8BF6A"/>
-          <w:lang w:val="en-US"/>
         </w:rPr>
         <w:br/>
         <w:t xml:space="preserve">                    </w:t>
@@ -37411,7 +37619,6 @@
       <w:r>
         <w:rPr>
           <w:color w:val="A9B7C6"/>
-          <w:lang w:val="en-US"/>
         </w:rPr>
         <w:br/>
         <w:t xml:space="preserve">                </w:t>
@@ -37419,17 +37626,41 @@
       <w:r>
         <w:rPr>
           <w:color w:val="E8BF6A"/>
-          <w:lang w:val="en-US"/>
-        </w:rPr>
-        <w:t>&lt;/div&gt;</w:t>
+        </w:rPr>
+        <w:t>&lt;/</w:t>
       </w:r>
       <w:r>
         <w:rPr>
           <w:color w:val="E8BF6A"/>
           <w:lang w:val="en-US"/>
         </w:rPr>
+        <w:t>div</w:t>
+      </w:r>
+      <w:r>
+        <w:rPr>
+          <w:color w:val="E8BF6A"/>
+        </w:rPr>
+        <w:t>&gt;</w:t>
+      </w:r>
+      <w:r>
+        <w:rPr>
+          <w:color w:val="E8BF6A"/>
+        </w:rPr>
         <w:br/>
-        <w:t xml:space="preserve">                &lt;div </w:t>
+        <w:t xml:space="preserve">                &lt;</w:t>
+      </w:r>
+      <w:r>
+        <w:rPr>
+          <w:color w:val="E8BF6A"/>
+          <w:lang w:val="en-US"/>
+        </w:rPr>
+        <w:t>div</w:t>
+      </w:r>
+      <w:r>
+        <w:rPr>
+          <w:color w:val="E8BF6A"/>
+        </w:rPr>
+        <w:t xml:space="preserve"> </w:t>
       </w:r>
       <w:r>
         <w:rPr>
@@ -37441,28 +37672,50 @@
       <w:r>
         <w:rPr>
           <w:color w:val="6A8759"/>
-          <w:lang w:val="en-US"/>
         </w:rPr>
         <w:t>=</w:t>
       </w:r>
       <w:r>
         <w:rPr>
           <w:color w:val="A9B7C6"/>
-          <w:lang w:val="en-US"/>
-        </w:rPr>
-        <w:t>{s.dialog}</w:t>
+        </w:rPr>
+        <w:t>{</w:t>
+      </w:r>
+      <w:r>
+        <w:rPr>
+          <w:color w:val="A9B7C6"/>
+          <w:lang w:val="en-US"/>
+        </w:rPr>
+        <w:t>s</w:t>
+      </w:r>
+      <w:r>
+        <w:rPr>
+          <w:color w:val="A9B7C6"/>
+        </w:rPr>
+        <w:t>.</w:t>
+      </w:r>
+      <w:r>
+        <w:rPr>
+          <w:color w:val="A9B7C6"/>
+          <w:lang w:val="en-US"/>
+        </w:rPr>
+        <w:t>dialog</w:t>
+      </w:r>
+      <w:r>
+        <w:rPr>
+          <w:color w:val="A9B7C6"/>
+        </w:rPr>
+        <w:t>}</w:t>
       </w:r>
       <w:r>
         <w:rPr>
           <w:color w:val="E8BF6A"/>
-          <w:lang w:val="en-US"/>
         </w:rPr>
         <w:t>&gt;</w:t>
       </w:r>
       <w:r>
         <w:rPr>
           <w:color w:val="E8BF6A"/>
-          <w:lang w:val="en-US"/>
         </w:rPr>
         <w:br/>
         <w:t xml:space="preserve">                    </w:t>
@@ -37477,7 +37730,6 @@
       <w:r>
         <w:rPr>
           <w:color w:val="A9B7C6"/>
-          <w:lang w:val="en-US"/>
         </w:rPr>
         <w:br/>
         <w:t xml:space="preserve">                </w:t>
@@ -37485,17 +37737,41 @@
       <w:r>
         <w:rPr>
           <w:color w:val="E8BF6A"/>
-          <w:lang w:val="en-US"/>
-        </w:rPr>
-        <w:t>&lt;/div&gt;</w:t>
+        </w:rPr>
+        <w:t>&lt;/</w:t>
       </w:r>
       <w:r>
         <w:rPr>
           <w:color w:val="E8BF6A"/>
           <w:lang w:val="en-US"/>
         </w:rPr>
+        <w:t>div</w:t>
+      </w:r>
+      <w:r>
+        <w:rPr>
+          <w:color w:val="E8BF6A"/>
+        </w:rPr>
+        <w:t>&gt;</w:t>
+      </w:r>
+      <w:r>
+        <w:rPr>
+          <w:color w:val="E8BF6A"/>
+        </w:rPr>
         <w:br/>
-        <w:t xml:space="preserve">                &lt;div </w:t>
+        <w:t xml:space="preserve">                &lt;</w:t>
+      </w:r>
+      <w:r>
+        <w:rPr>
+          <w:color w:val="E8BF6A"/>
+          <w:lang w:val="en-US"/>
+        </w:rPr>
+        <w:t>div</w:t>
+      </w:r>
+      <w:r>
+        <w:rPr>
+          <w:color w:val="E8BF6A"/>
+        </w:rPr>
+        <w:t xml:space="preserve"> </w:t>
       </w:r>
       <w:r>
         <w:rPr>
@@ -37507,28 +37783,50 @@
       <w:r>
         <w:rPr>
           <w:color w:val="6A8759"/>
-          <w:lang w:val="en-US"/>
         </w:rPr>
         <w:t>=</w:t>
       </w:r>
       <w:r>
         <w:rPr>
           <w:color w:val="A9B7C6"/>
-          <w:lang w:val="en-US"/>
-        </w:rPr>
-        <w:t>{s.dialog}</w:t>
+        </w:rPr>
+        <w:t>{</w:t>
+      </w:r>
+      <w:r>
+        <w:rPr>
+          <w:color w:val="A9B7C6"/>
+          <w:lang w:val="en-US"/>
+        </w:rPr>
+        <w:t>s</w:t>
+      </w:r>
+      <w:r>
+        <w:rPr>
+          <w:color w:val="A9B7C6"/>
+        </w:rPr>
+        <w:t>.</w:t>
+      </w:r>
+      <w:r>
+        <w:rPr>
+          <w:color w:val="A9B7C6"/>
+          <w:lang w:val="en-US"/>
+        </w:rPr>
+        <w:t>dialog</w:t>
+      </w:r>
+      <w:r>
+        <w:rPr>
+          <w:color w:val="A9B7C6"/>
+        </w:rPr>
+        <w:t>}</w:t>
       </w:r>
       <w:r>
         <w:rPr>
           <w:color w:val="E8BF6A"/>
-          <w:lang w:val="en-US"/>
         </w:rPr>
         <w:t>&gt;</w:t>
       </w:r>
       <w:r>
         <w:rPr>
           <w:color w:val="E8BF6A"/>
-          <w:lang w:val="en-US"/>
         </w:rPr>
         <w:br/>
         <w:t xml:space="preserve">                    </w:t>
@@ -37543,7 +37841,6 @@
       <w:r>
         <w:rPr>
           <w:color w:val="A9B7C6"/>
-          <w:lang w:val="en-US"/>
         </w:rPr>
         <w:br/>
         <w:t xml:space="preserve">                </w:t>
@@ -37551,17 +37848,41 @@
       <w:r>
         <w:rPr>
           <w:color w:val="E8BF6A"/>
-          <w:lang w:val="en-US"/>
-        </w:rPr>
-        <w:t>&lt;/div&gt;</w:t>
+        </w:rPr>
+        <w:t>&lt;/</w:t>
       </w:r>
       <w:r>
         <w:rPr>
           <w:color w:val="E8BF6A"/>
           <w:lang w:val="en-US"/>
         </w:rPr>
+        <w:t>div</w:t>
+      </w:r>
+      <w:r>
+        <w:rPr>
+          <w:color w:val="E8BF6A"/>
+        </w:rPr>
+        <w:t>&gt;</w:t>
+      </w:r>
+      <w:r>
+        <w:rPr>
+          <w:color w:val="E8BF6A"/>
+        </w:rPr>
         <w:br/>
-        <w:t xml:space="preserve">                &lt;div </w:t>
+        <w:t xml:space="preserve">                &lt;</w:t>
+      </w:r>
+      <w:r>
+        <w:rPr>
+          <w:color w:val="E8BF6A"/>
+          <w:lang w:val="en-US"/>
+        </w:rPr>
+        <w:t>div</w:t>
+      </w:r>
+      <w:r>
+        <w:rPr>
+          <w:color w:val="E8BF6A"/>
+        </w:rPr>
+        <w:t xml:space="preserve"> </w:t>
       </w:r>
       <w:r>
         <w:rPr>
@@ -37573,28 +37894,50 @@
       <w:r>
         <w:rPr>
           <w:color w:val="6A8759"/>
-          <w:lang w:val="en-US"/>
         </w:rPr>
         <w:t>=</w:t>
       </w:r>
       <w:r>
         <w:rPr>
           <w:color w:val="A9B7C6"/>
-          <w:lang w:val="en-US"/>
-        </w:rPr>
-        <w:t>{s.dialog}</w:t>
+        </w:rPr>
+        <w:t>{</w:t>
+      </w:r>
+      <w:r>
+        <w:rPr>
+          <w:color w:val="A9B7C6"/>
+          <w:lang w:val="en-US"/>
+        </w:rPr>
+        <w:t>s</w:t>
+      </w:r>
+      <w:r>
+        <w:rPr>
+          <w:color w:val="A9B7C6"/>
+        </w:rPr>
+        <w:t>.</w:t>
+      </w:r>
+      <w:r>
+        <w:rPr>
+          <w:color w:val="A9B7C6"/>
+          <w:lang w:val="en-US"/>
+        </w:rPr>
+        <w:t>dialog</w:t>
+      </w:r>
+      <w:r>
+        <w:rPr>
+          <w:color w:val="A9B7C6"/>
+        </w:rPr>
+        <w:t>}</w:t>
       </w:r>
       <w:r>
         <w:rPr>
           <w:color w:val="E8BF6A"/>
-          <w:lang w:val="en-US"/>
         </w:rPr>
         <w:t>&gt;</w:t>
       </w:r>
       <w:r>
         <w:rPr>
           <w:color w:val="E8BF6A"/>
-          <w:lang w:val="en-US"/>
         </w:rPr>
         <w:br/>
         <w:t xml:space="preserve">                    </w:t>
@@ -37609,7 +37952,6 @@
       <w:r>
         <w:rPr>
           <w:color w:val="A9B7C6"/>
-          <w:lang w:val="en-US"/>
         </w:rPr>
         <w:br/>
         <w:t xml:space="preserve">                </w:t>
@@ -37617,17 +37959,41 @@
       <w:r>
         <w:rPr>
           <w:color w:val="E8BF6A"/>
-          <w:lang w:val="en-US"/>
-        </w:rPr>
-        <w:t>&lt;/div&gt;</w:t>
+        </w:rPr>
+        <w:t>&lt;/</w:t>
       </w:r>
       <w:r>
         <w:rPr>
           <w:color w:val="E8BF6A"/>
           <w:lang w:val="en-US"/>
         </w:rPr>
+        <w:t>div</w:t>
+      </w:r>
+      <w:r>
+        <w:rPr>
+          <w:color w:val="E8BF6A"/>
+        </w:rPr>
+        <w:t>&gt;</w:t>
+      </w:r>
+      <w:r>
+        <w:rPr>
+          <w:color w:val="E8BF6A"/>
+        </w:rPr>
         <w:br/>
-        <w:t xml:space="preserve">                &lt;div </w:t>
+        <w:t xml:space="preserve">                &lt;</w:t>
+      </w:r>
+      <w:r>
+        <w:rPr>
+          <w:color w:val="E8BF6A"/>
+          <w:lang w:val="en-US"/>
+        </w:rPr>
+        <w:t>div</w:t>
+      </w:r>
+      <w:r>
+        <w:rPr>
+          <w:color w:val="E8BF6A"/>
+        </w:rPr>
+        <w:t xml:space="preserve"> </w:t>
       </w:r>
       <w:r>
         <w:rPr>
@@ -37639,28 +38005,50 @@
       <w:r>
         <w:rPr>
           <w:color w:val="6A8759"/>
-          <w:lang w:val="en-US"/>
         </w:rPr>
         <w:t>=</w:t>
       </w:r>
       <w:r>
         <w:rPr>
           <w:color w:val="A9B7C6"/>
-          <w:lang w:val="en-US"/>
-        </w:rPr>
-        <w:t>{s.dialog}</w:t>
+        </w:rPr>
+        <w:t>{</w:t>
+      </w:r>
+      <w:r>
+        <w:rPr>
+          <w:color w:val="A9B7C6"/>
+          <w:lang w:val="en-US"/>
+        </w:rPr>
+        <w:t>s</w:t>
+      </w:r>
+      <w:r>
+        <w:rPr>
+          <w:color w:val="A9B7C6"/>
+        </w:rPr>
+        <w:t>.</w:t>
+      </w:r>
+      <w:r>
+        <w:rPr>
+          <w:color w:val="A9B7C6"/>
+          <w:lang w:val="en-US"/>
+        </w:rPr>
+        <w:t>dialog</w:t>
+      </w:r>
+      <w:r>
+        <w:rPr>
+          <w:color w:val="A9B7C6"/>
+        </w:rPr>
+        <w:t>}</w:t>
       </w:r>
       <w:r>
         <w:rPr>
           <w:color w:val="E8BF6A"/>
-          <w:lang w:val="en-US"/>
         </w:rPr>
         <w:t>&gt;</w:t>
       </w:r>
       <w:r>
         <w:rPr>
           <w:color w:val="E8BF6A"/>
-          <w:lang w:val="en-US"/>
         </w:rPr>
         <w:br/>
         <w:t xml:space="preserve">                    </w:t>
@@ -37675,7 +38063,6 @@
       <w:r>
         <w:rPr>
           <w:color w:val="A9B7C6"/>
-          <w:lang w:val="en-US"/>
         </w:rPr>
         <w:br/>
         <w:t xml:space="preserve">                </w:t>
@@ -37683,25 +38070,61 @@
       <w:r>
         <w:rPr>
           <w:color w:val="E8BF6A"/>
-          <w:lang w:val="en-US"/>
-        </w:rPr>
-        <w:t>&lt;/div&gt;</w:t>
+        </w:rPr>
+        <w:t>&lt;/</w:t>
       </w:r>
       <w:r>
         <w:rPr>
           <w:color w:val="E8BF6A"/>
           <w:lang w:val="en-US"/>
         </w:rPr>
+        <w:t>div</w:t>
+      </w:r>
+      <w:r>
+        <w:rPr>
+          <w:color w:val="E8BF6A"/>
+        </w:rPr>
+        <w:t>&gt;</w:t>
+      </w:r>
+      <w:r>
+        <w:rPr>
+          <w:color w:val="E8BF6A"/>
+        </w:rPr>
         <w:br/>
-        <w:t xml:space="preserve">            &lt;/div&gt;</w:t>
+        <w:t xml:space="preserve">            &lt;/</w:t>
       </w:r>
       <w:r>
         <w:rPr>
           <w:color w:val="E8BF6A"/>
           <w:lang w:val="en-US"/>
         </w:rPr>
+        <w:t>div</w:t>
+      </w:r>
+      <w:r>
+        <w:rPr>
+          <w:color w:val="E8BF6A"/>
+        </w:rPr>
+        <w:t>&gt;</w:t>
+      </w:r>
+      <w:r>
+        <w:rPr>
+          <w:color w:val="E8BF6A"/>
+        </w:rPr>
         <w:br/>
-        <w:t xml:space="preserve">            &lt;div </w:t>
+        <w:t xml:space="preserve">            &lt;</w:t>
+      </w:r>
+      <w:r>
+        <w:rPr>
+          <w:color w:val="E8BF6A"/>
+          <w:lang w:val="en-US"/>
+        </w:rPr>
+        <w:t>div</w:t>
+      </w:r>
+      <w:r>
+        <w:rPr>
+          <w:color w:val="E8BF6A"/>
+        </w:rPr>
+        <w:t xml:space="preserve"> </w:t>
       </w:r>
       <w:r>
         <w:rPr>
@@ -37713,31 +38136,66 @@
       <w:r>
         <w:rPr>
           <w:color w:val="6A8759"/>
-          <w:lang w:val="en-US"/>
         </w:rPr>
         <w:t>=</w:t>
       </w:r>
       <w:r>
         <w:rPr>
           <w:color w:val="A9B7C6"/>
-          <w:lang w:val="en-US"/>
-        </w:rPr>
-        <w:t>{s.messages}</w:t>
+        </w:rPr>
+        <w:t>{</w:t>
+      </w:r>
+      <w:r>
+        <w:rPr>
+          <w:color w:val="A9B7C6"/>
+          <w:lang w:val="en-US"/>
+        </w:rPr>
+        <w:t>s</w:t>
+      </w:r>
+      <w:r>
+        <w:rPr>
+          <w:color w:val="A9B7C6"/>
+        </w:rPr>
+        <w:t>.</w:t>
+      </w:r>
+      <w:r>
+        <w:rPr>
+          <w:color w:val="A9B7C6"/>
+          <w:lang w:val="en-US"/>
+        </w:rPr>
+        <w:t>messages</w:t>
+      </w:r>
+      <w:r>
+        <w:rPr>
+          <w:color w:val="A9B7C6"/>
+        </w:rPr>
+        <w:t>}</w:t>
       </w:r>
       <w:r>
         <w:rPr>
           <w:color w:val="E8BF6A"/>
-          <w:lang w:val="en-US"/>
         </w:rPr>
         <w:t>&gt;</w:t>
       </w:r>
       <w:r>
         <w:rPr>
           <w:color w:val="E8BF6A"/>
-          <w:lang w:val="en-US"/>
         </w:rPr>
         <w:br/>
-        <w:t xml:space="preserve">                &lt;div </w:t>
+        <w:t xml:space="preserve">                &lt;</w:t>
+      </w:r>
+      <w:r>
+        <w:rPr>
+          <w:color w:val="E8BF6A"/>
+          <w:lang w:val="en-US"/>
+        </w:rPr>
+        <w:t>div</w:t>
+      </w:r>
+      <w:r>
+        <w:rPr>
+          <w:color w:val="E8BF6A"/>
+        </w:rPr>
+        <w:t xml:space="preserve"> </w:t>
       </w:r>
       <w:r>
         <w:rPr>
@@ -37749,21 +38207,44 @@
       <w:r>
         <w:rPr>
           <w:color w:val="6A8759"/>
-          <w:lang w:val="en-US"/>
         </w:rPr>
         <w:t>=</w:t>
       </w:r>
       <w:r>
         <w:rPr>
           <w:color w:val="A9B7C6"/>
-          <w:lang w:val="en-US"/>
-        </w:rPr>
-        <w:t>{s.message}</w:t>
+        </w:rPr>
+        <w:t>{</w:t>
+      </w:r>
+      <w:r>
+        <w:rPr>
+          <w:color w:val="A9B7C6"/>
+          <w:lang w:val="en-US"/>
+        </w:rPr>
+        <w:t>s</w:t>
+      </w:r>
+      <w:r>
+        <w:rPr>
+          <w:color w:val="A9B7C6"/>
+        </w:rPr>
+        <w:t>.</w:t>
+      </w:r>
+      <w:r>
+        <w:rPr>
+          <w:color w:val="A9B7C6"/>
+          <w:lang w:val="en-US"/>
+        </w:rPr>
+        <w:t>message</w:t>
+      </w:r>
+      <w:r>
+        <w:rPr>
+          <w:color w:val="A9B7C6"/>
+        </w:rPr>
+        <w:t>}</w:t>
       </w:r>
       <w:r>
         <w:rPr>
           <w:color w:val="E8BF6A"/>
-          <w:lang w:val="en-US"/>
         </w:rPr>
         <w:t>&gt;</w:t>
       </w:r>
@@ -37777,17 +38258,41 @@
       <w:r>
         <w:rPr>
           <w:color w:val="E8BF6A"/>
-          <w:lang w:val="en-US"/>
-        </w:rPr>
-        <w:t>&lt;/div&gt;</w:t>
+        </w:rPr>
+        <w:t>&lt;/</w:t>
       </w:r>
       <w:r>
         <w:rPr>
           <w:color w:val="E8BF6A"/>
           <w:lang w:val="en-US"/>
         </w:rPr>
+        <w:t>div</w:t>
+      </w:r>
+      <w:r>
+        <w:rPr>
+          <w:color w:val="E8BF6A"/>
+        </w:rPr>
+        <w:t>&gt;</w:t>
+      </w:r>
+      <w:r>
+        <w:rPr>
+          <w:color w:val="E8BF6A"/>
+        </w:rPr>
         <w:br/>
-        <w:t xml:space="preserve">                &lt;div </w:t>
+        <w:t xml:space="preserve">                &lt;</w:t>
+      </w:r>
+      <w:r>
+        <w:rPr>
+          <w:color w:val="E8BF6A"/>
+          <w:lang w:val="en-US"/>
+        </w:rPr>
+        <w:t>div</w:t>
+      </w:r>
+      <w:r>
+        <w:rPr>
+          <w:color w:val="E8BF6A"/>
+        </w:rPr>
+        <w:t xml:space="preserve"> </w:t>
       </w:r>
       <w:r>
         <w:rPr>
@@ -37799,21 +38304,44 @@
       <w:r>
         <w:rPr>
           <w:color w:val="6A8759"/>
-          <w:lang w:val="en-US"/>
         </w:rPr>
         <w:t>=</w:t>
       </w:r>
       <w:r>
         <w:rPr>
           <w:color w:val="A9B7C6"/>
-          <w:lang w:val="en-US"/>
-        </w:rPr>
-        <w:t>{s.message}</w:t>
+        </w:rPr>
+        <w:t>{</w:t>
+      </w:r>
+      <w:r>
+        <w:rPr>
+          <w:color w:val="A9B7C6"/>
+          <w:lang w:val="en-US"/>
+        </w:rPr>
+        <w:t>s</w:t>
+      </w:r>
+      <w:r>
+        <w:rPr>
+          <w:color w:val="A9B7C6"/>
+        </w:rPr>
+        <w:t>.</w:t>
+      </w:r>
+      <w:r>
+        <w:rPr>
+          <w:color w:val="A9B7C6"/>
+          <w:lang w:val="en-US"/>
+        </w:rPr>
+        <w:t>message</w:t>
+      </w:r>
+      <w:r>
+        <w:rPr>
+          <w:color w:val="A9B7C6"/>
+        </w:rPr>
+        <w:t>}</w:t>
       </w:r>
       <w:r>
         <w:rPr>
           <w:color w:val="E8BF6A"/>
-          <w:lang w:val="en-US"/>
         </w:rPr>
         <w:t>&gt;</w:t>
       </w:r>
@@ -37822,22 +38350,78 @@
           <w:color w:val="A9B7C6"/>
           <w:lang w:val="en-US"/>
         </w:rPr>
-        <w:t>How are you ?</w:t>
+        <w:t>How</w:t>
+      </w:r>
+      <w:r>
+        <w:rPr>
+          <w:color w:val="A9B7C6"/>
+        </w:rPr>
+        <w:t xml:space="preserve"> </w:t>
+      </w:r>
+      <w:r>
+        <w:rPr>
+          <w:color w:val="A9B7C6"/>
+          <w:lang w:val="en-US"/>
+        </w:rPr>
+        <w:t>are</w:t>
+      </w:r>
+      <w:r>
+        <w:rPr>
+          <w:color w:val="A9B7C6"/>
+        </w:rPr>
+        <w:t xml:space="preserve"> </w:t>
+      </w:r>
+      <w:r>
+        <w:rPr>
+          <w:color w:val="A9B7C6"/>
+          <w:lang w:val="en-US"/>
+        </w:rPr>
+        <w:t>you</w:t>
+      </w:r>
+      <w:r>
+        <w:rPr>
+          <w:color w:val="A9B7C6"/>
+        </w:rPr>
+        <w:t xml:space="preserve"> ?</w:t>
       </w:r>
       <w:r>
         <w:rPr>
           <w:color w:val="E8BF6A"/>
-          <w:lang w:val="en-US"/>
-        </w:rPr>
-        <w:t>&lt;/div&gt;</w:t>
+        </w:rPr>
+        <w:t>&lt;/</w:t>
       </w:r>
       <w:r>
         <w:rPr>
           <w:color w:val="E8BF6A"/>
           <w:lang w:val="en-US"/>
         </w:rPr>
+        <w:t>div</w:t>
+      </w:r>
+      <w:r>
+        <w:rPr>
+          <w:color w:val="E8BF6A"/>
+        </w:rPr>
+        <w:t>&gt;</w:t>
+      </w:r>
+      <w:r>
+        <w:rPr>
+          <w:color w:val="E8BF6A"/>
+        </w:rPr>
         <w:br/>
-        <w:t xml:space="preserve">                &lt;div </w:t>
+        <w:t xml:space="preserve">                &lt;</w:t>
+      </w:r>
+      <w:r>
+        <w:rPr>
+          <w:color w:val="E8BF6A"/>
+          <w:lang w:val="en-US"/>
+        </w:rPr>
+        <w:t>div</w:t>
+      </w:r>
+      <w:r>
+        <w:rPr>
+          <w:color w:val="E8BF6A"/>
+        </w:rPr>
+        <w:t xml:space="preserve"> </w:t>
       </w:r>
       <w:r>
         <w:rPr>
@@ -37849,21 +38433,44 @@
       <w:r>
         <w:rPr>
           <w:color w:val="6A8759"/>
-          <w:lang w:val="en-US"/>
         </w:rPr>
         <w:t>=</w:t>
       </w:r>
       <w:r>
         <w:rPr>
           <w:color w:val="A9B7C6"/>
-          <w:lang w:val="en-US"/>
-        </w:rPr>
-        <w:t>{s.message}</w:t>
+        </w:rPr>
+        <w:t>{</w:t>
+      </w:r>
+      <w:r>
+        <w:rPr>
+          <w:color w:val="A9B7C6"/>
+          <w:lang w:val="en-US"/>
+        </w:rPr>
+        <w:t>s</w:t>
+      </w:r>
+      <w:r>
+        <w:rPr>
+          <w:color w:val="A9B7C6"/>
+        </w:rPr>
+        <w:t>.</w:t>
+      </w:r>
+      <w:r>
+        <w:rPr>
+          <w:color w:val="A9B7C6"/>
+          <w:lang w:val="en-US"/>
+        </w:rPr>
+        <w:t>message</w:t>
+      </w:r>
+      <w:r>
+        <w:rPr>
+          <w:color w:val="A9B7C6"/>
+        </w:rPr>
+        <w:t>}</w:t>
       </w:r>
       <w:r>
         <w:rPr>
           <w:color w:val="E8BF6A"/>
-          <w:lang w:val="en-US"/>
         </w:rPr>
         <w:t>&gt;</w:t>
       </w:r>
@@ -37877,30 +38484,65 @@
       <w:r>
         <w:rPr>
           <w:color w:val="E8BF6A"/>
-          <w:lang w:val="en-US"/>
-        </w:rPr>
-        <w:t>&lt;/div&gt;</w:t>
+        </w:rPr>
+        <w:t>&lt;/</w:t>
       </w:r>
       <w:r>
         <w:rPr>
           <w:color w:val="E8BF6A"/>
           <w:lang w:val="en-US"/>
         </w:rPr>
+        <w:t>div</w:t>
+      </w:r>
+      <w:r>
+        <w:rPr>
+          <w:color w:val="E8BF6A"/>
+        </w:rPr>
+        <w:t>&gt;</w:t>
+      </w:r>
+      <w:r>
+        <w:rPr>
+          <w:color w:val="E8BF6A"/>
+        </w:rPr>
         <w:br/>
-        <w:t xml:space="preserve">            &lt;/div&gt;</w:t>
+        <w:t xml:space="preserve">            &lt;/</w:t>
       </w:r>
       <w:r>
         <w:rPr>
           <w:color w:val="E8BF6A"/>
           <w:lang w:val="en-US"/>
         </w:rPr>
+        <w:t>div</w:t>
+      </w:r>
+      <w:r>
+        <w:rPr>
+          <w:color w:val="E8BF6A"/>
+        </w:rPr>
+        <w:t>&gt;</w:t>
+      </w:r>
+      <w:r>
+        <w:rPr>
+          <w:color w:val="E8BF6A"/>
+        </w:rPr>
         <w:br/>
-        <w:t xml:space="preserve">        &lt;/div&gt;</w:t>
+        <w:t xml:space="preserve">        &lt;/</w:t>
       </w:r>
       <w:r>
         <w:rPr>
           <w:color w:val="E8BF6A"/>
           <w:lang w:val="en-US"/>
+        </w:rPr>
+        <w:t>div</w:t>
+      </w:r>
+      <w:r>
+        <w:rPr>
+          <w:color w:val="E8BF6A"/>
+        </w:rPr>
+        <w:t>&gt;</w:t>
+      </w:r>
+      <w:r>
+        <w:rPr>
+          <w:color w:val="E8BF6A"/>
         </w:rPr>
         <w:br/>
         <w:t xml:space="preserve">    </w:t>
@@ -37908,35 +38550,30 @@
       <w:r>
         <w:rPr>
           <w:color w:val="A9B7C6"/>
-          <w:lang w:val="en-US"/>
         </w:rPr>
         <w:t>)</w:t>
       </w:r>
       <w:r>
         <w:rPr>
           <w:color w:val="CC7832"/>
-          <w:lang w:val="en-US"/>
         </w:rPr>
         <w:t>;</w:t>
       </w:r>
       <w:r>
         <w:rPr>
           <w:color w:val="CC7832"/>
-          <w:lang w:val="en-US"/>
         </w:rPr>
         <w:br/>
       </w:r>
       <w:r>
         <w:rPr>
           <w:color w:val="A9B7C6"/>
-          <w:lang w:val="en-US"/>
         </w:rPr>
         <w:t>}</w:t>
       </w:r>
       <w:r>
         <w:rPr>
           <w:color w:val="A9B7C6"/>
-          <w:lang w:val="en-US"/>
         </w:rPr>
         <w:tab/>
         <w:t>. . .</w:t>
@@ -37970,14 +38607,7 @@
           <w:highlight w:val="magenta"/>
         </w:rPr>
         <w:tab/>
-        <w:t xml:space="preserve">выбрать слово + </w:t>
-      </w:r>
-      <w:r>
-        <w:rPr>
-          <w:rFonts w:cstheme="minorHAnsi"/>
-          <w:highlight w:val="magenta"/>
-        </w:rPr>
-        <w:t>Ctrl+Shift+Alt+j</w:t>
+        <w:t>выбрать слово + Ctrl+Shift+Alt+j</w:t>
       </w:r>
     </w:p>
     <w:p>
@@ -38518,41 +39148,48 @@
         <w:shd w:val="clear" w:color="auto" w:fill="2B2B2B"/>
         <w:rPr>
           <w:color w:val="A9B7C6"/>
+          <w:lang w:val="en-US"/>
         </w:rPr>
       </w:pPr>
       <w:r>
         <w:rPr>
           <w:color w:val="A9B7C6"/>
+          <w:lang w:val="en-US"/>
         </w:rPr>
         <w:t>.</w:t>
       </w:r>
       <w:r>
         <w:rPr>
           <w:color w:val="E8BF6A"/>
+          <w:lang w:val="en-US"/>
         </w:rPr>
         <w:t xml:space="preserve">dialogsItems </w:t>
       </w:r>
       <w:r>
         <w:rPr>
           <w:color w:val="A9B7C6"/>
+          <w:lang w:val="en-US"/>
         </w:rPr>
         <w:t>.</w:t>
       </w:r>
       <w:r>
         <w:rPr>
           <w:color w:val="E8BF6A"/>
+          <w:lang w:val="en-US"/>
         </w:rPr>
         <w:t xml:space="preserve">active </w:t>
       </w:r>
       <w:r>
         <w:rPr>
           <w:color w:val="A9B7C6"/>
+          <w:lang w:val="en-US"/>
         </w:rPr>
         <w:t>{</w:t>
       </w:r>
       <w:r>
         <w:rPr>
           <w:color w:val="A9B7C6"/>
+          <w:lang w:val="en-US"/>
         </w:rPr>
         <w:br/>
         <w:t xml:space="preserve">    </w:t>
@@ -38560,36 +39197,42 @@
       <w:r>
         <w:rPr>
           <w:color w:val="BABABA"/>
+          <w:lang w:val="en-US"/>
         </w:rPr>
         <w:t>color</w:t>
       </w:r>
       <w:r>
         <w:rPr>
           <w:color w:val="A9B7C6"/>
+          <w:lang w:val="en-US"/>
         </w:rPr>
         <w:t xml:space="preserve">: </w:t>
       </w:r>
       <w:r>
         <w:rPr>
           <w:color w:val="A5C261"/>
+          <w:lang w:val="en-US"/>
         </w:rPr>
         <w:t>gold</w:t>
       </w:r>
       <w:r>
         <w:rPr>
           <w:color w:val="CC7832"/>
+          <w:lang w:val="en-US"/>
         </w:rPr>
         <w:t>;</w:t>
       </w:r>
       <w:r>
         <w:rPr>
           <w:color w:val="CC7832"/>
+          <w:lang w:val="en-US"/>
         </w:rPr>
         <w:br/>
       </w:r>
       <w:r>
         <w:rPr>
           <w:color w:val="A9B7C6"/>
+          <w:lang w:val="en-US"/>
         </w:rPr>
         <w:t>}</w:t>
       </w:r>
@@ -38599,8 +39242,1579 @@
         <w:spacing w:after="0"/>
         <w:rPr>
           <w:rFonts w:cstheme="minorHAnsi"/>
-        </w:rPr>
-      </w:pPr>
+          <w:lang w:val="en-US"/>
+        </w:rPr>
+      </w:pPr>
+    </w:p>
+    <w:p>
+      <w:pPr>
+        <w:spacing w:after="0"/>
+        <w:jc w:val="center"/>
+        <w:rPr>
+          <w:rFonts w:cstheme="minorHAnsi"/>
+          <w:b/>
+          <w:bCs/>
+          <w:lang w:val="en-US"/>
+        </w:rPr>
+      </w:pPr>
+      <w:r>
+        <w:rPr>
+          <w:rFonts w:cstheme="minorHAnsi"/>
+          <w:b/>
+          <w:bCs/>
+          <w:lang w:val="en-US"/>
+        </w:rPr>
+        <w:lastRenderedPageBreak/>
+        <w:t>22. Уроки React JS (Route exact) - react курсы бесплатно</w:t>
+      </w:r>
+    </w:p>
+    <w:p>
+      <w:pPr>
+        <w:spacing w:after="0"/>
+        <w:jc w:val="center"/>
+        <w:rPr>
+          <w:rFonts w:cstheme="minorHAnsi"/>
+          <w:b/>
+          <w:bCs/>
+          <w:lang w:val="en-US"/>
+        </w:rPr>
+      </w:pPr>
+    </w:p>
+    <w:p>
+      <w:pPr>
+        <w:spacing w:after="0"/>
+        <w:rPr>
+          <w:rFonts w:cstheme="minorHAnsi"/>
+        </w:rPr>
+      </w:pPr>
+      <w:r>
+        <w:rPr>
+          <w:rFonts w:cstheme="minorHAnsi"/>
+          <w:lang w:val="en-US"/>
+        </w:rPr>
+        <w:tab/>
+      </w:r>
+      <w:r>
+        <w:rPr>
+          <w:rFonts w:cstheme="minorHAnsi"/>
+        </w:rPr>
+        <w:t xml:space="preserve">На странице </w:t>
+      </w:r>
+      <w:r>
+        <w:rPr>
+          <w:rFonts w:cstheme="minorHAnsi"/>
+          <w:lang w:val="en-US"/>
+        </w:rPr>
+        <w:t>Dialogs</w:t>
+      </w:r>
+      <w:r>
+        <w:rPr>
+          <w:rFonts w:cstheme="minorHAnsi"/>
+        </w:rPr>
+        <w:t xml:space="preserve"> </w:t>
+      </w:r>
+      <w:r>
+        <w:rPr>
+          <w:rFonts w:cstheme="minorHAnsi"/>
+        </w:rPr>
+        <w:t>есть список диалогов (имена), нужно, чтобы при клике по диалогу отображались сообщения из соответствующего диалога.</w:t>
+      </w:r>
+      <w:r>
+        <w:rPr>
+          <w:rFonts w:cstheme="minorHAnsi"/>
+        </w:rPr>
+        <w:t xml:space="preserve"> </w:t>
+      </w:r>
+      <w:r>
+        <w:rPr>
+          <w:rFonts w:cstheme="minorHAnsi"/>
+          <w:lang w:val="en-US"/>
+        </w:rPr>
+        <w:t>url</w:t>
+      </w:r>
+      <w:r>
+        <w:rPr>
+          <w:rFonts w:cstheme="minorHAnsi"/>
+        </w:rPr>
+        <w:t xml:space="preserve"> </w:t>
+      </w:r>
+      <w:r>
+        <w:rPr>
+          <w:rFonts w:cstheme="minorHAnsi"/>
+        </w:rPr>
+        <w:t xml:space="preserve">должен меняться по принципу </w:t>
+      </w:r>
+      <w:r>
+        <w:rPr>
+          <w:rFonts w:cstheme="minorHAnsi"/>
+          <w:lang w:val="en-US"/>
+        </w:rPr>
+        <w:t>dialogs</w:t>
+      </w:r>
+      <w:r>
+        <w:rPr>
+          <w:rFonts w:cstheme="minorHAnsi"/>
+        </w:rPr>
+        <w:t>/3</w:t>
+      </w:r>
+      <w:r>
+        <w:rPr>
+          <w:rFonts w:cstheme="minorHAnsi"/>
+        </w:rPr>
+        <w:t xml:space="preserve">, где 3 – это </w:t>
+      </w:r>
+      <w:r>
+        <w:rPr>
+          <w:rFonts w:cstheme="minorHAnsi"/>
+          <w:lang w:val="en-US"/>
+        </w:rPr>
+        <w:t>id</w:t>
+      </w:r>
+      <w:r>
+        <w:rPr>
+          <w:rFonts w:cstheme="minorHAnsi"/>
+        </w:rPr>
+        <w:t xml:space="preserve"> </w:t>
+      </w:r>
+      <w:r>
+        <w:rPr>
+          <w:rFonts w:cstheme="minorHAnsi"/>
+        </w:rPr>
+        <w:t>диалога/человека. Изменение пути нужно для того, чтобы при отправлении ссылки на диалог другому человеку, его окружение подстраивалось под эту ссылку.</w:t>
+      </w:r>
+    </w:p>
+    <w:p>
+      <w:pPr>
+        <w:spacing w:after="0"/>
+        <w:rPr>
+          <w:rFonts w:cstheme="minorHAnsi"/>
+        </w:rPr>
+      </w:pPr>
+      <w:r>
+        <w:rPr>
+          <w:rFonts w:cstheme="minorHAnsi"/>
+        </w:rPr>
+        <w:tab/>
+        <w:t xml:space="preserve">Для реализации используем </w:t>
+      </w:r>
+      <w:r>
+        <w:rPr>
+          <w:rFonts w:cstheme="minorHAnsi"/>
+        </w:rPr>
+        <w:t>&lt;</w:t>
+      </w:r>
+      <w:r>
+        <w:rPr>
+          <w:rFonts w:cstheme="minorHAnsi"/>
+          <w:lang w:val="en-US"/>
+        </w:rPr>
+        <w:t>NavLink</w:t>
+      </w:r>
+      <w:r>
+        <w:rPr>
+          <w:rFonts w:cstheme="minorHAnsi"/>
+        </w:rPr>
+        <w:t>&gt;</w:t>
+      </w:r>
+      <w:r>
+        <w:rPr>
+          <w:rFonts w:cstheme="minorHAnsi"/>
+          <w:lang w:val="uk-UA"/>
+        </w:rPr>
+        <w:t>:</w:t>
+      </w:r>
+    </w:p>
+    <w:p>
+      <w:pPr>
+        <w:pStyle w:val="HTML"/>
+        <w:shd w:val="clear" w:color="auto" w:fill="2B2B2B"/>
+        <w:rPr>
+          <w:color w:val="A9B7C6"/>
+          <w:lang w:val="en-US"/>
+        </w:rPr>
+      </w:pPr>
+      <w:r>
+        <w:rPr>
+          <w:color w:val="E8BF6A"/>
+          <w:lang w:val="uk-UA"/>
+        </w:rPr>
+        <w:t xml:space="preserve">. . . </w:t>
+      </w:r>
+      <w:r>
+        <w:rPr>
+          <w:color w:val="E8BF6A"/>
+          <w:lang w:val="uk-UA"/>
+        </w:rPr>
+        <w:tab/>
+      </w:r>
+      <w:r>
+        <w:rPr>
+          <w:color w:val="E8BF6A"/>
+        </w:rPr>
+        <w:t>&lt;</w:t>
+      </w:r>
+      <w:r>
+        <w:rPr>
+          <w:color w:val="E8BF6A"/>
+          <w:lang w:val="en-US"/>
+        </w:rPr>
+        <w:t>NavLink</w:t>
+      </w:r>
+      <w:r>
+        <w:rPr>
+          <w:color w:val="E8BF6A"/>
+        </w:rPr>
+        <w:t xml:space="preserve"> </w:t>
+      </w:r>
+      <w:r>
+        <w:rPr>
+          <w:color w:val="BABABA"/>
+          <w:lang w:val="en-US"/>
+        </w:rPr>
+        <w:t>to</w:t>
+      </w:r>
+      <w:r>
+        <w:rPr>
+          <w:color w:val="6A8759"/>
+        </w:rPr>
+        <w:t>='</w:t>
+      </w:r>
+      <w:r>
+        <w:rPr>
+          <w:color w:val="6A8759"/>
+        </w:rPr>
+        <w:t>/</w:t>
+      </w:r>
+      <w:r>
+        <w:rPr>
+          <w:color w:val="6A8759"/>
+          <w:lang w:val="en-US"/>
+        </w:rPr>
+        <w:t>dialogs</w:t>
+      </w:r>
+      <w:r>
+        <w:rPr>
+          <w:color w:val="6A8759"/>
+        </w:rPr>
+        <w:t>/1'</w:t>
+      </w:r>
+      <w:r>
+        <w:rPr>
+          <w:color w:val="E8BF6A"/>
+        </w:rPr>
+        <w:t>&gt;</w:t>
+      </w:r>
+      <w:r>
+        <w:rPr>
+          <w:color w:val="A9B7C6"/>
+          <w:lang w:val="en-US"/>
+        </w:rPr>
+        <w:t>Dimych</w:t>
+      </w:r>
+      <w:r>
+        <w:rPr>
+          <w:color w:val="E8BF6A"/>
+        </w:rPr>
+        <w:t>&lt;/</w:t>
+      </w:r>
+      <w:r>
+        <w:rPr>
+          <w:color w:val="E8BF6A"/>
+          <w:lang w:val="en-US"/>
+        </w:rPr>
+        <w:t>NavLink</w:t>
+      </w:r>
+      <w:r>
+        <w:rPr>
+          <w:color w:val="E8BF6A"/>
+        </w:rPr>
+        <w:t>&gt;</w:t>
+      </w:r>
+      <w:r>
+        <w:rPr>
+          <w:color w:val="E8BF6A"/>
+          <w:lang w:val="uk-UA"/>
+        </w:rPr>
+        <w:t xml:space="preserve"> </w:t>
+      </w:r>
+      <w:r>
+        <w:rPr>
+          <w:color w:val="E8BF6A"/>
+          <w:lang w:val="uk-UA"/>
+        </w:rPr>
+        <w:tab/>
+      </w:r>
+      <w:r>
+        <w:rPr>
+          <w:color w:val="E8BF6A"/>
+          <w:lang w:val="uk-UA"/>
+        </w:rPr>
+        <w:t xml:space="preserve">. . . </w:t>
+      </w:r>
+      <w:r>
+        <w:rPr>
+          <w:color w:val="E8BF6A"/>
+        </w:rPr>
+        <w:br/>
+      </w:r>
+      <w:r>
+        <w:rPr>
+          <w:color w:val="E8BF6A"/>
+          <w:lang w:val="uk-UA"/>
+        </w:rPr>
+        <w:t xml:space="preserve">. . . </w:t>
+      </w:r>
+      <w:r>
+        <w:rPr>
+          <w:color w:val="E8BF6A"/>
+          <w:lang w:val="uk-UA"/>
+        </w:rPr>
+        <w:tab/>
+      </w:r>
+      <w:r>
+        <w:rPr>
+          <w:color w:val="E8BF6A"/>
+          <w:lang w:val="en-US"/>
+        </w:rPr>
+        <w:t xml:space="preserve">&lt;NavLink </w:t>
+      </w:r>
+      <w:r>
+        <w:rPr>
+          <w:color w:val="BABABA"/>
+          <w:lang w:val="en-US"/>
+        </w:rPr>
+        <w:t>to</w:t>
+      </w:r>
+      <w:r>
+        <w:rPr>
+          <w:color w:val="6A8759"/>
+          <w:lang w:val="en-US"/>
+        </w:rPr>
+        <w:t>='</w:t>
+      </w:r>
+      <w:r>
+        <w:rPr>
+          <w:color w:val="6A8759"/>
+          <w:lang w:val="en-US"/>
+        </w:rPr>
+        <w:t>/</w:t>
+      </w:r>
+      <w:r>
+        <w:rPr>
+          <w:color w:val="6A8759"/>
+          <w:lang w:val="en-US"/>
+        </w:rPr>
+        <w:t>dialogs/2'</w:t>
+      </w:r>
+      <w:r>
+        <w:rPr>
+          <w:color w:val="E8BF6A"/>
+          <w:lang w:val="en-US"/>
+        </w:rPr>
+        <w:t>&gt;</w:t>
+      </w:r>
+      <w:r>
+        <w:rPr>
+          <w:color w:val="A9B7C6"/>
+          <w:lang w:val="en-US"/>
+        </w:rPr>
+        <w:t>Andrey</w:t>
+      </w:r>
+      <w:r>
+        <w:rPr>
+          <w:color w:val="E8BF6A"/>
+          <w:lang w:val="en-US"/>
+        </w:rPr>
+        <w:t>&lt;/NavLink&gt;</w:t>
+      </w:r>
+      <w:r>
+        <w:rPr>
+          <w:color w:val="E8BF6A"/>
+          <w:lang w:val="uk-UA"/>
+        </w:rPr>
+        <w:t xml:space="preserve"> </w:t>
+      </w:r>
+      <w:r>
+        <w:rPr>
+          <w:color w:val="E8BF6A"/>
+          <w:lang w:val="uk-UA"/>
+        </w:rPr>
+        <w:tab/>
+      </w:r>
+      <w:r>
+        <w:rPr>
+          <w:color w:val="E8BF6A"/>
+          <w:lang w:val="uk-UA"/>
+        </w:rPr>
+        <w:t>. . .</w:t>
+      </w:r>
+      <w:r>
+        <w:rPr>
+          <w:color w:val="E8BF6A"/>
+          <w:lang w:val="en-US"/>
+        </w:rPr>
+        <w:br/>
+      </w:r>
+      <w:r>
+        <w:rPr>
+          <w:color w:val="E8BF6A"/>
+          <w:lang w:val="uk-UA"/>
+        </w:rPr>
+        <w:t xml:space="preserve">. . . </w:t>
+      </w:r>
+      <w:r>
+        <w:rPr>
+          <w:color w:val="E8BF6A"/>
+          <w:lang w:val="uk-UA"/>
+        </w:rPr>
+        <w:tab/>
+      </w:r>
+      <w:r>
+        <w:rPr>
+          <w:color w:val="E8BF6A"/>
+          <w:lang w:val="en-US"/>
+        </w:rPr>
+        <w:t xml:space="preserve">&lt;NavLink </w:t>
+      </w:r>
+      <w:r>
+        <w:rPr>
+          <w:color w:val="BABABA"/>
+          <w:lang w:val="en-US"/>
+        </w:rPr>
+        <w:t>to</w:t>
+      </w:r>
+      <w:r>
+        <w:rPr>
+          <w:color w:val="6A8759"/>
+          <w:lang w:val="en-US"/>
+        </w:rPr>
+        <w:t>='</w:t>
+      </w:r>
+      <w:r>
+        <w:rPr>
+          <w:color w:val="6A8759"/>
+          <w:lang w:val="en-US"/>
+        </w:rPr>
+        <w:t>/</w:t>
+      </w:r>
+      <w:r>
+        <w:rPr>
+          <w:color w:val="6A8759"/>
+          <w:lang w:val="en-US"/>
+        </w:rPr>
+        <w:t>dialogs/3'</w:t>
+      </w:r>
+      <w:r>
+        <w:rPr>
+          <w:color w:val="E8BF6A"/>
+          <w:lang w:val="en-US"/>
+        </w:rPr>
+        <w:t>&gt;</w:t>
+      </w:r>
+      <w:r>
+        <w:rPr>
+          <w:color w:val="A9B7C6"/>
+          <w:lang w:val="en-US"/>
+        </w:rPr>
+        <w:t>Sveta</w:t>
+      </w:r>
+      <w:r>
+        <w:rPr>
+          <w:color w:val="E8BF6A"/>
+          <w:lang w:val="en-US"/>
+        </w:rPr>
+        <w:t>&lt;/NavLink&gt;</w:t>
+      </w:r>
+      <w:r>
+        <w:rPr>
+          <w:color w:val="E8BF6A"/>
+          <w:lang w:val="uk-UA"/>
+        </w:rPr>
+        <w:t xml:space="preserve"> </w:t>
+      </w:r>
+      <w:r>
+        <w:rPr>
+          <w:color w:val="E8BF6A"/>
+          <w:lang w:val="uk-UA"/>
+        </w:rPr>
+        <w:tab/>
+      </w:r>
+      <w:r>
+        <w:rPr>
+          <w:color w:val="E8BF6A"/>
+          <w:lang w:val="uk-UA"/>
+        </w:rPr>
+        <w:t>. . .</w:t>
+      </w:r>
+      <w:r>
+        <w:rPr>
+          <w:color w:val="E8BF6A"/>
+          <w:lang w:val="en-US"/>
+        </w:rPr>
+        <w:br/>
+      </w:r>
+      <w:r>
+        <w:rPr>
+          <w:color w:val="E8BF6A"/>
+          <w:lang w:val="uk-UA"/>
+        </w:rPr>
+        <w:t xml:space="preserve">. . . </w:t>
+      </w:r>
+      <w:r>
+        <w:rPr>
+          <w:color w:val="E8BF6A"/>
+          <w:lang w:val="uk-UA"/>
+        </w:rPr>
+        <w:tab/>
+      </w:r>
+      <w:r>
+        <w:rPr>
+          <w:color w:val="E8BF6A"/>
+          <w:lang w:val="en-US"/>
+        </w:rPr>
+        <w:t xml:space="preserve">&lt;NavLink </w:t>
+      </w:r>
+      <w:r>
+        <w:rPr>
+          <w:color w:val="BABABA"/>
+          <w:lang w:val="en-US"/>
+        </w:rPr>
+        <w:t>to</w:t>
+      </w:r>
+      <w:r>
+        <w:rPr>
+          <w:color w:val="6A8759"/>
+          <w:lang w:val="en-US"/>
+        </w:rPr>
+        <w:t>='</w:t>
+      </w:r>
+      <w:r>
+        <w:rPr>
+          <w:color w:val="6A8759"/>
+          <w:lang w:val="en-US"/>
+        </w:rPr>
+        <w:t>/</w:t>
+      </w:r>
+      <w:r>
+        <w:rPr>
+          <w:color w:val="6A8759"/>
+          <w:lang w:val="en-US"/>
+        </w:rPr>
+        <w:t>dialogs/4'</w:t>
+      </w:r>
+      <w:r>
+        <w:rPr>
+          <w:color w:val="E8BF6A"/>
+          <w:lang w:val="en-US"/>
+        </w:rPr>
+        <w:t>&gt;</w:t>
+      </w:r>
+      <w:r>
+        <w:rPr>
+          <w:color w:val="A9B7C6"/>
+          <w:lang w:val="en-US"/>
+        </w:rPr>
+        <w:t>Sasha</w:t>
+      </w:r>
+      <w:r>
+        <w:rPr>
+          <w:color w:val="E8BF6A"/>
+          <w:lang w:val="en-US"/>
+        </w:rPr>
+        <w:t>&lt;/NavLink&gt;</w:t>
+      </w:r>
+      <w:r>
+        <w:rPr>
+          <w:color w:val="E8BF6A"/>
+          <w:lang w:val="uk-UA"/>
+        </w:rPr>
+        <w:t xml:space="preserve"> </w:t>
+      </w:r>
+      <w:r>
+        <w:rPr>
+          <w:color w:val="E8BF6A"/>
+          <w:lang w:val="uk-UA"/>
+        </w:rPr>
+        <w:tab/>
+      </w:r>
+      <w:r>
+        <w:rPr>
+          <w:color w:val="E8BF6A"/>
+          <w:lang w:val="uk-UA"/>
+        </w:rPr>
+        <w:t>. . .</w:t>
+      </w:r>
+      <w:r>
+        <w:rPr>
+          <w:color w:val="E8BF6A"/>
+          <w:lang w:val="en-US"/>
+        </w:rPr>
+        <w:br/>
+      </w:r>
+      <w:r>
+        <w:rPr>
+          <w:color w:val="E8BF6A"/>
+          <w:lang w:val="uk-UA"/>
+        </w:rPr>
+        <w:t xml:space="preserve">. . . </w:t>
+      </w:r>
+      <w:r>
+        <w:rPr>
+          <w:color w:val="E8BF6A"/>
+          <w:lang w:val="uk-UA"/>
+        </w:rPr>
+        <w:tab/>
+      </w:r>
+      <w:r>
+        <w:rPr>
+          <w:color w:val="E8BF6A"/>
+          <w:lang w:val="en-US"/>
+        </w:rPr>
+        <w:t xml:space="preserve">&lt;NavLink </w:t>
+      </w:r>
+      <w:r>
+        <w:rPr>
+          <w:color w:val="BABABA"/>
+          <w:lang w:val="en-US"/>
+        </w:rPr>
+        <w:t>to</w:t>
+      </w:r>
+      <w:r>
+        <w:rPr>
+          <w:color w:val="6A8759"/>
+          <w:lang w:val="en-US"/>
+        </w:rPr>
+        <w:t>='</w:t>
+      </w:r>
+      <w:r>
+        <w:rPr>
+          <w:color w:val="6A8759"/>
+          <w:lang w:val="en-US"/>
+        </w:rPr>
+        <w:t>/</w:t>
+      </w:r>
+      <w:r>
+        <w:rPr>
+          <w:color w:val="6A8759"/>
+          <w:lang w:val="en-US"/>
+        </w:rPr>
+        <w:t>dialogs/5'</w:t>
+      </w:r>
+      <w:r>
+        <w:rPr>
+          <w:color w:val="E8BF6A"/>
+          <w:lang w:val="en-US"/>
+        </w:rPr>
+        <w:t>&gt;</w:t>
+      </w:r>
+      <w:r>
+        <w:rPr>
+          <w:color w:val="A9B7C6"/>
+          <w:lang w:val="en-US"/>
+        </w:rPr>
+        <w:t>Victor</w:t>
+      </w:r>
+      <w:r>
+        <w:rPr>
+          <w:color w:val="E8BF6A"/>
+          <w:lang w:val="en-US"/>
+        </w:rPr>
+        <w:t>&lt;/NavLink&gt;</w:t>
+      </w:r>
+      <w:r>
+        <w:rPr>
+          <w:color w:val="E8BF6A"/>
+          <w:lang w:val="uk-UA"/>
+        </w:rPr>
+        <w:t xml:space="preserve"> </w:t>
+      </w:r>
+      <w:r>
+        <w:rPr>
+          <w:color w:val="E8BF6A"/>
+          <w:lang w:val="uk-UA"/>
+        </w:rPr>
+        <w:tab/>
+      </w:r>
+      <w:r>
+        <w:rPr>
+          <w:color w:val="E8BF6A"/>
+          <w:lang w:val="uk-UA"/>
+        </w:rPr>
+        <w:t>. . .</w:t>
+      </w:r>
+      <w:r>
+        <w:rPr>
+          <w:color w:val="E8BF6A"/>
+          <w:lang w:val="en-US"/>
+        </w:rPr>
+        <w:br/>
+      </w:r>
+      <w:r>
+        <w:rPr>
+          <w:color w:val="E8BF6A"/>
+          <w:lang w:val="uk-UA"/>
+        </w:rPr>
+        <w:t xml:space="preserve">. . . </w:t>
+      </w:r>
+      <w:r>
+        <w:rPr>
+          <w:color w:val="E8BF6A"/>
+          <w:lang w:val="uk-UA"/>
+        </w:rPr>
+        <w:tab/>
+      </w:r>
+      <w:r>
+        <w:rPr>
+          <w:color w:val="E8BF6A"/>
+          <w:lang w:val="en-US"/>
+        </w:rPr>
+        <w:t xml:space="preserve">&lt;NavLink </w:t>
+      </w:r>
+      <w:r>
+        <w:rPr>
+          <w:color w:val="BABABA"/>
+          <w:lang w:val="en-US"/>
+        </w:rPr>
+        <w:t>to</w:t>
+      </w:r>
+      <w:r>
+        <w:rPr>
+          <w:color w:val="6A8759"/>
+          <w:lang w:val="en-US"/>
+        </w:rPr>
+        <w:t>='</w:t>
+      </w:r>
+      <w:r>
+        <w:rPr>
+          <w:color w:val="6A8759"/>
+          <w:lang w:val="en-US"/>
+        </w:rPr>
+        <w:t>/</w:t>
+      </w:r>
+      <w:r>
+        <w:rPr>
+          <w:color w:val="6A8759"/>
+          <w:lang w:val="en-US"/>
+        </w:rPr>
+        <w:t>dialogs/6'</w:t>
+      </w:r>
+      <w:r>
+        <w:rPr>
+          <w:color w:val="E8BF6A"/>
+          <w:lang w:val="en-US"/>
+        </w:rPr>
+        <w:t>&gt;</w:t>
+      </w:r>
+      <w:r>
+        <w:rPr>
+          <w:color w:val="A9B7C6"/>
+          <w:lang w:val="en-US"/>
+        </w:rPr>
+        <w:t>Valera</w:t>
+      </w:r>
+      <w:r>
+        <w:rPr>
+          <w:color w:val="E8BF6A"/>
+          <w:lang w:val="en-US"/>
+        </w:rPr>
+        <w:t>&lt;/NavLink&gt;</w:t>
+      </w:r>
+      <w:r>
+        <w:rPr>
+          <w:color w:val="E8BF6A"/>
+          <w:lang w:val="uk-UA"/>
+        </w:rPr>
+        <w:t xml:space="preserve"> </w:t>
+      </w:r>
+      <w:r>
+        <w:rPr>
+          <w:color w:val="E8BF6A"/>
+          <w:lang w:val="uk-UA"/>
+        </w:rPr>
+        <w:tab/>
+      </w:r>
+      <w:r>
+        <w:rPr>
+          <w:color w:val="E8BF6A"/>
+          <w:lang w:val="uk-UA"/>
+        </w:rPr>
+        <w:t>. . .</w:t>
+      </w:r>
+    </w:p>
+    <w:p>
+      <w:pPr>
+        <w:spacing w:after="0"/>
+        <w:ind w:firstLine="708"/>
+        <w:rPr>
+          <w:rFonts w:cstheme="minorHAnsi"/>
+        </w:rPr>
+      </w:pPr>
+      <w:r>
+        <w:rPr>
+          <w:rFonts w:cstheme="minorHAnsi"/>
+        </w:rPr>
+        <w:t xml:space="preserve">Теперь после клика по диалогу видим </w:t>
+      </w:r>
+      <w:r>
+        <w:rPr>
+          <w:rFonts w:cstheme="minorHAnsi"/>
+          <w:highlight w:val="red"/>
+        </w:rPr>
+        <w:t>пустую страницу</w:t>
+      </w:r>
+      <w:r>
+        <w:rPr>
+          <w:rFonts w:cstheme="minorHAnsi"/>
+        </w:rPr>
+        <w:t xml:space="preserve">, всё из-за </w:t>
+      </w:r>
+      <w:r>
+        <w:rPr>
+          <w:rFonts w:cstheme="minorHAnsi"/>
+          <w:lang w:val="en-US"/>
+        </w:rPr>
+        <w:t>prop</w:t>
+      </w:r>
+      <w:r>
+        <w:rPr>
+          <w:rFonts w:cstheme="minorHAnsi"/>
+        </w:rPr>
+        <w:t xml:space="preserve"> </w:t>
+      </w:r>
+      <w:r>
+        <w:rPr>
+          <w:rFonts w:cstheme="minorHAnsi"/>
+          <w:highlight w:val="magenta"/>
+          <w:lang w:val="en-US"/>
+        </w:rPr>
+        <w:t>exact</w:t>
+      </w:r>
+      <w:r>
+        <w:rPr>
+          <w:rFonts w:cstheme="minorHAnsi"/>
+        </w:rPr>
+        <w:t xml:space="preserve"> </w:t>
+      </w:r>
+      <w:r>
+        <w:rPr>
+          <w:rFonts w:cstheme="minorHAnsi"/>
+        </w:rPr>
+        <w:t xml:space="preserve">компонента </w:t>
+      </w:r>
+      <w:r>
+        <w:rPr>
+          <w:rFonts w:cstheme="minorHAnsi"/>
+        </w:rPr>
+        <w:t>&lt;</w:t>
+      </w:r>
+      <w:r>
+        <w:rPr>
+          <w:rFonts w:cstheme="minorHAnsi"/>
+          <w:lang w:val="en-US"/>
+        </w:rPr>
+        <w:t>Route</w:t>
+      </w:r>
+      <w:r>
+        <w:rPr>
+          <w:rFonts w:cstheme="minorHAnsi"/>
+        </w:rPr>
+        <w:t>&gt;</w:t>
+      </w:r>
+      <w:r>
+        <w:rPr>
+          <w:rFonts w:cstheme="minorHAnsi"/>
+        </w:rPr>
+        <w:t xml:space="preserve">. </w:t>
+      </w:r>
+      <w:r>
+        <w:rPr>
+          <w:rFonts w:cstheme="minorHAnsi"/>
+          <w:highlight w:val="magenta"/>
+        </w:rPr>
+        <w:t xml:space="preserve">В </w:t>
+      </w:r>
+      <w:r>
+        <w:rPr>
+          <w:rFonts w:cstheme="minorHAnsi"/>
+          <w:highlight w:val="magenta"/>
+          <w:lang w:val="en-US"/>
+        </w:rPr>
+        <w:t>React</w:t>
+      </w:r>
+      <w:r>
+        <w:rPr>
+          <w:rFonts w:cstheme="minorHAnsi"/>
+          <w:highlight w:val="magenta"/>
+        </w:rPr>
+        <w:t xml:space="preserve"> </w:t>
+      </w:r>
+      <w:r>
+        <w:rPr>
+          <w:rFonts w:cstheme="minorHAnsi"/>
+          <w:highlight w:val="magenta"/>
+          <w:lang w:val="en-US"/>
+        </w:rPr>
+        <w:t>router</w:t>
+      </w:r>
+      <w:r>
+        <w:rPr>
+          <w:rFonts w:cstheme="minorHAnsi"/>
+          <w:highlight w:val="magenta"/>
+        </w:rPr>
+        <w:t xml:space="preserve"> </w:t>
+      </w:r>
+      <w:r>
+        <w:rPr>
+          <w:rFonts w:cstheme="minorHAnsi"/>
+          <w:highlight w:val="magenta"/>
+          <w:lang w:val="en-US"/>
+        </w:rPr>
+        <w:t>v</w:t>
+      </w:r>
+      <w:r>
+        <w:rPr>
+          <w:rFonts w:cstheme="minorHAnsi"/>
+          <w:highlight w:val="magenta"/>
+        </w:rPr>
+        <w:t xml:space="preserve">6 этот </w:t>
+      </w:r>
+      <w:r>
+        <w:rPr>
+          <w:rFonts w:cstheme="minorHAnsi"/>
+          <w:highlight w:val="magenta"/>
+          <w:lang w:val="en-US"/>
+        </w:rPr>
+        <w:t>prop</w:t>
+      </w:r>
+      <w:r>
+        <w:rPr>
+          <w:rFonts w:cstheme="minorHAnsi"/>
+          <w:highlight w:val="magenta"/>
+        </w:rPr>
+        <w:t xml:space="preserve"> отсутствует, но</w:t>
+      </w:r>
+      <w:r>
+        <w:rPr>
+          <w:rFonts w:cstheme="minorHAnsi"/>
+          <w:highlight w:val="magenta"/>
+        </w:rPr>
+        <w:t xml:space="preserve"> как бы </w:t>
+      </w:r>
+      <w:r>
+        <w:rPr>
+          <w:rFonts w:cstheme="minorHAnsi"/>
+          <w:highlight w:val="magenta"/>
+          <w:u w:val="single"/>
+          <w:lang w:val="en-US"/>
+        </w:rPr>
+        <w:t>true</w:t>
+      </w:r>
+      <w:r>
+        <w:rPr>
+          <w:rFonts w:cstheme="minorHAnsi"/>
+          <w:highlight w:val="magenta"/>
+        </w:rPr>
+        <w:t xml:space="preserve"> по умолчанию</w:t>
+      </w:r>
+      <w:r>
+        <w:rPr>
+          <w:rFonts w:cstheme="minorHAnsi"/>
+          <w:highlight w:val="magenta"/>
+        </w:rPr>
+        <w:t>, это значит</w:t>
+      </w:r>
+      <w:r>
+        <w:rPr>
+          <w:rFonts w:cstheme="minorHAnsi"/>
+          <w:highlight w:val="magenta"/>
+        </w:rPr>
+        <w:t xml:space="preserve"> что путь, указанный в </w:t>
+      </w:r>
+      <w:r>
+        <w:rPr>
+          <w:rFonts w:cstheme="minorHAnsi"/>
+          <w:highlight w:val="magenta"/>
+        </w:rPr>
+        <w:t xml:space="preserve"> </w:t>
+      </w:r>
+      <w:r>
+        <w:rPr>
+          <w:rFonts w:cstheme="minorHAnsi"/>
+          <w:highlight w:val="magenta"/>
+        </w:rPr>
+        <w:t>&lt;</w:t>
+      </w:r>
+      <w:r>
+        <w:rPr>
+          <w:rFonts w:cstheme="minorHAnsi"/>
+          <w:highlight w:val="magenta"/>
+          <w:lang w:val="en-US"/>
+        </w:rPr>
+        <w:t>Route</w:t>
+      </w:r>
+      <w:r>
+        <w:rPr>
+          <w:rFonts w:cstheme="minorHAnsi"/>
+          <w:highlight w:val="magenta"/>
+        </w:rPr>
+        <w:t>&gt; должен совпадать точно</w:t>
+      </w:r>
+      <w:r>
+        <w:rPr>
+          <w:rFonts w:cstheme="minorHAnsi"/>
+        </w:rPr>
+        <w:t xml:space="preserve">. </w:t>
+      </w:r>
+      <w:r>
+        <w:rPr>
+          <w:rFonts w:cstheme="minorHAnsi"/>
+          <w:highlight w:val="yellow"/>
+        </w:rPr>
+        <w:t>Потому</w:t>
+      </w:r>
+      <w:r>
+        <w:rPr>
+          <w:rFonts w:cstheme="minorHAnsi"/>
+          <w:highlight w:val="yellow"/>
+        </w:rPr>
+        <w:t xml:space="preserve"> мы видим изменения в </w:t>
+      </w:r>
+      <w:r>
+        <w:rPr>
+          <w:rFonts w:cstheme="minorHAnsi"/>
+          <w:highlight w:val="yellow"/>
+          <w:lang w:val="en-US"/>
+        </w:rPr>
+        <w:t>url</w:t>
+      </w:r>
+      <w:r>
+        <w:rPr>
+          <w:rFonts w:cstheme="minorHAnsi"/>
+          <w:highlight w:val="yellow"/>
+        </w:rPr>
+        <w:t xml:space="preserve"> на </w:t>
+      </w:r>
+      <w:r>
+        <w:rPr>
+          <w:rFonts w:cstheme="minorHAnsi"/>
+          <w:highlight w:val="yellow"/>
+          <w:lang w:val="en-US"/>
+        </w:rPr>
+        <w:t>dialog</w:t>
+      </w:r>
+      <w:r>
+        <w:rPr>
+          <w:rFonts w:cstheme="minorHAnsi"/>
+          <w:highlight w:val="yellow"/>
+        </w:rPr>
+        <w:t>/1, но страница пуста, потому что &lt;</w:t>
+      </w:r>
+      <w:r>
+        <w:rPr>
+          <w:rFonts w:cstheme="minorHAnsi"/>
+          <w:highlight w:val="yellow"/>
+          <w:lang w:val="en-US"/>
+        </w:rPr>
+        <w:t>Route</w:t>
+      </w:r>
+      <w:r>
+        <w:rPr>
+          <w:rFonts w:cstheme="minorHAnsi"/>
+          <w:highlight w:val="yellow"/>
+        </w:rPr>
+        <w:t xml:space="preserve">&gt; не знает какой компонент загружать, для него путь </w:t>
+      </w:r>
+      <w:r>
+        <w:rPr>
+          <w:rFonts w:cstheme="minorHAnsi"/>
+          <w:highlight w:val="yellow"/>
+          <w:lang w:val="en-US"/>
+        </w:rPr>
+        <w:t>dialog</w:t>
+      </w:r>
+      <w:r>
+        <w:rPr>
+          <w:rFonts w:cstheme="minorHAnsi"/>
+          <w:highlight w:val="yellow"/>
+        </w:rPr>
+        <w:t>/1 неизвестен</w:t>
+      </w:r>
+      <w:r>
+        <w:rPr>
+          <w:rFonts w:cstheme="minorHAnsi"/>
+        </w:rPr>
+        <w:t>.</w:t>
+      </w:r>
+      <w:r>
+        <w:rPr>
+          <w:rFonts w:cstheme="minorHAnsi"/>
+        </w:rPr>
+        <w:t xml:space="preserve"> Нам нужно, </w:t>
+      </w:r>
+      <w:r>
+        <w:rPr>
+          <w:rFonts w:cstheme="minorHAnsi"/>
+          <w:highlight w:val="yellow"/>
+        </w:rPr>
+        <w:t xml:space="preserve">чтобы </w:t>
+      </w:r>
+      <w:r>
+        <w:rPr>
+          <w:rFonts w:cstheme="minorHAnsi"/>
+          <w:highlight w:val="yellow"/>
+          <w:lang w:val="en-US"/>
+        </w:rPr>
+        <w:t>url</w:t>
+      </w:r>
+      <w:r>
+        <w:rPr>
+          <w:rFonts w:cstheme="minorHAnsi"/>
+          <w:highlight w:val="yellow"/>
+        </w:rPr>
+        <w:t xml:space="preserve"> сопоставлялся дальше</w:t>
+      </w:r>
+      <w:r>
+        <w:rPr>
+          <w:rFonts w:cstheme="minorHAnsi"/>
+        </w:rPr>
+        <w:t xml:space="preserve">, т.к. </w:t>
+      </w:r>
+      <w:r>
+        <w:rPr>
+          <w:rFonts w:cstheme="minorHAnsi"/>
+        </w:rPr>
+        <w:t xml:space="preserve">у </w:t>
+      </w:r>
+      <w:r>
+        <w:rPr>
+          <w:rFonts w:cstheme="minorHAnsi"/>
+        </w:rPr>
+        <w:t xml:space="preserve">нас есть дочерние </w:t>
+      </w:r>
+      <w:r>
+        <w:rPr>
+          <w:rFonts w:cstheme="minorHAnsi"/>
+        </w:rPr>
+        <w:t>пути</w:t>
+      </w:r>
+      <w:r>
+        <w:rPr>
+          <w:rFonts w:cstheme="minorHAnsi"/>
+        </w:rPr>
+        <w:t xml:space="preserve"> в компоненте </w:t>
+      </w:r>
+      <w:r>
+        <w:rPr>
+          <w:rFonts w:cstheme="minorHAnsi"/>
+          <w:lang w:val="en-US"/>
+        </w:rPr>
+        <w:t>Dialogs</w:t>
+      </w:r>
+      <w:r>
+        <w:rPr>
+          <w:rFonts w:cstheme="minorHAnsi"/>
+        </w:rPr>
+        <w:t xml:space="preserve"> продолжающие </w:t>
+      </w:r>
+      <w:r>
+        <w:rPr>
+          <w:rFonts w:cstheme="minorHAnsi"/>
+          <w:lang w:val="en-US"/>
+        </w:rPr>
+        <w:t>url</w:t>
+      </w:r>
+      <w:r>
+        <w:rPr>
+          <w:rFonts w:cstheme="minorHAnsi"/>
+        </w:rPr>
+        <w:t xml:space="preserve"> /</w:t>
+      </w:r>
+      <w:r>
+        <w:rPr>
+          <w:rFonts w:cstheme="minorHAnsi"/>
+          <w:lang w:val="en-US"/>
+        </w:rPr>
+        <w:t>dialogs</w:t>
+      </w:r>
+      <w:r>
+        <w:rPr>
+          <w:rFonts w:cstheme="minorHAnsi"/>
+        </w:rPr>
+        <w:t xml:space="preserve">, для этого </w:t>
+      </w:r>
+      <w:r>
+        <w:rPr>
+          <w:rFonts w:cstheme="minorHAnsi"/>
+          <w:highlight w:val="yellow"/>
+        </w:rPr>
+        <w:t>нужно указать * в конце пути</w:t>
+      </w:r>
+      <w:r>
+        <w:rPr>
+          <w:rFonts w:cstheme="minorHAnsi"/>
+          <w:highlight w:val="yellow"/>
+        </w:rPr>
+        <w:t xml:space="preserve"> в </w:t>
+      </w:r>
+      <w:r>
+        <w:rPr>
+          <w:rFonts w:cstheme="minorHAnsi"/>
+          <w:highlight w:val="yellow"/>
+        </w:rPr>
+        <w:t>&lt;</w:t>
+      </w:r>
+      <w:r>
+        <w:rPr>
+          <w:rFonts w:cstheme="minorHAnsi"/>
+          <w:highlight w:val="yellow"/>
+          <w:lang w:val="en-US"/>
+        </w:rPr>
+        <w:t>Route</w:t>
+      </w:r>
+      <w:r>
+        <w:rPr>
+          <w:rFonts w:cstheme="minorHAnsi"/>
+          <w:highlight w:val="yellow"/>
+        </w:rPr>
+        <w:t>&gt;</w:t>
+      </w:r>
+      <w:r>
+        <w:rPr>
+          <w:rFonts w:cstheme="minorHAnsi"/>
+        </w:rPr>
+        <w:t>, это индикатор того, что путь должен совпадать более глубоко</w:t>
+      </w:r>
+      <w:r>
+        <w:rPr>
+          <w:rFonts w:cstheme="minorHAnsi"/>
+        </w:rPr>
+        <w:t>.</w:t>
+      </w:r>
+      <w:r>
+        <w:rPr>
+          <w:rFonts w:cstheme="minorHAnsi"/>
+        </w:rPr>
+        <w:t xml:space="preserve"> </w:t>
+      </w:r>
+      <w:r>
+        <w:rPr>
+          <w:rFonts w:cstheme="minorHAnsi"/>
+        </w:rPr>
+        <w:t xml:space="preserve"> </w:t>
+      </w:r>
+      <w:r>
+        <w:rPr>
+          <w:rFonts w:cstheme="minorHAnsi"/>
+        </w:rPr>
+        <w:t xml:space="preserve">Исходя из этого, дописываем путь для </w:t>
+      </w:r>
+      <w:r>
+        <w:rPr>
+          <w:rFonts w:cstheme="minorHAnsi"/>
+          <w:lang w:val="en-US"/>
+        </w:rPr>
+        <w:t>Dialogs</w:t>
+      </w:r>
+      <w:r>
+        <w:rPr>
+          <w:rFonts w:cstheme="minorHAnsi"/>
+        </w:rPr>
+        <w:t xml:space="preserve"> </w:t>
+      </w:r>
+      <w:r>
+        <w:rPr>
+          <w:rFonts w:cstheme="minorHAnsi"/>
+        </w:rPr>
+        <w:t xml:space="preserve">в </w:t>
+      </w:r>
+      <w:r>
+        <w:rPr>
+          <w:rFonts w:cstheme="minorHAnsi"/>
+          <w:lang w:val="en-US"/>
+        </w:rPr>
+        <w:t>App</w:t>
+      </w:r>
+      <w:r>
+        <w:rPr>
+          <w:rFonts w:cstheme="minorHAnsi"/>
+        </w:rPr>
+        <w:t>.</w:t>
+      </w:r>
+      <w:r>
+        <w:rPr>
+          <w:rFonts w:cstheme="minorHAnsi"/>
+          <w:lang w:val="en-US"/>
+        </w:rPr>
+        <w:t>js</w:t>
+      </w:r>
+      <w:r>
+        <w:rPr>
+          <w:rFonts w:cstheme="minorHAnsi"/>
+        </w:rPr>
+        <w:t>:</w:t>
+      </w:r>
+    </w:p>
+    <w:p>
+      <w:pPr>
+        <w:pStyle w:val="HTML"/>
+        <w:shd w:val="clear" w:color="auto" w:fill="2B2B2B"/>
+        <w:rPr>
+          <w:color w:val="A9B7C6"/>
+          <w:lang w:val="en-US"/>
+        </w:rPr>
+      </w:pPr>
+      <w:r>
+        <w:rPr>
+          <w:color w:val="E8BF6A"/>
+          <w:lang w:val="en-US"/>
+        </w:rPr>
+        <w:t xml:space="preserve">. . . </w:t>
+      </w:r>
+      <w:r>
+        <w:rPr>
+          <w:color w:val="E8BF6A"/>
+          <w:lang w:val="en-US"/>
+        </w:rPr>
+        <w:t xml:space="preserve">&lt;Route </w:t>
+      </w:r>
+      <w:r>
+        <w:rPr>
+          <w:color w:val="BABABA"/>
+          <w:lang w:val="en-US"/>
+        </w:rPr>
+        <w:t>path</w:t>
+      </w:r>
+      <w:r>
+        <w:rPr>
+          <w:color w:val="6A8759"/>
+          <w:lang w:val="en-US"/>
+        </w:rPr>
+        <w:t xml:space="preserve">='/dialogs/*' </w:t>
+      </w:r>
+      <w:r>
+        <w:rPr>
+          <w:color w:val="BABABA"/>
+          <w:lang w:val="en-US"/>
+        </w:rPr>
+        <w:t>element</w:t>
+      </w:r>
+      <w:r>
+        <w:rPr>
+          <w:color w:val="6A8759"/>
+          <w:lang w:val="en-US"/>
+        </w:rPr>
+        <w:t>=</w:t>
+      </w:r>
+      <w:r>
+        <w:rPr>
+          <w:color w:val="A9B7C6"/>
+          <w:lang w:val="en-US"/>
+        </w:rPr>
+        <w:t>{</w:t>
+      </w:r>
+      <w:r>
+        <w:rPr>
+          <w:color w:val="E8BF6A"/>
+          <w:lang w:val="en-US"/>
+        </w:rPr>
+        <w:t>&lt;Dialogs/&gt;</w:t>
+      </w:r>
+      <w:r>
+        <w:rPr>
+          <w:color w:val="A9B7C6"/>
+          <w:lang w:val="en-US"/>
+        </w:rPr>
+        <w:t>}</w:t>
+      </w:r>
+      <w:r>
+        <w:rPr>
+          <w:color w:val="E8BF6A"/>
+          <w:lang w:val="en-US"/>
+        </w:rPr>
+        <w:t>/&gt;</w:t>
+      </w:r>
+      <w:r>
+        <w:rPr>
+          <w:color w:val="E8BF6A"/>
+          <w:lang w:val="en-US"/>
+        </w:rPr>
+        <w:tab/>
+      </w:r>
+      <w:r>
+        <w:rPr>
+          <w:color w:val="E8BF6A"/>
+          <w:lang w:val="en-US"/>
+        </w:rPr>
+        <w:tab/>
+      </w:r>
+      <w:r>
+        <w:rPr>
+          <w:color w:val="E8BF6A"/>
+          <w:lang w:val="en-US"/>
+        </w:rPr>
+        <w:t>. . .</w:t>
+      </w:r>
+    </w:p>
+    <w:p>
+      <w:pPr>
+        <w:spacing w:after="0"/>
+        <w:ind w:firstLine="708"/>
+        <w:rPr>
+          <w:rFonts w:cstheme="minorHAnsi"/>
+        </w:rPr>
+      </w:pPr>
+      <w:r>
+        <w:rPr>
+          <w:rFonts w:cstheme="minorHAnsi"/>
+        </w:rPr>
+        <w:t xml:space="preserve">Теперь </w:t>
+      </w:r>
+      <w:r>
+        <w:rPr>
+          <w:rFonts w:cstheme="minorHAnsi"/>
+        </w:rPr>
+        <w:t>&lt;</w:t>
+      </w:r>
+      <w:r>
+        <w:rPr>
+          <w:rFonts w:cstheme="minorHAnsi"/>
+          <w:lang w:val="en-US"/>
+        </w:rPr>
+        <w:t>Route</w:t>
+      </w:r>
+      <w:r>
+        <w:rPr>
+          <w:rFonts w:cstheme="minorHAnsi"/>
+        </w:rPr>
+        <w:t>&gt;</w:t>
+      </w:r>
+      <w:r>
+        <w:rPr>
+          <w:rFonts w:cstheme="minorHAnsi"/>
+        </w:rPr>
+        <w:t xml:space="preserve"> отобразит </w:t>
+      </w:r>
+      <w:r>
+        <w:rPr>
+          <w:rFonts w:cstheme="minorHAnsi"/>
+        </w:rPr>
+        <w:t>Dialogs</w:t>
+      </w:r>
+      <w:r>
+        <w:rPr>
+          <w:rFonts w:cstheme="minorHAnsi"/>
+        </w:rPr>
+        <w:t xml:space="preserve"> при клике по ссылке </w:t>
+      </w:r>
+      <w:r>
+        <w:rPr>
+          <w:rFonts w:cstheme="minorHAnsi"/>
+          <w:lang w:val="en-US"/>
+        </w:rPr>
+        <w:t>Messages</w:t>
+      </w:r>
+      <w:r>
+        <w:rPr>
+          <w:rFonts w:cstheme="minorHAnsi"/>
+        </w:rPr>
+        <w:t>, и продолжит отображать его, дописывая /1-6 в адресной строке, при клике по диалогам (именам).</w:t>
+      </w:r>
+      <w:r>
+        <w:rPr>
+          <w:rFonts w:cstheme="minorHAnsi"/>
+        </w:rPr>
+        <w:t xml:space="preserve"> Подпути работают</w:t>
+      </w:r>
+      <w:r>
+        <w:rPr>
+          <w:rFonts w:cstheme="minorHAnsi"/>
+        </w:rPr>
+        <w:t>.</w:t>
+      </w:r>
+    </w:p>
+    <w:p>
+      <w:pPr>
+        <w:spacing w:after="0"/>
+        <w:ind w:firstLine="708"/>
+        <w:rPr>
+          <w:rFonts w:cstheme="minorHAnsi"/>
+        </w:rPr>
+      </w:pPr>
+      <w:r>
+        <w:rPr>
+          <w:rFonts w:cstheme="minorHAnsi"/>
+        </w:rPr>
+        <w:t xml:space="preserve">К вопросу о колонке с сообщениями компонента </w:t>
+      </w:r>
+      <w:r>
+        <w:rPr>
+          <w:rFonts w:cstheme="minorHAnsi"/>
+          <w:lang w:val="en-US"/>
+        </w:rPr>
+        <w:t>Dialogs</w:t>
+      </w:r>
+      <w:r>
+        <w:rPr>
+          <w:rFonts w:cstheme="minorHAnsi"/>
+        </w:rPr>
+        <w:t xml:space="preserve"> - </w:t>
+      </w:r>
+      <w:r>
+        <w:rPr>
+          <w:rFonts w:cstheme="minorHAnsi"/>
+        </w:rPr>
+        <w:t xml:space="preserve">не необязательно при смене </w:t>
+      </w:r>
+      <w:r>
+        <w:rPr>
+          <w:rFonts w:cstheme="minorHAnsi"/>
+          <w:lang w:val="en-US"/>
+        </w:rPr>
+        <w:t>url</w:t>
+      </w:r>
+      <w:r>
+        <w:rPr>
+          <w:rFonts w:cstheme="minorHAnsi"/>
+        </w:rPr>
+        <w:t xml:space="preserve">, нужно создавать новый </w:t>
+      </w:r>
+      <w:r>
+        <w:rPr>
+          <w:rFonts w:cstheme="minorHAnsi"/>
+        </w:rPr>
+        <w:t>&lt;</w:t>
+      </w:r>
+      <w:r>
+        <w:rPr>
+          <w:rFonts w:cstheme="minorHAnsi"/>
+          <w:lang w:val="en-US"/>
+        </w:rPr>
+        <w:t>Route</w:t>
+      </w:r>
+      <w:r>
+        <w:rPr>
+          <w:rFonts w:cstheme="minorHAnsi"/>
+        </w:rPr>
+        <w:t>&gt;</w:t>
+      </w:r>
+      <w:r>
+        <w:rPr>
+          <w:rFonts w:cstheme="minorHAnsi"/>
+        </w:rPr>
+        <w:t xml:space="preserve"> и подгружать другой компонент</w:t>
+      </w:r>
+      <w:r>
+        <w:rPr>
+          <w:rFonts w:cstheme="minorHAnsi"/>
+        </w:rPr>
+        <w:t>, просто при клике по диалогам должны показываться другие сообщения, но не другие компоненты.</w:t>
+      </w:r>
+      <w:r>
+        <w:rPr>
+          <w:rFonts w:cstheme="minorHAnsi"/>
+        </w:rPr>
+        <w:t xml:space="preserve"> Существуют подроутинги (не для этой ситуации) и подкомпоненты (будут использованы позже).</w:t>
+      </w:r>
     </w:p>
     <w:sectPr>
       <w:pgSz w:w="11906" w:h="16838"/>

</xml_diff>